<commit_message>
bp - gist of methods
</commit_message>
<xml_diff>
--- a/documentation/bakalarska_prace/bakalarska_prace_r19233.docx
+++ b/documentation/bakalarska_prace/bakalarska_prace_r19233.docx
@@ -541,6 +541,9 @@
       </w:r>
     </w:p>
     <w:p>
+      <w:pPr>
+        <w:pStyle w:val="normlntext"/>
+      </w:pPr>
       <w:r>
         <w:lastRenderedPageBreak/>
         <w:t xml:space="preserve">Cílem práce je realizovat konfigurovatelný </w:t>
@@ -563,6 +566,9 @@
       </w:r>
     </w:p>
     <w:p>
+      <w:pPr>
+        <w:pStyle w:val="normlntext"/>
+      </w:pPr>
       <w:r>
         <w:t xml:space="preserve">Řešení bude moci u otevřeného projektu vybrat oblast, která se má zahrnout do generování, a další parametry generování (vybraní členové, detailnost </w:t>
       </w:r>
@@ -584,6 +590,9 @@
       </w:r>
     </w:p>
     <w:p>
+      <w:pPr>
+        <w:pStyle w:val="normlntext"/>
+      </w:pPr>
       <w:r>
         <w:t xml:space="preserve">Přínosem práce je vytvoření vlastního </w:t>
       </w:r>
@@ -597,31 +606,49 @@
       </w:r>
     </w:p>
     <w:p>
+      <w:pPr>
+        <w:pStyle w:val="normlntext"/>
+      </w:pPr>
       <w:r>
         <w:t xml:space="preserve">Postup práce: </w:t>
       </w:r>
     </w:p>
     <w:p>
+      <w:pPr>
+        <w:pStyle w:val="normlntext"/>
+      </w:pPr>
       <w:r>
         <w:t xml:space="preserve">1) Definice cílů a analýza současného stavu </w:t>
       </w:r>
     </w:p>
     <w:p>
+      <w:pPr>
+        <w:pStyle w:val="normlntext"/>
+      </w:pPr>
       <w:r>
         <w:t xml:space="preserve">2) Definice metodiky řešení práce </w:t>
       </w:r>
     </w:p>
     <w:p>
+      <w:pPr>
+        <w:pStyle w:val="normlntext"/>
+      </w:pPr>
       <w:r>
         <w:t xml:space="preserve">3) Vytvoření vlastního řešení </w:t>
       </w:r>
     </w:p>
     <w:p>
+      <w:pPr>
+        <w:pStyle w:val="normlntext"/>
+      </w:pPr>
       <w:r>
         <w:t xml:space="preserve">4) Shrnutí vytvořeného řešení, přínosy </w:t>
       </w:r>
     </w:p>
     <w:p>
+      <w:pPr>
+        <w:pStyle w:val="normlntext"/>
+      </w:pPr>
       <w:r>
         <w:t>5) Shrnutí cílů práce, závěr</w:t>
       </w:r>
@@ -649,6 +676,9 @@
       <w:bookmarkEnd w:id="6"/>
     </w:p>
     <w:p>
+      <w:pPr>
+        <w:pStyle w:val="normlntext"/>
+      </w:pPr>
       <w:r>
         <w:t xml:space="preserve">Cílem této bakalářské práce je vytvořit konfigurovatelný </w:t>
       </w:r>
@@ -3451,7 +3481,10 @@
         <w:t xml:space="preserve"> či jiní uživatelé </w:t>
       </w:r>
       <w:r>
-        <w:t>v tak komplexních technologiích vyznali, používají se různé způsoby, jak popsat problematiku (textové znázornění, grafické znázornění a další způsoby). Vhodný a jednoduchý způsob vyjádření problematiky je pomocí grafického znázornění – diagramů neboli grafů. Diagramy jsou kombinací textu a obrázků, což nám pomáhá se v popisu určité problematiky lépe vyznat.</w:t>
+        <w:t xml:space="preserve">v tak komplexních technologiích vyznali, používají se různé způsoby, jak popsat problematiku (textové znázornění, grafické znázornění a další způsoby). Vhodný a jednoduchý způsob vyjádření problematiky je </w:t>
+      </w:r>
+      <w:r>
+        <w:t>pomocí její vizualizace.</w:t>
       </w:r>
     </w:p>
     <w:p>
@@ -3717,6 +3750,52 @@
       <w:r>
         <w:t xml:space="preserve"> [10]. Ty je možné doinstalovat přímo ve vývojovém prostředí.</w:t>
       </w:r>
+      <w:r>
+        <w:t xml:space="preserve"> </w:t>
+      </w:r>
+      <w:proofErr w:type="spellStart"/>
+      <w:r>
+        <w:t>Pluginy</w:t>
+      </w:r>
+      <w:proofErr w:type="spellEnd"/>
+      <w:r>
+        <w:t xml:space="preserve"> jsou vyvíjeny vývojáři, či celými týmy vývojářů. Je možné si tedy navrhnout a vyvinout vlastní </w:t>
+      </w:r>
+      <w:proofErr w:type="spellStart"/>
+      <w:r>
+        <w:t>plugin</w:t>
+      </w:r>
+      <w:proofErr w:type="spellEnd"/>
+      <w:r>
+        <w:t xml:space="preserve"> dle potřeby. Postup vývoje </w:t>
+      </w:r>
+      <w:proofErr w:type="spellStart"/>
+      <w:r>
+        <w:t>pluginů</w:t>
+      </w:r>
+      <w:proofErr w:type="spellEnd"/>
+      <w:r>
+        <w:t xml:space="preserve"> v prostředí </w:t>
+      </w:r>
+      <w:proofErr w:type="spellStart"/>
+      <w:r>
+        <w:t>IntelliJ</w:t>
+      </w:r>
+      <w:proofErr w:type="spellEnd"/>
+      <w:r>
+        <w:t xml:space="preserve"> IDEA je popsán na webových </w:t>
+      </w:r>
+      <w:proofErr w:type="gramStart"/>
+      <w:r>
+        <w:t xml:space="preserve">stránkách  </w:t>
+      </w:r>
+      <w:r>
+        <w:t>https://plugins.jetbrains.com/docs/intellij/welcome.html#contribute</w:t>
+      </w:r>
+      <w:proofErr w:type="gramEnd"/>
+      <w:r>
+        <w:t xml:space="preserve"> [8].</w:t>
+      </w:r>
     </w:p>
     <w:p>
       <w:pPr>
@@ -3736,7 +3815,7 @@
         <w:pStyle w:val="normlntext"/>
       </w:pPr>
       <w:r>
-        <w:t xml:space="preserve">O konfiguraci v této práci budeme hovořit jako </w:t>
+        <w:t xml:space="preserve">O konfiguraci budeme hovořit jako </w:t>
       </w:r>
       <w:r>
         <w:t xml:space="preserve">o </w:t>
@@ -3850,7 +3929,13 @@
       </w:r>
       <w:proofErr w:type="spellEnd"/>
       <w:r>
-        <w:t xml:space="preserve"> v kapitole č. </w:t>
+        <w:t xml:space="preserve"> </w:t>
+      </w:r>
+      <w:r>
+        <w:t xml:space="preserve">nalezneme </w:t>
+      </w:r>
+      <w:r>
+        <w:t xml:space="preserve">v kapitole č. </w:t>
       </w:r>
       <w:r>
         <w:fldChar w:fldCharType="begin"/>
@@ -3966,6 +4051,9 @@
       <w:proofErr w:type="spellStart"/>
       <w:r>
         <w:t>JavaScrip</w:t>
+      </w:r>
+      <w:r>
+        <w:t>t</w:t>
       </w:r>
       <w:proofErr w:type="spellEnd"/>
       <w:r>
@@ -4106,30 +4194,272 @@
       <w:r>
         <w:t>velkým počtem uživatelů a je tedy na internetu k dispozici řada návodů, jak s prostředím pracovat.</w:t>
       </w:r>
+      <w:r>
+        <w:rPr>
+          <w:rStyle w:val="Znakapoznpodarou"/>
+        </w:rPr>
+        <w:footnoteReference w:id="1"/>
+      </w:r>
+    </w:p>
+    <w:p>
+      <w:pPr>
+        <w:pStyle w:val="NadpisB"/>
+      </w:pPr>
+      <w:proofErr w:type="spellStart"/>
+      <w:r>
+        <w:t>PlantUML</w:t>
+      </w:r>
+      <w:proofErr w:type="spellEnd"/>
+      <w:r>
+        <w:t xml:space="preserve"> </w:t>
+      </w:r>
     </w:p>
     <w:p>
       <w:pPr>
         <w:pStyle w:val="normlntext"/>
       </w:pPr>
-      <w:r>
-        <w:t xml:space="preserve">Více informací je dostupných na webových stránkách </w:t>
-      </w:r>
-      <w:r>
-        <w:t>https://www.jetbrains.com/idea/</w:t>
-      </w:r>
-      <w:r>
-        <w:t xml:space="preserve"> [9].</w:t>
+      <w:proofErr w:type="spellStart"/>
+      <w:r>
+        <w:t>PlantUML</w:t>
+      </w:r>
+      <w:proofErr w:type="spellEnd"/>
+      <w:r>
+        <w:t xml:space="preserve"> je nástroj, který umožňuje vygenerovat z určitého textu diagram</w:t>
+      </w:r>
+      <w:r>
+        <w:t xml:space="preserve"> typu UML, či jiný diagram.</w:t>
+      </w:r>
+      <w:r>
+        <w:rPr>
+          <w:rStyle w:val="Znakapoznpodarou"/>
+        </w:rPr>
+        <w:footnoteReference w:id="2"/>
+      </w:r>
+      <w:r>
+        <w:t xml:space="preserve"> Zdrojový kód</w:t>
+      </w:r>
+      <w:r>
+        <w:t xml:space="preserve"> musí </w:t>
+      </w:r>
+      <w:r>
+        <w:t xml:space="preserve">pro správné generování </w:t>
+      </w:r>
+      <w:r>
+        <w:t xml:space="preserve">splňovat </w:t>
+      </w:r>
+      <w:r>
+        <w:t>podmínky kladené na zápis, tj. syntaxi</w:t>
+      </w:r>
+      <w:r>
+        <w:t xml:space="preserve"> jazyk</w:t>
+      </w:r>
+      <w:r>
+        <w:t>a</w:t>
+      </w:r>
+      <w:r>
+        <w:t>.</w:t>
       </w:r>
     </w:p>
     <w:p>
       <w:pPr>
         <w:pStyle w:val="normlntext"/>
       </w:pPr>
+      <w:r>
+        <w:t>Mezi základní diagramy, které umožňuje vytvořit, jsou:</w:t>
+      </w:r>
     </w:p>
     <w:p>
       <w:pPr>
         <w:pStyle w:val="normlntext"/>
-      </w:pPr>
+        <w:numPr>
+          <w:ilvl w:val="0"/>
+          <w:numId w:val="16"/>
+        </w:numPr>
+      </w:pPr>
+      <w:r>
+        <w:t>Diagram tříd</w:t>
+      </w:r>
+    </w:p>
+    <w:p>
+      <w:pPr>
+        <w:pStyle w:val="normlntext"/>
+        <w:numPr>
+          <w:ilvl w:val="0"/>
+          <w:numId w:val="16"/>
+        </w:numPr>
+      </w:pPr>
+      <w:r>
+        <w:t>Sekvenční diagram</w:t>
+      </w:r>
+    </w:p>
+    <w:p>
+      <w:pPr>
+        <w:pStyle w:val="normlntext"/>
+        <w:numPr>
+          <w:ilvl w:val="0"/>
+          <w:numId w:val="16"/>
+        </w:numPr>
+      </w:pPr>
+      <w:r>
+        <w:t>Diagram případu užití</w:t>
+      </w:r>
+    </w:p>
+    <w:p>
+      <w:pPr>
+        <w:pStyle w:val="normlntext"/>
+        <w:numPr>
+          <w:ilvl w:val="0"/>
+          <w:numId w:val="16"/>
+        </w:numPr>
+      </w:pPr>
+      <w:r>
+        <w:t>Diagram aktivit</w:t>
+      </w:r>
+    </w:p>
+    <w:p>
+      <w:pPr>
+        <w:pStyle w:val="normlntext"/>
+        <w:numPr>
+          <w:ilvl w:val="0"/>
+          <w:numId w:val="16"/>
+        </w:numPr>
+      </w:pPr>
+      <w:r>
+        <w:t>Stavový diagram</w:t>
+      </w:r>
+    </w:p>
+    <w:p>
+      <w:pPr>
+        <w:pStyle w:val="NadpisC"/>
+      </w:pPr>
+      <w:r>
+        <w:lastRenderedPageBreak/>
+        <w:t>Diagram tříd</w:t>
+      </w:r>
+    </w:p>
+    <w:p>
+      <w:pPr>
+        <w:pStyle w:val="normlntext"/>
+      </w:pPr>
+      <w:r>
+        <w:t>Jedná se o grafické znázornění struktury systému vyvíjeného objektově orientovaným přístupem, kde základní entitou je třída. Entity (třídy) představují předpis pro „stejné“ objekty reálného světa, tzn. ty, které mají společné vlastnosti</w:t>
+      </w:r>
+      <w:r>
+        <w:t>.</w:t>
+      </w:r>
+    </w:p>
+    <w:p>
+      <w:pPr>
+        <w:pStyle w:val="normlntext"/>
+      </w:pPr>
+      <w:r>
+        <w:t>Diagram tříd může obsahovat kromě tříd také jejich vlastnosti, funkce (metody) a vazby mezi jednotlivými třídami. Příklad diagramu tříd můžeme vidět na</w:t>
+      </w:r>
+      <w:r>
+        <w:t xml:space="preserve"> </w:t>
+      </w:r>
+      <w:r>
+        <w:fldChar w:fldCharType="begin"/>
+      </w:r>
+      <w:r>
+        <w:instrText xml:space="preserve"> REF _Ref103455075 \h </w:instrText>
+      </w:r>
+      <w:r>
+        <w:fldChar w:fldCharType="separate"/>
+      </w:r>
+      <w:r>
+        <w:t xml:space="preserve">Obrázku č. </w:t>
+      </w:r>
+      <w:r>
+        <w:rPr>
+          <w:noProof/>
+        </w:rPr>
+        <w:t>1</w:t>
+      </w:r>
+      <w:r>
+        <w:fldChar w:fldCharType="end"/>
+      </w:r>
+      <w:r>
+        <w:t>.</w:t>
+      </w:r>
+    </w:p>
+    <w:p>
+      <w:pPr>
+        <w:pStyle w:val="normlntext"/>
+        <w:keepNext/>
+        <w:jc w:val="center"/>
+      </w:pPr>
+      <w:r>
+        <w:drawing>
+          <wp:inline distT="0" distB="0" distL="0" distR="0" wp14:anchorId="29273B3F" wp14:editId="6118A1BF">
+            <wp:extent cx="1539373" cy="2476715"/>
+            <wp:effectExtent l="0" t="0" r="3810" b="0"/>
+            <wp:docPr id="3" name="Obrázek 3"/>
+            <wp:cNvGraphicFramePr>
+              <a:graphicFrameLocks xmlns:a="http://schemas.openxmlformats.org/drawingml/2006/main" noChangeAspect="1"/>
+            </wp:cNvGraphicFramePr>
+            <a:graphic xmlns:a="http://schemas.openxmlformats.org/drawingml/2006/main">
+              <a:graphicData uri="http://schemas.openxmlformats.org/drawingml/2006/picture">
+                <pic:pic xmlns:pic="http://schemas.openxmlformats.org/drawingml/2006/picture">
+                  <pic:nvPicPr>
+                    <pic:cNvPr id="1" name=""/>
+                    <pic:cNvPicPr/>
+                  </pic:nvPicPr>
+                  <pic:blipFill>
+                    <a:blip r:embed="rId11"/>
+                    <a:stretch>
+                      <a:fillRect/>
+                    </a:stretch>
+                  </pic:blipFill>
+                  <pic:spPr>
+                    <a:xfrm>
+                      <a:off x="0" y="0"/>
+                      <a:ext cx="1539373" cy="2476715"/>
+                    </a:xfrm>
+                    <a:prstGeom prst="rect">
+                      <a:avLst/>
+                    </a:prstGeom>
+                  </pic:spPr>
+                </pic:pic>
+              </a:graphicData>
+            </a:graphic>
+          </wp:inline>
+        </w:drawing>
+      </w:r>
+    </w:p>
+    <w:p>
+      <w:pPr>
+        <w:pStyle w:val="Titulek"/>
+        <w:jc w:val="center"/>
+      </w:pPr>
+      <w:bookmarkStart w:id="26" w:name="_Ref103455039"/>
+      <w:bookmarkStart w:id="27" w:name="_Ref103455075"/>
+      <w:r>
+        <w:t xml:space="preserve">Obrázek </w:t>
+      </w:r>
+      <w:r>
+        <w:fldChar w:fldCharType="begin"/>
+      </w:r>
+      <w:r>
+        <w:instrText xml:space="preserve"> SEQ Obrázek \* ARABIC </w:instrText>
+      </w:r>
+      <w:r>
+        <w:fldChar w:fldCharType="separate"/>
+      </w:r>
+      <w:r>
+        <w:rPr>
+          <w:noProof/>
+        </w:rPr>
+        <w:t>1</w:t>
+      </w:r>
+      <w:r>
+        <w:fldChar w:fldCharType="end"/>
+      </w:r>
+      <w:bookmarkEnd w:id="27"/>
+      <w:r>
+        <w:t xml:space="preserve"> - diagram tříd</w:t>
+      </w:r>
+      <w:bookmarkEnd w:id="26"/>
     </w:p>
     <w:p>
       <w:r>
@@ -4140,7 +4470,7 @@
       <w:pPr>
         <w:pStyle w:val="NadpisA"/>
       </w:pPr>
-      <w:bookmarkStart w:id="26" w:name="_Toc103134820"/>
+      <w:bookmarkStart w:id="28" w:name="_Toc103134820"/>
       <w:r>
         <w:lastRenderedPageBreak/>
         <w:t>Cíle práce</w:t>
@@ -4148,25 +4478,25 @@
       <w:r>
         <w:t xml:space="preserve"> a analýza současného stavu</w:t>
       </w:r>
-      <w:bookmarkEnd w:id="26"/>
+      <w:bookmarkEnd w:id="28"/>
     </w:p>
     <w:p>
       <w:pPr>
         <w:pStyle w:val="NadpisB"/>
       </w:pPr>
-      <w:bookmarkStart w:id="27" w:name="_Toc103134821"/>
+      <w:bookmarkStart w:id="29" w:name="_Toc103134821"/>
       <w:r>
         <w:t>Cíle práce</w:t>
       </w:r>
-      <w:bookmarkEnd w:id="27"/>
+      <w:bookmarkEnd w:id="29"/>
     </w:p>
     <w:p>
       <w:pPr>
         <w:pStyle w:val="normlntext"/>
       </w:pPr>
-      <w:bookmarkStart w:id="28" w:name="_Toc209253206"/>
-      <w:bookmarkStart w:id="29" w:name="_Toc209253393"/>
-      <w:bookmarkStart w:id="30" w:name="_Toc209321247"/>
+      <w:bookmarkStart w:id="30" w:name="_Toc209253206"/>
+      <w:bookmarkStart w:id="31" w:name="_Toc209253393"/>
+      <w:bookmarkStart w:id="32" w:name="_Toc209321247"/>
       <w:r>
         <w:t xml:space="preserve">Cílem této bakalářské práce je vytvořit konfigurovatelný </w:t>
       </w:r>
@@ -4266,27 +4596,27 @@
       <w:r>
         <w:t>).</w:t>
       </w:r>
-      <w:bookmarkEnd w:id="28"/>
-      <w:bookmarkEnd w:id="29"/>
       <w:bookmarkEnd w:id="30"/>
+      <w:bookmarkEnd w:id="31"/>
+      <w:bookmarkEnd w:id="32"/>
     </w:p>
     <w:p>
       <w:pPr>
         <w:pStyle w:val="NadpisB"/>
       </w:pPr>
-      <w:bookmarkStart w:id="31" w:name="_Toc103134822"/>
+      <w:bookmarkStart w:id="33" w:name="_Toc103134822"/>
       <w:r>
         <w:t>Analýza současného stavu</w:t>
       </w:r>
-      <w:bookmarkEnd w:id="31"/>
+      <w:bookmarkEnd w:id="33"/>
     </w:p>
     <w:p>
       <w:pPr>
         <w:pStyle w:val="normlntext"/>
       </w:pPr>
-      <w:bookmarkStart w:id="32" w:name="_Toc209253210"/>
-      <w:bookmarkStart w:id="33" w:name="_Toc209253397"/>
-      <w:bookmarkStart w:id="34" w:name="_Toc209321251"/>
+      <w:bookmarkStart w:id="34" w:name="_Toc209253210"/>
+      <w:bookmarkStart w:id="35" w:name="_Toc209253397"/>
+      <w:bookmarkStart w:id="36" w:name="_Toc209321251"/>
       <w:r>
         <w:t xml:space="preserve">V úvodu jsme si vysvětlili, co je to diagram a k čemu nám slouží. Michal </w:t>
       </w:r>
@@ -4320,7 +4650,10 @@
       </w:r>
       <w:proofErr w:type="spellEnd"/>
       <w:r>
-        <w:t xml:space="preserve"> IDEA. Programovací jazyk Java je objektově orientovaný (více o OOP např. v práci [2]), tzn. že všechny objekty reálného světa můžeme reprezentovat jako objekty (instance třídy) a seskupovat je do tříd (entit). K popisu projektu můžeme využít více typů diagramů (diagram aktivit, diagram tříd, které jsou popsány v práci [1], sekvenční diagram a další typy diagramů). Pro práci byl zvolen diagram tříd [3], který popisuje základní stavební prvky objektů programovacího jazyka Java.</w:t>
+        <w:t xml:space="preserve"> IDEA. Programovací jazyk Java je objektově orientovaný (více o OOP např. v práci [2]), tzn. že všechny objekty reálného světa můžeme reprezentovat jako objekty (instance třídy) a seskupovat je do tříd (entit). K popisu projektu můžeme využít více typů diagramů (diagram aktivit, diagram tříd, které jsou popsány v práci [1], sekvenční diagram a další typy diagramů). Pro práci byl zvolen diagram tříd [3], který popisuje základní stavební prvky programovacího jazyka Java</w:t>
+      </w:r>
+      <w:r>
+        <w:t>, tj. třídy a jejich komponenty.</w:t>
       </w:r>
     </w:p>
     <w:p>
@@ -4454,7 +4787,13 @@
         <w:t xml:space="preserve"> v grafické podobě.</w:t>
       </w:r>
       <w:r>
-        <w:t xml:space="preserve"> Práce tento </w:t>
+        <w:t xml:space="preserve"> </w:t>
+      </w:r>
+      <w:r>
+        <w:t>Tato práce</w:t>
+      </w:r>
+      <w:r>
+        <w:t xml:space="preserve"> tento </w:t>
       </w:r>
       <w:proofErr w:type="spellStart"/>
       <w:r>
@@ -4462,11 +4801,17 @@
       </w:r>
       <w:proofErr w:type="spellEnd"/>
       <w:r>
-        <w:t xml:space="preserve"> nezahrnuje z důvodu ztráty přehlednosti. Pokud bychom se rozhodli vygenerovat více diagramů najednou a chtěli bychom je rovnou zobrazit, mohlo by nám to </w:t>
+        <w:t xml:space="preserve"> nezahrnuje z důvodu ztráty přehlednosti. </w:t>
+      </w:r>
+      <w:r>
+        <w:t>Tzn. p</w:t>
+      </w:r>
+      <w:r>
+        <w:t xml:space="preserve">okud bychom se rozhodli vygenerovat více diagramů najednou a chtěli bychom je rovnou zobrazit, mohlo by </w:t>
       </w:r>
       <w:r>
         <w:lastRenderedPageBreak/>
-        <w:t xml:space="preserve">v liště otevřených souborů otevřít všechny, což v některých případech může znamenat i desítky nových záložek či i větší počet. Nevhodné by také bylo se pro každý diagram dotazovat, zda jej chceme také zobrazit. Pro větší počet generování by to znamenalo zdlouhavé zamítání či povolování. Jelikož již tento </w:t>
+        <w:t xml:space="preserve">nám to v liště otevřených souborů otevřít všechny, což v některých případech může znamenat i desítky nových záložek či i větší počet. Nevhodné by také bylo se pro každý diagram dotazovat, zda jej chceme také zobrazit. Pro větší počet generování by to znamenalo zdlouhavé zamítání či povolování. Jelikož již tento </w:t>
       </w:r>
       <w:proofErr w:type="spellStart"/>
       <w:r>
@@ -4774,13 +5119,17 @@
         <w:fldChar w:fldCharType="end"/>
       </w:r>
       <w:r>
-        <w:t xml:space="preserve"> jsem vybrala pár základních parametrů, které budu </w:t>
-      </w:r>
-      <w:proofErr w:type="spellStart"/>
-      <w:r>
-        <w:t>porovávat</w:t>
-      </w:r>
-      <w:proofErr w:type="spellEnd"/>
+        <w:t xml:space="preserve"> </w:t>
+      </w:r>
+      <w:r>
+        <w:t>je specifikováno</w:t>
+      </w:r>
+      <w:r>
+        <w:t xml:space="preserve"> pár základních parametrů, které </w:t>
+      </w:r>
+      <w:r>
+        <w:t>budeme porovnávat</w:t>
+      </w:r>
       <w:r>
         <w:t>.</w:t>
       </w:r>
@@ -5441,29 +5790,42 @@
       <w:pPr>
         <w:pStyle w:val="Titulek"/>
       </w:pPr>
-      <w:bookmarkStart w:id="35" w:name="_Ref98267259"/>
+      <w:bookmarkStart w:id="37" w:name="_Ref98267259"/>
       <w:r>
         <w:t xml:space="preserve">Tabulka </w:t>
       </w:r>
-      <w:fldSimple w:instr=" SEQ Tabulka \* ARABIC ">
-        <w:r>
-          <w:rPr>
-            <w:noProof/>
-          </w:rPr>
-          <w:t>1</w:t>
-        </w:r>
-      </w:fldSimple>
+      <w:r>
+        <w:fldChar w:fldCharType="begin"/>
+      </w:r>
+      <w:r>
+        <w:instrText xml:space="preserve"> SEQ Tabulka \* ARABIC </w:instrText>
+      </w:r>
+      <w:r>
+        <w:fldChar w:fldCharType="separate"/>
+      </w:r>
       <w:r>
         <w:rPr>
           <w:noProof/>
         </w:rPr>
+        <w:t>1</w:t>
+      </w:r>
+      <w:r>
+        <w:rPr>
+          <w:noProof/>
+        </w:rPr>
+        <w:fldChar w:fldCharType="end"/>
+      </w:r>
+      <w:r>
+        <w:rPr>
+          <w:noProof/>
+        </w:rPr>
         <w:t xml:space="preserve"> - srovnání PluntUML Parseru s vlastním řešením</w:t>
       </w:r>
-      <w:bookmarkEnd w:id="35"/>
-    </w:p>
-    <w:bookmarkEnd w:id="32"/>
-    <w:bookmarkEnd w:id="33"/>
+      <w:bookmarkEnd w:id="37"/>
+    </w:p>
     <w:bookmarkEnd w:id="34"/>
+    <w:bookmarkEnd w:id="35"/>
+    <w:bookmarkEnd w:id="36"/>
     <w:p>
       <w:pPr>
         <w:pStyle w:val="normlntext"/>
@@ -5498,7 +5860,13 @@
       </w:r>
       <w:proofErr w:type="spellEnd"/>
       <w:r>
-        <w:t xml:space="preserve"> bude na rozdíl od existujícího řešení konfigurovatelný. Do tabulky jsem nezanášela parametry generování, ve kterých se naše řešení bude také lišit. Ty jsou uvedený v </w:t>
+        <w:t xml:space="preserve"> bude na rozdíl od existujícího řešení konfigurovatelný. Do tabulky </w:t>
+      </w:r>
+      <w:r>
+        <w:t>nejsou zaneseny</w:t>
+      </w:r>
+      <w:r>
+        <w:t xml:space="preserve"> parametry generování, ve kterých se naše řešení bude také lišit. Ty jsou uvedený v </w:t>
       </w:r>
       <w:r>
         <w:fldChar w:fldCharType="begin"/>
@@ -5668,14 +6036,14 @@
             <w:r>
               <w:t>Ne</w:t>
             </w:r>
-            <w:bookmarkStart w:id="36" w:name="_Ref103271074"/>
+            <w:bookmarkStart w:id="38" w:name="_Ref103271074"/>
             <w:r>
               <w:rPr>
                 <w:rStyle w:val="Znakapoznpodarou"/>
               </w:rPr>
-              <w:footnoteReference w:id="1"/>
-            </w:r>
-            <w:bookmarkEnd w:id="36"/>
+              <w:footnoteReference w:id="3"/>
+            </w:r>
+            <w:bookmarkEnd w:id="38"/>
           </w:p>
         </w:tc>
         <w:tc>
@@ -6533,18 +6901,31 @@
       <w:pPr>
         <w:pStyle w:val="Titulek"/>
       </w:pPr>
-      <w:bookmarkStart w:id="37" w:name="_Ref98268003"/>
+      <w:bookmarkStart w:id="39" w:name="_Ref98268003"/>
       <w:r>
         <w:t xml:space="preserve">Tabulka </w:t>
       </w:r>
-      <w:fldSimple w:instr=" SEQ Tabulka \* ARABIC ">
-        <w:r>
-          <w:rPr>
-            <w:noProof/>
-          </w:rPr>
-          <w:t>2</w:t>
-        </w:r>
-      </w:fldSimple>
+      <w:r>
+        <w:fldChar w:fldCharType="begin"/>
+      </w:r>
+      <w:r>
+        <w:instrText xml:space="preserve"> SEQ Tabulka \* ARABIC </w:instrText>
+      </w:r>
+      <w:r>
+        <w:fldChar w:fldCharType="separate"/>
+      </w:r>
+      <w:r>
+        <w:rPr>
+          <w:noProof/>
+        </w:rPr>
+        <w:t>2</w:t>
+      </w:r>
+      <w:r>
+        <w:rPr>
+          <w:noProof/>
+        </w:rPr>
+        <w:fldChar w:fldCharType="end"/>
+      </w:r>
       <w:r>
         <w:t xml:space="preserve"> - </w:t>
       </w:r>
@@ -6570,7 +6951,7 @@
       <w:r>
         <w:t xml:space="preserve"> (parametry generování)</w:t>
       </w:r>
-      <w:bookmarkEnd w:id="37"/>
+      <w:bookmarkEnd w:id="39"/>
     </w:p>
     <w:p>
       <w:pPr>
@@ -6622,14 +7003,12 @@
       <w:r>
         <w:br w:type="page"/>
       </w:r>
-      <w:bookmarkStart w:id="38" w:name="_Toc103134823"/>
+      <w:bookmarkStart w:id="40" w:name="_Toc103134823"/>
       <w:r>
         <w:lastRenderedPageBreak/>
         <w:t>Metodika řešení práce</w:t>
       </w:r>
-      <w:bookmarkStart w:id="39" w:name="_GoBack"/>
-      <w:bookmarkEnd w:id="38"/>
-      <w:bookmarkEnd w:id="39"/>
+      <w:bookmarkEnd w:id="40"/>
     </w:p>
     <w:p>
       <w:pPr>
@@ -6653,7 +7032,13 @@
         <w:pStyle w:val="normlntext"/>
       </w:pPr>
       <w:r>
-        <w:t xml:space="preserve">Pro potřebu nalezení metodiky byl vyvinut vývojový rámec nazývaný </w:t>
+        <w:t xml:space="preserve">Pro </w:t>
+      </w:r>
+      <w:r>
+        <w:t xml:space="preserve">potřeby vývoje </w:t>
+      </w:r>
+      <w:r>
+        <w:t xml:space="preserve">byl vyvinut vývojový rámec nazývaný </w:t>
       </w:r>
       <w:proofErr w:type="spellStart"/>
       <w:r>
@@ -6750,7 +7135,16 @@
         <w:t xml:space="preserve"> = otevřený jednotný proces</w:t>
       </w:r>
       <w:r>
-        <w:t>).</w:t>
+        <w:t>)</w:t>
+      </w:r>
+      <w:r>
+        <w:t xml:space="preserve"> [11, 12, 13</w:t>
+      </w:r>
+      <w:r>
+        <w:t>, 14</w:t>
+      </w:r>
+      <w:r>
+        <w:t>].</w:t>
       </w:r>
     </w:p>
     <w:p>
@@ -6807,7 +7201,7 @@
         <w:rPr>
           <w:rStyle w:val="Znakapoznpodarou"/>
         </w:rPr>
-        <w:footnoteReference w:id="2"/>
+        <w:footnoteReference w:id="4"/>
       </w:r>
       <w:r>
         <w:t xml:space="preserve"> </w:t>
@@ -6827,29 +7221,264 @@
     </w:p>
     <w:p>
       <w:pPr>
-        <w:spacing w:after="396"/>
-        <w:jc w:val="both"/>
-        <w:rPr>
-          <w:rFonts w:ascii="Times New Roman" w:hAnsi="Times New Roman"/>
-        </w:rPr>
-      </w:pPr>
-      <w:r>
-        <w:rPr>
-          <w:rFonts w:ascii="Times New Roman" w:hAnsi="Times New Roman"/>
-        </w:rPr>
-        <w:t xml:space="preserve">Proces vývoje je podle UP rozdělen do 4 </w:t>
-      </w:r>
-      <w:r>
-        <w:rPr>
-          <w:rFonts w:ascii="Times New Roman" w:hAnsi="Times New Roman"/>
-        </w:rPr>
-        <w:t>fází</w:t>
-      </w:r>
-      <w:r>
-        <w:rPr>
-          <w:rFonts w:ascii="Times New Roman" w:hAnsi="Times New Roman"/>
-        </w:rPr>
-        <w:t>:</w:t>
+        <w:pStyle w:val="normlntext"/>
+      </w:pPr>
+      <w:r>
+        <w:t xml:space="preserve">Z důvodu malého rozsahu této práce </w:t>
+      </w:r>
+      <w:r>
+        <w:t xml:space="preserve">je práce koncipována podle metodiky UP </w:t>
+      </w:r>
+      <w:r>
+        <w:t>(iterativní vývoj, kdy cykly jsou řízeny riziky a případy užití)</w:t>
+      </w:r>
+      <w:r>
+        <w:t xml:space="preserve">. </w:t>
+      </w:r>
+    </w:p>
+    <w:p>
+      <w:pPr>
+        <w:pStyle w:val="normlntext"/>
+      </w:pPr>
+      <w:r>
+        <w:t>Nejčastějšími problémy při vývoji softwaru jsou nedostatečná komunikace se zákazníkem, a tedy špatně specifikované požadavky, špatná komunikace mezi jednotl</w:t>
+      </w:r>
+      <w:r>
+        <w:t xml:space="preserve">ivými </w:t>
+      </w:r>
+      <w:r>
+        <w:t xml:space="preserve">účastníky vývojářského </w:t>
+      </w:r>
+      <w:r>
+        <w:t xml:space="preserve">týmu a mezi týmy samotnými, pozdní odhalení neřešitelného problému a mnoho dalších problémů. </w:t>
+      </w:r>
+      <w:r>
+        <w:t>Díky tomu, že zastupuji roli několika členů vývojářského týmu, který by se za běžných okolností v praxi skládal z analytiků, architektů, vývojářů, manažerů a dalších účastníků,</w:t>
+      </w:r>
+      <w:r>
+        <w:t xml:space="preserve"> odpadlo riziko týkající se komunikace ve vývojářském týmu a s ním spojená rizika.</w:t>
+      </w:r>
+      <w:r>
+        <w:t xml:space="preserve"> Ne každé riziko se dá úplně odstranit jako tohle, avšak je nutné si ho uvědomit a udělat vše pro snížení jeho dopadu na výsledek. </w:t>
+      </w:r>
+      <w:r>
+        <w:t xml:space="preserve">Na začátku kapitoly jsme si popsali UP, </w:t>
+      </w:r>
+      <w:r>
+        <w:lastRenderedPageBreak/>
+        <w:t xml:space="preserve">který by nám </w:t>
+      </w:r>
+      <w:r>
+        <w:t xml:space="preserve">mohl </w:t>
+      </w:r>
+      <w:r>
+        <w:t>pomo</w:t>
+      </w:r>
+      <w:r>
+        <w:t>ci</w:t>
+      </w:r>
+      <w:r>
+        <w:t xml:space="preserve"> dojít k úspěšnému dokončení vývoje. </w:t>
+      </w:r>
+      <w:r>
+        <w:t xml:space="preserve">Nyní si popíšeme </w:t>
+      </w:r>
+      <w:r>
+        <w:t xml:space="preserve">jednotlivé </w:t>
+      </w:r>
+      <w:r>
+        <w:t xml:space="preserve">kroky </w:t>
+      </w:r>
+      <w:r>
+        <w:t xml:space="preserve">vývoje softwaru </w:t>
+      </w:r>
+      <w:r>
+        <w:t>nabízené UP</w:t>
+      </w:r>
+      <w:r>
+        <w:t xml:space="preserve">, tj. </w:t>
+      </w:r>
+      <w:r>
+        <w:t>vybrané</w:t>
+      </w:r>
+      <w:r>
+        <w:t xml:space="preserve"> principy a techniky.</w:t>
+      </w:r>
+    </w:p>
+    <w:p>
+      <w:pPr>
+        <w:pStyle w:val="NadpisB"/>
+      </w:pPr>
+      <w:r>
+        <w:t>Aplikace metodiky na řešení</w:t>
+      </w:r>
+    </w:p>
+    <w:p>
+      <w:pPr>
+        <w:pStyle w:val="normlntext"/>
+      </w:pPr>
+      <w:r>
+        <w:t>Vize</w:t>
+      </w:r>
+    </w:p>
+    <w:p>
+      <w:pPr>
+        <w:pStyle w:val="normlntext"/>
+      </w:pPr>
+      <w:r>
+        <w:t>Cíle a rozsah</w:t>
+      </w:r>
+      <w:r>
+        <w:t>, odhady</w:t>
+      </w:r>
+    </w:p>
+    <w:p>
+      <w:pPr>
+        <w:pStyle w:val="normlntext"/>
+      </w:pPr>
+      <w:r>
+        <w:t>Analýza uživatelů, přínos</w:t>
+      </w:r>
+    </w:p>
+    <w:p>
+      <w:pPr>
+        <w:pStyle w:val="normlntext"/>
+      </w:pPr>
+      <w:r>
+        <w:t>(posouzení realizovatelnosti, určení, zda lze dosáhnout výsledku, odhad nákladů, přínosů)</w:t>
+      </w:r>
+    </w:p>
+    <w:p>
+      <w:pPr>
+        <w:pStyle w:val="normlntext"/>
+      </w:pPr>
+      <w:r>
+        <w:t xml:space="preserve">Požadavky – funkční i nefunkční, odvozené požadavky, </w:t>
+      </w:r>
+      <w:r>
+        <w:t xml:space="preserve">neustálá </w:t>
+      </w:r>
+      <w:r>
+        <w:t>konzultace se zákazníkem</w:t>
+      </w:r>
+      <w:r>
+        <w:t xml:space="preserve">, </w:t>
+      </w:r>
+      <w:proofErr w:type="spellStart"/>
+      <w:r>
+        <w:t>prioritizace</w:t>
+      </w:r>
+      <w:proofErr w:type="spellEnd"/>
+      <w:r>
+        <w:t xml:space="preserve"> požadavků</w:t>
+      </w:r>
+    </w:p>
+    <w:p>
+      <w:pPr>
+        <w:pStyle w:val="normlntext"/>
+      </w:pPr>
+      <w:r>
+        <w:t>Architektura – hrubý návrh, propracovanější návrh podle hrubého návrhu (volba technologií), jaké jsou vstupy a jaké chceme výstupy, hrubý návrh technologického řešení</w:t>
+      </w:r>
+    </w:p>
+    <w:p>
+      <w:pPr>
+        <w:pStyle w:val="normlntext"/>
+      </w:pPr>
+      <w:r>
+        <w:t>Nalezení rizik a jejich řešení</w:t>
+      </w:r>
+    </w:p>
+    <w:p>
+      <w:pPr>
+        <w:pStyle w:val="normlntext"/>
+      </w:pPr>
+    </w:p>
+    <w:p>
+      <w:pPr>
+        <w:pStyle w:val="normlntext"/>
+      </w:pPr>
+      <w:r>
+        <w:t>Odstranění rizik</w:t>
+      </w:r>
+      <w:r>
+        <w:t xml:space="preserve"> – </w:t>
+      </w:r>
+      <w:proofErr w:type="spellStart"/>
+      <w:r>
+        <w:t>prioritizace</w:t>
+      </w:r>
+      <w:proofErr w:type="spellEnd"/>
+      <w:r>
+        <w:t xml:space="preserve"> (uspořádání)</w:t>
+      </w:r>
+    </w:p>
+    <w:p>
+      <w:pPr>
+        <w:pStyle w:val="normlntext"/>
+      </w:pPr>
+      <w:r>
+        <w:t>Vývoj podle</w:t>
+      </w:r>
+      <w:r>
+        <w:t xml:space="preserve"> risk listu, roztřídění podle dopadu a složitosti, návrh </w:t>
+      </w:r>
+      <w:proofErr w:type="spellStart"/>
+      <w:r>
+        <w:t>road</w:t>
+      </w:r>
+      <w:proofErr w:type="spellEnd"/>
+      <w:r>
+        <w:t xml:space="preserve"> mapy s milníky, </w:t>
+      </w:r>
+      <w:r>
+        <w:t xml:space="preserve">návrh </w:t>
+      </w:r>
+      <w:r>
+        <w:t>zaznamenávání práce v </w:t>
+      </w:r>
+      <w:proofErr w:type="spellStart"/>
+      <w:r>
+        <w:t>trellu</w:t>
+      </w:r>
+      <w:proofErr w:type="spellEnd"/>
+      <w:r>
+        <w:t>,</w:t>
+      </w:r>
+      <w:r>
+        <w:t xml:space="preserve"> možnosti</w:t>
+      </w:r>
+      <w:r>
+        <w:t xml:space="preserve"> zálohování a spolupráce (sdílení) na </w:t>
+      </w:r>
+      <w:proofErr w:type="spellStart"/>
+      <w:r>
+        <w:t>gitu</w:t>
+      </w:r>
+      <w:proofErr w:type="spellEnd"/>
+      <w:r>
+        <w:t xml:space="preserve"> – možnost paralelní práce programátorů, možnost připojení z více míst</w:t>
+      </w:r>
+    </w:p>
+    <w:p>
+      <w:pPr>
+        <w:pStyle w:val="normlntext"/>
+      </w:pPr>
+      <w:r>
+        <w:t>Vytvoření prototypů, které budeme dále konkretizovat</w:t>
+      </w:r>
+    </w:p>
+    <w:p>
+      <w:pPr>
+        <w:pStyle w:val="normlntext"/>
+      </w:pPr>
+    </w:p>
+    <w:p>
+      <w:pPr>
+        <w:pStyle w:val="normlntext"/>
+      </w:pPr>
+      <w:r>
+        <w:t>Implementace řešení podle všech předchozích kroků, neustálá kontrola</w:t>
       </w:r>
     </w:p>
     <w:p>
@@ -6857,11 +7486,11 @@
         <w:pStyle w:val="normlntext"/>
         <w:numPr>
           <w:ilvl w:val="0"/>
-          <w:numId w:val="14"/>
+          <w:numId w:val="19"/>
         </w:numPr>
       </w:pPr>
       <w:r>
-        <w:t>Zahájení</w:t>
+        <w:t>Iterace – odstranění rizik prototypy</w:t>
       </w:r>
     </w:p>
     <w:p>
@@ -6869,11 +7498,11 @@
         <w:pStyle w:val="normlntext"/>
         <w:numPr>
           <w:ilvl w:val="0"/>
-          <w:numId w:val="14"/>
+          <w:numId w:val="19"/>
         </w:numPr>
       </w:pPr>
       <w:r>
-        <w:t>Rozpracování</w:t>
+        <w:t>Iterace – detailnější rozvoj podle risk listu (stejné pořadí jako bod 1)</w:t>
       </w:r>
     </w:p>
     <w:p>
@@ -6881,124 +7510,109 @@
         <w:pStyle w:val="normlntext"/>
         <w:numPr>
           <w:ilvl w:val="0"/>
-          <w:numId w:val="14"/>
+          <w:numId w:val="19"/>
         </w:numPr>
       </w:pPr>
       <w:r>
-        <w:t>Konstrukce</w:t>
+        <w:t>(</w:t>
+      </w:r>
+      <w:r>
+        <w:t>Iterace – hledání chyb, testování, dokončování</w:t>
+      </w:r>
+      <w:r>
+        <w:t>)</w:t>
       </w:r>
     </w:p>
     <w:p>
       <w:pPr>
         <w:pStyle w:val="normlntext"/>
-        <w:numPr>
-          <w:ilvl w:val="0"/>
-          <w:numId w:val="14"/>
-        </w:numPr>
-      </w:pPr>
-      <w:r>
-        <w:t>Zavedení</w:t>
-      </w:r>
+      </w:pPr>
+      <w:r>
+        <w:t xml:space="preserve">Beta </w:t>
+      </w:r>
+      <w:proofErr w:type="spellStart"/>
+      <w:r>
+        <w:t>release</w:t>
+      </w:r>
+      <w:proofErr w:type="spellEnd"/>
     </w:p>
     <w:p>
       <w:pPr>
         <w:pStyle w:val="normlntext"/>
       </w:pPr>
-      <w:r>
-        <w:t xml:space="preserve">Fázemi lze chápat časový úsek vývoje, který se specifikuje na určitý aspekt vývoje. </w:t>
-      </w:r>
-      <w:r>
-        <w:t xml:space="preserve">Každá fáze se může skládat z jedné iterace, či z více iterací. </w:t>
-      </w:r>
-      <w:r>
-        <w:t xml:space="preserve">Iterace se snažíme naplánovat co nejmenší, abychom se vyvarovali vodopádovému principu vývoje a zůstali u iterativního </w:t>
-      </w:r>
+    </w:p>
+    <w:p>
+      <w:pPr>
+        <w:pStyle w:val="normlntext"/>
+      </w:pPr>
+      <w:r>
+        <w:t>Kontrola očekávaných a reálných výdajů – ohodnocení.</w:t>
+      </w:r>
+    </w:p>
+    <w:p>
+      <w:pPr>
+        <w:pStyle w:val="normlntext"/>
+      </w:pPr>
       <w:r>
         <w:lastRenderedPageBreak/>
-        <w:t xml:space="preserve">(agilního) principu vývoje. </w:t>
-      </w:r>
-      <w:r>
-        <w:t xml:space="preserve">Každá iterace obsahuje </w:t>
-      </w:r>
-      <w:r>
-        <w:t>předem definované činnosti (disciplíny), kter</w:t>
-      </w:r>
-      <w:r>
-        <w:t xml:space="preserve">ým v každé </w:t>
-      </w:r>
-      <w:r>
-        <w:t>iteraci</w:t>
-      </w:r>
-      <w:r>
-        <w:t xml:space="preserve"> dáváme </w:t>
-      </w:r>
-      <w:r>
-        <w:t>novou</w:t>
-      </w:r>
-      <w:r>
-        <w:t xml:space="preserve"> váhu důležitosti a časového úsilí.</w:t>
+        <w:t>Souhlas uživatelů (vývojový tým, zákazník), že aplikace splňuje představy zachycené ve vizi</w:t>
+      </w:r>
+    </w:p>
+    <w:p>
+      <w:pPr>
+        <w:pStyle w:val="normlntext"/>
+      </w:pPr>
+      <w:r>
+        <w:t>Nasazení</w:t>
+      </w:r>
+      <w:r>
+        <w:t xml:space="preserve"> – instalace technického a programového vybavení, školení </w:t>
+      </w:r>
+      <w:r>
+        <w:t>uživatelů – kapitola představení řešení</w:t>
+      </w:r>
+      <w:r>
+        <w:t>, kontrola splnění požadavků</w:t>
+      </w:r>
+    </w:p>
+    <w:p>
+      <w:pPr>
+        <w:pStyle w:val="normlntext"/>
+      </w:pPr>
+      <w:r>
+        <w:t>Příprava na</w:t>
       </w:r>
       <w:r>
         <w:t xml:space="preserve"> </w:t>
       </w:r>
       <w:r>
-        <w:t xml:space="preserve">Výstupem každé </w:t>
-      </w:r>
-      <w:r>
-        <w:t>iterace</w:t>
-      </w:r>
-      <w:r>
-        <w:t xml:space="preserve"> je spustitelný a otestovaný </w:t>
-      </w:r>
-      <w:proofErr w:type="spellStart"/>
-      <w:r>
-        <w:t>build</w:t>
-      </w:r>
-      <w:proofErr w:type="spellEnd"/>
-      <w:r>
-        <w:t>. Každá fáze je ukončená milníkem</w:t>
-      </w:r>
-      <w:r>
-        <w:t xml:space="preserve">, </w:t>
-      </w:r>
-      <w:r>
-        <w:t>který nám definuje podmínky</w:t>
-      </w:r>
-      <w:r>
-        <w:t xml:space="preserve">, které musí být splněny </w:t>
-      </w:r>
-      <w:r>
-        <w:t>pro přechod do následující fáze vývoje.</w:t>
-      </w:r>
-      <w:r>
-        <w:rPr>
-          <w:rStyle w:val="Znakapoznpodarou"/>
-        </w:rPr>
-        <w:footnoteReference w:id="3"/>
+        <w:t>úprav</w:t>
+      </w:r>
+      <w:r>
+        <w:t>u</w:t>
+      </w:r>
+      <w:r>
+        <w:t xml:space="preserve"> (přidání)</w:t>
+      </w:r>
+      <w:r>
+        <w:t xml:space="preserve"> požadavků (zákazník chce něco navíc), monitorování provozu (pro optimalizaci, zjištění chyb, rozsah využití – zda prvotní účel pro tvorbu projektu nebyl zbytečný, že by jej nikdo vlastně nechtěl, reálné vs. očekávané využití)</w:t>
+      </w:r>
+      <w:r>
+        <w:t>, možné rozšíření a navázání na práci.</w:t>
       </w:r>
     </w:p>
     <w:p>
       <w:pPr>
         <w:pStyle w:val="normlntext"/>
       </w:pPr>
+      <w:r>
+        <w:t>Ponaučení se z chyb, které nastaly.</w:t>
+      </w:r>
     </w:p>
     <w:p>
       <w:pPr>
         <w:pStyle w:val="normlntext"/>
       </w:pPr>
-      <w:r>
-        <w:t>Pokračovat – Aplikace metodik v práci</w:t>
-      </w:r>
-    </w:p>
-    <w:p>
-      <w:pPr>
-        <w:pStyle w:val="normlntext"/>
-      </w:pPr>
-    </w:p>
-    <w:p>
-      <w:pPr>
-        <w:pStyle w:val="normlntext"/>
-      </w:pPr>
     </w:p>
     <w:p>
       <w:pPr>
@@ -7007,12 +7621,12 @@
       <w:r>
         <w:br w:type="page"/>
       </w:r>
-      <w:bookmarkStart w:id="40" w:name="_Toc103134824"/>
+      <w:bookmarkStart w:id="41" w:name="_Toc103134824"/>
       <w:r>
         <w:lastRenderedPageBreak/>
         <w:t>Realizace řešení práce</w:t>
       </w:r>
-      <w:bookmarkEnd w:id="40"/>
+      <w:bookmarkEnd w:id="41"/>
     </w:p>
     <w:p>
       <w:pPr>
@@ -7100,18 +7714,24 @@
       <w:pPr>
         <w:pStyle w:val="NadpisB"/>
       </w:pPr>
-      <w:bookmarkStart w:id="41" w:name="_Toc103134825"/>
+      <w:bookmarkStart w:id="42" w:name="_Toc103134825"/>
       <w:r>
         <w:t>Analýza uživatelů</w:t>
       </w:r>
-      <w:bookmarkEnd w:id="41"/>
+      <w:bookmarkEnd w:id="42"/>
     </w:p>
     <w:p>
       <w:pPr>
         <w:pStyle w:val="normlntext"/>
       </w:pPr>
       <w:r>
-        <w:t xml:space="preserve">Uživateli používajícími náš </w:t>
+        <w:t xml:space="preserve">Uživateli </w:t>
+      </w:r>
+      <w:r>
+        <w:t>u</w:t>
+      </w:r>
+      <w:r>
+        <w:t xml:space="preserve">žívajícími náš </w:t>
       </w:r>
       <w:proofErr w:type="spellStart"/>
       <w:r>
@@ -7176,7 +7796,7 @@
       <w:pPr>
         <w:pStyle w:val="NadpisB"/>
       </w:pPr>
-      <w:bookmarkStart w:id="42" w:name="_Toc103134826"/>
+      <w:bookmarkStart w:id="43" w:name="_Toc103134826"/>
       <w:r>
         <w:t>Požadavky</w:t>
       </w:r>
@@ -7187,7 +7807,7 @@
       <w:r>
         <w:t>stories</w:t>
       </w:r>
-      <w:bookmarkEnd w:id="42"/>
+      <w:bookmarkEnd w:id="43"/>
       <w:proofErr w:type="spellEnd"/>
     </w:p>
     <w:p>
@@ -7241,7 +7861,7 @@
       <w:pPr>
         <w:pStyle w:val="normlntext"/>
       </w:pPr>
-      <w:bookmarkStart w:id="43" w:name="_Hlk103132458"/>
+      <w:bookmarkStart w:id="44" w:name="_Hlk103132458"/>
       <w:r>
         <w:t xml:space="preserve">Požadavky lze specifikovat různými způsoby, např. use case diagramem, scénáři, pomocí user </w:t>
       </w:r>
@@ -7284,7 +7904,7 @@
             <w:cnfStyle w:val="001000000000" w:firstRow="0" w:lastRow="0" w:firstColumn="1" w:lastColumn="0" w:oddVBand="0" w:evenVBand="0" w:oddHBand="0" w:evenHBand="0" w:firstRowFirstColumn="0" w:firstRowLastColumn="0" w:lastRowFirstColumn="0" w:lastRowLastColumn="0"/>
             <w:tcW w:w="8777" w:type="dxa"/>
           </w:tcPr>
-          <w:bookmarkEnd w:id="43"/>
+          <w:bookmarkEnd w:id="44"/>
           <w:p>
             <w:pPr>
               <w:pStyle w:val="normlntext"/>
@@ -7870,13 +8490,13 @@
       <w:pPr>
         <w:pStyle w:val="NadpisB"/>
       </w:pPr>
-      <w:bookmarkStart w:id="44" w:name="_Ref100127711"/>
-      <w:bookmarkStart w:id="45" w:name="_Toc103134827"/>
+      <w:bookmarkStart w:id="45" w:name="_Ref100127711"/>
+      <w:bookmarkStart w:id="46" w:name="_Toc103134827"/>
       <w:r>
         <w:t>Definice rizik</w:t>
       </w:r>
-      <w:bookmarkEnd w:id="44"/>
       <w:bookmarkEnd w:id="45"/>
+      <w:bookmarkEnd w:id="46"/>
     </w:p>
     <w:p>
       <w:pPr>
@@ -7889,10 +8509,19 @@
         <w:t>. Pozdní zjištění, že se vyskytuje riziko, jež nejsme schopni vyřešit, může vést k prodloužení vývoje, či k úplnému selhání</w:t>
       </w:r>
       <w:r>
-        <w:t xml:space="preserve">. Ve svém vývoji jsem nalezla </w:t>
-      </w:r>
-      <w:r>
-        <w:t>rizika, která jsem zobrazila v tzn. risk-listu. Ten obsahuje mimo jiné také úroveň složitosti, dopad, který by riziko mohlo způsobit při jeho nevyřešení a také způsob řešení.</w:t>
+        <w:t>.</w:t>
+      </w:r>
+      <w:r>
+        <w:t xml:space="preserve"> Na počátku vývoje byla definována </w:t>
+      </w:r>
+      <w:r>
+        <w:t xml:space="preserve">rizika, která </w:t>
+      </w:r>
+      <w:r>
+        <w:t>jsou zobrazena a popsána</w:t>
+      </w:r>
+      <w:r>
+        <w:t xml:space="preserve"> v tzn. risk-listu. Ten obsahuje mimo jiné také úroveň složitosti, dopad, který by riziko mohlo způsobit při jeho nevyřešení a také způsob řešení.</w:t>
       </w:r>
       <w:r>
         <w:br w:type="page"/>
@@ -8669,7 +9298,26 @@
               <w:cnfStyle w:val="000000100000" w:firstRow="0" w:lastRow="0" w:firstColumn="0" w:lastColumn="0" w:oddVBand="0" w:evenVBand="0" w:oddHBand="1" w:evenHBand="0" w:firstRowFirstColumn="0" w:firstRowLastColumn="0" w:lastRowFirstColumn="0" w:lastRowLastColumn="0"/>
             </w:pPr>
             <w:r>
-              <w:t>Zjistit možné komplikace.</w:t>
+              <w:t>Uvědomit si</w:t>
+            </w:r>
+            <w:r>
+              <w:t xml:space="preserve"> možné komplikace</w:t>
+            </w:r>
+            <w:r>
+              <w:t xml:space="preserve"> – správa přístupu, </w:t>
+            </w:r>
+            <w:proofErr w:type="gramStart"/>
+            <w:r>
+              <w:t>zda-</w:t>
+            </w:r>
+            <w:proofErr w:type="spellStart"/>
+            <w:r>
+              <w:t>li</w:t>
+            </w:r>
+            <w:proofErr w:type="spellEnd"/>
+            <w:proofErr w:type="gramEnd"/>
+            <w:r>
+              <w:t xml:space="preserve"> soubor existuje, zda pracujeme se souborem, či složkou.</w:t>
             </w:r>
           </w:p>
           <w:p>
@@ -8683,7 +9331,10 @@
               <w:cnfStyle w:val="000000100000" w:firstRow="0" w:lastRow="0" w:firstColumn="0" w:lastColumn="0" w:oddVBand="0" w:evenVBand="0" w:oddHBand="1" w:evenHBand="0" w:firstRowFirstColumn="0" w:firstRowLastColumn="0" w:lastRowFirstColumn="0" w:lastRowLastColumn="0"/>
             </w:pPr>
             <w:r>
-              <w:t>Najít řešení těchto komplikací.</w:t>
+              <w:t>Najít řešení těchto komplikací</w:t>
+            </w:r>
+            <w:r>
+              <w:t xml:space="preserve"> (řízení přístupu k souboru, při existenci stejného souboru se optat, zda jej chceme přepsat.</w:t>
             </w:r>
           </w:p>
           <w:p>
@@ -8697,7 +9348,10 @@
               <w:cnfStyle w:val="000000100000" w:firstRow="0" w:lastRow="0" w:firstColumn="0" w:lastColumn="0" w:oddVBand="0" w:evenVBand="0" w:oddHBand="1" w:evenHBand="0" w:firstRowFirstColumn="0" w:firstRowLastColumn="0" w:lastRowFirstColumn="0" w:lastRowLastColumn="0"/>
             </w:pPr>
             <w:r>
-              <w:t>Otestovat.</w:t>
+              <w:t>Otestovat</w:t>
+            </w:r>
+            <w:r>
+              <w:t xml:space="preserve"> – simulace komplikací a implementace prototypu pro jejich vyřešení, který dále dovedeme do finální podoby.</w:t>
             </w:r>
           </w:p>
         </w:tc>
@@ -8806,9 +9460,11 @@
               <w:ind w:left="278"/>
               <w:cnfStyle w:val="000000000000" w:firstRow="0" w:lastRow="0" w:firstColumn="0" w:lastColumn="0" w:oddVBand="0" w:evenVBand="0" w:oddHBand="0" w:evenHBand="0" w:firstRowFirstColumn="0" w:firstRowLastColumn="0" w:lastRowFirstColumn="0" w:lastRowLastColumn="0"/>
             </w:pPr>
+            <w:bookmarkStart w:id="47" w:name="_Ref103390161"/>
             <w:r>
               <w:t>Definovat si pravidla kódu.</w:t>
             </w:r>
+            <w:bookmarkEnd w:id="47"/>
           </w:p>
           <w:p>
             <w:pPr>
@@ -8821,7 +9477,28 @@
               <w:cnfStyle w:val="000000000000" w:firstRow="0" w:lastRow="0" w:firstColumn="0" w:lastColumn="0" w:oddVBand="0" w:evenVBand="0" w:oddHBand="0" w:evenHBand="0" w:firstRowFirstColumn="0" w:firstRowLastColumn="0" w:lastRowFirstColumn="0" w:lastRowLastColumn="0"/>
             </w:pPr>
             <w:r>
-              <w:t>Průběžně kontrolovat čitelnost kódu.</w:t>
+              <w:t xml:space="preserve">Průběžně kontrolovat </w:t>
+            </w:r>
+            <w:r>
+              <w:t>dodržování pravidel čistého kódu z </w:t>
+            </w:r>
+            <w:r>
+              <w:fldChar w:fldCharType="begin"/>
+            </w:r>
+            <w:r>
+              <w:instrText xml:space="preserve"> REF _Ref103390161 \r \h </w:instrText>
+            </w:r>
+            <w:r>
+              <w:fldChar w:fldCharType="separate"/>
+            </w:r>
+            <w:r>
+              <w:t>1</w:t>
+            </w:r>
+            <w:r>
+              <w:fldChar w:fldCharType="end"/>
+            </w:r>
+            <w:r>
+              <w:t>.</w:t>
             </w:r>
           </w:p>
           <w:p>
@@ -8840,7 +9517,7 @@
             </w:r>
             <w:proofErr w:type="spellEnd"/>
             <w:r>
-              <w:t xml:space="preserve"> nečitelný kód.</w:t>
+              <w:t xml:space="preserve"> kód.</w:t>
             </w:r>
           </w:p>
         </w:tc>
@@ -8948,18 +9625,16 @@
               <w:cnfStyle w:val="000000100000" w:firstRow="0" w:lastRow="0" w:firstColumn="0" w:lastColumn="0" w:oddVBand="0" w:evenVBand="0" w:oddHBand="1" w:evenHBand="0" w:firstRowFirstColumn="0" w:firstRowLastColumn="0" w:lastRowFirstColumn="0" w:lastRowLastColumn="0"/>
             </w:pPr>
             <w:r>
-              <w:t xml:space="preserve">Otestovat vytíženost, nároky na </w:t>
-            </w:r>
-            <w:proofErr w:type="gramStart"/>
-            <w:r>
-              <w:t>paměť,</w:t>
-            </w:r>
-            <w:proofErr w:type="gramEnd"/>
-            <w:r>
-              <w:t xml:space="preserve"> apod.</w:t>
-            </w:r>
-            <w:r>
-              <w:t xml:space="preserve"> //specifikovat víc, ne apod.</w:t>
+              <w:t>Otestovat vytíženost</w:t>
+            </w:r>
+            <w:r>
+              <w:t xml:space="preserve"> a</w:t>
+            </w:r>
+            <w:r>
+              <w:t xml:space="preserve"> nároky na paměť</w:t>
+            </w:r>
+            <w:r>
+              <w:t>, optimalizovat.</w:t>
             </w:r>
           </w:p>
         </w:tc>
@@ -9065,6 +9740,7 @@
                 <w:b w:val="0"/>
                 <w:bCs w:val="0"/>
               </w:rPr>
+              <w:lastRenderedPageBreak/>
               <w:t>Uživatelé nebudou vědět, jak s </w:t>
             </w:r>
             <w:proofErr w:type="spellStart"/>
@@ -9187,168 +9863,208 @@
       <w:pPr>
         <w:pStyle w:val="NadpisB"/>
       </w:pPr>
-      <w:bookmarkStart w:id="46" w:name="_Toc103134828"/>
+      <w:bookmarkStart w:id="48" w:name="_Toc103134828"/>
+      <w:r>
+        <w:t>Implementace řešení</w:t>
+      </w:r>
+      <w:bookmarkEnd w:id="48"/>
+    </w:p>
+    <w:p>
+      <w:pPr>
+        <w:pStyle w:val="normlntext"/>
+      </w:pPr>
+      <w:r>
+        <w:t>//upravit – vycházelo se z více věcí</w:t>
+      </w:r>
+    </w:p>
+    <w:p>
+      <w:pPr>
+        <w:pStyle w:val="normlntext"/>
+      </w:pPr>
+      <w:r>
+        <w:t>//upravit osnovu implementace</w:t>
+      </w:r>
+    </w:p>
+    <w:p>
+      <w:pPr>
+        <w:pStyle w:val="normlntext"/>
+      </w:pPr>
+      <w:r>
+        <w:t xml:space="preserve">Při implementaci řešení jsem vycházela z požadavků zákazníka a také z risk-listu, který je znázorněn v kapitole č. </w:t>
+      </w:r>
+      <w:r>
+        <w:fldChar w:fldCharType="begin"/>
+      </w:r>
+      <w:r>
+        <w:instrText xml:space="preserve"> REF _Ref100127711 \r \h </w:instrText>
+      </w:r>
+      <w:r>
+        <w:instrText xml:space="preserve"> \* MERGEFORMAT </w:instrText>
+      </w:r>
+      <w:r>
+        <w:fldChar w:fldCharType="separate"/>
+      </w:r>
+      <w:r>
+        <w:t>4.3</w:t>
+      </w:r>
+      <w:r>
+        <w:fldChar w:fldCharType="end"/>
+      </w:r>
+      <w:r>
+        <w:t xml:space="preserve">- </w:t>
+      </w:r>
+      <w:r>
+        <w:fldChar w:fldCharType="begin"/>
+      </w:r>
+      <w:r>
+        <w:instrText xml:space="preserve"> REF _Ref100127711 \h </w:instrText>
+      </w:r>
+      <w:r>
+        <w:instrText xml:space="preserve"> \* MERGEFORMAT </w:instrText>
+      </w:r>
+      <w:r>
+        <w:fldChar w:fldCharType="separate"/>
+      </w:r>
+      <w:r>
+        <w:t>Definice rizik</w:t>
+      </w:r>
+      <w:r>
+        <w:fldChar w:fldCharType="end"/>
+      </w:r>
+      <w:r>
+        <w:t>. Po definování rizik jsem začala jednotlivá rizika minimalizovat v pořadí podle dopadu a následně dále rozvíjet řešení do finální podoby.</w:t>
+      </w:r>
+    </w:p>
+    <w:p>
+      <w:pPr>
+        <w:pStyle w:val="NadpisC"/>
+      </w:pPr>
+      <w:bookmarkStart w:id="49" w:name="_Toc103134829"/>
+      <w:r>
+        <w:t xml:space="preserve">Tvorba </w:t>
+      </w:r>
+      <w:proofErr w:type="spellStart"/>
+      <w:r>
+        <w:t>pluginu</w:t>
+      </w:r>
+      <w:bookmarkEnd w:id="49"/>
+      <w:proofErr w:type="spellEnd"/>
+    </w:p>
+    <w:p>
+      <w:pPr>
+        <w:pStyle w:val="normlntext"/>
+      </w:pPr>
+      <w:r>
+        <w:t xml:space="preserve">Při tvorbě </w:t>
+      </w:r>
+      <w:proofErr w:type="spellStart"/>
+      <w:r>
+        <w:t>pluginu</w:t>
+      </w:r>
+      <w:proofErr w:type="spellEnd"/>
+      <w:r>
+        <w:t xml:space="preserve"> jsem vycházela z návodu popsaném na webových stránkách </w:t>
+      </w:r>
+      <w:r>
+        <w:br/>
+      </w:r>
+      <w:proofErr w:type="spellStart"/>
+      <w:r>
+        <w:t>IntelliJ</w:t>
+      </w:r>
+      <w:proofErr w:type="spellEnd"/>
+      <w:r>
+        <w:t xml:space="preserve"> </w:t>
+      </w:r>
+      <w:proofErr w:type="spellStart"/>
+      <w:r>
+        <w:t>Platform</w:t>
+      </w:r>
+      <w:proofErr w:type="spellEnd"/>
+      <w:r>
+        <w:t xml:space="preserve"> </w:t>
+      </w:r>
+      <w:proofErr w:type="spellStart"/>
+      <w:r>
+        <w:t>Plugin</w:t>
+      </w:r>
+      <w:proofErr w:type="spellEnd"/>
+      <w:r>
+        <w:t xml:space="preserve"> SDK</w:t>
+      </w:r>
+      <w:r>
+        <w:t xml:space="preserve"> [8]. </w:t>
+      </w:r>
+    </w:p>
+    <w:p>
+      <w:pPr>
+        <w:pStyle w:val="NadpisC"/>
+      </w:pPr>
+      <w:bookmarkStart w:id="50" w:name="_Toc103134830"/>
+      <w:r>
+        <w:t>Tvorba formulářů</w:t>
+      </w:r>
+      <w:bookmarkEnd w:id="50"/>
+    </w:p>
+    <w:p>
+      <w:pPr>
+        <w:pStyle w:val="normlntext"/>
+      </w:pPr>
+    </w:p>
+    <w:p>
+      <w:pPr>
+        <w:pStyle w:val="NadpisC"/>
+      </w:pPr>
+      <w:bookmarkStart w:id="51" w:name="_Toc103134831"/>
+      <w:r>
+        <w:t>Generování konfiguračního souboru</w:t>
+      </w:r>
+      <w:bookmarkEnd w:id="51"/>
+    </w:p>
+    <w:p>
+      <w:pPr>
+        <w:pStyle w:val="normlntext"/>
+      </w:pPr>
+    </w:p>
+    <w:p>
+      <w:pPr>
+        <w:pStyle w:val="NadpisC"/>
+      </w:pPr>
+      <w:bookmarkStart w:id="52" w:name="_Toc103134832"/>
       <w:r>
         <w:lastRenderedPageBreak/>
-        <w:t>Implementace řešení</w:t>
-      </w:r>
-      <w:bookmarkEnd w:id="46"/>
+        <w:t>Generování UML diagramu podle parametrů zvolených ve formuláři</w:t>
+      </w:r>
+      <w:bookmarkEnd w:id="52"/>
+    </w:p>
+    <w:p/>
+    <w:p>
+      <w:pPr>
+        <w:pStyle w:val="NadpisC"/>
+      </w:pPr>
+      <w:r>
+        <w:t>Nasazení</w:t>
+      </w:r>
     </w:p>
     <w:p>
       <w:pPr>
         <w:pStyle w:val="normlntext"/>
       </w:pPr>
-      <w:r>
-        <w:t xml:space="preserve">Při implementaci řešení jsem vycházela z požadavků zákazníka a také z risk-listu, který je znázorněn v kapitole č. </w:t>
-      </w:r>
-      <w:r>
-        <w:fldChar w:fldCharType="begin"/>
-      </w:r>
-      <w:r>
-        <w:instrText xml:space="preserve"> REF _Ref100127711 \r \h </w:instrText>
-      </w:r>
-      <w:r>
-        <w:instrText xml:space="preserve"> \* MERGEFORMAT </w:instrText>
-      </w:r>
-      <w:r>
-        <w:fldChar w:fldCharType="separate"/>
-      </w:r>
-      <w:r>
-        <w:t>4.3</w:t>
-      </w:r>
-      <w:r>
-        <w:fldChar w:fldCharType="end"/>
-      </w:r>
-      <w:r>
-        <w:t xml:space="preserve">- </w:t>
-      </w:r>
-      <w:r>
-        <w:fldChar w:fldCharType="begin"/>
-      </w:r>
-      <w:r>
-        <w:instrText xml:space="preserve"> REF _Ref100127711 \h </w:instrText>
-      </w:r>
-      <w:r>
-        <w:instrText xml:space="preserve"> \* MERGEFORMAT </w:instrText>
-      </w:r>
-      <w:r>
-        <w:fldChar w:fldCharType="separate"/>
-      </w:r>
-      <w:r>
-        <w:t>Definice rizik</w:t>
-      </w:r>
-      <w:r>
-        <w:fldChar w:fldCharType="end"/>
-      </w:r>
-      <w:r>
-        <w:t>. Po definování rizik jsem začala jednotlivá rizika minimalizovat v pořadí podle dopadu a následně dále rozvíjet řešení do finální podoby.</w:t>
-      </w:r>
     </w:p>
     <w:p>
       <w:pPr>
         <w:pStyle w:val="NadpisC"/>
       </w:pPr>
-      <w:bookmarkStart w:id="47" w:name="_Toc103134829"/>
-      <w:r>
-        <w:t xml:space="preserve">Tvorba </w:t>
-      </w:r>
-      <w:proofErr w:type="spellStart"/>
-      <w:r>
-        <w:t>pluginu</w:t>
-      </w:r>
-      <w:bookmarkEnd w:id="47"/>
-      <w:proofErr w:type="spellEnd"/>
+      <w:r>
+        <w:t>Možnosti budoucího rozšíření a úprav</w:t>
+      </w:r>
+      <w:bookmarkStart w:id="53" w:name="_GoBack"/>
+      <w:bookmarkEnd w:id="53"/>
     </w:p>
     <w:p>
       <w:pPr>
         <w:pStyle w:val="normlntext"/>
       </w:pPr>
-      <w:r>
-        <w:t xml:space="preserve">Při tvorbě </w:t>
-      </w:r>
-      <w:proofErr w:type="spellStart"/>
-      <w:r>
-        <w:t>pluginu</w:t>
-      </w:r>
-      <w:proofErr w:type="spellEnd"/>
-      <w:r>
-        <w:t xml:space="preserve"> jsem vycházela z návodu popsaném na webových stránkách </w:t>
-      </w:r>
-      <w:r>
-        <w:br/>
-      </w:r>
-      <w:proofErr w:type="spellStart"/>
-      <w:r>
-        <w:t>IntelliJ</w:t>
-      </w:r>
-      <w:proofErr w:type="spellEnd"/>
-      <w:r>
-        <w:t xml:space="preserve"> </w:t>
-      </w:r>
-      <w:proofErr w:type="spellStart"/>
-      <w:r>
-        <w:t>Platform</w:t>
-      </w:r>
-      <w:proofErr w:type="spellEnd"/>
-      <w:r>
-        <w:t xml:space="preserve"> </w:t>
-      </w:r>
-      <w:proofErr w:type="spellStart"/>
-      <w:r>
-        <w:t>Plugin</w:t>
-      </w:r>
-      <w:proofErr w:type="spellEnd"/>
-      <w:r>
-        <w:t xml:space="preserve"> SDK</w:t>
-      </w:r>
-      <w:r>
-        <w:t xml:space="preserve"> [8]. </w:t>
-      </w:r>
-    </w:p>
-    <w:p>
-      <w:pPr>
-        <w:pStyle w:val="NadpisC"/>
-      </w:pPr>
-      <w:bookmarkStart w:id="48" w:name="_Toc103134830"/>
-      <w:r>
-        <w:t>Tvorba formulářů</w:t>
-      </w:r>
-      <w:bookmarkEnd w:id="48"/>
-    </w:p>
-    <w:p>
-      <w:pPr>
-        <w:pStyle w:val="normlntext"/>
-      </w:pPr>
-    </w:p>
-    <w:p>
-      <w:pPr>
-        <w:pStyle w:val="NadpisC"/>
-      </w:pPr>
-      <w:bookmarkStart w:id="49" w:name="_Toc103134831"/>
-      <w:r>
-        <w:t>Generování konfiguračního souboru</w:t>
-      </w:r>
-      <w:bookmarkEnd w:id="49"/>
-    </w:p>
-    <w:p>
-      <w:pPr>
-        <w:pStyle w:val="normlntext"/>
-      </w:pPr>
-    </w:p>
-    <w:p>
-      <w:pPr>
-        <w:pStyle w:val="NadpisC"/>
-      </w:pPr>
-      <w:bookmarkStart w:id="50" w:name="_Toc103134832"/>
-      <w:r>
-        <w:t>Generování UML diagramu podle parametrů zvolených ve formuláři</w:t>
-      </w:r>
-      <w:bookmarkEnd w:id="50"/>
-    </w:p>
-    <w:p>
-      <w:pPr>
-        <w:pStyle w:val="normlntext"/>
-      </w:pPr>
     </w:p>
     <w:p>
       <w:pPr>
@@ -9357,18 +10073,18 @@
       <w:r>
         <w:br w:type="page"/>
       </w:r>
-      <w:bookmarkStart w:id="51" w:name="_Toc103134833"/>
-      <w:bookmarkStart w:id="52" w:name="_Ref103267667"/>
-      <w:bookmarkStart w:id="53" w:name="_Ref103267709"/>
-      <w:bookmarkStart w:id="54" w:name="_Ref103267734"/>
+      <w:bookmarkStart w:id="54" w:name="_Toc103134833"/>
+      <w:bookmarkStart w:id="55" w:name="_Ref103267667"/>
+      <w:bookmarkStart w:id="56" w:name="_Ref103267709"/>
+      <w:bookmarkStart w:id="57" w:name="_Ref103267734"/>
       <w:r>
         <w:lastRenderedPageBreak/>
         <w:t>Představení vytvořeného řešení</w:t>
       </w:r>
-      <w:bookmarkEnd w:id="51"/>
-      <w:bookmarkEnd w:id="52"/>
-      <w:bookmarkEnd w:id="53"/>
       <w:bookmarkEnd w:id="54"/>
+      <w:bookmarkEnd w:id="55"/>
+      <w:bookmarkEnd w:id="56"/>
+      <w:bookmarkEnd w:id="57"/>
     </w:p>
     <w:p>
       <w:pPr>
@@ -9385,15 +10101,15 @@
       <w:r>
         <w:br w:type="page"/>
       </w:r>
-      <w:bookmarkStart w:id="55" w:name="_Toc103134834"/>
-      <w:bookmarkStart w:id="56" w:name="_Toc209253219"/>
-      <w:bookmarkStart w:id="57" w:name="_Toc209253406"/>
-      <w:bookmarkStart w:id="58" w:name="_Toc209321260"/>
+      <w:bookmarkStart w:id="58" w:name="_Toc103134834"/>
+      <w:bookmarkStart w:id="59" w:name="_Toc209253219"/>
+      <w:bookmarkStart w:id="60" w:name="_Toc209253406"/>
+      <w:bookmarkStart w:id="61" w:name="_Toc209321260"/>
       <w:r>
         <w:lastRenderedPageBreak/>
         <w:t>RESUMÉ</w:t>
       </w:r>
-      <w:bookmarkEnd w:id="55"/>
+      <w:bookmarkEnd w:id="58"/>
     </w:p>
     <w:p>
       <w:pPr>
@@ -9410,12 +10126,12 @@
       <w:r>
         <w:br w:type="page"/>
       </w:r>
-      <w:bookmarkStart w:id="59" w:name="_Toc103134835"/>
+      <w:bookmarkStart w:id="62" w:name="_Toc103134835"/>
       <w:r>
         <w:lastRenderedPageBreak/>
         <w:t>SUMMARY</w:t>
       </w:r>
-      <w:bookmarkEnd w:id="59"/>
+      <w:bookmarkEnd w:id="62"/>
     </w:p>
     <w:p>
       <w:pPr>
@@ -9435,15 +10151,15 @@
       <w:r>
         <w:br w:type="page"/>
       </w:r>
-      <w:bookmarkStart w:id="60" w:name="_Toc103134836"/>
+      <w:bookmarkStart w:id="63" w:name="_Toc103134836"/>
       <w:r>
         <w:lastRenderedPageBreak/>
         <w:t>SEZNAM POUŽITÉ LITERATURY</w:t>
       </w:r>
-      <w:bookmarkEnd w:id="56"/>
-      <w:bookmarkEnd w:id="57"/>
-      <w:bookmarkEnd w:id="58"/>
+      <w:bookmarkEnd w:id="59"/>
       <w:bookmarkEnd w:id="60"/>
+      <w:bookmarkEnd w:id="61"/>
+      <w:bookmarkEnd w:id="63"/>
     </w:p>
     <w:p>
       <w:pPr>
@@ -10277,7 +10993,7 @@
         </w:rPr>
         <w:t xml:space="preserve"> [online]. [cit. 2022-01-03]. Dostupné z: </w:t>
       </w:r>
-      <w:hyperlink r:id="rId11" w:history="1">
+      <w:hyperlink r:id="rId12" w:history="1">
         <w:r>
           <w:rPr>
             <w:rStyle w:val="Hypertextovodkaz"/>
@@ -10426,7 +11142,7 @@
         </w:rPr>
         <w:t xml:space="preserve"> [online]. [cit. 2022-01-03]. Dostupné z: </w:t>
       </w:r>
-      <w:hyperlink r:id="rId12" w:history="1">
+      <w:hyperlink r:id="rId13" w:history="1">
         <w:r>
           <w:rPr>
             <w:rStyle w:val="Hypertextovodkaz"/>
@@ -10594,7 +11310,7 @@
         </w:rPr>
         <w:t xml:space="preserve"> [online]. [cit. 2022-04-06]. Dostupné z: </w:t>
       </w:r>
-      <w:hyperlink r:id="rId13" w:history="1">
+      <w:hyperlink r:id="rId14" w:history="1">
         <w:r>
           <w:rPr>
             <w:rStyle w:val="Hypertextovodkaz"/>
@@ -10730,7 +11446,7 @@
         </w:rPr>
         <w:t xml:space="preserve">, 2022 [cit. 2022-05-12]. Dostupné z: </w:t>
       </w:r>
-      <w:hyperlink r:id="rId14" w:history="1">
+      <w:hyperlink r:id="rId15" w:history="1">
         <w:r>
           <w:rPr>
             <w:rStyle w:val="Hypertextovodkaz"/>
@@ -10965,6 +11681,13 @@
       </w:r>
     </w:p>
     <w:p>
+      <w:pPr>
+        <w:rPr>
+          <w:rFonts w:ascii="Open Sans" w:hAnsi="Open Sans" w:cs="Open Sans"/>
+          <w:color w:val="212529"/>
+          <w:shd w:val="clear" w:color="auto" w:fill="FFFFFF"/>
+        </w:rPr>
+      </w:pPr>
       <w:r>
         <w:t xml:space="preserve">[13] </w:t>
       </w:r>
@@ -11192,7 +11915,297 @@
           <w:color w:val="212529"/>
           <w:shd w:val="clear" w:color="auto" w:fill="FFFFFF"/>
         </w:rPr>
-        <w:t>, 2022, 2017 [cit. 2022-05-13]. Dostupné z: https://www.sciencedirect.com/topics/computer-science/unified-process</w:t>
+        <w:t xml:space="preserve">, 2022, 2017 [cit. 2022-05-13]. Dostupné z: </w:t>
+      </w:r>
+      <w:r>
+        <w:rPr>
+          <w:rFonts w:ascii="Open Sans" w:hAnsi="Open Sans" w:cs="Open Sans"/>
+          <w:color w:val="212529"/>
+          <w:shd w:val="clear" w:color="auto" w:fill="FFFFFF"/>
+        </w:rPr>
+        <w:t>https://www.sciencedirect.com/topics/computer-science/unified-process</w:t>
+      </w:r>
+    </w:p>
+    <w:p>
+      <w:r>
+        <w:t xml:space="preserve">[14] </w:t>
+      </w:r>
+      <w:r>
+        <w:rPr>
+          <w:rFonts w:ascii="Open Sans" w:hAnsi="Open Sans" w:cs="Open Sans"/>
+          <w:color w:val="212529"/>
+          <w:shd w:val="clear" w:color="auto" w:fill="FFFFFF"/>
+        </w:rPr>
+        <w:t>BALDUINO, Ricardo. </w:t>
+      </w:r>
+      <w:proofErr w:type="spellStart"/>
+      <w:r>
+        <w:rPr>
+          <w:rFonts w:ascii="Open Sans" w:hAnsi="Open Sans" w:cs="Open Sans"/>
+          <w:i/>
+          <w:iCs/>
+          <w:color w:val="212529"/>
+          <w:shd w:val="clear" w:color="auto" w:fill="FFFFFF"/>
+        </w:rPr>
+        <w:t>Introduction</w:t>
+      </w:r>
+      <w:proofErr w:type="spellEnd"/>
+      <w:r>
+        <w:rPr>
+          <w:rFonts w:ascii="Open Sans" w:hAnsi="Open Sans" w:cs="Open Sans"/>
+          <w:i/>
+          <w:iCs/>
+          <w:color w:val="212529"/>
+          <w:shd w:val="clear" w:color="auto" w:fill="FFFFFF"/>
+        </w:rPr>
+        <w:t xml:space="preserve"> to </w:t>
+      </w:r>
+      <w:proofErr w:type="spellStart"/>
+      <w:r>
+        <w:rPr>
+          <w:rFonts w:ascii="Open Sans" w:hAnsi="Open Sans" w:cs="Open Sans"/>
+          <w:i/>
+          <w:iCs/>
+          <w:color w:val="212529"/>
+          <w:shd w:val="clear" w:color="auto" w:fill="FFFFFF"/>
+        </w:rPr>
+        <w:t>OpenUP</w:t>
+      </w:r>
+      <w:proofErr w:type="spellEnd"/>
+      <w:r>
+        <w:rPr>
+          <w:rFonts w:ascii="Open Sans" w:hAnsi="Open Sans" w:cs="Open Sans"/>
+          <w:i/>
+          <w:iCs/>
+          <w:color w:val="212529"/>
+          <w:shd w:val="clear" w:color="auto" w:fill="FFFFFF"/>
+        </w:rPr>
+        <w:t xml:space="preserve"> (Open </w:t>
+      </w:r>
+      <w:proofErr w:type="spellStart"/>
+      <w:r>
+        <w:rPr>
+          <w:rFonts w:ascii="Open Sans" w:hAnsi="Open Sans" w:cs="Open Sans"/>
+          <w:i/>
+          <w:iCs/>
+          <w:color w:val="212529"/>
+          <w:shd w:val="clear" w:color="auto" w:fill="FFFFFF"/>
+        </w:rPr>
+        <w:t>Unified</w:t>
+      </w:r>
+      <w:proofErr w:type="spellEnd"/>
+      <w:r>
+        <w:rPr>
+          <w:rFonts w:ascii="Open Sans" w:hAnsi="Open Sans" w:cs="Open Sans"/>
+          <w:i/>
+          <w:iCs/>
+          <w:color w:val="212529"/>
+          <w:shd w:val="clear" w:color="auto" w:fill="FFFFFF"/>
+        </w:rPr>
+        <w:t xml:space="preserve"> </w:t>
+      </w:r>
+      <w:proofErr w:type="spellStart"/>
+      <w:r>
+        <w:rPr>
+          <w:rFonts w:ascii="Open Sans" w:hAnsi="Open Sans" w:cs="Open Sans"/>
+          <w:i/>
+          <w:iCs/>
+          <w:color w:val="212529"/>
+          <w:shd w:val="clear" w:color="auto" w:fill="FFFFFF"/>
+        </w:rPr>
+        <w:t>Process</w:t>
+      </w:r>
+      <w:proofErr w:type="spellEnd"/>
+      <w:r>
+        <w:rPr>
+          <w:rFonts w:ascii="Open Sans" w:hAnsi="Open Sans" w:cs="Open Sans"/>
+          <w:i/>
+          <w:iCs/>
+          <w:color w:val="212529"/>
+          <w:shd w:val="clear" w:color="auto" w:fill="FFFFFF"/>
+        </w:rPr>
+        <w:t>)</w:t>
+      </w:r>
+      <w:r>
+        <w:rPr>
+          <w:rFonts w:ascii="Open Sans" w:hAnsi="Open Sans" w:cs="Open Sans"/>
+          <w:color w:val="212529"/>
+          <w:shd w:val="clear" w:color="auto" w:fill="FFFFFF"/>
+        </w:rPr>
+        <w:t> [online]. srpen 2007, 9 [cit. 2022-05-14]. Dostupné z: https://www.eclipse.org/epf/general/OpenUP.pdf</w:t>
+      </w:r>
+    </w:p>
+    <w:p>
+      <w:r>
+        <w:t>[1</w:t>
+      </w:r>
+      <w:r>
+        <w:t>5</w:t>
+      </w:r>
+      <w:r>
+        <w:t xml:space="preserve">] </w:t>
+      </w:r>
+      <w:proofErr w:type="spellStart"/>
+      <w:r>
+        <w:rPr>
+          <w:rFonts w:ascii="Open Sans" w:hAnsi="Open Sans" w:cs="Open Sans"/>
+          <w:color w:val="212529"/>
+          <w:shd w:val="clear" w:color="auto" w:fill="FFFFFF"/>
+        </w:rPr>
+        <w:t>PlantUML</w:t>
+      </w:r>
+      <w:proofErr w:type="spellEnd"/>
+      <w:r>
+        <w:rPr>
+          <w:rFonts w:ascii="Open Sans" w:hAnsi="Open Sans" w:cs="Open Sans"/>
+          <w:color w:val="212529"/>
+          <w:shd w:val="clear" w:color="auto" w:fill="FFFFFF"/>
+        </w:rPr>
+        <w:t xml:space="preserve"> in a </w:t>
+      </w:r>
+      <w:proofErr w:type="spellStart"/>
+      <w:r>
+        <w:rPr>
+          <w:rFonts w:ascii="Open Sans" w:hAnsi="Open Sans" w:cs="Open Sans"/>
+          <w:color w:val="212529"/>
+          <w:shd w:val="clear" w:color="auto" w:fill="FFFFFF"/>
+        </w:rPr>
+        <w:t>nutshell</w:t>
+      </w:r>
+      <w:proofErr w:type="spellEnd"/>
+      <w:r>
+        <w:rPr>
+          <w:rFonts w:ascii="Open Sans" w:hAnsi="Open Sans" w:cs="Open Sans"/>
+          <w:color w:val="212529"/>
+          <w:shd w:val="clear" w:color="auto" w:fill="FFFFFF"/>
+        </w:rPr>
+        <w:t>. </w:t>
+      </w:r>
+      <w:r>
+        <w:rPr>
+          <w:rFonts w:ascii="Open Sans" w:hAnsi="Open Sans" w:cs="Open Sans"/>
+          <w:i/>
+          <w:iCs/>
+          <w:color w:val="212529"/>
+          <w:shd w:val="clear" w:color="auto" w:fill="FFFFFF"/>
+        </w:rPr>
+        <w:t>Plantuml.com</w:t>
+      </w:r>
+      <w:r>
+        <w:rPr>
+          <w:rFonts w:ascii="Open Sans" w:hAnsi="Open Sans" w:cs="Open Sans"/>
+          <w:color w:val="212529"/>
+          <w:shd w:val="clear" w:color="auto" w:fill="FFFFFF"/>
+        </w:rPr>
+        <w:t xml:space="preserve"> [online]. 6023 </w:t>
+      </w:r>
+      <w:proofErr w:type="spellStart"/>
+      <w:r>
+        <w:rPr>
+          <w:rFonts w:ascii="Open Sans" w:hAnsi="Open Sans" w:cs="Open Sans"/>
+          <w:color w:val="212529"/>
+          <w:shd w:val="clear" w:color="auto" w:fill="FFFFFF"/>
+        </w:rPr>
+        <w:t>Innovation</w:t>
+      </w:r>
+      <w:proofErr w:type="spellEnd"/>
+      <w:r>
+        <w:rPr>
+          <w:rFonts w:ascii="Open Sans" w:hAnsi="Open Sans" w:cs="Open Sans"/>
+          <w:color w:val="212529"/>
+          <w:shd w:val="clear" w:color="auto" w:fill="FFFFFF"/>
+        </w:rPr>
+        <w:t xml:space="preserve"> </w:t>
+      </w:r>
+      <w:proofErr w:type="spellStart"/>
+      <w:r>
+        <w:rPr>
+          <w:rFonts w:ascii="Open Sans" w:hAnsi="Open Sans" w:cs="Open Sans"/>
+          <w:color w:val="212529"/>
+          <w:shd w:val="clear" w:color="auto" w:fill="FFFFFF"/>
+        </w:rPr>
+        <w:t>Way</w:t>
+      </w:r>
+      <w:proofErr w:type="spellEnd"/>
+      <w:r>
+        <w:rPr>
+          <w:rFonts w:ascii="Open Sans" w:hAnsi="Open Sans" w:cs="Open Sans"/>
+          <w:color w:val="212529"/>
+          <w:shd w:val="clear" w:color="auto" w:fill="FFFFFF"/>
+        </w:rPr>
+        <w:t xml:space="preserve">, </w:t>
+      </w:r>
+      <w:proofErr w:type="spellStart"/>
+      <w:r>
+        <w:rPr>
+          <w:rFonts w:ascii="Open Sans" w:hAnsi="Open Sans" w:cs="Open Sans"/>
+          <w:color w:val="212529"/>
+          <w:shd w:val="clear" w:color="auto" w:fill="FFFFFF"/>
+        </w:rPr>
+        <w:t>Carlsbad</w:t>
+      </w:r>
+      <w:proofErr w:type="spellEnd"/>
+      <w:r>
+        <w:rPr>
+          <w:rFonts w:ascii="Open Sans" w:hAnsi="Open Sans" w:cs="Open Sans"/>
+          <w:color w:val="212529"/>
+          <w:shd w:val="clear" w:color="auto" w:fill="FFFFFF"/>
+        </w:rPr>
+        <w:t xml:space="preserve">, </w:t>
+      </w:r>
+      <w:proofErr w:type="spellStart"/>
+      <w:r>
+        <w:rPr>
+          <w:rFonts w:ascii="Open Sans" w:hAnsi="Open Sans" w:cs="Open Sans"/>
+          <w:color w:val="212529"/>
+          <w:shd w:val="clear" w:color="auto" w:fill="FFFFFF"/>
+        </w:rPr>
+        <w:t>California</w:t>
+      </w:r>
+      <w:proofErr w:type="spellEnd"/>
+      <w:r>
+        <w:rPr>
+          <w:rFonts w:ascii="Open Sans" w:hAnsi="Open Sans" w:cs="Open Sans"/>
+          <w:color w:val="212529"/>
+          <w:shd w:val="clear" w:color="auto" w:fill="FFFFFF"/>
+        </w:rPr>
+        <w:t xml:space="preserve">, United </w:t>
+      </w:r>
+      <w:proofErr w:type="spellStart"/>
+      <w:r>
+        <w:rPr>
+          <w:rFonts w:ascii="Open Sans" w:hAnsi="Open Sans" w:cs="Open Sans"/>
+          <w:color w:val="212529"/>
+          <w:shd w:val="clear" w:color="auto" w:fill="FFFFFF"/>
+        </w:rPr>
+        <w:t>States</w:t>
+      </w:r>
+      <w:proofErr w:type="spellEnd"/>
+      <w:r>
+        <w:rPr>
+          <w:rFonts w:ascii="Open Sans" w:hAnsi="Open Sans" w:cs="Open Sans"/>
+          <w:color w:val="212529"/>
+          <w:shd w:val="clear" w:color="auto" w:fill="FFFFFF"/>
+        </w:rPr>
+        <w:t xml:space="preserve">: </w:t>
+      </w:r>
+      <w:proofErr w:type="spellStart"/>
+      <w:r>
+        <w:rPr>
+          <w:rFonts w:ascii="Open Sans" w:hAnsi="Open Sans" w:cs="Open Sans"/>
+          <w:color w:val="212529"/>
+          <w:shd w:val="clear" w:color="auto" w:fill="FFFFFF"/>
+        </w:rPr>
+        <w:t>Ezoic</w:t>
+      </w:r>
+      <w:proofErr w:type="spellEnd"/>
+      <w:r>
+        <w:rPr>
+          <w:rFonts w:ascii="Open Sans" w:hAnsi="Open Sans" w:cs="Open Sans"/>
+          <w:color w:val="212529"/>
+          <w:shd w:val="clear" w:color="auto" w:fill="FFFFFF"/>
+        </w:rPr>
+        <w:t xml:space="preserve"> [cit. 2022-05-14]. Dostupné z: https://plantuml.com/</w:t>
       </w:r>
     </w:p>
     <w:p/>
@@ -11203,18 +12216,18 @@
       <w:r>
         <w:br w:type="page"/>
       </w:r>
-      <w:bookmarkStart w:id="61" w:name="_Toc209253220"/>
-      <w:bookmarkStart w:id="62" w:name="_Toc209253407"/>
-      <w:bookmarkStart w:id="63" w:name="_Toc209321261"/>
-      <w:bookmarkStart w:id="64" w:name="_Toc103134837"/>
+      <w:bookmarkStart w:id="64" w:name="_Toc209253220"/>
+      <w:bookmarkStart w:id="65" w:name="_Toc209253407"/>
+      <w:bookmarkStart w:id="66" w:name="_Toc209321261"/>
+      <w:bookmarkStart w:id="67" w:name="_Toc103134837"/>
       <w:r>
         <w:lastRenderedPageBreak/>
         <w:t>SEZNAM POUŽITÝCH SYMBOLŮ</w:t>
       </w:r>
-      <w:bookmarkEnd w:id="61"/>
-      <w:bookmarkEnd w:id="62"/>
-      <w:bookmarkEnd w:id="63"/>
       <w:bookmarkEnd w:id="64"/>
+      <w:bookmarkEnd w:id="65"/>
+      <w:bookmarkEnd w:id="66"/>
+      <w:bookmarkEnd w:id="67"/>
     </w:p>
     <w:tbl>
       <w:tblPr>
@@ -11388,58 +12401,58 @@
       <w:r>
         <w:br w:type="page"/>
       </w:r>
-      <w:bookmarkStart w:id="65" w:name="_Toc209253221"/>
-      <w:bookmarkStart w:id="66" w:name="_Toc209253408"/>
-      <w:bookmarkStart w:id="67" w:name="_Toc209321262"/>
-      <w:bookmarkStart w:id="68" w:name="_Toc103134838"/>
+      <w:bookmarkStart w:id="68" w:name="_Toc209253221"/>
+      <w:bookmarkStart w:id="69" w:name="_Toc209253408"/>
+      <w:bookmarkStart w:id="70" w:name="_Toc209321262"/>
+      <w:bookmarkStart w:id="71" w:name="_Toc103134838"/>
       <w:r>
         <w:lastRenderedPageBreak/>
         <w:t>SEZNAM OBRÁZKŮ</w:t>
       </w:r>
-      <w:bookmarkEnd w:id="65"/>
-      <w:bookmarkEnd w:id="66"/>
-      <w:bookmarkEnd w:id="67"/>
       <w:bookmarkEnd w:id="68"/>
-    </w:p>
-    <w:p>
-      <w:pPr>
-        <w:pStyle w:val="Nadpisy"/>
-      </w:pPr>
-      <w:r>
-        <w:br w:type="page"/>
-      </w:r>
-      <w:bookmarkStart w:id="69" w:name="_Toc209253222"/>
-      <w:bookmarkStart w:id="70" w:name="_Toc209253409"/>
-      <w:bookmarkStart w:id="71" w:name="_Toc209321263"/>
-      <w:bookmarkStart w:id="72" w:name="_Toc103134839"/>
-      <w:r>
-        <w:lastRenderedPageBreak/>
-        <w:t>SEZNAM TABULEK</w:t>
-      </w:r>
       <w:bookmarkEnd w:id="69"/>
       <w:bookmarkEnd w:id="70"/>
       <w:bookmarkEnd w:id="71"/>
+    </w:p>
+    <w:p>
+      <w:pPr>
+        <w:pStyle w:val="Nadpisy"/>
+      </w:pPr>
+      <w:r>
+        <w:br w:type="page"/>
+      </w:r>
+      <w:bookmarkStart w:id="72" w:name="_Toc209253222"/>
+      <w:bookmarkStart w:id="73" w:name="_Toc209253409"/>
+      <w:bookmarkStart w:id="74" w:name="_Toc209321263"/>
+      <w:bookmarkStart w:id="75" w:name="_Toc103134839"/>
+      <w:r>
+        <w:lastRenderedPageBreak/>
+        <w:t>SEZNAM TABULEK</w:t>
+      </w:r>
       <w:bookmarkEnd w:id="72"/>
-    </w:p>
-    <w:p>
-      <w:pPr>
-        <w:pStyle w:val="Nadpisy"/>
-      </w:pPr>
-      <w:r>
-        <w:br w:type="page"/>
-      </w:r>
-      <w:bookmarkStart w:id="73" w:name="_Toc209253223"/>
-      <w:bookmarkStart w:id="74" w:name="_Toc209253410"/>
-      <w:bookmarkStart w:id="75" w:name="_Toc209321264"/>
-      <w:bookmarkStart w:id="76" w:name="_Toc103134840"/>
-      <w:r>
-        <w:lastRenderedPageBreak/>
-        <w:t>SEZNAM PŘÍLOH</w:t>
-      </w:r>
       <w:bookmarkEnd w:id="73"/>
       <w:bookmarkEnd w:id="74"/>
       <w:bookmarkEnd w:id="75"/>
+    </w:p>
+    <w:p>
+      <w:pPr>
+        <w:pStyle w:val="Nadpisy"/>
+      </w:pPr>
+      <w:r>
+        <w:br w:type="page"/>
+      </w:r>
+      <w:bookmarkStart w:id="76" w:name="_Toc209253223"/>
+      <w:bookmarkStart w:id="77" w:name="_Toc209253410"/>
+      <w:bookmarkStart w:id="78" w:name="_Toc209321264"/>
+      <w:bookmarkStart w:id="79" w:name="_Toc103134840"/>
+      <w:r>
+        <w:lastRenderedPageBreak/>
+        <w:t>SEZNAM PŘÍLOH</w:t>
+      </w:r>
       <w:bookmarkEnd w:id="76"/>
+      <w:bookmarkEnd w:id="77"/>
+      <w:bookmarkEnd w:id="78"/>
+      <w:bookmarkEnd w:id="79"/>
     </w:p>
     <w:p>
       <w:pPr>
@@ -11447,8 +12460,8 @@
       </w:pPr>
     </w:p>
     <w:sectPr>
-      <w:headerReference w:type="default" r:id="rId15"/>
-      <w:footerReference w:type="default" r:id="rId16"/>
+      <w:headerReference w:type="default" r:id="rId16"/>
+      <w:footerReference w:type="default" r:id="rId17"/>
       <w:pgSz w:w="11906" w:h="16838"/>
       <w:pgMar w:top="1701" w:right="1134" w:bottom="1134" w:left="1985" w:header="708" w:footer="708" w:gutter="0"/>
       <w:cols w:space="708"/>
@@ -11555,17 +12568,74 @@
         <w:footnoteRef/>
       </w:r>
       <w:r>
-        <w:t xml:space="preserve"> Nerozlišuje třídy a rozhraní a neumožňuje jejich oddělený výběr.</w:t>
+        <w:t xml:space="preserve"> </w:t>
+      </w:r>
+      <w:r>
+        <w:t xml:space="preserve">Více informací je dostupných na webových stránkách </w:t>
+      </w:r>
+      <w:r>
+        <w:t>https://www.jetbrains.com/idea/</w:t>
+      </w:r>
+      <w:r>
+        <w:t xml:space="preserve"> [9].</w:t>
       </w:r>
     </w:p>
   </w:footnote>
   <w:footnote w:id="2">
     <w:p>
       <w:pPr>
+        <w:pStyle w:val="Textpoznpodarou"/>
+      </w:pPr>
+      <w:r>
+        <w:rPr>
+          <w:rStyle w:val="Znakapoznpodarou"/>
+        </w:rPr>
+        <w:footnoteRef/>
+      </w:r>
+      <w:r>
+        <w:t xml:space="preserve"> </w:t>
+      </w:r>
+      <w:r>
+        <w:t xml:space="preserve">Seznam nabízených diagramů najdeme na webové stránce </w:t>
+      </w:r>
+      <w:r>
+        <w:t>https://plantuml.com/</w:t>
+      </w:r>
+      <w:r>
+        <w:t xml:space="preserve"> [1</w:t>
+      </w:r>
+      <w:r>
+        <w:t>5</w:t>
+      </w:r>
+      <w:r>
+        <w:t>].</w:t>
+      </w:r>
+    </w:p>
+  </w:footnote>
+  <w:footnote w:id="3">
+    <w:p>
+      <w:pPr>
+        <w:pStyle w:val="Textpoznpodarou"/>
+      </w:pPr>
+      <w:r>
+        <w:rPr>
+          <w:rStyle w:val="Znakapoznpodarou"/>
+        </w:rPr>
+        <w:footnoteRef/>
+      </w:r>
+      <w:r>
+        <w:t xml:space="preserve"> Nerozlišuje třídy a rozhraní a neumožňuje jejich oddělený výběr.</w:t>
+      </w:r>
+    </w:p>
+  </w:footnote>
+  <w:footnote w:id="4">
+    <w:p>
+      <w:pPr>
         <w:spacing w:after="396"/>
         <w:jc w:val="both"/>
         <w:rPr>
-          <w:rFonts w:ascii="Times New Roman" w:hAnsi="Times New Roman"/>
+          <w:sz w:val="20"/>
+          <w:szCs w:val="20"/>
         </w:rPr>
       </w:pPr>
       <w:r>
@@ -11575,95 +12645,41 @@
         <w:footnoteRef/>
       </w:r>
       <w:r>
-        <w:t xml:space="preserve"> Více</w:t>
-      </w:r>
-      <w:r>
-        <w:rPr>
-          <w:rFonts w:ascii="Times New Roman" w:hAnsi="Times New Roman"/>
-        </w:rPr>
         <w:t xml:space="preserve"> </w:t>
       </w:r>
       <w:r>
-        <w:t xml:space="preserve">o UP na </w:t>
-      </w:r>
-      <w:r>
-        <w:t>https://www.itnetwork.cz/navrh/metodiky [11</w:t>
-      </w:r>
-      <w:r>
-        <w:t xml:space="preserve">], nebo v práci </w:t>
-      </w:r>
-      <w:r>
-        <w:rPr>
-          <w:rFonts w:ascii="Times New Roman" w:hAnsi="Times New Roman"/>
-        </w:rPr>
-        <w:t>RNDr. Jaroslav</w:t>
-      </w:r>
-      <w:r>
-        <w:rPr>
-          <w:rFonts w:ascii="Times New Roman" w:hAnsi="Times New Roman"/>
-        </w:rPr>
-        <w:t>a</w:t>
-      </w:r>
-      <w:r>
-        <w:rPr>
-          <w:rFonts w:ascii="Times New Roman" w:hAnsi="Times New Roman"/>
-        </w:rPr>
-        <w:t xml:space="preserve"> Žáč</w:t>
-      </w:r>
-      <w:r>
-        <w:rPr>
-          <w:rFonts w:ascii="Times New Roman" w:hAnsi="Times New Roman"/>
-        </w:rPr>
-        <w:t>ka</w:t>
-      </w:r>
-      <w:r>
-        <w:rPr>
-          <w:rFonts w:ascii="Times New Roman" w:hAnsi="Times New Roman"/>
-        </w:rPr>
-        <w:t>, Ph.D.</w:t>
-      </w:r>
-      <w:r>
-        <w:rPr>
-          <w:rFonts w:ascii="Times New Roman" w:hAnsi="Times New Roman"/>
-        </w:rPr>
-        <w:t xml:space="preserve"> [12].</w:t>
+        <w:rPr>
+          <w:sz w:val="20"/>
+          <w:szCs w:val="20"/>
+        </w:rPr>
+        <w:t>Více o UP na https://www.itnetwork.cz/navrh/metodiky [11], v práci RNDr. Jaroslava Žáčka, Ph.D. [12]</w:t>
+      </w:r>
+      <w:r>
+        <w:rPr>
+          <w:sz w:val="20"/>
+          <w:szCs w:val="20"/>
+        </w:rPr>
+        <w:t xml:space="preserve"> </w:t>
+      </w:r>
+      <w:r>
+        <w:rPr>
+          <w:sz w:val="20"/>
+          <w:szCs w:val="20"/>
+        </w:rPr>
+        <w:t>a na webové stránce https://www.sciencedirect.com/topics/computer-science/unified-process [13]</w:t>
+      </w:r>
+      <w:r>
+        <w:rPr>
+          <w:sz w:val="20"/>
+          <w:szCs w:val="20"/>
+        </w:rPr>
+        <w:t>.</w:t>
       </w:r>
     </w:p>
     <w:p>
       <w:pPr>
         <w:pStyle w:val="Textpoznpodarou"/>
       </w:pPr>
-    </w:p>
-  </w:footnote>
-  <w:footnote w:id="3">
-    <w:p>
-      <w:pPr>
-        <w:pStyle w:val="Textpoznpodarou"/>
-      </w:pPr>
-      <w:r>
-        <w:rPr>
-          <w:rStyle w:val="Znakapoznpodarou"/>
-        </w:rPr>
-        <w:footnoteRef/>
-      </w:r>
-      <w:r>
-        <w:t xml:space="preserve"> Více o jednotlivých fázích v práci </w:t>
-      </w:r>
-      <w:r>
-        <w:t>RNDr. Jaroslava Žáčka, Ph.D. [12]</w:t>
-      </w:r>
-      <w:r>
-        <w:t xml:space="preserve"> a na webové stránce </w:t>
-      </w:r>
-      <w:r>
-        <w:t xml:space="preserve">https://www.sciencedirect.com/topics/computer-science/unified-process </w:t>
-      </w:r>
-      <w:r>
-        <w:t>[13]</w:t>
-      </w:r>
-      <w:r>
-        <w:t>.</w:t>
-      </w:r>
     </w:p>
   </w:footnote>
 </w:footnotes>
@@ -11795,9 +12811,9 @@
     </w:lvl>
   </w:abstractNum>
   <w:abstractNum w:abstractNumId="1" w15:restartNumberingAfterBreak="0">
-    <w:nsid w:val="237F06A3"/>
+    <w:nsid w:val="1E2A578C"/>
     <w:multiLevelType w:val="hybridMultilevel"/>
-    <w:tmpl w:val="B81EC448"/>
+    <w:tmpl w:val="B26206D2"/>
     <w:lvl w:ilvl="0" w:tplc="0405000F">
       <w:start w:val="1"/>
       <w:numFmt w:val="decimal"/>
@@ -11884,9 +12900,9 @@
     </w:lvl>
   </w:abstractNum>
   <w:abstractNum w:abstractNumId="2" w15:restartNumberingAfterBreak="0">
-    <w:nsid w:val="2EEE2A52"/>
+    <w:nsid w:val="237F06A3"/>
     <w:multiLevelType w:val="hybridMultilevel"/>
-    <w:tmpl w:val="0E2E5488"/>
+    <w:tmpl w:val="B81EC448"/>
     <w:lvl w:ilvl="0" w:tplc="0405000F">
       <w:start w:val="1"/>
       <w:numFmt w:val="decimal"/>
@@ -11973,9 +12989,9 @@
     </w:lvl>
   </w:abstractNum>
   <w:abstractNum w:abstractNumId="3" w15:restartNumberingAfterBreak="0">
-    <w:nsid w:val="30B7296B"/>
+    <w:nsid w:val="2EEE2A52"/>
     <w:multiLevelType w:val="hybridMultilevel"/>
-    <w:tmpl w:val="E6C4A17E"/>
+    <w:tmpl w:val="0E2E5488"/>
     <w:lvl w:ilvl="0" w:tplc="0405000F">
       <w:start w:val="1"/>
       <w:numFmt w:val="decimal"/>
@@ -12062,9 +13078,122 @@
     </w:lvl>
   </w:abstractNum>
   <w:abstractNum w:abstractNumId="4" w15:restartNumberingAfterBreak="0">
-    <w:nsid w:val="376E392C"/>
+    <w:nsid w:val="2FE63B08"/>
     <w:multiLevelType w:val="hybridMultilevel"/>
-    <w:tmpl w:val="C550354A"/>
+    <w:tmpl w:val="ABC099FE"/>
+    <w:lvl w:ilvl="0" w:tplc="04050001">
+      <w:start w:val="1"/>
+      <w:numFmt w:val="bullet"/>
+      <w:lvlText w:val=""/>
+      <w:lvlJc w:val="left"/>
+      <w:pPr>
+        <w:ind w:left="720" w:hanging="360"/>
+      </w:pPr>
+      <w:rPr>
+        <w:rFonts w:ascii="Symbol" w:hAnsi="Symbol" w:hint="default"/>
+      </w:rPr>
+    </w:lvl>
+    <w:lvl w:ilvl="1" w:tplc="04050003" w:tentative="1">
+      <w:start w:val="1"/>
+      <w:numFmt w:val="bullet"/>
+      <w:lvlText w:val="o"/>
+      <w:lvlJc w:val="left"/>
+      <w:pPr>
+        <w:ind w:left="1440" w:hanging="360"/>
+      </w:pPr>
+      <w:rPr>
+        <w:rFonts w:ascii="Courier New" w:hAnsi="Courier New" w:cs="Courier New" w:hint="default"/>
+      </w:rPr>
+    </w:lvl>
+    <w:lvl w:ilvl="2" w:tplc="04050005" w:tentative="1">
+      <w:start w:val="1"/>
+      <w:numFmt w:val="bullet"/>
+      <w:lvlText w:val=""/>
+      <w:lvlJc w:val="left"/>
+      <w:pPr>
+        <w:ind w:left="2160" w:hanging="360"/>
+      </w:pPr>
+      <w:rPr>
+        <w:rFonts w:ascii="Wingdings" w:hAnsi="Wingdings" w:hint="default"/>
+      </w:rPr>
+    </w:lvl>
+    <w:lvl w:ilvl="3" w:tplc="04050001" w:tentative="1">
+      <w:start w:val="1"/>
+      <w:numFmt w:val="bullet"/>
+      <w:lvlText w:val=""/>
+      <w:lvlJc w:val="left"/>
+      <w:pPr>
+        <w:ind w:left="2880" w:hanging="360"/>
+      </w:pPr>
+      <w:rPr>
+        <w:rFonts w:ascii="Symbol" w:hAnsi="Symbol" w:hint="default"/>
+      </w:rPr>
+    </w:lvl>
+    <w:lvl w:ilvl="4" w:tplc="04050003" w:tentative="1">
+      <w:start w:val="1"/>
+      <w:numFmt w:val="bullet"/>
+      <w:lvlText w:val="o"/>
+      <w:lvlJc w:val="left"/>
+      <w:pPr>
+        <w:ind w:left="3600" w:hanging="360"/>
+      </w:pPr>
+      <w:rPr>
+        <w:rFonts w:ascii="Courier New" w:hAnsi="Courier New" w:cs="Courier New" w:hint="default"/>
+      </w:rPr>
+    </w:lvl>
+    <w:lvl w:ilvl="5" w:tplc="04050005" w:tentative="1">
+      <w:start w:val="1"/>
+      <w:numFmt w:val="bullet"/>
+      <w:lvlText w:val=""/>
+      <w:lvlJc w:val="left"/>
+      <w:pPr>
+        <w:ind w:left="4320" w:hanging="360"/>
+      </w:pPr>
+      <w:rPr>
+        <w:rFonts w:ascii="Wingdings" w:hAnsi="Wingdings" w:hint="default"/>
+      </w:rPr>
+    </w:lvl>
+    <w:lvl w:ilvl="6" w:tplc="04050001" w:tentative="1">
+      <w:start w:val="1"/>
+      <w:numFmt w:val="bullet"/>
+      <w:lvlText w:val=""/>
+      <w:lvlJc w:val="left"/>
+      <w:pPr>
+        <w:ind w:left="5040" w:hanging="360"/>
+      </w:pPr>
+      <w:rPr>
+        <w:rFonts w:ascii="Symbol" w:hAnsi="Symbol" w:hint="default"/>
+      </w:rPr>
+    </w:lvl>
+    <w:lvl w:ilvl="7" w:tplc="04050003" w:tentative="1">
+      <w:start w:val="1"/>
+      <w:numFmt w:val="bullet"/>
+      <w:lvlText w:val="o"/>
+      <w:lvlJc w:val="left"/>
+      <w:pPr>
+        <w:ind w:left="5760" w:hanging="360"/>
+      </w:pPr>
+      <w:rPr>
+        <w:rFonts w:ascii="Courier New" w:hAnsi="Courier New" w:cs="Courier New" w:hint="default"/>
+      </w:rPr>
+    </w:lvl>
+    <w:lvl w:ilvl="8" w:tplc="04050005" w:tentative="1">
+      <w:start w:val="1"/>
+      <w:numFmt w:val="bullet"/>
+      <w:lvlText w:val=""/>
+      <w:lvlJc w:val="left"/>
+      <w:pPr>
+        <w:ind w:left="6480" w:hanging="360"/>
+      </w:pPr>
+      <w:rPr>
+        <w:rFonts w:ascii="Wingdings" w:hAnsi="Wingdings" w:hint="default"/>
+      </w:rPr>
+    </w:lvl>
+  </w:abstractNum>
+  <w:abstractNum w:abstractNumId="5" w15:restartNumberingAfterBreak="0">
+    <w:nsid w:val="30B7296B"/>
+    <w:multiLevelType w:val="hybridMultilevel"/>
+    <w:tmpl w:val="E6C4A17E"/>
     <w:lvl w:ilvl="0" w:tplc="0405000F">
       <w:start w:val="1"/>
       <w:numFmt w:val="decimal"/>
@@ -12150,7 +13279,96 @@
       </w:pPr>
     </w:lvl>
   </w:abstractNum>
-  <w:abstractNum w:abstractNumId="5" w15:restartNumberingAfterBreak="0">
+  <w:abstractNum w:abstractNumId="6" w15:restartNumberingAfterBreak="0">
+    <w:nsid w:val="376E392C"/>
+    <w:multiLevelType w:val="hybridMultilevel"/>
+    <w:tmpl w:val="C550354A"/>
+    <w:lvl w:ilvl="0" w:tplc="0405000F">
+      <w:start w:val="1"/>
+      <w:numFmt w:val="decimal"/>
+      <w:lvlText w:val="%1."/>
+      <w:lvlJc w:val="left"/>
+      <w:pPr>
+        <w:ind w:left="720" w:hanging="360"/>
+      </w:pPr>
+      <w:rPr>
+        <w:rFonts w:hint="default"/>
+      </w:rPr>
+    </w:lvl>
+    <w:lvl w:ilvl="1" w:tplc="04050019" w:tentative="1">
+      <w:start w:val="1"/>
+      <w:numFmt w:val="lowerLetter"/>
+      <w:lvlText w:val="%2."/>
+      <w:lvlJc w:val="left"/>
+      <w:pPr>
+        <w:ind w:left="1440" w:hanging="360"/>
+      </w:pPr>
+    </w:lvl>
+    <w:lvl w:ilvl="2" w:tplc="0405001B" w:tentative="1">
+      <w:start w:val="1"/>
+      <w:numFmt w:val="lowerRoman"/>
+      <w:lvlText w:val="%3."/>
+      <w:lvlJc w:val="right"/>
+      <w:pPr>
+        <w:ind w:left="2160" w:hanging="180"/>
+      </w:pPr>
+    </w:lvl>
+    <w:lvl w:ilvl="3" w:tplc="0405000F" w:tentative="1">
+      <w:start w:val="1"/>
+      <w:numFmt w:val="decimal"/>
+      <w:lvlText w:val="%4."/>
+      <w:lvlJc w:val="left"/>
+      <w:pPr>
+        <w:ind w:left="2880" w:hanging="360"/>
+      </w:pPr>
+    </w:lvl>
+    <w:lvl w:ilvl="4" w:tplc="04050019" w:tentative="1">
+      <w:start w:val="1"/>
+      <w:numFmt w:val="lowerLetter"/>
+      <w:lvlText w:val="%5."/>
+      <w:lvlJc w:val="left"/>
+      <w:pPr>
+        <w:ind w:left="3600" w:hanging="360"/>
+      </w:pPr>
+    </w:lvl>
+    <w:lvl w:ilvl="5" w:tplc="0405001B" w:tentative="1">
+      <w:start w:val="1"/>
+      <w:numFmt w:val="lowerRoman"/>
+      <w:lvlText w:val="%6."/>
+      <w:lvlJc w:val="right"/>
+      <w:pPr>
+        <w:ind w:left="4320" w:hanging="180"/>
+      </w:pPr>
+    </w:lvl>
+    <w:lvl w:ilvl="6" w:tplc="0405000F" w:tentative="1">
+      <w:start w:val="1"/>
+      <w:numFmt w:val="decimal"/>
+      <w:lvlText w:val="%7."/>
+      <w:lvlJc w:val="left"/>
+      <w:pPr>
+        <w:ind w:left="5040" w:hanging="360"/>
+      </w:pPr>
+    </w:lvl>
+    <w:lvl w:ilvl="7" w:tplc="04050019" w:tentative="1">
+      <w:start w:val="1"/>
+      <w:numFmt w:val="lowerLetter"/>
+      <w:lvlText w:val="%8."/>
+      <w:lvlJc w:val="left"/>
+      <w:pPr>
+        <w:ind w:left="5760" w:hanging="360"/>
+      </w:pPr>
+    </w:lvl>
+    <w:lvl w:ilvl="8" w:tplc="0405001B" w:tentative="1">
+      <w:start w:val="1"/>
+      <w:numFmt w:val="lowerRoman"/>
+      <w:lvlText w:val="%9."/>
+      <w:lvlJc w:val="right"/>
+      <w:pPr>
+        <w:ind w:left="6480" w:hanging="180"/>
+      </w:pPr>
+    </w:lvl>
+  </w:abstractNum>
+  <w:abstractNum w:abstractNumId="7" w15:restartNumberingAfterBreak="0">
     <w:nsid w:val="43332C37"/>
     <w:multiLevelType w:val="multilevel"/>
     <w:tmpl w:val="E55C7646"/>
@@ -12269,7 +13487,7 @@
       </w:rPr>
     </w:lvl>
   </w:abstractNum>
-  <w:abstractNum w:abstractNumId="6" w15:restartNumberingAfterBreak="0">
+  <w:abstractNum w:abstractNumId="8" w15:restartNumberingAfterBreak="0">
     <w:nsid w:val="46EE4FAC"/>
     <w:multiLevelType w:val="hybridMultilevel"/>
     <w:tmpl w:val="8E560FF8"/>
@@ -12382,7 +13600,7 @@
       </w:rPr>
     </w:lvl>
   </w:abstractNum>
-  <w:abstractNum w:abstractNumId="7" w15:restartNumberingAfterBreak="0">
+  <w:abstractNum w:abstractNumId="9" w15:restartNumberingAfterBreak="0">
     <w:nsid w:val="4BE426D9"/>
     <w:multiLevelType w:val="hybridMultilevel"/>
     <w:tmpl w:val="645C9744"/>
@@ -12471,7 +13689,7 @@
       </w:pPr>
     </w:lvl>
   </w:abstractNum>
-  <w:abstractNum w:abstractNumId="8" w15:restartNumberingAfterBreak="0">
+  <w:abstractNum w:abstractNumId="10" w15:restartNumberingAfterBreak="0">
     <w:nsid w:val="547B3231"/>
     <w:multiLevelType w:val="hybridMultilevel"/>
     <w:tmpl w:val="B5E006D6"/>
@@ -12560,7 +13778,7 @@
       </w:pPr>
     </w:lvl>
   </w:abstractNum>
-  <w:abstractNum w:abstractNumId="9" w15:restartNumberingAfterBreak="0">
+  <w:abstractNum w:abstractNumId="11" w15:restartNumberingAfterBreak="0">
     <w:nsid w:val="5CB84757"/>
     <w:multiLevelType w:val="hybridMultilevel"/>
     <w:tmpl w:val="93CA1BE0"/>
@@ -12649,7 +13867,7 @@
       </w:pPr>
     </w:lvl>
   </w:abstractNum>
-  <w:abstractNum w:abstractNumId="10" w15:restartNumberingAfterBreak="0">
+  <w:abstractNum w:abstractNumId="12" w15:restartNumberingAfterBreak="0">
     <w:nsid w:val="5D6417D4"/>
     <w:multiLevelType w:val="hybridMultilevel"/>
     <w:tmpl w:val="CA8E461E"/>
@@ -12762,7 +13980,7 @@
       </w:rPr>
     </w:lvl>
   </w:abstractNum>
-  <w:abstractNum w:abstractNumId="11" w15:restartNumberingAfterBreak="0">
+  <w:abstractNum w:abstractNumId="13" w15:restartNumberingAfterBreak="0">
     <w:nsid w:val="60C12495"/>
     <w:multiLevelType w:val="hybridMultilevel"/>
     <w:tmpl w:val="9D3449C8"/>
@@ -12851,7 +14069,120 @@
       </w:pPr>
     </w:lvl>
   </w:abstractNum>
-  <w:abstractNum w:abstractNumId="12" w15:restartNumberingAfterBreak="0">
+  <w:abstractNum w:abstractNumId="14" w15:restartNumberingAfterBreak="0">
+    <w:nsid w:val="62AC1D74"/>
+    <w:multiLevelType w:val="hybridMultilevel"/>
+    <w:tmpl w:val="F6604BDE"/>
+    <w:lvl w:ilvl="0" w:tplc="6FE62746">
+      <w:start w:val="1"/>
+      <w:numFmt w:val="bullet"/>
+      <w:lvlText w:val=""/>
+      <w:lvlJc w:val="left"/>
+      <w:pPr>
+        <w:ind w:left="720" w:hanging="360"/>
+      </w:pPr>
+      <w:rPr>
+        <w:rFonts w:ascii="Wingdings" w:eastAsia="Times New Roman" w:hAnsi="Wingdings" w:cs="Times New Roman" w:hint="default"/>
+      </w:rPr>
+    </w:lvl>
+    <w:lvl w:ilvl="1" w:tplc="04050003" w:tentative="1">
+      <w:start w:val="1"/>
+      <w:numFmt w:val="bullet"/>
+      <w:lvlText w:val="o"/>
+      <w:lvlJc w:val="left"/>
+      <w:pPr>
+        <w:ind w:left="1440" w:hanging="360"/>
+      </w:pPr>
+      <w:rPr>
+        <w:rFonts w:ascii="Courier New" w:hAnsi="Courier New" w:cs="Courier New" w:hint="default"/>
+      </w:rPr>
+    </w:lvl>
+    <w:lvl w:ilvl="2" w:tplc="04050005" w:tentative="1">
+      <w:start w:val="1"/>
+      <w:numFmt w:val="bullet"/>
+      <w:lvlText w:val=""/>
+      <w:lvlJc w:val="left"/>
+      <w:pPr>
+        <w:ind w:left="2160" w:hanging="360"/>
+      </w:pPr>
+      <w:rPr>
+        <w:rFonts w:ascii="Wingdings" w:hAnsi="Wingdings" w:hint="default"/>
+      </w:rPr>
+    </w:lvl>
+    <w:lvl w:ilvl="3" w:tplc="04050001" w:tentative="1">
+      <w:start w:val="1"/>
+      <w:numFmt w:val="bullet"/>
+      <w:lvlText w:val=""/>
+      <w:lvlJc w:val="left"/>
+      <w:pPr>
+        <w:ind w:left="2880" w:hanging="360"/>
+      </w:pPr>
+      <w:rPr>
+        <w:rFonts w:ascii="Symbol" w:hAnsi="Symbol" w:hint="default"/>
+      </w:rPr>
+    </w:lvl>
+    <w:lvl w:ilvl="4" w:tplc="04050003" w:tentative="1">
+      <w:start w:val="1"/>
+      <w:numFmt w:val="bullet"/>
+      <w:lvlText w:val="o"/>
+      <w:lvlJc w:val="left"/>
+      <w:pPr>
+        <w:ind w:left="3600" w:hanging="360"/>
+      </w:pPr>
+      <w:rPr>
+        <w:rFonts w:ascii="Courier New" w:hAnsi="Courier New" w:cs="Courier New" w:hint="default"/>
+      </w:rPr>
+    </w:lvl>
+    <w:lvl w:ilvl="5" w:tplc="04050005" w:tentative="1">
+      <w:start w:val="1"/>
+      <w:numFmt w:val="bullet"/>
+      <w:lvlText w:val=""/>
+      <w:lvlJc w:val="left"/>
+      <w:pPr>
+        <w:ind w:left="4320" w:hanging="360"/>
+      </w:pPr>
+      <w:rPr>
+        <w:rFonts w:ascii="Wingdings" w:hAnsi="Wingdings" w:hint="default"/>
+      </w:rPr>
+    </w:lvl>
+    <w:lvl w:ilvl="6" w:tplc="04050001" w:tentative="1">
+      <w:start w:val="1"/>
+      <w:numFmt w:val="bullet"/>
+      <w:lvlText w:val=""/>
+      <w:lvlJc w:val="left"/>
+      <w:pPr>
+        <w:ind w:left="5040" w:hanging="360"/>
+      </w:pPr>
+      <w:rPr>
+        <w:rFonts w:ascii="Symbol" w:hAnsi="Symbol" w:hint="default"/>
+      </w:rPr>
+    </w:lvl>
+    <w:lvl w:ilvl="7" w:tplc="04050003" w:tentative="1">
+      <w:start w:val="1"/>
+      <w:numFmt w:val="bullet"/>
+      <w:lvlText w:val="o"/>
+      <w:lvlJc w:val="left"/>
+      <w:pPr>
+        <w:ind w:left="5760" w:hanging="360"/>
+      </w:pPr>
+      <w:rPr>
+        <w:rFonts w:ascii="Courier New" w:hAnsi="Courier New" w:cs="Courier New" w:hint="default"/>
+      </w:rPr>
+    </w:lvl>
+    <w:lvl w:ilvl="8" w:tplc="04050005" w:tentative="1">
+      <w:start w:val="1"/>
+      <w:numFmt w:val="bullet"/>
+      <w:lvlText w:val=""/>
+      <w:lvlJc w:val="left"/>
+      <w:pPr>
+        <w:ind w:left="6480" w:hanging="360"/>
+      </w:pPr>
+      <w:rPr>
+        <w:rFonts w:ascii="Wingdings" w:hAnsi="Wingdings" w:hint="default"/>
+      </w:rPr>
+    </w:lvl>
+  </w:abstractNum>
+  <w:abstractNum w:abstractNumId="15" w15:restartNumberingAfterBreak="0">
     <w:nsid w:val="76AE5521"/>
     <w:multiLevelType w:val="hybridMultilevel"/>
     <w:tmpl w:val="4C26D0AC"/>
@@ -12965,10 +14296,10 @@
     </w:lvl>
   </w:abstractNum>
   <w:num w:numId="1">
-    <w:abstractNumId w:val="5"/>
+    <w:abstractNumId w:val="7"/>
   </w:num>
   <w:num w:numId="2">
-    <w:abstractNumId w:val="5"/>
+    <w:abstractNumId w:val="7"/>
     <w:lvlOverride w:ilvl="0">
       <w:startOverride w:val="1"/>
     </w:lvlOverride>
@@ -12998,40 +14329,58 @@
     </w:lvlOverride>
   </w:num>
   <w:num w:numId="3">
-    <w:abstractNumId w:val="12"/>
+    <w:abstractNumId w:val="15"/>
   </w:num>
   <w:num w:numId="4">
-    <w:abstractNumId w:val="2"/>
+    <w:abstractNumId w:val="3"/>
   </w:num>
   <w:num w:numId="5">
-    <w:abstractNumId w:val="11"/>
+    <w:abstractNumId w:val="13"/>
   </w:num>
   <w:num w:numId="6">
-    <w:abstractNumId w:val="6"/>
+    <w:abstractNumId w:val="8"/>
   </w:num>
   <w:num w:numId="7">
     <w:abstractNumId w:val="0"/>
   </w:num>
   <w:num w:numId="8">
+    <w:abstractNumId w:val="2"/>
+  </w:num>
+  <w:num w:numId="9">
+    <w:abstractNumId w:val="10"/>
+  </w:num>
+  <w:num w:numId="10">
+    <w:abstractNumId w:val="11"/>
+  </w:num>
+  <w:num w:numId="11">
+    <w:abstractNumId w:val="5"/>
+  </w:num>
+  <w:num w:numId="12">
+    <w:abstractNumId w:val="6"/>
+  </w:num>
+  <w:num w:numId="13">
+    <w:abstractNumId w:val="9"/>
+  </w:num>
+  <w:num w:numId="14">
+    <w:abstractNumId w:val="12"/>
+  </w:num>
+  <w:num w:numId="15">
+    <w:abstractNumId w:val="7"/>
+  </w:num>
+  <w:num w:numId="16">
+    <w:abstractNumId w:val="4"/>
+  </w:num>
+  <w:num w:numId="17">
+    <w:abstractNumId w:val="7"/>
+  </w:num>
+  <w:num w:numId="18">
+    <w:abstractNumId w:val="7"/>
+  </w:num>
+  <w:num w:numId="19">
     <w:abstractNumId w:val="1"/>
   </w:num>
-  <w:num w:numId="9">
-    <w:abstractNumId w:val="8"/>
-  </w:num>
-  <w:num w:numId="10">
-    <w:abstractNumId w:val="9"/>
-  </w:num>
-  <w:num w:numId="11">
-    <w:abstractNumId w:val="3"/>
-  </w:num>
-  <w:num w:numId="12">
-    <w:abstractNumId w:val="4"/>
-  </w:num>
-  <w:num w:numId="13">
-    <w:abstractNumId w:val="7"/>
-  </w:num>
-  <w:num w:numId="14">
-    <w:abstractNumId w:val="10"/>
+  <w:num w:numId="20">
+    <w:abstractNumId w:val="14"/>
   </w:num>
   <w:numIdMacAtCleanup w:val="14"/>
 </w:numbering>
@@ -14407,7 +15756,7 @@
 </file>
 
 <file path=customXml/itemProps1.xml><?xml version="1.0" encoding="utf-8"?>
-<ds:datastoreItem xmlns:ds="http://schemas.openxmlformats.org/officeDocument/2006/customXml" ds:itemID="{84D89F94-ED0A-4D36-AA4E-114727126FB9}">
+<ds:datastoreItem xmlns:ds="http://schemas.openxmlformats.org/officeDocument/2006/customXml" ds:itemID="{5643C2B6-510B-471A-92CE-120530136AFB}">
   <ds:schemaRefs>
     <ds:schemaRef ds:uri="http://schemas.openxmlformats.org/officeDocument/2006/bibliography"/>
   </ds:schemaRefs>

</xml_diff>

<commit_message>
bp text - metodika ok
</commit_message>
<xml_diff>
--- a/documentation/bakalarska_prace/bakalarska_prace_r19233.docx
+++ b/documentation/bakalarska_prace/bakalarska_prace_r19233.docx
@@ -1207,6 +1207,8 @@
       <w:bookmarkEnd w:id="15"/>
       <w:bookmarkEnd w:id="16"/>
     </w:p>
+    <w:bookmarkStart w:id="17" w:name="_GoBack"/>
+    <w:bookmarkEnd w:id="17"/>
     <w:p>
       <w:pPr>
         <w:pStyle w:val="Obsah1"/>
@@ -1231,7 +1233,7 @@
       <w:r>
         <w:fldChar w:fldCharType="separate"/>
       </w:r>
-      <w:hyperlink w:anchor="_Toc103134815" w:history="1">
+      <w:hyperlink w:anchor="_Toc103530325" w:history="1">
         <w:r>
           <w:rPr>
             <w:rStyle w:val="Hypertextovodkaz"/>
@@ -1258,7 +1260,7 @@
             <w:noProof/>
             <w:webHidden/>
           </w:rPr>
-          <w:instrText xml:space="preserve"> PAGEREF _Toc103134815 \h </w:instrText>
+          <w:instrText xml:space="preserve"> PAGEREF _Toc103530325 \h </w:instrText>
         </w:r>
         <w:r>
           <w:rPr>
@@ -1278,7 +1280,7 @@
             <w:noProof/>
             <w:webHidden/>
           </w:rPr>
-          <w:t>8</w:t>
+          <w:t>11</w:t>
         </w:r>
         <w:r>
           <w:rPr>
@@ -1305,7 +1307,7 @@
           <w:szCs w:val="22"/>
         </w:rPr>
       </w:pPr>
-      <w:hyperlink w:anchor="_Toc103134816" w:history="1">
+      <w:hyperlink w:anchor="_Toc103530326" w:history="1">
         <w:r>
           <w:rPr>
             <w:rStyle w:val="Hypertextovodkaz"/>
@@ -1350,7 +1352,7 @@
             <w:noProof/>
             <w:webHidden/>
           </w:rPr>
-          <w:instrText xml:space="preserve"> PAGEREF _Toc103134816 \h </w:instrText>
+          <w:instrText xml:space="preserve"> PAGEREF _Toc103530326 \h </w:instrText>
         </w:r>
         <w:r>
           <w:rPr>
@@ -1370,7 +1372,7 @@
             <w:noProof/>
             <w:webHidden/>
           </w:rPr>
-          <w:t>9</w:t>
+          <w:t>12</w:t>
         </w:r>
         <w:r>
           <w:rPr>
@@ -1395,7 +1397,7 @@
           <w:szCs w:val="22"/>
         </w:rPr>
       </w:pPr>
-      <w:hyperlink w:anchor="_Toc103134817" w:history="1">
+      <w:hyperlink w:anchor="_Toc103530327" w:history="1">
         <w:r>
           <w:rPr>
             <w:rStyle w:val="Hypertextovodkaz"/>
@@ -1438,7 +1440,7 @@
             <w:noProof/>
             <w:webHidden/>
           </w:rPr>
-          <w:instrText xml:space="preserve"> PAGEREF _Toc103134817 \h </w:instrText>
+          <w:instrText xml:space="preserve"> PAGEREF _Toc103530327 \h </w:instrText>
         </w:r>
         <w:r>
           <w:rPr>
@@ -1458,7 +1460,7 @@
             <w:noProof/>
             <w:webHidden/>
           </w:rPr>
-          <w:t>9</w:t>
+          <w:t>12</w:t>
         </w:r>
         <w:r>
           <w:rPr>
@@ -1483,7 +1485,7 @@
           <w:szCs w:val="22"/>
         </w:rPr>
       </w:pPr>
-      <w:hyperlink w:anchor="_Toc103134818" w:history="1">
+      <w:hyperlink w:anchor="_Toc103530328" w:history="1">
         <w:r>
           <w:rPr>
             <w:rStyle w:val="Hypertextovodkaz"/>
@@ -1505,7 +1507,7 @@
             <w:rStyle w:val="Hypertextovodkaz"/>
             <w:noProof/>
           </w:rPr>
-          <w:t>Co znamená výraz „konfigurovatelný“</w:t>
+          <w:t>Co znamená výraz „konfigurovatelný“ v kontextu práce</w:t>
         </w:r>
         <w:r>
           <w:rPr>
@@ -1526,7 +1528,7 @@
             <w:noProof/>
             <w:webHidden/>
           </w:rPr>
-          <w:instrText xml:space="preserve"> PAGEREF _Toc103134818 \h </w:instrText>
+          <w:instrText xml:space="preserve"> PAGEREF _Toc103530328 \h </w:instrText>
         </w:r>
         <w:r>
           <w:rPr>
@@ -1546,7 +1548,7 @@
             <w:noProof/>
             <w:webHidden/>
           </w:rPr>
-          <w:t>9</w:t>
+          <w:t>12</w:t>
         </w:r>
         <w:r>
           <w:rPr>
@@ -1571,7 +1573,7 @@
           <w:szCs w:val="22"/>
         </w:rPr>
       </w:pPr>
-      <w:hyperlink w:anchor="_Toc103134819" w:history="1">
+      <w:hyperlink w:anchor="_Toc103530329" w:history="1">
         <w:r>
           <w:rPr>
             <w:rStyle w:val="Hypertextovodkaz"/>
@@ -1614,7 +1616,7 @@
             <w:noProof/>
             <w:webHidden/>
           </w:rPr>
-          <w:instrText xml:space="preserve"> PAGEREF _Toc103134819 \h </w:instrText>
+          <w:instrText xml:space="preserve"> PAGEREF _Toc103530329 \h </w:instrText>
         </w:r>
         <w:r>
           <w:rPr>
@@ -1634,7 +1636,183 @@
             <w:noProof/>
             <w:webHidden/>
           </w:rPr>
-          <w:t>9</w:t>
+          <w:t>13</w:t>
+        </w:r>
+        <w:r>
+          <w:rPr>
+            <w:noProof/>
+            <w:webHidden/>
+          </w:rPr>
+          <w:fldChar w:fldCharType="end"/>
+        </w:r>
+      </w:hyperlink>
+    </w:p>
+    <w:p>
+      <w:pPr>
+        <w:pStyle w:val="Obsah2"/>
+        <w:tabs>
+          <w:tab w:val="left" w:pos="880"/>
+          <w:tab w:val="right" w:leader="dot" w:pos="8777"/>
+        </w:tabs>
+        <w:rPr>
+          <w:rFonts w:asciiTheme="minorHAnsi" w:eastAsiaTheme="minorEastAsia" w:hAnsiTheme="minorHAnsi" w:cstheme="minorBidi"/>
+          <w:noProof/>
+          <w:sz w:val="22"/>
+          <w:szCs w:val="22"/>
+        </w:rPr>
+      </w:pPr>
+      <w:hyperlink w:anchor="_Toc103530330" w:history="1">
+        <w:r>
+          <w:rPr>
+            <w:rStyle w:val="Hypertextovodkaz"/>
+            <w:noProof/>
+          </w:rPr>
+          <w:t>1.4</w:t>
+        </w:r>
+        <w:r>
+          <w:rPr>
+            <w:rFonts w:asciiTheme="minorHAnsi" w:eastAsiaTheme="minorEastAsia" w:hAnsiTheme="minorHAnsi" w:cstheme="minorBidi"/>
+            <w:noProof/>
+            <w:sz w:val="22"/>
+            <w:szCs w:val="22"/>
+          </w:rPr>
+          <w:tab/>
+        </w:r>
+        <w:r>
+          <w:rPr>
+            <w:rStyle w:val="Hypertextovodkaz"/>
+            <w:noProof/>
+          </w:rPr>
+          <w:t>PlantUML</w:t>
+        </w:r>
+        <w:r>
+          <w:rPr>
+            <w:noProof/>
+            <w:webHidden/>
+          </w:rPr>
+          <w:tab/>
+        </w:r>
+        <w:r>
+          <w:rPr>
+            <w:noProof/>
+            <w:webHidden/>
+          </w:rPr>
+          <w:fldChar w:fldCharType="begin"/>
+        </w:r>
+        <w:r>
+          <w:rPr>
+            <w:noProof/>
+            <w:webHidden/>
+          </w:rPr>
+          <w:instrText xml:space="preserve"> PAGEREF _Toc103530330 \h </w:instrText>
+        </w:r>
+        <w:r>
+          <w:rPr>
+            <w:noProof/>
+            <w:webHidden/>
+          </w:rPr>
+        </w:r>
+        <w:r>
+          <w:rPr>
+            <w:noProof/>
+            <w:webHidden/>
+          </w:rPr>
+          <w:fldChar w:fldCharType="separate"/>
+        </w:r>
+        <w:r>
+          <w:rPr>
+            <w:noProof/>
+            <w:webHidden/>
+          </w:rPr>
+          <w:t>13</w:t>
+        </w:r>
+        <w:r>
+          <w:rPr>
+            <w:noProof/>
+            <w:webHidden/>
+          </w:rPr>
+          <w:fldChar w:fldCharType="end"/>
+        </w:r>
+      </w:hyperlink>
+    </w:p>
+    <w:p>
+      <w:pPr>
+        <w:pStyle w:val="Obsah3"/>
+        <w:tabs>
+          <w:tab w:val="left" w:pos="1320"/>
+          <w:tab w:val="right" w:leader="dot" w:pos="8777"/>
+        </w:tabs>
+        <w:rPr>
+          <w:rFonts w:asciiTheme="minorHAnsi" w:eastAsiaTheme="minorEastAsia" w:hAnsiTheme="minorHAnsi" w:cstheme="minorBidi"/>
+          <w:noProof/>
+          <w:sz w:val="22"/>
+          <w:szCs w:val="22"/>
+        </w:rPr>
+      </w:pPr>
+      <w:hyperlink w:anchor="_Toc103530331" w:history="1">
+        <w:r>
+          <w:rPr>
+            <w:rStyle w:val="Hypertextovodkaz"/>
+            <w:noProof/>
+          </w:rPr>
+          <w:t>1.4.1</w:t>
+        </w:r>
+        <w:r>
+          <w:rPr>
+            <w:rFonts w:asciiTheme="minorHAnsi" w:eastAsiaTheme="minorEastAsia" w:hAnsiTheme="minorHAnsi" w:cstheme="minorBidi"/>
+            <w:noProof/>
+            <w:sz w:val="22"/>
+            <w:szCs w:val="22"/>
+          </w:rPr>
+          <w:tab/>
+        </w:r>
+        <w:r>
+          <w:rPr>
+            <w:rStyle w:val="Hypertextovodkaz"/>
+            <w:noProof/>
+          </w:rPr>
+          <w:t>Diagram tříd</w:t>
+        </w:r>
+        <w:r>
+          <w:rPr>
+            <w:noProof/>
+            <w:webHidden/>
+          </w:rPr>
+          <w:tab/>
+        </w:r>
+        <w:r>
+          <w:rPr>
+            <w:noProof/>
+            <w:webHidden/>
+          </w:rPr>
+          <w:fldChar w:fldCharType="begin"/>
+        </w:r>
+        <w:r>
+          <w:rPr>
+            <w:noProof/>
+            <w:webHidden/>
+          </w:rPr>
+          <w:instrText xml:space="preserve"> PAGEREF _Toc103530331 \h </w:instrText>
+        </w:r>
+        <w:r>
+          <w:rPr>
+            <w:noProof/>
+            <w:webHidden/>
+          </w:rPr>
+        </w:r>
+        <w:r>
+          <w:rPr>
+            <w:noProof/>
+            <w:webHidden/>
+          </w:rPr>
+          <w:fldChar w:fldCharType="separate"/>
+        </w:r>
+        <w:r>
+          <w:rPr>
+            <w:noProof/>
+            <w:webHidden/>
+          </w:rPr>
+          <w:t>14</w:t>
         </w:r>
         <w:r>
           <w:rPr>
@@ -1661,7 +1839,7 @@
           <w:szCs w:val="22"/>
         </w:rPr>
       </w:pPr>
-      <w:hyperlink w:anchor="_Toc103134820" w:history="1">
+      <w:hyperlink w:anchor="_Toc103530332" w:history="1">
         <w:r>
           <w:rPr>
             <w:rStyle w:val="Hypertextovodkaz"/>
@@ -1706,7 +1884,7 @@
             <w:noProof/>
             <w:webHidden/>
           </w:rPr>
-          <w:instrText xml:space="preserve"> PAGEREF _Toc103134820 \h </w:instrText>
+          <w:instrText xml:space="preserve"> PAGEREF _Toc103530332 \h </w:instrText>
         </w:r>
         <w:r>
           <w:rPr>
@@ -1726,7 +1904,7 @@
             <w:noProof/>
             <w:webHidden/>
           </w:rPr>
-          <w:t>10</w:t>
+          <w:t>15</w:t>
         </w:r>
         <w:r>
           <w:rPr>
@@ -1751,7 +1929,7 @@
           <w:szCs w:val="22"/>
         </w:rPr>
       </w:pPr>
-      <w:hyperlink w:anchor="_Toc103134821" w:history="1">
+      <w:hyperlink w:anchor="_Toc103530333" w:history="1">
         <w:r>
           <w:rPr>
             <w:rStyle w:val="Hypertextovodkaz"/>
@@ -1794,7 +1972,7 @@
             <w:noProof/>
             <w:webHidden/>
           </w:rPr>
-          <w:instrText xml:space="preserve"> PAGEREF _Toc103134821 \h </w:instrText>
+          <w:instrText xml:space="preserve"> PAGEREF _Toc103530333 \h </w:instrText>
         </w:r>
         <w:r>
           <w:rPr>
@@ -1814,7 +1992,7 @@
             <w:noProof/>
             <w:webHidden/>
           </w:rPr>
-          <w:t>10</w:t>
+          <w:t>15</w:t>
         </w:r>
         <w:r>
           <w:rPr>
@@ -1839,7 +2017,7 @@
           <w:szCs w:val="22"/>
         </w:rPr>
       </w:pPr>
-      <w:hyperlink w:anchor="_Toc103134822" w:history="1">
+      <w:hyperlink w:anchor="_Toc103530334" w:history="1">
         <w:r>
           <w:rPr>
             <w:rStyle w:val="Hypertextovodkaz"/>
@@ -1882,7 +2060,7 @@
             <w:noProof/>
             <w:webHidden/>
           </w:rPr>
-          <w:instrText xml:space="preserve"> PAGEREF _Toc103134822 \h </w:instrText>
+          <w:instrText xml:space="preserve"> PAGEREF _Toc103530334 \h </w:instrText>
         </w:r>
         <w:r>
           <w:rPr>
@@ -1902,7 +2080,7 @@
             <w:noProof/>
             <w:webHidden/>
           </w:rPr>
-          <w:t>10</w:t>
+          <w:t>15</w:t>
         </w:r>
         <w:r>
           <w:rPr>
@@ -1929,7 +2107,7 @@
           <w:szCs w:val="22"/>
         </w:rPr>
       </w:pPr>
-      <w:hyperlink w:anchor="_Toc103134823" w:history="1">
+      <w:hyperlink w:anchor="_Toc103530335" w:history="1">
         <w:r>
           <w:rPr>
             <w:rStyle w:val="Hypertextovodkaz"/>
@@ -1974,7 +2152,7 @@
             <w:noProof/>
             <w:webHidden/>
           </w:rPr>
-          <w:instrText xml:space="preserve"> PAGEREF _Toc103134823 \h </w:instrText>
+          <w:instrText xml:space="preserve"> PAGEREF _Toc103530335 \h </w:instrText>
         </w:r>
         <w:r>
           <w:rPr>
@@ -1994,7 +2172,359 @@
             <w:noProof/>
             <w:webHidden/>
           </w:rPr>
-          <w:t>14</w:t>
+          <w:t>19</w:t>
+        </w:r>
+        <w:r>
+          <w:rPr>
+            <w:noProof/>
+            <w:webHidden/>
+          </w:rPr>
+          <w:fldChar w:fldCharType="end"/>
+        </w:r>
+      </w:hyperlink>
+    </w:p>
+    <w:p>
+      <w:pPr>
+        <w:pStyle w:val="Obsah2"/>
+        <w:tabs>
+          <w:tab w:val="left" w:pos="880"/>
+          <w:tab w:val="right" w:leader="dot" w:pos="8777"/>
+        </w:tabs>
+        <w:rPr>
+          <w:rFonts w:asciiTheme="minorHAnsi" w:eastAsiaTheme="minorEastAsia" w:hAnsiTheme="minorHAnsi" w:cstheme="minorBidi"/>
+          <w:noProof/>
+          <w:sz w:val="22"/>
+          <w:szCs w:val="22"/>
+        </w:rPr>
+      </w:pPr>
+      <w:hyperlink w:anchor="_Toc103530336" w:history="1">
+        <w:r>
+          <w:rPr>
+            <w:rStyle w:val="Hypertextovodkaz"/>
+            <w:noProof/>
+          </w:rPr>
+          <w:t>3.1</w:t>
+        </w:r>
+        <w:r>
+          <w:rPr>
+            <w:rFonts w:asciiTheme="minorHAnsi" w:eastAsiaTheme="minorEastAsia" w:hAnsiTheme="minorHAnsi" w:cstheme="minorBidi"/>
+            <w:noProof/>
+            <w:sz w:val="22"/>
+            <w:szCs w:val="22"/>
+          </w:rPr>
+          <w:tab/>
+        </w:r>
+        <w:r>
+          <w:rPr>
+            <w:rStyle w:val="Hypertextovodkaz"/>
+            <w:noProof/>
+          </w:rPr>
+          <w:t>Vybrané techniky fáze zahájení</w:t>
+        </w:r>
+        <w:r>
+          <w:rPr>
+            <w:noProof/>
+            <w:webHidden/>
+          </w:rPr>
+          <w:tab/>
+        </w:r>
+        <w:r>
+          <w:rPr>
+            <w:noProof/>
+            <w:webHidden/>
+          </w:rPr>
+          <w:fldChar w:fldCharType="begin"/>
+        </w:r>
+        <w:r>
+          <w:rPr>
+            <w:noProof/>
+            <w:webHidden/>
+          </w:rPr>
+          <w:instrText xml:space="preserve"> PAGEREF _Toc103530336 \h </w:instrText>
+        </w:r>
+        <w:r>
+          <w:rPr>
+            <w:noProof/>
+            <w:webHidden/>
+          </w:rPr>
+        </w:r>
+        <w:r>
+          <w:rPr>
+            <w:noProof/>
+            <w:webHidden/>
+          </w:rPr>
+          <w:fldChar w:fldCharType="separate"/>
+        </w:r>
+        <w:r>
+          <w:rPr>
+            <w:noProof/>
+            <w:webHidden/>
+          </w:rPr>
+          <w:t>20</w:t>
+        </w:r>
+        <w:r>
+          <w:rPr>
+            <w:noProof/>
+            <w:webHidden/>
+          </w:rPr>
+          <w:fldChar w:fldCharType="end"/>
+        </w:r>
+      </w:hyperlink>
+    </w:p>
+    <w:p>
+      <w:pPr>
+        <w:pStyle w:val="Obsah2"/>
+        <w:tabs>
+          <w:tab w:val="left" w:pos="880"/>
+          <w:tab w:val="right" w:leader="dot" w:pos="8777"/>
+        </w:tabs>
+        <w:rPr>
+          <w:rFonts w:asciiTheme="minorHAnsi" w:eastAsiaTheme="minorEastAsia" w:hAnsiTheme="minorHAnsi" w:cstheme="minorBidi"/>
+          <w:noProof/>
+          <w:sz w:val="22"/>
+          <w:szCs w:val="22"/>
+        </w:rPr>
+      </w:pPr>
+      <w:hyperlink w:anchor="_Toc103530337" w:history="1">
+        <w:r>
+          <w:rPr>
+            <w:rStyle w:val="Hypertextovodkaz"/>
+            <w:noProof/>
+          </w:rPr>
+          <w:t>3.1</w:t>
+        </w:r>
+        <w:r>
+          <w:rPr>
+            <w:rFonts w:asciiTheme="minorHAnsi" w:eastAsiaTheme="minorEastAsia" w:hAnsiTheme="minorHAnsi" w:cstheme="minorBidi"/>
+            <w:noProof/>
+            <w:sz w:val="22"/>
+            <w:szCs w:val="22"/>
+          </w:rPr>
+          <w:tab/>
+        </w:r>
+        <w:r>
+          <w:rPr>
+            <w:rStyle w:val="Hypertextovodkaz"/>
+            <w:noProof/>
+          </w:rPr>
+          <w:t>Vybrané techniky fáze rozpracování</w:t>
+        </w:r>
+        <w:r>
+          <w:rPr>
+            <w:noProof/>
+            <w:webHidden/>
+          </w:rPr>
+          <w:tab/>
+        </w:r>
+        <w:r>
+          <w:rPr>
+            <w:noProof/>
+            <w:webHidden/>
+          </w:rPr>
+          <w:fldChar w:fldCharType="begin"/>
+        </w:r>
+        <w:r>
+          <w:rPr>
+            <w:noProof/>
+            <w:webHidden/>
+          </w:rPr>
+          <w:instrText xml:space="preserve"> PAGEREF _Toc103530337 \h </w:instrText>
+        </w:r>
+        <w:r>
+          <w:rPr>
+            <w:noProof/>
+            <w:webHidden/>
+          </w:rPr>
+        </w:r>
+        <w:r>
+          <w:rPr>
+            <w:noProof/>
+            <w:webHidden/>
+          </w:rPr>
+          <w:fldChar w:fldCharType="separate"/>
+        </w:r>
+        <w:r>
+          <w:rPr>
+            <w:noProof/>
+            <w:webHidden/>
+          </w:rPr>
+          <w:t>21</w:t>
+        </w:r>
+        <w:r>
+          <w:rPr>
+            <w:noProof/>
+            <w:webHidden/>
+          </w:rPr>
+          <w:fldChar w:fldCharType="end"/>
+        </w:r>
+      </w:hyperlink>
+    </w:p>
+    <w:p>
+      <w:pPr>
+        <w:pStyle w:val="Obsah2"/>
+        <w:tabs>
+          <w:tab w:val="left" w:pos="880"/>
+          <w:tab w:val="right" w:leader="dot" w:pos="8777"/>
+        </w:tabs>
+        <w:rPr>
+          <w:rFonts w:asciiTheme="minorHAnsi" w:eastAsiaTheme="minorEastAsia" w:hAnsiTheme="minorHAnsi" w:cstheme="minorBidi"/>
+          <w:noProof/>
+          <w:sz w:val="22"/>
+          <w:szCs w:val="22"/>
+        </w:rPr>
+      </w:pPr>
+      <w:hyperlink w:anchor="_Toc103530338" w:history="1">
+        <w:r>
+          <w:rPr>
+            <w:rStyle w:val="Hypertextovodkaz"/>
+            <w:noProof/>
+          </w:rPr>
+          <w:t>3.2</w:t>
+        </w:r>
+        <w:r>
+          <w:rPr>
+            <w:rFonts w:asciiTheme="minorHAnsi" w:eastAsiaTheme="minorEastAsia" w:hAnsiTheme="minorHAnsi" w:cstheme="minorBidi"/>
+            <w:noProof/>
+            <w:sz w:val="22"/>
+            <w:szCs w:val="22"/>
+          </w:rPr>
+          <w:tab/>
+        </w:r>
+        <w:r>
+          <w:rPr>
+            <w:rStyle w:val="Hypertextovodkaz"/>
+            <w:noProof/>
+          </w:rPr>
+          <w:t>Vybrané techniky fáze konstrukce</w:t>
+        </w:r>
+        <w:r>
+          <w:rPr>
+            <w:noProof/>
+            <w:webHidden/>
+          </w:rPr>
+          <w:tab/>
+        </w:r>
+        <w:r>
+          <w:rPr>
+            <w:noProof/>
+            <w:webHidden/>
+          </w:rPr>
+          <w:fldChar w:fldCharType="begin"/>
+        </w:r>
+        <w:r>
+          <w:rPr>
+            <w:noProof/>
+            <w:webHidden/>
+          </w:rPr>
+          <w:instrText xml:space="preserve"> PAGEREF _Toc103530338 \h </w:instrText>
+        </w:r>
+        <w:r>
+          <w:rPr>
+            <w:noProof/>
+            <w:webHidden/>
+          </w:rPr>
+        </w:r>
+        <w:r>
+          <w:rPr>
+            <w:noProof/>
+            <w:webHidden/>
+          </w:rPr>
+          <w:fldChar w:fldCharType="separate"/>
+        </w:r>
+        <w:r>
+          <w:rPr>
+            <w:noProof/>
+            <w:webHidden/>
+          </w:rPr>
+          <w:t>22</w:t>
+        </w:r>
+        <w:r>
+          <w:rPr>
+            <w:noProof/>
+            <w:webHidden/>
+          </w:rPr>
+          <w:fldChar w:fldCharType="end"/>
+        </w:r>
+      </w:hyperlink>
+    </w:p>
+    <w:p>
+      <w:pPr>
+        <w:pStyle w:val="Obsah2"/>
+        <w:tabs>
+          <w:tab w:val="left" w:pos="880"/>
+          <w:tab w:val="right" w:leader="dot" w:pos="8777"/>
+        </w:tabs>
+        <w:rPr>
+          <w:rFonts w:asciiTheme="minorHAnsi" w:eastAsiaTheme="minorEastAsia" w:hAnsiTheme="minorHAnsi" w:cstheme="minorBidi"/>
+          <w:noProof/>
+          <w:sz w:val="22"/>
+          <w:szCs w:val="22"/>
+        </w:rPr>
+      </w:pPr>
+      <w:hyperlink w:anchor="_Toc103530339" w:history="1">
+        <w:r>
+          <w:rPr>
+            <w:rStyle w:val="Hypertextovodkaz"/>
+            <w:noProof/>
+          </w:rPr>
+          <w:t>3.3</w:t>
+        </w:r>
+        <w:r>
+          <w:rPr>
+            <w:rFonts w:asciiTheme="minorHAnsi" w:eastAsiaTheme="minorEastAsia" w:hAnsiTheme="minorHAnsi" w:cstheme="minorBidi"/>
+            <w:noProof/>
+            <w:sz w:val="22"/>
+            <w:szCs w:val="22"/>
+          </w:rPr>
+          <w:tab/>
+        </w:r>
+        <w:r>
+          <w:rPr>
+            <w:rStyle w:val="Hypertextovodkaz"/>
+            <w:noProof/>
+          </w:rPr>
+          <w:t>Vybrané techniky fáze zavedení</w:t>
+        </w:r>
+        <w:r>
+          <w:rPr>
+            <w:noProof/>
+            <w:webHidden/>
+          </w:rPr>
+          <w:tab/>
+        </w:r>
+        <w:r>
+          <w:rPr>
+            <w:noProof/>
+            <w:webHidden/>
+          </w:rPr>
+          <w:fldChar w:fldCharType="begin"/>
+        </w:r>
+        <w:r>
+          <w:rPr>
+            <w:noProof/>
+            <w:webHidden/>
+          </w:rPr>
+          <w:instrText xml:space="preserve"> PAGEREF _Toc103530339 \h </w:instrText>
+        </w:r>
+        <w:r>
+          <w:rPr>
+            <w:noProof/>
+            <w:webHidden/>
+          </w:rPr>
+        </w:r>
+        <w:r>
+          <w:rPr>
+            <w:noProof/>
+            <w:webHidden/>
+          </w:rPr>
+          <w:fldChar w:fldCharType="separate"/>
+        </w:r>
+        <w:r>
+          <w:rPr>
+            <w:noProof/>
+            <w:webHidden/>
+          </w:rPr>
+          <w:t>22</w:t>
         </w:r>
         <w:r>
           <w:rPr>
@@ -2021,7 +2551,7 @@
           <w:szCs w:val="22"/>
         </w:rPr>
       </w:pPr>
-      <w:hyperlink w:anchor="_Toc103134824" w:history="1">
+      <w:hyperlink w:anchor="_Toc103530340" w:history="1">
         <w:r>
           <w:rPr>
             <w:rStyle w:val="Hypertextovodkaz"/>
@@ -2066,7 +2596,7 @@
             <w:noProof/>
             <w:webHidden/>
           </w:rPr>
-          <w:instrText xml:space="preserve"> PAGEREF _Toc103134824 \h </w:instrText>
+          <w:instrText xml:space="preserve"> PAGEREF _Toc103530340 \h </w:instrText>
         </w:r>
         <w:r>
           <w:rPr>
@@ -2086,7 +2616,7 @@
             <w:noProof/>
             <w:webHidden/>
           </w:rPr>
-          <w:t>15</w:t>
+          <w:t>23</w:t>
         </w:r>
         <w:r>
           <w:rPr>
@@ -2111,7 +2641,7 @@
           <w:szCs w:val="22"/>
         </w:rPr>
       </w:pPr>
-      <w:hyperlink w:anchor="_Toc103134825" w:history="1">
+      <w:hyperlink w:anchor="_Toc103530341" w:history="1">
         <w:r>
           <w:rPr>
             <w:rStyle w:val="Hypertextovodkaz"/>
@@ -2133,7 +2663,7 @@
             <w:rStyle w:val="Hypertextovodkaz"/>
             <w:noProof/>
           </w:rPr>
-          <w:t>Analýza uživatelů</w:t>
+          <w:t>Vize</w:t>
         </w:r>
         <w:r>
           <w:rPr>
@@ -2154,7 +2684,7 @@
             <w:noProof/>
             <w:webHidden/>
           </w:rPr>
-          <w:instrText xml:space="preserve"> PAGEREF _Toc103134825 \h </w:instrText>
+          <w:instrText xml:space="preserve"> PAGEREF _Toc103530341 \h </w:instrText>
         </w:r>
         <w:r>
           <w:rPr>
@@ -2174,7 +2704,7 @@
             <w:noProof/>
             <w:webHidden/>
           </w:rPr>
-          <w:t>15</w:t>
+          <w:t>23</w:t>
         </w:r>
         <w:r>
           <w:rPr>
@@ -2199,7 +2729,7 @@
           <w:szCs w:val="22"/>
         </w:rPr>
       </w:pPr>
-      <w:hyperlink w:anchor="_Toc103134826" w:history="1">
+      <w:hyperlink w:anchor="_Toc103530342" w:history="1">
         <w:r>
           <w:rPr>
             <w:rStyle w:val="Hypertextovodkaz"/>
@@ -2221,7 +2751,7 @@
             <w:rStyle w:val="Hypertextovodkaz"/>
             <w:noProof/>
           </w:rPr>
-          <w:t>Požadavky – user stories</w:t>
+          <w:t>Analýza uživatelů</w:t>
         </w:r>
         <w:r>
           <w:rPr>
@@ -2242,7 +2772,7 @@
             <w:noProof/>
             <w:webHidden/>
           </w:rPr>
-          <w:instrText xml:space="preserve"> PAGEREF _Toc103134826 \h </w:instrText>
+          <w:instrText xml:space="preserve"> PAGEREF _Toc103530342 \h </w:instrText>
         </w:r>
         <w:r>
           <w:rPr>
@@ -2262,7 +2792,7 @@
             <w:noProof/>
             <w:webHidden/>
           </w:rPr>
-          <w:t>15</w:t>
+          <w:t>23</w:t>
         </w:r>
         <w:r>
           <w:rPr>
@@ -2287,7 +2817,7 @@
           <w:szCs w:val="22"/>
         </w:rPr>
       </w:pPr>
-      <w:hyperlink w:anchor="_Toc103134827" w:history="1">
+      <w:hyperlink w:anchor="_Toc103530343" w:history="1">
         <w:r>
           <w:rPr>
             <w:rStyle w:val="Hypertextovodkaz"/>
@@ -2309,7 +2839,7 @@
             <w:rStyle w:val="Hypertextovodkaz"/>
             <w:noProof/>
           </w:rPr>
-          <w:t>Definice rizik</w:t>
+          <w:t>Požadavky – user stories</w:t>
         </w:r>
         <w:r>
           <w:rPr>
@@ -2330,7 +2860,7 @@
             <w:noProof/>
             <w:webHidden/>
           </w:rPr>
-          <w:instrText xml:space="preserve"> PAGEREF _Toc103134827 \h </w:instrText>
+          <w:instrText xml:space="preserve"> PAGEREF _Toc103530343 \h </w:instrText>
         </w:r>
         <w:r>
           <w:rPr>
@@ -2350,7 +2880,7 @@
             <w:noProof/>
             <w:webHidden/>
           </w:rPr>
-          <w:t>16</w:t>
+          <w:t>23</w:t>
         </w:r>
         <w:r>
           <w:rPr>
@@ -2375,7 +2905,7 @@
           <w:szCs w:val="22"/>
         </w:rPr>
       </w:pPr>
-      <w:hyperlink w:anchor="_Toc103134828" w:history="1">
+      <w:hyperlink w:anchor="_Toc103530344" w:history="1">
         <w:r>
           <w:rPr>
             <w:rStyle w:val="Hypertextovodkaz"/>
@@ -2397,6 +2927,94 @@
             <w:rStyle w:val="Hypertextovodkaz"/>
             <w:noProof/>
           </w:rPr>
+          <w:t>Definice rizik</w:t>
+        </w:r>
+        <w:r>
+          <w:rPr>
+            <w:noProof/>
+            <w:webHidden/>
+          </w:rPr>
+          <w:tab/>
+        </w:r>
+        <w:r>
+          <w:rPr>
+            <w:noProof/>
+            <w:webHidden/>
+          </w:rPr>
+          <w:fldChar w:fldCharType="begin"/>
+        </w:r>
+        <w:r>
+          <w:rPr>
+            <w:noProof/>
+            <w:webHidden/>
+          </w:rPr>
+          <w:instrText xml:space="preserve"> PAGEREF _Toc103530344 \h </w:instrText>
+        </w:r>
+        <w:r>
+          <w:rPr>
+            <w:noProof/>
+            <w:webHidden/>
+          </w:rPr>
+        </w:r>
+        <w:r>
+          <w:rPr>
+            <w:noProof/>
+            <w:webHidden/>
+          </w:rPr>
+          <w:fldChar w:fldCharType="separate"/>
+        </w:r>
+        <w:r>
+          <w:rPr>
+            <w:noProof/>
+            <w:webHidden/>
+          </w:rPr>
+          <w:t>24</w:t>
+        </w:r>
+        <w:r>
+          <w:rPr>
+            <w:noProof/>
+            <w:webHidden/>
+          </w:rPr>
+          <w:fldChar w:fldCharType="end"/>
+        </w:r>
+      </w:hyperlink>
+    </w:p>
+    <w:p>
+      <w:pPr>
+        <w:pStyle w:val="Obsah2"/>
+        <w:tabs>
+          <w:tab w:val="left" w:pos="880"/>
+          <w:tab w:val="right" w:leader="dot" w:pos="8777"/>
+        </w:tabs>
+        <w:rPr>
+          <w:rFonts w:asciiTheme="minorHAnsi" w:eastAsiaTheme="minorEastAsia" w:hAnsiTheme="minorHAnsi" w:cstheme="minorBidi"/>
+          <w:noProof/>
+          <w:sz w:val="22"/>
+          <w:szCs w:val="22"/>
+        </w:rPr>
+      </w:pPr>
+      <w:hyperlink w:anchor="_Toc103530345" w:history="1">
+        <w:r>
+          <w:rPr>
+            <w:rStyle w:val="Hypertextovodkaz"/>
+            <w:noProof/>
+          </w:rPr>
+          <w:t>4.5</w:t>
+        </w:r>
+        <w:r>
+          <w:rPr>
+            <w:rFonts w:asciiTheme="minorHAnsi" w:eastAsiaTheme="minorEastAsia" w:hAnsiTheme="minorHAnsi" w:cstheme="minorBidi"/>
+            <w:noProof/>
+            <w:sz w:val="22"/>
+            <w:szCs w:val="22"/>
+          </w:rPr>
+          <w:tab/>
+        </w:r>
+        <w:r>
+          <w:rPr>
+            <w:rStyle w:val="Hypertextovodkaz"/>
+            <w:noProof/>
+          </w:rPr>
           <w:t>Implementace řešení</w:t>
         </w:r>
         <w:r>
@@ -2418,7 +3036,7 @@
             <w:noProof/>
             <w:webHidden/>
           </w:rPr>
-          <w:instrText xml:space="preserve"> PAGEREF _Toc103134828 \h </w:instrText>
+          <w:instrText xml:space="preserve"> PAGEREF _Toc103530345 \h </w:instrText>
         </w:r>
         <w:r>
           <w:rPr>
@@ -2438,7 +3056,7 @@
             <w:noProof/>
             <w:webHidden/>
           </w:rPr>
-          <w:t>18</w:t>
+          <w:t>28</w:t>
         </w:r>
         <w:r>
           <w:rPr>
@@ -2463,13 +3081,13 @@
           <w:szCs w:val="22"/>
         </w:rPr>
       </w:pPr>
-      <w:hyperlink w:anchor="_Toc103134829" w:history="1">
+      <w:hyperlink w:anchor="_Toc103530346" w:history="1">
         <w:r>
           <w:rPr>
             <w:rStyle w:val="Hypertextovodkaz"/>
             <w:noProof/>
           </w:rPr>
-          <w:t>4.4.1</w:t>
+          <w:t>4.5.1</w:t>
         </w:r>
         <w:r>
           <w:rPr>
@@ -2506,7 +3124,7 @@
             <w:noProof/>
             <w:webHidden/>
           </w:rPr>
-          <w:instrText xml:space="preserve"> PAGEREF _Toc103134829 \h </w:instrText>
+          <w:instrText xml:space="preserve"> PAGEREF _Toc103530346 \h </w:instrText>
         </w:r>
         <w:r>
           <w:rPr>
@@ -2526,7 +3144,7 @@
             <w:noProof/>
             <w:webHidden/>
           </w:rPr>
-          <w:t>18</w:t>
+          <w:t>28</w:t>
         </w:r>
         <w:r>
           <w:rPr>
@@ -2551,13 +3169,13 @@
           <w:szCs w:val="22"/>
         </w:rPr>
       </w:pPr>
-      <w:hyperlink w:anchor="_Toc103134830" w:history="1">
+      <w:hyperlink w:anchor="_Toc103530347" w:history="1">
         <w:r>
           <w:rPr>
             <w:rStyle w:val="Hypertextovodkaz"/>
             <w:noProof/>
           </w:rPr>
-          <w:t>4.4.2</w:t>
+          <w:t>4.5.2</w:t>
         </w:r>
         <w:r>
           <w:rPr>
@@ -2594,7 +3212,7 @@
             <w:noProof/>
             <w:webHidden/>
           </w:rPr>
-          <w:instrText xml:space="preserve"> PAGEREF _Toc103134830 \h </w:instrText>
+          <w:instrText xml:space="preserve"> PAGEREF _Toc103530347 \h </w:instrText>
         </w:r>
         <w:r>
           <w:rPr>
@@ -2614,7 +3232,7 @@
             <w:noProof/>
             <w:webHidden/>
           </w:rPr>
-          <w:t>18</w:t>
+          <w:t>28</w:t>
         </w:r>
         <w:r>
           <w:rPr>
@@ -2639,13 +3257,13 @@
           <w:szCs w:val="22"/>
         </w:rPr>
       </w:pPr>
-      <w:hyperlink w:anchor="_Toc103134831" w:history="1">
+      <w:hyperlink w:anchor="_Toc103530348" w:history="1">
         <w:r>
           <w:rPr>
             <w:rStyle w:val="Hypertextovodkaz"/>
             <w:noProof/>
           </w:rPr>
-          <w:t>4.4.3</w:t>
+          <w:t>4.5.3</w:t>
         </w:r>
         <w:r>
           <w:rPr>
@@ -2682,7 +3300,7 @@
             <w:noProof/>
             <w:webHidden/>
           </w:rPr>
-          <w:instrText xml:space="preserve"> PAGEREF _Toc103134831 \h </w:instrText>
+          <w:instrText xml:space="preserve"> PAGEREF _Toc103530348 \h </w:instrText>
         </w:r>
         <w:r>
           <w:rPr>
@@ -2702,7 +3320,7 @@
             <w:noProof/>
             <w:webHidden/>
           </w:rPr>
-          <w:t>18</w:t>
+          <w:t>28</w:t>
         </w:r>
         <w:r>
           <w:rPr>
@@ -2727,13 +3345,13 @@
           <w:szCs w:val="22"/>
         </w:rPr>
       </w:pPr>
-      <w:hyperlink w:anchor="_Toc103134832" w:history="1">
+      <w:hyperlink w:anchor="_Toc103530349" w:history="1">
         <w:r>
           <w:rPr>
             <w:rStyle w:val="Hypertextovodkaz"/>
             <w:noProof/>
           </w:rPr>
-          <w:t>4.4.4</w:t>
+          <w:t>4.5.4</w:t>
         </w:r>
         <w:r>
           <w:rPr>
@@ -2770,7 +3388,7 @@
             <w:noProof/>
             <w:webHidden/>
           </w:rPr>
-          <w:instrText xml:space="preserve"> PAGEREF _Toc103134832 \h </w:instrText>
+          <w:instrText xml:space="preserve"> PAGEREF _Toc103530349 \h </w:instrText>
         </w:r>
         <w:r>
           <w:rPr>
@@ -2790,7 +3408,271 @@
             <w:noProof/>
             <w:webHidden/>
           </w:rPr>
-          <w:t>18</w:t>
+          <w:t>29</w:t>
+        </w:r>
+        <w:r>
+          <w:rPr>
+            <w:noProof/>
+            <w:webHidden/>
+          </w:rPr>
+          <w:fldChar w:fldCharType="end"/>
+        </w:r>
+      </w:hyperlink>
+    </w:p>
+    <w:p>
+      <w:pPr>
+        <w:pStyle w:val="Obsah3"/>
+        <w:tabs>
+          <w:tab w:val="left" w:pos="1320"/>
+          <w:tab w:val="right" w:leader="dot" w:pos="8777"/>
+        </w:tabs>
+        <w:rPr>
+          <w:rFonts w:asciiTheme="minorHAnsi" w:eastAsiaTheme="minorEastAsia" w:hAnsiTheme="minorHAnsi" w:cstheme="minorBidi"/>
+          <w:noProof/>
+          <w:sz w:val="22"/>
+          <w:szCs w:val="22"/>
+        </w:rPr>
+      </w:pPr>
+      <w:hyperlink w:anchor="_Toc103530350" w:history="1">
+        <w:r>
+          <w:rPr>
+            <w:rStyle w:val="Hypertextovodkaz"/>
+            <w:noProof/>
+          </w:rPr>
+          <w:t>4.5.5</w:t>
+        </w:r>
+        <w:r>
+          <w:rPr>
+            <w:rFonts w:asciiTheme="minorHAnsi" w:eastAsiaTheme="minorEastAsia" w:hAnsiTheme="minorHAnsi" w:cstheme="minorBidi"/>
+            <w:noProof/>
+            <w:sz w:val="22"/>
+            <w:szCs w:val="22"/>
+          </w:rPr>
+          <w:tab/>
+        </w:r>
+        <w:r>
+          <w:rPr>
+            <w:rStyle w:val="Hypertextovodkaz"/>
+            <w:noProof/>
+          </w:rPr>
+          <w:t>Nasazení</w:t>
+        </w:r>
+        <w:r>
+          <w:rPr>
+            <w:noProof/>
+            <w:webHidden/>
+          </w:rPr>
+          <w:tab/>
+        </w:r>
+        <w:r>
+          <w:rPr>
+            <w:noProof/>
+            <w:webHidden/>
+          </w:rPr>
+          <w:fldChar w:fldCharType="begin"/>
+        </w:r>
+        <w:r>
+          <w:rPr>
+            <w:noProof/>
+            <w:webHidden/>
+          </w:rPr>
+          <w:instrText xml:space="preserve"> PAGEREF _Toc103530350 \h </w:instrText>
+        </w:r>
+        <w:r>
+          <w:rPr>
+            <w:noProof/>
+            <w:webHidden/>
+          </w:rPr>
+        </w:r>
+        <w:r>
+          <w:rPr>
+            <w:noProof/>
+            <w:webHidden/>
+          </w:rPr>
+          <w:fldChar w:fldCharType="separate"/>
+        </w:r>
+        <w:r>
+          <w:rPr>
+            <w:noProof/>
+            <w:webHidden/>
+          </w:rPr>
+          <w:t>29</w:t>
+        </w:r>
+        <w:r>
+          <w:rPr>
+            <w:noProof/>
+            <w:webHidden/>
+          </w:rPr>
+          <w:fldChar w:fldCharType="end"/>
+        </w:r>
+      </w:hyperlink>
+    </w:p>
+    <w:p>
+      <w:pPr>
+        <w:pStyle w:val="Obsah3"/>
+        <w:tabs>
+          <w:tab w:val="left" w:pos="1320"/>
+          <w:tab w:val="right" w:leader="dot" w:pos="8777"/>
+        </w:tabs>
+        <w:rPr>
+          <w:rFonts w:asciiTheme="minorHAnsi" w:eastAsiaTheme="minorEastAsia" w:hAnsiTheme="minorHAnsi" w:cstheme="minorBidi"/>
+          <w:noProof/>
+          <w:sz w:val="22"/>
+          <w:szCs w:val="22"/>
+        </w:rPr>
+      </w:pPr>
+      <w:hyperlink w:anchor="_Toc103530351" w:history="1">
+        <w:r>
+          <w:rPr>
+            <w:rStyle w:val="Hypertextovodkaz"/>
+            <w:noProof/>
+          </w:rPr>
+          <w:t>4.5.6</w:t>
+        </w:r>
+        <w:r>
+          <w:rPr>
+            <w:rFonts w:asciiTheme="minorHAnsi" w:eastAsiaTheme="minorEastAsia" w:hAnsiTheme="minorHAnsi" w:cstheme="minorBidi"/>
+            <w:noProof/>
+            <w:sz w:val="22"/>
+            <w:szCs w:val="22"/>
+          </w:rPr>
+          <w:tab/>
+        </w:r>
+        <w:r>
+          <w:rPr>
+            <w:rStyle w:val="Hypertextovodkaz"/>
+            <w:noProof/>
+          </w:rPr>
+          <w:t>Možnosti budoucího rozšíření a úprav</w:t>
+        </w:r>
+        <w:r>
+          <w:rPr>
+            <w:noProof/>
+            <w:webHidden/>
+          </w:rPr>
+          <w:tab/>
+        </w:r>
+        <w:r>
+          <w:rPr>
+            <w:noProof/>
+            <w:webHidden/>
+          </w:rPr>
+          <w:fldChar w:fldCharType="begin"/>
+        </w:r>
+        <w:r>
+          <w:rPr>
+            <w:noProof/>
+            <w:webHidden/>
+          </w:rPr>
+          <w:instrText xml:space="preserve"> PAGEREF _Toc103530351 \h </w:instrText>
+        </w:r>
+        <w:r>
+          <w:rPr>
+            <w:noProof/>
+            <w:webHidden/>
+          </w:rPr>
+        </w:r>
+        <w:r>
+          <w:rPr>
+            <w:noProof/>
+            <w:webHidden/>
+          </w:rPr>
+          <w:fldChar w:fldCharType="separate"/>
+        </w:r>
+        <w:r>
+          <w:rPr>
+            <w:noProof/>
+            <w:webHidden/>
+          </w:rPr>
+          <w:t>29</w:t>
+        </w:r>
+        <w:r>
+          <w:rPr>
+            <w:noProof/>
+            <w:webHidden/>
+          </w:rPr>
+          <w:fldChar w:fldCharType="end"/>
+        </w:r>
+      </w:hyperlink>
+    </w:p>
+    <w:p>
+      <w:pPr>
+        <w:pStyle w:val="Obsah2"/>
+        <w:tabs>
+          <w:tab w:val="left" w:pos="880"/>
+          <w:tab w:val="right" w:leader="dot" w:pos="8777"/>
+        </w:tabs>
+        <w:rPr>
+          <w:rFonts w:asciiTheme="minorHAnsi" w:eastAsiaTheme="minorEastAsia" w:hAnsiTheme="minorHAnsi" w:cstheme="minorBidi"/>
+          <w:noProof/>
+          <w:sz w:val="22"/>
+          <w:szCs w:val="22"/>
+        </w:rPr>
+      </w:pPr>
+      <w:hyperlink w:anchor="_Toc103530352" w:history="1">
+        <w:r>
+          <w:rPr>
+            <w:rStyle w:val="Hypertextovodkaz"/>
+            <w:noProof/>
+          </w:rPr>
+          <w:t>4.6</w:t>
+        </w:r>
+        <w:r>
+          <w:rPr>
+            <w:rFonts w:asciiTheme="minorHAnsi" w:eastAsiaTheme="minorEastAsia" w:hAnsiTheme="minorHAnsi" w:cstheme="minorBidi"/>
+            <w:noProof/>
+            <w:sz w:val="22"/>
+            <w:szCs w:val="22"/>
+          </w:rPr>
+          <w:tab/>
+        </w:r>
+        <w:r>
+          <w:rPr>
+            <w:rStyle w:val="Hypertextovodkaz"/>
+            <w:noProof/>
+          </w:rPr>
+          <w:t>Nasazení</w:t>
+        </w:r>
+        <w:r>
+          <w:rPr>
+            <w:noProof/>
+            <w:webHidden/>
+          </w:rPr>
+          <w:tab/>
+        </w:r>
+        <w:r>
+          <w:rPr>
+            <w:noProof/>
+            <w:webHidden/>
+          </w:rPr>
+          <w:fldChar w:fldCharType="begin"/>
+        </w:r>
+        <w:r>
+          <w:rPr>
+            <w:noProof/>
+            <w:webHidden/>
+          </w:rPr>
+          <w:instrText xml:space="preserve"> PAGEREF _Toc103530352 \h </w:instrText>
+        </w:r>
+        <w:r>
+          <w:rPr>
+            <w:noProof/>
+            <w:webHidden/>
+          </w:rPr>
+        </w:r>
+        <w:r>
+          <w:rPr>
+            <w:noProof/>
+            <w:webHidden/>
+          </w:rPr>
+          <w:fldChar w:fldCharType="separate"/>
+        </w:r>
+        <w:r>
+          <w:rPr>
+            <w:noProof/>
+            <w:webHidden/>
+          </w:rPr>
+          <w:t>29</w:t>
         </w:r>
         <w:r>
           <w:rPr>
@@ -2817,7 +3699,7 @@
           <w:szCs w:val="22"/>
         </w:rPr>
       </w:pPr>
-      <w:hyperlink w:anchor="_Toc103134833" w:history="1">
+      <w:hyperlink w:anchor="_Toc103530353" w:history="1">
         <w:r>
           <w:rPr>
             <w:rStyle w:val="Hypertextovodkaz"/>
@@ -2862,7 +3744,7 @@
             <w:noProof/>
             <w:webHidden/>
           </w:rPr>
-          <w:instrText xml:space="preserve"> PAGEREF _Toc103134833 \h </w:instrText>
+          <w:instrText xml:space="preserve"> PAGEREF _Toc103530353 \h </w:instrText>
         </w:r>
         <w:r>
           <w:rPr>
@@ -2882,7 +3764,7 @@
             <w:noProof/>
             <w:webHidden/>
           </w:rPr>
-          <w:t>19</w:t>
+          <w:t>30</w:t>
         </w:r>
         <w:r>
           <w:rPr>
@@ -2908,7 +3790,7 @@
           <w:szCs w:val="22"/>
         </w:rPr>
       </w:pPr>
-      <w:hyperlink w:anchor="_Toc103134834" w:history="1">
+      <w:hyperlink w:anchor="_Toc103530354" w:history="1">
         <w:r>
           <w:rPr>
             <w:rStyle w:val="Hypertextovodkaz"/>
@@ -2935,7 +3817,7 @@
             <w:noProof/>
             <w:webHidden/>
           </w:rPr>
-          <w:instrText xml:space="preserve"> PAGEREF _Toc103134834 \h </w:instrText>
+          <w:instrText xml:space="preserve"> PAGEREF _Toc103530354 \h </w:instrText>
         </w:r>
         <w:r>
           <w:rPr>
@@ -2955,7 +3837,7 @@
             <w:noProof/>
             <w:webHidden/>
           </w:rPr>
-          <w:t>20</w:t>
+          <w:t>31</w:t>
         </w:r>
         <w:r>
           <w:rPr>
@@ -2981,7 +3863,7 @@
           <w:szCs w:val="22"/>
         </w:rPr>
       </w:pPr>
-      <w:hyperlink w:anchor="_Toc103134835" w:history="1">
+      <w:hyperlink w:anchor="_Toc103530355" w:history="1">
         <w:r>
           <w:rPr>
             <w:rStyle w:val="Hypertextovodkaz"/>
@@ -3008,7 +3890,7 @@
             <w:noProof/>
             <w:webHidden/>
           </w:rPr>
-          <w:instrText xml:space="preserve"> PAGEREF _Toc103134835 \h </w:instrText>
+          <w:instrText xml:space="preserve"> PAGEREF _Toc103530355 \h </w:instrText>
         </w:r>
         <w:r>
           <w:rPr>
@@ -3028,7 +3910,7 @@
             <w:noProof/>
             <w:webHidden/>
           </w:rPr>
-          <w:t>21</w:t>
+          <w:t>32</w:t>
         </w:r>
         <w:r>
           <w:rPr>
@@ -3054,7 +3936,7 @@
           <w:szCs w:val="22"/>
         </w:rPr>
       </w:pPr>
-      <w:hyperlink w:anchor="_Toc103134836" w:history="1">
+      <w:hyperlink w:anchor="_Toc103530356" w:history="1">
         <w:r>
           <w:rPr>
             <w:rStyle w:val="Hypertextovodkaz"/>
@@ -3081,7 +3963,7 @@
             <w:noProof/>
             <w:webHidden/>
           </w:rPr>
-          <w:instrText xml:space="preserve"> PAGEREF _Toc103134836 \h </w:instrText>
+          <w:instrText xml:space="preserve"> PAGEREF _Toc103530356 \h </w:instrText>
         </w:r>
         <w:r>
           <w:rPr>
@@ -3101,7 +3983,7 @@
             <w:noProof/>
             <w:webHidden/>
           </w:rPr>
-          <w:t>22</w:t>
+          <w:t>33</w:t>
         </w:r>
         <w:r>
           <w:rPr>
@@ -3127,7 +4009,7 @@
           <w:szCs w:val="22"/>
         </w:rPr>
       </w:pPr>
-      <w:hyperlink w:anchor="_Toc103134837" w:history="1">
+      <w:hyperlink w:anchor="_Toc103530357" w:history="1">
         <w:r>
           <w:rPr>
             <w:rStyle w:val="Hypertextovodkaz"/>
@@ -3154,7 +4036,7 @@
             <w:noProof/>
             <w:webHidden/>
           </w:rPr>
-          <w:instrText xml:space="preserve"> PAGEREF _Toc103134837 \h </w:instrText>
+          <w:instrText xml:space="preserve"> PAGEREF _Toc103530357 \h </w:instrText>
         </w:r>
         <w:r>
           <w:rPr>
@@ -3174,7 +4056,7 @@
             <w:noProof/>
             <w:webHidden/>
           </w:rPr>
-          <w:t>23</w:t>
+          <w:t>35</w:t>
         </w:r>
         <w:r>
           <w:rPr>
@@ -3200,7 +4082,7 @@
           <w:szCs w:val="22"/>
         </w:rPr>
       </w:pPr>
-      <w:hyperlink w:anchor="_Toc103134838" w:history="1">
+      <w:hyperlink w:anchor="_Toc103530358" w:history="1">
         <w:r>
           <w:rPr>
             <w:rStyle w:val="Hypertextovodkaz"/>
@@ -3227,7 +4109,7 @@
             <w:noProof/>
             <w:webHidden/>
           </w:rPr>
-          <w:instrText xml:space="preserve"> PAGEREF _Toc103134838 \h </w:instrText>
+          <w:instrText xml:space="preserve"> PAGEREF _Toc103530358 \h </w:instrText>
         </w:r>
         <w:r>
           <w:rPr>
@@ -3247,7 +4129,7 @@
             <w:noProof/>
             <w:webHidden/>
           </w:rPr>
-          <w:t>24</w:t>
+          <w:t>36</w:t>
         </w:r>
         <w:r>
           <w:rPr>
@@ -3273,7 +4155,7 @@
           <w:szCs w:val="22"/>
         </w:rPr>
       </w:pPr>
-      <w:hyperlink w:anchor="_Toc103134839" w:history="1">
+      <w:hyperlink w:anchor="_Toc103530359" w:history="1">
         <w:r>
           <w:rPr>
             <w:rStyle w:val="Hypertextovodkaz"/>
@@ -3300,7 +4182,7 @@
             <w:noProof/>
             <w:webHidden/>
           </w:rPr>
-          <w:instrText xml:space="preserve"> PAGEREF _Toc103134839 \h </w:instrText>
+          <w:instrText xml:space="preserve"> PAGEREF _Toc103530359 \h </w:instrText>
         </w:r>
         <w:r>
           <w:rPr>
@@ -3320,7 +4202,7 @@
             <w:noProof/>
             <w:webHidden/>
           </w:rPr>
-          <w:t>25</w:t>
+          <w:t>37</w:t>
         </w:r>
         <w:r>
           <w:rPr>
@@ -3346,7 +4228,7 @@
           <w:szCs w:val="22"/>
         </w:rPr>
       </w:pPr>
-      <w:hyperlink w:anchor="_Toc103134840" w:history="1">
+      <w:hyperlink w:anchor="_Toc103530360" w:history="1">
         <w:r>
           <w:rPr>
             <w:rStyle w:val="Hypertextovodkaz"/>
@@ -3373,7 +4255,7 @@
             <w:noProof/>
             <w:webHidden/>
           </w:rPr>
-          <w:instrText xml:space="preserve"> PAGEREF _Toc103134840 \h </w:instrText>
+          <w:instrText xml:space="preserve"> PAGEREF _Toc103530360 \h </w:instrText>
         </w:r>
         <w:r>
           <w:rPr>
@@ -3393,7 +4275,7 @@
             <w:noProof/>
             <w:webHidden/>
           </w:rPr>
-          <w:t>26</w:t>
+          <w:t>38</w:t>
         </w:r>
         <w:r>
           <w:rPr>
@@ -3423,18 +4305,18 @@
       <w:pPr>
         <w:pStyle w:val="Nadpisy"/>
       </w:pPr>
-      <w:bookmarkStart w:id="17" w:name="_Toc209253204"/>
-      <w:bookmarkStart w:id="18" w:name="_Toc209253391"/>
-      <w:bookmarkStart w:id="19" w:name="_Toc209321245"/>
-      <w:bookmarkStart w:id="20" w:name="_Toc103134815"/>
+      <w:bookmarkStart w:id="18" w:name="_Toc209253204"/>
+      <w:bookmarkStart w:id="19" w:name="_Toc209253391"/>
+      <w:bookmarkStart w:id="20" w:name="_Toc209321245"/>
+      <w:bookmarkStart w:id="21" w:name="_Toc103530325"/>
       <w:r>
         <w:lastRenderedPageBreak/>
         <w:t>ÚVOD</w:t>
       </w:r>
-      <w:bookmarkEnd w:id="17"/>
       <w:bookmarkEnd w:id="18"/>
       <w:bookmarkEnd w:id="19"/>
       <w:bookmarkEnd w:id="20"/>
+      <w:bookmarkEnd w:id="21"/>
     </w:p>
     <w:p>
       <w:pPr>
@@ -3643,14 +4525,14 @@
       <w:r>
         <w:br w:type="page"/>
       </w:r>
-      <w:bookmarkStart w:id="21" w:name="_Ref100127761"/>
-      <w:bookmarkStart w:id="22" w:name="_Toc103134816"/>
+      <w:bookmarkStart w:id="22" w:name="_Ref100127761"/>
+      <w:bookmarkStart w:id="23" w:name="_Toc103530326"/>
       <w:r>
         <w:lastRenderedPageBreak/>
         <w:t>Definice základních pojmů</w:t>
       </w:r>
-      <w:bookmarkEnd w:id="21"/>
       <w:bookmarkEnd w:id="22"/>
+      <w:bookmarkEnd w:id="23"/>
     </w:p>
     <w:p>
       <w:pPr>
@@ -3668,7 +4550,9 @@
           <w:numId w:val="2"/>
         </w:numPr>
       </w:pPr>
-      <w:bookmarkStart w:id="23" w:name="_Toc103134817"/>
+      <w:bookmarkStart w:id="24" w:name="_Ref103527607"/>
+      <w:bookmarkStart w:id="25" w:name="_Ref103527612"/>
+      <w:bookmarkStart w:id="26" w:name="_Toc103530327"/>
       <w:r>
         <w:t xml:space="preserve">Co je to </w:t>
       </w:r>
@@ -3676,7 +4560,9 @@
       <w:r>
         <w:t>plugin</w:t>
       </w:r>
-      <w:bookmarkEnd w:id="23"/>
+      <w:bookmarkEnd w:id="24"/>
+      <w:bookmarkEnd w:id="25"/>
+      <w:bookmarkEnd w:id="26"/>
       <w:proofErr w:type="spellEnd"/>
     </w:p>
     <w:p>
@@ -3801,14 +4687,14 @@
       <w:pPr>
         <w:pStyle w:val="NadpisB"/>
       </w:pPr>
-      <w:bookmarkStart w:id="24" w:name="_Toc103134818"/>
+      <w:bookmarkStart w:id="27" w:name="_Toc103530328"/>
       <w:r>
         <w:t>Co znamená výraz „konfigurovatelný“</w:t>
       </w:r>
-      <w:bookmarkEnd w:id="24"/>
       <w:r>
         <w:t xml:space="preserve"> v kontextu práce</w:t>
       </w:r>
+      <w:bookmarkEnd w:id="27"/>
     </w:p>
     <w:p>
       <w:pPr>
@@ -3978,7 +4864,7 @@
       <w:pPr>
         <w:pStyle w:val="NadpisB"/>
       </w:pPr>
-      <w:bookmarkStart w:id="25" w:name="_Toc103134819"/>
+      <w:bookmarkStart w:id="28" w:name="_Toc103530329"/>
       <w:r>
         <w:lastRenderedPageBreak/>
         <w:t xml:space="preserve">Prostředí </w:t>
@@ -3991,7 +4877,7 @@
       <w:r>
         <w:t xml:space="preserve"> IDEA</w:t>
       </w:r>
-      <w:bookmarkEnd w:id="25"/>
+      <w:bookmarkEnd w:id="28"/>
     </w:p>
     <w:p>
       <w:pPr>
@@ -4205,10 +5091,12 @@
       <w:pPr>
         <w:pStyle w:val="NadpisB"/>
       </w:pPr>
+      <w:bookmarkStart w:id="29" w:name="_Toc103530330"/>
       <w:proofErr w:type="spellStart"/>
       <w:r>
         <w:t>PlantUML</w:t>
       </w:r>
+      <w:bookmarkEnd w:id="29"/>
       <w:proofErr w:type="spellEnd"/>
       <w:r>
         <w:t xml:space="preserve"> </w:t>
@@ -4332,10 +5220,12 @@
       <w:pPr>
         <w:pStyle w:val="NadpisC"/>
       </w:pPr>
+      <w:bookmarkStart w:id="30" w:name="_Toc103530331"/>
       <w:r>
         <w:lastRenderedPageBreak/>
         <w:t>Diagram tříd</w:t>
       </w:r>
+      <w:bookmarkEnd w:id="30"/>
     </w:p>
     <w:p>
       <w:pPr>
@@ -4435,8 +5325,8 @@
         <w:pStyle w:val="Titulek"/>
         <w:jc w:val="center"/>
       </w:pPr>
-      <w:bookmarkStart w:id="26" w:name="_Ref103455075"/>
-      <w:bookmarkStart w:id="27" w:name="_Ref103455039"/>
+      <w:bookmarkStart w:id="31" w:name="_Ref103455075"/>
+      <w:bookmarkStart w:id="32" w:name="_Ref103455039"/>
       <w:r>
         <w:t xml:space="preserve">Obrázek </w:t>
       </w:r>
@@ -4448,11 +5338,11 @@
           <w:t>1</w:t>
         </w:r>
       </w:fldSimple>
-      <w:bookmarkEnd w:id="26"/>
+      <w:bookmarkEnd w:id="31"/>
       <w:r>
         <w:t xml:space="preserve"> - diagram tříd</w:t>
       </w:r>
-      <w:bookmarkEnd w:id="27"/>
+      <w:bookmarkEnd w:id="32"/>
     </w:p>
     <w:p>
       <w:r>
@@ -4463,7 +5353,7 @@
       <w:pPr>
         <w:pStyle w:val="NadpisA"/>
       </w:pPr>
-      <w:bookmarkStart w:id="28" w:name="_Toc103134820"/>
+      <w:bookmarkStart w:id="33" w:name="_Toc103530332"/>
       <w:r>
         <w:lastRenderedPageBreak/>
         <w:t>Cíle práce</w:t>
@@ -4471,25 +5361,25 @@
       <w:r>
         <w:t xml:space="preserve"> a analýza současného stavu</w:t>
       </w:r>
-      <w:bookmarkEnd w:id="28"/>
+      <w:bookmarkEnd w:id="33"/>
     </w:p>
     <w:p>
       <w:pPr>
         <w:pStyle w:val="NadpisB"/>
       </w:pPr>
-      <w:bookmarkStart w:id="29" w:name="_Toc103134821"/>
+      <w:bookmarkStart w:id="34" w:name="_Toc103530333"/>
       <w:r>
         <w:t>Cíle práce</w:t>
       </w:r>
-      <w:bookmarkEnd w:id="29"/>
+      <w:bookmarkEnd w:id="34"/>
     </w:p>
     <w:p>
       <w:pPr>
         <w:pStyle w:val="normlntext"/>
       </w:pPr>
-      <w:bookmarkStart w:id="30" w:name="_Toc209253206"/>
-      <w:bookmarkStart w:id="31" w:name="_Toc209253393"/>
-      <w:bookmarkStart w:id="32" w:name="_Toc209321247"/>
+      <w:bookmarkStart w:id="35" w:name="_Toc209253206"/>
+      <w:bookmarkStart w:id="36" w:name="_Toc209253393"/>
+      <w:bookmarkStart w:id="37" w:name="_Toc209321247"/>
       <w:r>
         <w:t xml:space="preserve">Cílem této bakalářské práce je vytvořit konfigurovatelný </w:t>
       </w:r>
@@ -4589,27 +5479,27 @@
       <w:r>
         <w:t>).</w:t>
       </w:r>
-      <w:bookmarkEnd w:id="30"/>
-      <w:bookmarkEnd w:id="31"/>
-      <w:bookmarkEnd w:id="32"/>
+      <w:bookmarkEnd w:id="35"/>
+      <w:bookmarkEnd w:id="36"/>
+      <w:bookmarkEnd w:id="37"/>
     </w:p>
     <w:p>
       <w:pPr>
         <w:pStyle w:val="NadpisB"/>
       </w:pPr>
-      <w:bookmarkStart w:id="33" w:name="_Toc103134822"/>
+      <w:bookmarkStart w:id="38" w:name="_Toc103530334"/>
       <w:r>
         <w:t>Analýza současného stavu</w:t>
       </w:r>
-      <w:bookmarkEnd w:id="33"/>
+      <w:bookmarkEnd w:id="38"/>
     </w:p>
     <w:p>
       <w:pPr>
         <w:pStyle w:val="normlntext"/>
       </w:pPr>
-      <w:bookmarkStart w:id="34" w:name="_Toc209253210"/>
-      <w:bookmarkStart w:id="35" w:name="_Toc209253397"/>
-      <w:bookmarkStart w:id="36" w:name="_Toc209321251"/>
+      <w:bookmarkStart w:id="39" w:name="_Toc209253210"/>
+      <w:bookmarkStart w:id="40" w:name="_Toc209253397"/>
+      <w:bookmarkStart w:id="41" w:name="_Toc209321251"/>
       <w:r>
         <w:t xml:space="preserve">V úvodu jsme si vysvětlili, co je to diagram a k čemu nám slouží. Michal </w:t>
       </w:r>
@@ -5783,7 +6673,7 @@
       <w:pPr>
         <w:pStyle w:val="Titulek"/>
       </w:pPr>
-      <w:bookmarkStart w:id="37" w:name="_Ref98267259"/>
+      <w:bookmarkStart w:id="42" w:name="_Ref98267259"/>
       <w:r>
         <w:t xml:space="preserve">Tabulka </w:t>
       </w:r>
@@ -5801,11 +6691,11 @@
         </w:rPr>
         <w:t xml:space="preserve"> - srovnání PluntUML Parseru s vlastním řešením</w:t>
       </w:r>
-      <w:bookmarkEnd w:id="37"/>
-    </w:p>
-    <w:bookmarkEnd w:id="34"/>
-    <w:bookmarkEnd w:id="35"/>
-    <w:bookmarkEnd w:id="36"/>
+      <w:bookmarkEnd w:id="42"/>
+    </w:p>
+    <w:bookmarkEnd w:id="39"/>
+    <w:bookmarkEnd w:id="40"/>
+    <w:bookmarkEnd w:id="41"/>
     <w:p>
       <w:pPr>
         <w:pStyle w:val="normlntext"/>
@@ -6016,14 +6906,14 @@
             <w:r>
               <w:t>Ne</w:t>
             </w:r>
-            <w:bookmarkStart w:id="38" w:name="_Ref103271074"/>
+            <w:bookmarkStart w:id="43" w:name="_Ref103271074"/>
             <w:r>
               <w:rPr>
                 <w:rStyle w:val="Znakapoznpodarou"/>
               </w:rPr>
               <w:footnoteReference w:id="3"/>
             </w:r>
-            <w:bookmarkEnd w:id="38"/>
+            <w:bookmarkEnd w:id="43"/>
           </w:p>
         </w:tc>
         <w:tc>
@@ -6881,7 +7771,7 @@
       <w:pPr>
         <w:pStyle w:val="Titulek"/>
       </w:pPr>
-      <w:bookmarkStart w:id="39" w:name="_Ref98268003"/>
+      <w:bookmarkStart w:id="44" w:name="_Ref98268003"/>
       <w:r>
         <w:t xml:space="preserve">Tabulka </w:t>
       </w:r>
@@ -6918,7 +7808,7 @@
       <w:r>
         <w:t xml:space="preserve"> (parametry generování)</w:t>
       </w:r>
-      <w:bookmarkEnd w:id="39"/>
+      <w:bookmarkEnd w:id="44"/>
     </w:p>
     <w:p>
       <w:pPr>
@@ -6970,12 +7860,12 @@
       <w:r>
         <w:br w:type="page"/>
       </w:r>
-      <w:bookmarkStart w:id="40" w:name="_Toc103134823"/>
+      <w:bookmarkStart w:id="45" w:name="_Toc103530335"/>
       <w:r>
         <w:lastRenderedPageBreak/>
         <w:t>Metodika řešení práce</w:t>
       </w:r>
-      <w:bookmarkEnd w:id="40"/>
+      <w:bookmarkEnd w:id="45"/>
     </w:p>
     <w:p>
       <w:pPr>
@@ -7333,13 +8223,7 @@
         <w:t xml:space="preserve">I tento produkt je dostupný online a je zdarma. </w:t>
       </w:r>
       <w:r>
-        <w:t xml:space="preserve">Tyto dva produkty usnadňují samotnou práci při vývoji softwaru a umožňují </w:t>
-      </w:r>
-      <w:r>
-        <w:t>paralelní práci vývojářského týmu</w:t>
-      </w:r>
-      <w:r>
-        <w:t>.</w:t>
+        <w:t>Tyto dva produkty usnadňují samotnou práci při vývoji softwaru a umožňují paralelní práci vývojářského týmu.</w:t>
       </w:r>
     </w:p>
     <w:p>
@@ -7370,9 +8254,11 @@
       <w:pPr>
         <w:pStyle w:val="NadpisB"/>
       </w:pPr>
+      <w:bookmarkStart w:id="46" w:name="_Toc103530336"/>
       <w:r>
         <w:t>Vybrané techniky fáze zahájení</w:t>
       </w:r>
+      <w:bookmarkEnd w:id="46"/>
     </w:p>
     <w:p>
       <w:pPr>
@@ -7545,12 +8431,13 @@
           <w:numId w:val="22"/>
         </w:numPr>
       </w:pPr>
-      <w:r>
-        <w:t>Vybrané techniky fáze</w:t>
-      </w:r>
-      <w:r>
-        <w:t xml:space="preserve"> rozpracování</w:t>
-      </w:r>
+      <w:bookmarkStart w:id="47" w:name="_Ref103526070"/>
+      <w:bookmarkStart w:id="48" w:name="_Toc103530337"/>
+      <w:r>
+        <w:t>Vybrané techniky fáze rozpracování</w:t>
+      </w:r>
+      <w:bookmarkEnd w:id="47"/>
+      <w:bookmarkEnd w:id="48"/>
     </w:p>
     <w:p>
       <w:pPr>
@@ -7618,155 +8505,269 @@
     </w:p>
     <w:p>
       <w:pPr>
+        <w:pStyle w:val="NadpisB"/>
+        <w:numPr>
+          <w:ilvl w:val="1"/>
+          <w:numId w:val="22"/>
+        </w:numPr>
+      </w:pPr>
+      <w:bookmarkStart w:id="49" w:name="_Toc103530338"/>
+      <w:r>
+        <w:lastRenderedPageBreak/>
+        <w:t>Vybrané techniky fáze konstrukce</w:t>
+      </w:r>
+      <w:bookmarkEnd w:id="49"/>
+    </w:p>
+    <w:p>
+      <w:pPr>
         <w:pStyle w:val="normlntext"/>
       </w:pPr>
+      <w:r>
+        <w:t>Výstupem</w:t>
+      </w:r>
+      <w:r>
+        <w:t xml:space="preserve"> minulého kroku byl mimo jiné také prototyp aplikace. Ten byl vyvíjen na základě risk listu. V této části na onen výstup navážeme a rozšíříme si ho o požadované funkcionality podle požadavků. Při vývoji se soustředíme, aby architektura finálního implementovaného řešení byla stejná jako navrhovaná architektura </w:t>
+      </w:r>
+      <w:r>
+        <w:t>v</w:t>
+      </w:r>
+      <w:r>
+        <w:t> kapitol</w:t>
+      </w:r>
+      <w:r>
+        <w:t>e</w:t>
+      </w:r>
+      <w:r>
+        <w:t xml:space="preserve"> </w:t>
+      </w:r>
+      <w:r>
+        <w:t xml:space="preserve">č. </w:t>
+      </w:r>
+      <w:r>
+        <w:fldChar w:fldCharType="begin"/>
+      </w:r>
+      <w:r>
+        <w:instrText xml:space="preserve"> REF _Ref103526070 \r \h </w:instrText>
+      </w:r>
+      <w:r>
+        <w:fldChar w:fldCharType="separate"/>
+      </w:r>
+      <w:r>
+        <w:t>3.1</w:t>
+      </w:r>
+      <w:r>
+        <w:fldChar w:fldCharType="end"/>
+      </w:r>
+      <w:r>
+        <w:t xml:space="preserve"> - </w:t>
+      </w:r>
+      <w:r>
+        <w:fldChar w:fldCharType="begin"/>
+      </w:r>
+      <w:r>
+        <w:instrText xml:space="preserve"> REF _Ref103526070 \h </w:instrText>
+      </w:r>
+      <w:r>
+        <w:fldChar w:fldCharType="separate"/>
+      </w:r>
+      <w:r>
+        <w:t>Vybrané techniky fáze rozpracování</w:t>
+      </w:r>
+      <w:r>
+        <w:fldChar w:fldCharType="end"/>
+      </w:r>
+      <w:r>
+        <w:t xml:space="preserve">. </w:t>
+      </w:r>
+      <w:r>
+        <w:t xml:space="preserve">Můžeme si ale dovolit mírné odchylky, např. pokud technologie, kterou jsme plánovali použít přestala být podporovaná, začala být zpoplatněná apod. </w:t>
+      </w:r>
+      <w:r>
+        <w:t>Po celou dobu implementace</w:t>
+      </w:r>
+      <w:r>
+        <w:t xml:space="preserve"> klademe důraz na čitelnost kódu, tzn. dodržování pravidel jazyka.</w:t>
+      </w:r>
     </w:p>
     <w:p>
       <w:pPr>
         <w:pStyle w:val="normlntext"/>
       </w:pPr>
-      <w:bookmarkStart w:id="41" w:name="_GoBack"/>
-      <w:bookmarkEnd w:id="41"/>
+      <w:r>
+        <w:t>Po splnění výše zmíněných kroků bychom měli dosáhnout finální verze softwaru.</w:t>
+      </w:r>
+    </w:p>
+    <w:p>
+      <w:pPr>
+        <w:pStyle w:val="NadpisB"/>
+        <w:numPr>
+          <w:ilvl w:val="1"/>
+          <w:numId w:val="22"/>
+        </w:numPr>
+      </w:pPr>
+      <w:bookmarkStart w:id="50" w:name="_Toc103530339"/>
+      <w:r>
+        <w:t>Vybrané techniky fáze zavedení</w:t>
+      </w:r>
+      <w:bookmarkEnd w:id="50"/>
     </w:p>
     <w:p>
       <w:pPr>
         <w:pStyle w:val="normlntext"/>
       </w:pPr>
       <w:r>
-        <w:t>Implementace řešení podle všech předchozích kroků, neustálá kontrola</w:t>
+        <w:t xml:space="preserve">Typů softwarů vyvíjených vývojáři, či firmami existuje celá řada. Buďto jsou to samostatně fungující softwary, které pro svou práci nepotřebují nic </w:t>
+      </w:r>
+      <w:proofErr w:type="spellStart"/>
+      <w:r>
+        <w:t>doinstalovávat</w:t>
+      </w:r>
+      <w:proofErr w:type="spellEnd"/>
+      <w:r>
+        <w:t>, protože vše potřebné je zahrnuto v základním vybavením dnes již téměř každého počítače. Nebo to jsou samostatně fungující softwary, které ale pro svou práci vyžadují jiné softwary (např. databáze). Jak již bylo vysvětleno v</w:t>
+      </w:r>
+      <w:r>
+        <w:t> </w:t>
+      </w:r>
+      <w:r>
+        <w:t>kapitole</w:t>
+      </w:r>
+      <w:r>
+        <w:t xml:space="preserve"> č.</w:t>
+      </w:r>
+      <w:r>
+        <w:t xml:space="preserve"> </w:t>
+      </w:r>
+      <w:r>
+        <w:fldChar w:fldCharType="begin"/>
+      </w:r>
+      <w:r>
+        <w:instrText xml:space="preserve"> REF _Ref103527607 \r \h </w:instrText>
+      </w:r>
+      <w:r>
+        <w:fldChar w:fldCharType="separate"/>
+      </w:r>
+      <w:r>
+        <w:t>1.1</w:t>
+      </w:r>
+      <w:r>
+        <w:fldChar w:fldCharType="end"/>
+      </w:r>
+      <w:r>
+        <w:t xml:space="preserve"> - </w:t>
+      </w:r>
+      <w:r>
+        <w:fldChar w:fldCharType="begin"/>
+      </w:r>
+      <w:r>
+        <w:instrText xml:space="preserve"> REF _Ref103527612 \h </w:instrText>
+      </w:r>
+      <w:r>
+        <w:fldChar w:fldCharType="separate"/>
+      </w:r>
+      <w:r>
+        <w:t xml:space="preserve">Co je to </w:t>
+      </w:r>
+      <w:proofErr w:type="spellStart"/>
+      <w:r>
+        <w:t>plugin</w:t>
+      </w:r>
+      <w:proofErr w:type="spellEnd"/>
+      <w:r>
+        <w:fldChar w:fldCharType="end"/>
+      </w:r>
+      <w:r>
+        <w:t xml:space="preserve">, </w:t>
+      </w:r>
+      <w:proofErr w:type="spellStart"/>
+      <w:r>
+        <w:t>pluginy</w:t>
+      </w:r>
+      <w:proofErr w:type="spellEnd"/>
+      <w:r>
+        <w:t xml:space="preserve"> nemohou existovat bez základního softwaru. </w:t>
+      </w:r>
+      <w:r>
+        <w:t>Proto pro nasazení našeho softwaru musíme brát v úvahu veškeré možné komplikace svázané s touto informací.</w:t>
       </w:r>
     </w:p>
     <w:p>
       <w:pPr>
         <w:pStyle w:val="normlntext"/>
-        <w:numPr>
-          <w:ilvl w:val="0"/>
-          <w:numId w:val="19"/>
-        </w:numPr>
-      </w:pPr>
-      <w:r>
-        <w:t>Iterace – odstranění rizik prototypy</w:t>
+      </w:pPr>
+      <w:r>
+        <w:t xml:space="preserve">Vysvětlení způsobu nasazení a použití předáváme zákazníkovi společně se softwarem. Jako dokument s popisem použití slouží tato práce, kde se představení vytvořeného řešení zabývá celá kapitola (kapitola č. </w:t>
+      </w:r>
+      <w:r>
+        <w:fldChar w:fldCharType="begin"/>
+      </w:r>
+      <w:r>
+        <w:instrText xml:space="preserve"> REF _Ref103528584 \r \h </w:instrText>
+      </w:r>
+      <w:r>
+        <w:fldChar w:fldCharType="separate"/>
+      </w:r>
+      <w:r>
+        <w:t>5</w:t>
+      </w:r>
+      <w:r>
+        <w:fldChar w:fldCharType="end"/>
+      </w:r>
+      <w:r>
+        <w:t xml:space="preserve"> - </w:t>
+      </w:r>
+      <w:r>
+        <w:fldChar w:fldCharType="begin"/>
+      </w:r>
+      <w:r>
+        <w:instrText xml:space="preserve"> REF _Ref103528587 \h </w:instrText>
+      </w:r>
+      <w:r>
+        <w:fldChar w:fldCharType="separate"/>
+      </w:r>
+      <w:r>
+        <w:t>Představení vytvořeného řešení</w:t>
+      </w:r>
+      <w:r>
+        <w:fldChar w:fldCharType="end"/>
+      </w:r>
+      <w:r>
+        <w:t>).</w:t>
+      </w:r>
+      <w:r>
+        <w:t xml:space="preserve"> </w:t>
+      </w:r>
+      <w:r>
+        <w:t xml:space="preserve">Po představení softwaru následuje </w:t>
+      </w:r>
+      <w:r>
+        <w:t>rozhodnutí všech zúčastněných (vývojářský tým, zákazník), zda software splňuje požadavky a zda bylo dosaženo všeho, co bylo popsáno ve vizi.</w:t>
+      </w:r>
+      <w:r>
+        <w:t xml:space="preserve"> </w:t>
       </w:r>
     </w:p>
     <w:p>
       <w:pPr>
         <w:pStyle w:val="normlntext"/>
-        <w:numPr>
-          <w:ilvl w:val="0"/>
-          <w:numId w:val="19"/>
-        </w:numPr>
-      </w:pPr>
-      <w:r>
-        <w:t>Iterace – detailnější rozvoj podle risk listu (stejné pořadí jako bod 1)</w:t>
+      </w:pPr>
+      <w:r>
+        <w:t>Pokud nemáme jednoho zákazníka, který si software objednal na zakázku, ale plánujeme software nabídnout široké veřejnosti</w:t>
+      </w:r>
+      <w:r>
+        <w:t>, musíme nalézt jiný způsob, jak rozhodnout, zda má software přínos a využití. V takovém případě je zapotřebí naplánovat způsob monitorování provozu a využití. Musíme však dbát na to, abychom nenarušili soukromí zákazníků a jednali stále v souladu se zákonem a podmínkami potřebného základního softwaru</w:t>
+      </w:r>
+      <w:r>
+        <w:t>.</w:t>
       </w:r>
     </w:p>
     <w:p>
       <w:pPr>
         <w:pStyle w:val="normlntext"/>
-        <w:numPr>
-          <w:ilvl w:val="0"/>
-          <w:numId w:val="19"/>
-        </w:numPr>
-      </w:pPr>
-      <w:r>
-        <w:t>(</w:t>
-      </w:r>
-      <w:r>
-        <w:t>Iterace – hledání chyb, testování, dokončování</w:t>
-      </w:r>
-      <w:r>
-        <w:t>)</w:t>
-      </w:r>
-    </w:p>
-    <w:p>
-      <w:pPr>
-        <w:pStyle w:val="normlntext"/>
-      </w:pPr>
-      <w:r>
-        <w:t xml:space="preserve">Beta </w:t>
-      </w:r>
-      <w:proofErr w:type="spellStart"/>
-      <w:r>
-        <w:t>release</w:t>
-      </w:r>
-      <w:proofErr w:type="spellEnd"/>
-    </w:p>
-    <w:p>
-      <w:pPr>
-        <w:pStyle w:val="normlntext"/>
-      </w:pPr>
-    </w:p>
-    <w:p>
-      <w:pPr>
-        <w:pStyle w:val="normlntext"/>
-      </w:pPr>
-      <w:r>
-        <w:t>Kontrola očekávaných a reálných výdajů – ohodnocení.</w:t>
-      </w:r>
-    </w:p>
-    <w:p>
-      <w:pPr>
-        <w:pStyle w:val="normlntext"/>
-      </w:pPr>
-      <w:r>
-        <w:t>Souhlas uživatelů (vývojový tým, zákazník), že aplikace splňuje představy zachycené ve vizi</w:t>
-      </w:r>
-    </w:p>
-    <w:p>
-      <w:pPr>
-        <w:pStyle w:val="normlntext"/>
-      </w:pPr>
-      <w:r>
-        <w:t>Nasazení</w:t>
-      </w:r>
-      <w:r>
-        <w:t xml:space="preserve"> – instalace technického a programového vybavení, školení </w:t>
-      </w:r>
-      <w:r>
-        <w:t>uživatelů – kapitola představení řešení</w:t>
-      </w:r>
-      <w:r>
-        <w:t>, kontrola splnění požadavků</w:t>
-      </w:r>
-    </w:p>
-    <w:p>
-      <w:pPr>
-        <w:pStyle w:val="normlntext"/>
-      </w:pPr>
-      <w:r>
-        <w:t>Příprava na</w:t>
-      </w:r>
-      <w:r>
-        <w:t xml:space="preserve"> </w:t>
-      </w:r>
-      <w:r>
-        <w:t>úprav</w:t>
-      </w:r>
-      <w:r>
-        <w:t>u</w:t>
-      </w:r>
-      <w:r>
-        <w:t xml:space="preserve"> (přidání)</w:t>
-      </w:r>
-      <w:r>
-        <w:t xml:space="preserve"> požadavků (zákazník chce něco navíc), monitorování provozu (pro optimalizaci, zjištění chyb, rozsah využití – zda prvotní účel pro tvorbu projektu nebyl zbytečný, že by jej nikdo vlastně nechtěl, reálné vs. očekávané využití)</w:t>
-      </w:r>
-      <w:r>
-        <w:t>, možné rozšíření a navázání na práci.</w:t>
-      </w:r>
-    </w:p>
-    <w:p>
-      <w:pPr>
-        <w:pStyle w:val="normlntext"/>
-      </w:pPr>
-      <w:r>
-        <w:t>Ponaučení se z chyb, které nastaly.</w:t>
-      </w:r>
-    </w:p>
-    <w:p>
-      <w:pPr>
-        <w:pStyle w:val="normlntext"/>
-      </w:pPr>
+      </w:pPr>
+      <w:r>
+        <w:t>Software by měl být připraven na přidání dalších funkcionalit, úpravy (např. pokud zákazník za rok přijde s tím, že tuto funkcionalitu nevyužívá a rád by ji odstranil). Tím začne nový proces vývoje zase od začátku.</w:t>
+      </w:r>
     </w:p>
     <w:p>
       <w:pPr>
@@ -7775,12 +8776,12 @@
       <w:r>
         <w:br w:type="page"/>
       </w:r>
-      <w:bookmarkStart w:id="42" w:name="_Toc103134824"/>
+      <w:bookmarkStart w:id="51" w:name="_Toc103530340"/>
       <w:r>
         <w:lastRenderedPageBreak/>
         <w:t>Realizace řešení práce</w:t>
       </w:r>
-      <w:bookmarkEnd w:id="42"/>
+      <w:bookmarkEnd w:id="51"/>
     </w:p>
     <w:p>
       <w:pPr>
@@ -7868,10 +8869,11 @@
       <w:pPr>
         <w:pStyle w:val="NadpisB"/>
       </w:pPr>
-      <w:bookmarkStart w:id="43" w:name="_Toc103134825"/>
+      <w:bookmarkStart w:id="52" w:name="_Toc103530341"/>
       <w:r>
         <w:t>Vize</w:t>
       </w:r>
+      <w:bookmarkEnd w:id="52"/>
     </w:p>
     <w:p>
       <w:pPr>
@@ -7882,10 +8884,11 @@
       <w:pPr>
         <w:pStyle w:val="NadpisB"/>
       </w:pPr>
+      <w:bookmarkStart w:id="53" w:name="_Toc103530342"/>
       <w:r>
         <w:t>Analýza uživatelů</w:t>
       </w:r>
-      <w:bookmarkEnd w:id="43"/>
+      <w:bookmarkEnd w:id="53"/>
     </w:p>
     <w:p>
       <w:pPr>
@@ -7982,7 +8985,7 @@
       <w:pPr>
         <w:pStyle w:val="NadpisB"/>
       </w:pPr>
-      <w:bookmarkStart w:id="44" w:name="_Toc103134826"/>
+      <w:bookmarkStart w:id="54" w:name="_Toc103530343"/>
       <w:r>
         <w:t>Požadavky</w:t>
       </w:r>
@@ -7993,7 +8996,7 @@
       <w:r>
         <w:t>stories</w:t>
       </w:r>
-      <w:bookmarkEnd w:id="44"/>
+      <w:bookmarkEnd w:id="54"/>
       <w:proofErr w:type="spellEnd"/>
     </w:p>
     <w:p>
@@ -8047,7 +9050,7 @@
       <w:pPr>
         <w:pStyle w:val="normlntext"/>
       </w:pPr>
-      <w:bookmarkStart w:id="45" w:name="_Hlk103132458"/>
+      <w:bookmarkStart w:id="55" w:name="_Hlk103132458"/>
       <w:r>
         <w:t xml:space="preserve">Požadavky lze specifikovat různými způsoby, např. use case diagramem, scénáři, pomocí user </w:t>
       </w:r>
@@ -8090,7 +9093,7 @@
             <w:cnfStyle w:val="001000000000" w:firstRow="0" w:lastRow="0" w:firstColumn="1" w:lastColumn="0" w:oddVBand="0" w:evenVBand="0" w:oddHBand="0" w:evenHBand="0" w:firstRowFirstColumn="0" w:firstRowLastColumn="0" w:lastRowFirstColumn="0" w:lastRowLastColumn="0"/>
             <w:tcW w:w="8777" w:type="dxa"/>
           </w:tcPr>
-          <w:bookmarkEnd w:id="45"/>
+          <w:bookmarkEnd w:id="55"/>
           <w:p>
             <w:pPr>
               <w:pStyle w:val="normlntext"/>
@@ -8676,13 +9679,13 @@
       <w:pPr>
         <w:pStyle w:val="NadpisB"/>
       </w:pPr>
-      <w:bookmarkStart w:id="46" w:name="_Ref100127711"/>
-      <w:bookmarkStart w:id="47" w:name="_Toc103134827"/>
+      <w:bookmarkStart w:id="56" w:name="_Ref100127711"/>
+      <w:bookmarkStart w:id="57" w:name="_Toc103530344"/>
       <w:r>
         <w:t>Definice rizik</w:t>
       </w:r>
-      <w:bookmarkEnd w:id="46"/>
-      <w:bookmarkEnd w:id="47"/>
+      <w:bookmarkEnd w:id="56"/>
+      <w:bookmarkEnd w:id="57"/>
     </w:p>
     <w:p>
       <w:pPr>
@@ -9650,11 +10653,11 @@
               <w:ind w:left="278"/>
               <w:cnfStyle w:val="000000000000" w:firstRow="0" w:lastRow="0" w:firstColumn="0" w:lastColumn="0" w:oddVBand="0" w:evenVBand="0" w:oddHBand="0" w:evenHBand="0" w:firstRowFirstColumn="0" w:firstRowLastColumn="0" w:lastRowFirstColumn="0" w:lastRowLastColumn="0"/>
             </w:pPr>
-            <w:bookmarkStart w:id="48" w:name="_Ref103390161"/>
+            <w:bookmarkStart w:id="58" w:name="_Ref103390161"/>
             <w:r>
               <w:t>Definovat si pravidla kódu.</w:t>
             </w:r>
-            <w:bookmarkEnd w:id="48"/>
+            <w:bookmarkEnd w:id="58"/>
           </w:p>
           <w:p>
             <w:pPr>
@@ -10053,11 +11056,11 @@
       <w:pPr>
         <w:pStyle w:val="NadpisB"/>
       </w:pPr>
-      <w:bookmarkStart w:id="49" w:name="_Toc103134828"/>
+      <w:bookmarkStart w:id="59" w:name="_Toc103530345"/>
       <w:r>
         <w:t>Implementace řešení</w:t>
       </w:r>
-      <w:bookmarkEnd w:id="49"/>
+      <w:bookmarkEnd w:id="59"/>
     </w:p>
     <w:p>
       <w:pPr>
@@ -10129,7 +11132,7 @@
       <w:pPr>
         <w:pStyle w:val="NadpisC"/>
       </w:pPr>
-      <w:bookmarkStart w:id="50" w:name="_Toc103134829"/>
+      <w:bookmarkStart w:id="60" w:name="_Toc103530346"/>
       <w:r>
         <w:t xml:space="preserve">Tvorba </w:t>
       </w:r>
@@ -10137,7 +11140,7 @@
       <w:r>
         <w:t>pluginu</w:t>
       </w:r>
-      <w:bookmarkEnd w:id="50"/>
+      <w:bookmarkEnd w:id="60"/>
       <w:proofErr w:type="spellEnd"/>
     </w:p>
     <w:p>
@@ -10190,11 +11193,11 @@
       <w:pPr>
         <w:pStyle w:val="NadpisC"/>
       </w:pPr>
-      <w:bookmarkStart w:id="51" w:name="_Toc103134830"/>
+      <w:bookmarkStart w:id="61" w:name="_Toc103530347"/>
       <w:r>
         <w:t>Tvorba formulářů</w:t>
       </w:r>
-      <w:bookmarkEnd w:id="51"/>
+      <w:bookmarkEnd w:id="61"/>
     </w:p>
     <w:p>
       <w:pPr>
@@ -10205,11 +11208,11 @@
       <w:pPr>
         <w:pStyle w:val="NadpisC"/>
       </w:pPr>
-      <w:bookmarkStart w:id="52" w:name="_Toc103134831"/>
+      <w:bookmarkStart w:id="62" w:name="_Toc103530348"/>
       <w:r>
         <w:t>Generování konfiguračního souboru</w:t>
       </w:r>
-      <w:bookmarkEnd w:id="52"/>
+      <w:bookmarkEnd w:id="62"/>
     </w:p>
     <w:p>
       <w:pPr>
@@ -10220,21 +11223,23 @@
       <w:pPr>
         <w:pStyle w:val="NadpisC"/>
       </w:pPr>
-      <w:bookmarkStart w:id="53" w:name="_Toc103134832"/>
+      <w:bookmarkStart w:id="63" w:name="_Toc103530349"/>
       <w:r>
         <w:lastRenderedPageBreak/>
         <w:t>Generování UML diagramu podle parametrů zvolených ve formuláři</w:t>
       </w:r>
-      <w:bookmarkEnd w:id="53"/>
+      <w:bookmarkEnd w:id="63"/>
     </w:p>
     <w:p/>
     <w:p>
       <w:pPr>
         <w:pStyle w:val="NadpisC"/>
       </w:pPr>
+      <w:bookmarkStart w:id="64" w:name="_Toc103530350"/>
       <w:r>
         <w:t>Nasazení</w:t>
       </w:r>
+      <w:bookmarkEnd w:id="64"/>
     </w:p>
     <w:p>
       <w:pPr>
@@ -10245,14 +11250,25 @@
       <w:pPr>
         <w:pStyle w:val="NadpisC"/>
       </w:pPr>
+      <w:bookmarkStart w:id="65" w:name="_Toc103530351"/>
       <w:r>
         <w:t>Možnosti budoucího rozšíření a úprav</w:t>
       </w:r>
-    </w:p>
-    <w:p>
-      <w:pPr>
-        <w:pStyle w:val="normlntext"/>
-      </w:pPr>
+      <w:bookmarkEnd w:id="65"/>
+    </w:p>
+    <w:p/>
+    <w:p>
+      <w:pPr>
+        <w:pStyle w:val="NadpisB"/>
+      </w:pPr>
+      <w:bookmarkStart w:id="66" w:name="_Toc103530352"/>
+      <w:r>
+        <w:t>N</w:t>
+      </w:r>
+      <w:r>
+        <w:t>asazení</w:t>
+      </w:r>
+      <w:bookmarkEnd w:id="66"/>
     </w:p>
     <w:p>
       <w:pPr>
@@ -10261,18 +11277,24 @@
       <w:r>
         <w:br w:type="page"/>
       </w:r>
-      <w:bookmarkStart w:id="54" w:name="_Toc103134833"/>
-      <w:bookmarkStart w:id="55" w:name="_Ref103267667"/>
-      <w:bookmarkStart w:id="56" w:name="_Ref103267709"/>
-      <w:bookmarkStart w:id="57" w:name="_Ref103267734"/>
+      <w:bookmarkStart w:id="67" w:name="_Ref103267667"/>
+      <w:bookmarkStart w:id="68" w:name="_Ref103267709"/>
+      <w:bookmarkStart w:id="69" w:name="_Ref103267734"/>
+      <w:bookmarkStart w:id="70" w:name="_Ref103528578"/>
+      <w:bookmarkStart w:id="71" w:name="_Ref103528584"/>
+      <w:bookmarkStart w:id="72" w:name="_Ref103528587"/>
+      <w:bookmarkStart w:id="73" w:name="_Toc103530353"/>
       <w:r>
         <w:lastRenderedPageBreak/>
         <w:t>Představení vytvořeného řešení</w:t>
       </w:r>
-      <w:bookmarkEnd w:id="54"/>
-      <w:bookmarkEnd w:id="55"/>
-      <w:bookmarkEnd w:id="56"/>
-      <w:bookmarkEnd w:id="57"/>
+      <w:bookmarkEnd w:id="67"/>
+      <w:bookmarkEnd w:id="68"/>
+      <w:bookmarkEnd w:id="69"/>
+      <w:bookmarkEnd w:id="70"/>
+      <w:bookmarkEnd w:id="71"/>
+      <w:bookmarkEnd w:id="72"/>
+      <w:bookmarkEnd w:id="73"/>
     </w:p>
     <w:p>
       <w:pPr>
@@ -10289,15 +11311,15 @@
       <w:r>
         <w:br w:type="page"/>
       </w:r>
-      <w:bookmarkStart w:id="58" w:name="_Toc103134834"/>
-      <w:bookmarkStart w:id="59" w:name="_Toc209253219"/>
-      <w:bookmarkStart w:id="60" w:name="_Toc209253406"/>
-      <w:bookmarkStart w:id="61" w:name="_Toc209321260"/>
+      <w:bookmarkStart w:id="74" w:name="_Toc209253219"/>
+      <w:bookmarkStart w:id="75" w:name="_Toc209253406"/>
+      <w:bookmarkStart w:id="76" w:name="_Toc209321260"/>
+      <w:bookmarkStart w:id="77" w:name="_Toc103530354"/>
       <w:r>
         <w:lastRenderedPageBreak/>
         <w:t>RESUMÉ</w:t>
       </w:r>
-      <w:bookmarkEnd w:id="58"/>
+      <w:bookmarkEnd w:id="77"/>
     </w:p>
     <w:p>
       <w:pPr>
@@ -10314,12 +11336,12 @@
       <w:r>
         <w:br w:type="page"/>
       </w:r>
-      <w:bookmarkStart w:id="62" w:name="_Toc103134835"/>
+      <w:bookmarkStart w:id="78" w:name="_Toc103530355"/>
       <w:r>
         <w:lastRenderedPageBreak/>
         <w:t>SUMMARY</w:t>
       </w:r>
-      <w:bookmarkEnd w:id="62"/>
+      <w:bookmarkEnd w:id="78"/>
     </w:p>
     <w:p>
       <w:pPr>
@@ -10339,15 +11361,15 @@
       <w:r>
         <w:br w:type="page"/>
       </w:r>
-      <w:bookmarkStart w:id="63" w:name="_Toc103134836"/>
+      <w:bookmarkStart w:id="79" w:name="_Toc103530356"/>
       <w:r>
         <w:lastRenderedPageBreak/>
         <w:t>SEZNAM POUŽITÉ LITERATURY</w:t>
       </w:r>
-      <w:bookmarkEnd w:id="59"/>
-      <w:bookmarkEnd w:id="60"/>
-      <w:bookmarkEnd w:id="61"/>
-      <w:bookmarkEnd w:id="63"/>
+      <w:bookmarkEnd w:id="74"/>
+      <w:bookmarkEnd w:id="75"/>
+      <w:bookmarkEnd w:id="76"/>
+      <w:bookmarkEnd w:id="79"/>
     </w:p>
     <w:p>
       <w:pPr>
@@ -12520,18 +13542,18 @@
       <w:r>
         <w:br w:type="page"/>
       </w:r>
-      <w:bookmarkStart w:id="64" w:name="_Toc209253220"/>
-      <w:bookmarkStart w:id="65" w:name="_Toc209253407"/>
-      <w:bookmarkStart w:id="66" w:name="_Toc209321261"/>
-      <w:bookmarkStart w:id="67" w:name="_Toc103134837"/>
+      <w:bookmarkStart w:id="80" w:name="_Toc209253220"/>
+      <w:bookmarkStart w:id="81" w:name="_Toc209253407"/>
+      <w:bookmarkStart w:id="82" w:name="_Toc209321261"/>
+      <w:bookmarkStart w:id="83" w:name="_Toc103530357"/>
       <w:r>
         <w:lastRenderedPageBreak/>
         <w:t>SEZNAM POUŽITÝCH SYMBOLŮ</w:t>
       </w:r>
-      <w:bookmarkEnd w:id="64"/>
-      <w:bookmarkEnd w:id="65"/>
-      <w:bookmarkEnd w:id="66"/>
-      <w:bookmarkEnd w:id="67"/>
+      <w:bookmarkEnd w:id="80"/>
+      <w:bookmarkEnd w:id="81"/>
+      <w:bookmarkEnd w:id="82"/>
+      <w:bookmarkEnd w:id="83"/>
     </w:p>
     <w:tbl>
       <w:tblPr>
@@ -12705,18 +13727,18 @@
       <w:r>
         <w:br w:type="page"/>
       </w:r>
-      <w:bookmarkStart w:id="68" w:name="_Toc209253221"/>
-      <w:bookmarkStart w:id="69" w:name="_Toc209253408"/>
-      <w:bookmarkStart w:id="70" w:name="_Toc209321262"/>
-      <w:bookmarkStart w:id="71" w:name="_Toc103134838"/>
+      <w:bookmarkStart w:id="84" w:name="_Toc209253221"/>
+      <w:bookmarkStart w:id="85" w:name="_Toc209253408"/>
+      <w:bookmarkStart w:id="86" w:name="_Toc209321262"/>
+      <w:bookmarkStart w:id="87" w:name="_Toc103530358"/>
       <w:r>
         <w:lastRenderedPageBreak/>
         <w:t>SEZNAM OBRÁZKŮ</w:t>
       </w:r>
-      <w:bookmarkEnd w:id="68"/>
-      <w:bookmarkEnd w:id="69"/>
-      <w:bookmarkEnd w:id="70"/>
-      <w:bookmarkEnd w:id="71"/>
+      <w:bookmarkEnd w:id="84"/>
+      <w:bookmarkEnd w:id="85"/>
+      <w:bookmarkEnd w:id="86"/>
+      <w:bookmarkEnd w:id="87"/>
     </w:p>
     <w:p>
       <w:pPr>
@@ -12725,18 +13747,18 @@
       <w:r>
         <w:br w:type="page"/>
       </w:r>
-      <w:bookmarkStart w:id="72" w:name="_Toc209253222"/>
-      <w:bookmarkStart w:id="73" w:name="_Toc209253409"/>
-      <w:bookmarkStart w:id="74" w:name="_Toc209321263"/>
-      <w:bookmarkStart w:id="75" w:name="_Toc103134839"/>
+      <w:bookmarkStart w:id="88" w:name="_Toc209253222"/>
+      <w:bookmarkStart w:id="89" w:name="_Toc209253409"/>
+      <w:bookmarkStart w:id="90" w:name="_Toc209321263"/>
+      <w:bookmarkStart w:id="91" w:name="_Toc103530359"/>
       <w:r>
         <w:lastRenderedPageBreak/>
         <w:t>SEZNAM TABULEK</w:t>
       </w:r>
-      <w:bookmarkEnd w:id="72"/>
-      <w:bookmarkEnd w:id="73"/>
-      <w:bookmarkEnd w:id="74"/>
-      <w:bookmarkEnd w:id="75"/>
+      <w:bookmarkEnd w:id="88"/>
+      <w:bookmarkEnd w:id="89"/>
+      <w:bookmarkEnd w:id="90"/>
+      <w:bookmarkEnd w:id="91"/>
     </w:p>
     <w:p>
       <w:pPr>
@@ -12745,18 +13767,18 @@
       <w:r>
         <w:br w:type="page"/>
       </w:r>
-      <w:bookmarkStart w:id="76" w:name="_Toc209253223"/>
-      <w:bookmarkStart w:id="77" w:name="_Toc209253410"/>
-      <w:bookmarkStart w:id="78" w:name="_Toc209321264"/>
-      <w:bookmarkStart w:id="79" w:name="_Toc103134840"/>
+      <w:bookmarkStart w:id="92" w:name="_Toc209253223"/>
+      <w:bookmarkStart w:id="93" w:name="_Toc209253410"/>
+      <w:bookmarkStart w:id="94" w:name="_Toc209321264"/>
+      <w:bookmarkStart w:id="95" w:name="_Toc103530360"/>
       <w:r>
         <w:lastRenderedPageBreak/>
         <w:t>SEZNAM PŘÍLOH</w:t>
       </w:r>
-      <w:bookmarkEnd w:id="76"/>
-      <w:bookmarkEnd w:id="77"/>
-      <w:bookmarkEnd w:id="78"/>
-      <w:bookmarkEnd w:id="79"/>
+      <w:bookmarkEnd w:id="92"/>
+      <w:bookmarkEnd w:id="93"/>
+      <w:bookmarkEnd w:id="94"/>
+      <w:bookmarkEnd w:id="95"/>
     </w:p>
     <w:p>
       <w:pPr>
@@ -14822,6 +15844,15 @@
   </w:num>
   <w:num w:numId="23">
     <w:abstractNumId w:val="11"/>
+  </w:num>
+  <w:num w:numId="24">
+    <w:abstractNumId w:val="7"/>
+  </w:num>
+  <w:num w:numId="25">
+    <w:abstractNumId w:val="7"/>
+  </w:num>
+  <w:num w:numId="26">
+    <w:abstractNumId w:val="7"/>
   </w:num>
   <w:numIdMacAtCleanup w:val="14"/>
 </w:numbering>
@@ -16197,7 +17228,7 @@
 </file>
 
 <file path=customXml/itemProps1.xml><?xml version="1.0" encoding="utf-8"?>
-<ds:datastoreItem xmlns:ds="http://schemas.openxmlformats.org/officeDocument/2006/customXml" ds:itemID="{FBB789D5-781F-4690-81F8-38AC016A542A}">
+<ds:datastoreItem xmlns:ds="http://schemas.openxmlformats.org/officeDocument/2006/customXml" ds:itemID="{DE922F47-66DE-4907-9273-77ADB57EED98}">
   <ds:schemaRefs>
     <ds:schemaRef ds:uri="http://schemas.openxmlformats.org/officeDocument/2006/bibliography"/>
   </ds:schemaRefs>

</xml_diff>

<commit_message>
project renamed + bp text
</commit_message>
<xml_diff>
--- a/documentation/bakalarska_prace/bakalarska_prace_r19233.docx
+++ b/documentation/bakalarska_prace/bakalarska_prace_r19233.docx
@@ -10205,7 +10205,21 @@
       </w:r>
       <w:proofErr w:type="spellEnd"/>
       <w:r>
-        <w:t xml:space="preserve"> IDEA. Primárním jazykem tohoto prostředí je Java. V tomto prostředí probíhá také samotný vývoj </w:t>
+        <w:t xml:space="preserve"> IDEA. Primárním jazykem tohoto prostředí je Java. V tomto prostředí</w:t>
+      </w:r>
+      <w:r>
+        <w:t xml:space="preserve">, konkrétně v edici </w:t>
+      </w:r>
+      <w:proofErr w:type="spellStart"/>
+      <w:r>
+        <w:t>Ultimate</w:t>
+      </w:r>
+      <w:proofErr w:type="spellEnd"/>
+      <w:r>
+        <w:t>,</w:t>
+      </w:r>
+      <w:r>
+        <w:t xml:space="preserve"> probíhá také samotný vývoj </w:t>
       </w:r>
       <w:proofErr w:type="spellStart"/>
       <w:r>
@@ -10213,31 +10227,7 @@
       </w:r>
       <w:proofErr w:type="spellEnd"/>
       <w:r>
-        <w:t xml:space="preserve">, stejně tak je vyvíjen jazykem Java. Jedná se o </w:t>
-      </w:r>
-      <w:proofErr w:type="spellStart"/>
-      <w:r>
-        <w:t>Ultimate</w:t>
-      </w:r>
-      <w:proofErr w:type="spellEnd"/>
-      <w:r>
-        <w:t xml:space="preserve"> edici prostředí, jelikož </w:t>
-      </w:r>
-      <w:proofErr w:type="spellStart"/>
-      <w:r>
-        <w:t>Community</w:t>
-      </w:r>
-      <w:proofErr w:type="spellEnd"/>
-      <w:r>
-        <w:t xml:space="preserve"> edice nenabízí možnost vývoje </w:t>
-      </w:r>
-      <w:proofErr w:type="spellStart"/>
-      <w:r>
-        <w:t>pluginů</w:t>
-      </w:r>
-      <w:proofErr w:type="spellEnd"/>
-      <w:r>
-        <w:t xml:space="preserve">. Jelikož </w:t>
+        <w:t xml:space="preserve">, stejně tak je vyvíjen jazykem Java. Jelikož </w:t>
       </w:r>
       <w:proofErr w:type="spellStart"/>
       <w:r>
@@ -10350,11 +10340,13 @@
       <w:pPr>
         <w:pStyle w:val="NadpisB"/>
       </w:pPr>
+      <w:bookmarkStart w:id="63" w:name="_Ref103610233"/>
       <w:r>
         <w:t>Definice rizik</w:t>
       </w:r>
       <w:bookmarkEnd w:id="60"/>
       <w:bookmarkEnd w:id="61"/>
+      <w:bookmarkEnd w:id="63"/>
     </w:p>
     <w:p>
       <w:pPr>
@@ -11385,11 +11377,11 @@
               <w:ind w:left="278"/>
               <w:cnfStyle w:val="000000000000" w:firstRow="0" w:lastRow="0" w:firstColumn="0" w:lastColumn="0" w:oddVBand="0" w:evenVBand="0" w:oddHBand="0" w:evenHBand="0" w:firstRowFirstColumn="0" w:firstRowLastColumn="0" w:lastRowFirstColumn="0" w:lastRowLastColumn="0"/>
             </w:pPr>
-            <w:bookmarkStart w:id="63" w:name="_Ref103390161"/>
+            <w:bookmarkStart w:id="64" w:name="_Ref103390161"/>
             <w:r>
               <w:t>Definovat si pravidla kódu.</w:t>
             </w:r>
-            <w:bookmarkEnd w:id="63"/>
+            <w:bookmarkEnd w:id="64"/>
           </w:p>
           <w:p>
             <w:pPr>
@@ -11795,8 +11787,8 @@
       <w:pPr>
         <w:pStyle w:val="Titulek"/>
       </w:pPr>
-      <w:bookmarkStart w:id="64" w:name="_Toc103543233"/>
-      <w:bookmarkStart w:id="65" w:name="_Toc103530345"/>
+      <w:bookmarkStart w:id="65" w:name="_Toc103543233"/>
+      <w:bookmarkStart w:id="66" w:name="_Toc103530345"/>
       <w:r>
         <w:t xml:space="preserve">Tabulka </w:t>
       </w:r>
@@ -11811,7 +11803,7 @@
       <w:r>
         <w:t xml:space="preserve"> - risk list</w:t>
       </w:r>
-      <w:bookmarkEnd w:id="64"/>
+      <w:bookmarkEnd w:id="65"/>
     </w:p>
     <w:p>
       <w:pPr>
@@ -11820,373 +11812,457 @@
       <w:r>
         <w:t>Implementace řešení</w:t>
       </w:r>
-      <w:bookmarkEnd w:id="65"/>
+      <w:bookmarkEnd w:id="66"/>
     </w:p>
     <w:p>
       <w:pPr>
         <w:pStyle w:val="NadpisC"/>
       </w:pPr>
       <w:r>
-        <w:t>prototypy</w:t>
+        <w:t>P</w:t>
+      </w:r>
+      <w:r>
+        <w:t>rototypy</w:t>
       </w:r>
     </w:p>
     <w:p>
       <w:pPr>
         <w:pStyle w:val="normlntext"/>
-        <w:rPr>
-          <w:color w:val="FF0000"/>
-        </w:rPr>
-      </w:pPr>
-      <w:r>
-        <w:rPr>
-          <w:color w:val="FF0000"/>
-        </w:rPr>
+      </w:pPr>
+      <w:r>
+        <w:t>PŘEPSAT – PŘEVZATO Z KAPITOLY S METODIKOU</w:t>
+      </w:r>
+    </w:p>
+    <w:p>
+      <w:pPr>
+        <w:pStyle w:val="normlntext"/>
+      </w:pPr>
+      <w:r>
+        <w:t>//upravit – vycházelo se z více věcí</w:t>
+      </w:r>
+    </w:p>
+    <w:p>
+      <w:pPr>
+        <w:pStyle w:val="normlntext"/>
+      </w:pPr>
+      <w:r>
+        <w:t>//upravit osnovu implementace</w:t>
+      </w:r>
+    </w:p>
+    <w:p>
+      <w:pPr>
+        <w:pStyle w:val="normlntext"/>
+      </w:pPr>
+      <w:r>
+        <w:t xml:space="preserve">Při implementaci řešení jsme vycházeli z požadavků zákazníka a také z risk-listu, který je znázorněn v kapitole č. </w:t>
+      </w:r>
+      <w:r>
+        <w:fldChar w:fldCharType="begin"/>
+      </w:r>
+      <w:r>
+        <w:instrText xml:space="preserve"> REF _Ref103610233 \r \h </w:instrText>
+      </w:r>
+      <w:r>
+        <w:fldChar w:fldCharType="separate"/>
+      </w:r>
+      <w:r>
+        <w:t>4.5</w:t>
+      </w:r>
+      <w:r>
+        <w:fldChar w:fldCharType="end"/>
+      </w:r>
+      <w:r>
+        <w:t xml:space="preserve"> - </w:t>
+      </w:r>
+      <w:r>
+        <w:fldChar w:fldCharType="begin"/>
+      </w:r>
+      <w:r>
+        <w:instrText xml:space="preserve"> REF _Ref100127711 \h  \* MERGEFORMAT </w:instrText>
+      </w:r>
+      <w:r>
+        <w:fldChar w:fldCharType="separate"/>
+      </w:r>
+      <w:r>
+        <w:t>Definice rizik</w:t>
+      </w:r>
+      <w:r>
+        <w:fldChar w:fldCharType="end"/>
+      </w:r>
+      <w:r>
+        <w:t>. Po definování rizik jsme začali jednotlivá rizika minimalizovat v pořadí, v jakém jsou uvedená v seznamu (seřazena podle dopadu a složitosti) a následně dále rozvíjet řešení do finální podoby.</w:t>
+      </w:r>
+    </w:p>
+    <w:p>
+      <w:pPr>
+        <w:pStyle w:val="normlntext"/>
+      </w:pPr>
+      <w:r>
+        <w:t>Verze, j</w:t>
+      </w:r>
+      <w:r>
+        <w:t>íž v tomto kroku dosáhneme se nazývá prototyp. Je to tedy vzorový neúplný software, jež obsahuje funkcionality, jež shledáváme rizikovými, avšak neobsahuje veškeré funkce sepsané v požadavcích.</w:t>
+      </w:r>
+    </w:p>
+    <w:p>
+      <w:pPr>
+        <w:pStyle w:val="normlntext"/>
+      </w:pPr>
+      <w:r>
+        <w:t>Nyní si detailněji popíšeme každou část, jež je součástí prototypu a jež jsme vyvíjeli na základě risk listu a jak byla později rozvinuta do finální podoby.</w:t>
+      </w:r>
+    </w:p>
+    <w:p>
+      <w:pPr>
+        <w:pStyle w:val="NadpisC"/>
+      </w:pPr>
+      <w:bookmarkStart w:id="67" w:name="_Toc103530346"/>
+      <w:r>
+        <w:lastRenderedPageBreak/>
+        <w:t xml:space="preserve">Tvorba </w:t>
+      </w:r>
+      <w:proofErr w:type="spellStart"/>
+      <w:r>
+        <w:t>pluginu</w:t>
+      </w:r>
+      <w:bookmarkEnd w:id="67"/>
+      <w:proofErr w:type="spellEnd"/>
+    </w:p>
+    <w:p>
+      <w:pPr>
+        <w:pStyle w:val="normlntext"/>
+      </w:pPr>
+      <w:r>
+        <w:t xml:space="preserve">Při tvorbě </w:t>
+      </w:r>
+      <w:proofErr w:type="spellStart"/>
+      <w:r>
+        <w:t>pluginu</w:t>
+      </w:r>
+      <w:proofErr w:type="spellEnd"/>
+      <w:r>
         <w:t xml:space="preserve"> </w:t>
       </w:r>
-      <w:proofErr w:type="gramStart"/>
-      <w:r>
-        <w:rPr>
-          <w:color w:val="FF0000"/>
-        </w:rPr>
-        <w:t>Ještě</w:t>
-      </w:r>
-      <w:proofErr w:type="gramEnd"/>
-      <w:r>
-        <w:rPr>
-          <w:color w:val="FF0000"/>
-        </w:rPr>
-        <w:t xml:space="preserve"> než se vrhneme na vývoj, navrhneme, jak budeme dokumentovat proces vývoje, jak bude probíhat komunikace při vývoji a jaké technologie pro to zvolíme. Tohoto návrhu se budeme snažit při vývoji držet. Jednotlivé body tohoto návrhu mohou být v procesu vývoje shledány jako nevyhovující a mohou se změnit.</w:t>
+      <w:r>
+        <w:t>jsme vycházeli</w:t>
+      </w:r>
+      <w:r>
+        <w:t xml:space="preserve"> z návodu popsaném na webových stránkách </w:t>
+      </w:r>
+      <w:r>
+        <w:br/>
+      </w:r>
+      <w:proofErr w:type="spellStart"/>
+      <w:r>
+        <w:t>IntelliJ</w:t>
+      </w:r>
+      <w:proofErr w:type="spellEnd"/>
+      <w:r>
+        <w:t xml:space="preserve"> </w:t>
+      </w:r>
+      <w:proofErr w:type="spellStart"/>
+      <w:r>
+        <w:t>Platform</w:t>
+      </w:r>
+      <w:proofErr w:type="spellEnd"/>
+      <w:r>
+        <w:t xml:space="preserve"> </w:t>
+      </w:r>
+      <w:proofErr w:type="spellStart"/>
+      <w:r>
+        <w:t>Plugin</w:t>
+      </w:r>
+      <w:proofErr w:type="spellEnd"/>
+      <w:r>
+        <w:t xml:space="preserve"> SDK</w:t>
+      </w:r>
+      <w:r>
+        <w:t xml:space="preserve"> [8]. </w:t>
+      </w:r>
+      <w:r>
+        <w:t xml:space="preserve">Návod </w:t>
+      </w:r>
+      <w:r>
+        <w:t xml:space="preserve">popisuje 3 různé způsoby vytvoření </w:t>
+      </w:r>
+      <w:proofErr w:type="spellStart"/>
+      <w:r>
+        <w:t>pluginu</w:t>
+      </w:r>
+      <w:proofErr w:type="spellEnd"/>
+      <w:r>
+        <w:t>.</w:t>
       </w:r>
     </w:p>
     <w:p>
       <w:pPr>
         <w:pStyle w:val="normlntext"/>
-        <w:rPr>
-          <w:color w:val="FF0000"/>
-        </w:rPr>
-      </w:pPr>
-      <w:r>
-        <w:rPr>
-          <w:color w:val="FF0000"/>
-        </w:rPr>
-        <w:t xml:space="preserve">Pro dokumentaci využíváme </w:t>
-      </w:r>
-      <w:proofErr w:type="spellStart"/>
-      <w:r>
-        <w:rPr>
-          <w:color w:val="FF0000"/>
-        </w:rPr>
-        <w:t>GitHub</w:t>
-      </w:r>
-      <w:proofErr w:type="spellEnd"/>
-      <w:r>
-        <w:rPr>
-          <w:color w:val="FF0000"/>
-        </w:rPr>
-        <w:t xml:space="preserve"> [16], jež nám umožňuje vyvíjet, ukládat a udržovat software. Produkt je dostupný online, je zdarma a je používán mnoha vývojáři a firmami vyvíjejícími software. Pro časové plánování práce, která se provedla, provede a je prováděna, používáme </w:t>
-      </w:r>
-      <w:proofErr w:type="spellStart"/>
-      <w:r>
-        <w:rPr>
-          <w:color w:val="FF0000"/>
-        </w:rPr>
-        <w:t>Trello</w:t>
-      </w:r>
-      <w:proofErr w:type="spellEnd"/>
-      <w:r>
-        <w:rPr>
-          <w:color w:val="FF0000"/>
-        </w:rPr>
-        <w:t xml:space="preserve"> [17]. I tento produkt je dostupný online a je zdarma. Tyto dva produkty usnadňují samotnou práci při vývoji softwaru a umožňují paralelní práci vývojářského týmu.</w:t>
-      </w:r>
+        <w:numPr>
+          <w:ilvl w:val="0"/>
+          <w:numId w:val="33"/>
+        </w:numPr>
+      </w:pPr>
+      <w:r>
+        <w:t xml:space="preserve">Pomocí šablony uložené na </w:t>
+      </w:r>
+      <w:proofErr w:type="spellStart"/>
+      <w:r>
+        <w:t>GitHubu</w:t>
+      </w:r>
+      <w:proofErr w:type="spellEnd"/>
     </w:p>
     <w:p>
       <w:pPr>
         <w:pStyle w:val="normlntext"/>
-        <w:rPr>
-          <w:color w:val="FF0000"/>
-        </w:rPr>
-      </w:pPr>
-      <w:r>
-        <w:rPr>
-          <w:color w:val="FF0000"/>
-        </w:rPr>
-        <w:t xml:space="preserve">Postup vývoje je zaznamenán pomocí </w:t>
-      </w:r>
-      <w:proofErr w:type="spellStart"/>
-      <w:r>
-        <w:rPr>
-          <w:color w:val="FF0000"/>
-        </w:rPr>
-        <w:t>road</w:t>
-      </w:r>
-      <w:proofErr w:type="spellEnd"/>
-      <w:r>
-        <w:rPr>
-          <w:color w:val="FF0000"/>
-        </w:rPr>
-        <w:t xml:space="preserve"> mapy. </w:t>
-      </w:r>
-      <w:proofErr w:type="spellStart"/>
-      <w:r>
-        <w:rPr>
-          <w:color w:val="FF0000"/>
-        </w:rPr>
-        <w:t>Road</w:t>
-      </w:r>
-      <w:proofErr w:type="spellEnd"/>
-      <w:r>
-        <w:rPr>
-          <w:color w:val="FF0000"/>
-        </w:rPr>
-        <w:t xml:space="preserve"> mapa je dokument, ve kterém si stanovíme časové milníky, kdy má být splněna určitá část vývoje od počátku vývoje až do jeho dokončení.</w:t>
+        <w:numPr>
+          <w:ilvl w:val="0"/>
+          <w:numId w:val="33"/>
+        </w:numPr>
+      </w:pPr>
+      <w:r>
+        <w:t xml:space="preserve">Pomocí softwaru </w:t>
+      </w:r>
+      <w:proofErr w:type="spellStart"/>
+      <w:r>
+        <w:t>Gradle</w:t>
+      </w:r>
+      <w:proofErr w:type="spellEnd"/>
+      <w:r>
+        <w:t xml:space="preserve"> (</w:t>
+      </w:r>
+      <w:r>
+        <w:t>software pro automatizaci sestavování projektů</w:t>
+      </w:r>
+      <w:r>
+        <w:t>) [18]</w:t>
       </w:r>
     </w:p>
     <w:p>
       <w:pPr>
         <w:pStyle w:val="normlntext"/>
-      </w:pPr>
+        <w:numPr>
+          <w:ilvl w:val="0"/>
+          <w:numId w:val="33"/>
+        </w:numPr>
+      </w:pPr>
+      <w:r>
+        <w:t xml:space="preserve">Pomocí </w:t>
+      </w:r>
+      <w:proofErr w:type="spellStart"/>
+      <w:r>
+        <w:t>pluginu</w:t>
+      </w:r>
+      <w:proofErr w:type="spellEnd"/>
+      <w:r>
+        <w:t xml:space="preserve"> </w:t>
+      </w:r>
+      <w:proofErr w:type="spellStart"/>
+      <w:r>
+        <w:t>DevKit</w:t>
+      </w:r>
+      <w:proofErr w:type="spellEnd"/>
+      <w:r>
+        <w:t xml:space="preserve"> </w:t>
+      </w:r>
+    </w:p>
+    <w:p>
+      <w:pPr>
+        <w:pStyle w:val="normlntext"/>
+      </w:pPr>
+      <w:r>
+        <w:t>První možnost ve své dokumentaci popisuje, že jejím hlavním cílem je urychlit postup vytváření projektu, tzn. nastavení, propojit projekt se správnými stránkami dokumentace a udržovat projekt</w:t>
+      </w:r>
+      <w:r>
+        <w:t xml:space="preserve">. Jelikož s tvorbou </w:t>
+      </w:r>
+      <w:proofErr w:type="spellStart"/>
+      <w:r>
+        <w:t>pluginů</w:t>
+      </w:r>
+      <w:proofErr w:type="spellEnd"/>
+      <w:r>
+        <w:t xml:space="preserve"> teprve začínáme, byla by to ideální volba pro nás. Avšak nebyla využita, abychom si mohli celým postupem nastavení projektu projít sami a stejně tak si zvolit vlastní způsob dokumentace.</w:t>
+      </w:r>
+    </w:p>
+    <w:p>
+      <w:pPr>
+        <w:pStyle w:val="normlntext"/>
+      </w:pPr>
+      <w:r>
+        <w:t xml:space="preserve">Již v návodu je napsáno, že je vysoce doporučeno využít druhé možnosti (vývoj za pomocí softwaru </w:t>
+      </w:r>
+      <w:proofErr w:type="spellStart"/>
+      <w:r>
+        <w:t>Gradle</w:t>
+      </w:r>
+      <w:proofErr w:type="spellEnd"/>
+      <w:r>
+        <w:t xml:space="preserve">) namísto poslední (vývoj za pomoci </w:t>
+      </w:r>
+      <w:proofErr w:type="spellStart"/>
+      <w:r>
+        <w:t>pluginu</w:t>
+      </w:r>
+      <w:proofErr w:type="spellEnd"/>
+      <w:r>
+        <w:t xml:space="preserve"> </w:t>
+      </w:r>
+      <w:proofErr w:type="spellStart"/>
+      <w:r>
+        <w:t>DevKit</w:t>
+      </w:r>
+      <w:proofErr w:type="spellEnd"/>
+      <w:r>
+        <w:t>) při vzniku nového projektu</w:t>
+      </w:r>
+      <w:r>
+        <w:t xml:space="preserve">. Třetí možnost je zde popsána jako zastaralým způsobem vytváření </w:t>
+      </w:r>
+      <w:proofErr w:type="spellStart"/>
+      <w:r>
+        <w:t>pluginů</w:t>
+      </w:r>
+      <w:proofErr w:type="spellEnd"/>
+      <w:r>
+        <w:t>, avšak již v</w:t>
+      </w:r>
+      <w:r>
+        <w:t xml:space="preserve"> návodu vytváření pomocí softwaru </w:t>
+      </w:r>
+      <w:proofErr w:type="spellStart"/>
+      <w:r>
+        <w:t>Gradle</w:t>
+      </w:r>
+      <w:proofErr w:type="spellEnd"/>
+      <w:r>
+        <w:t xml:space="preserve"> je uvedeno, že lze již pomocí </w:t>
+      </w:r>
+      <w:proofErr w:type="spellStart"/>
+      <w:r>
+        <w:t>pluginu</w:t>
+      </w:r>
+      <w:proofErr w:type="spellEnd"/>
+      <w:r>
+        <w:t xml:space="preserve"> </w:t>
+      </w:r>
+      <w:proofErr w:type="spellStart"/>
+      <w:r>
+        <w:t>DevKit</w:t>
+      </w:r>
+      <w:proofErr w:type="spellEnd"/>
+      <w:r>
+        <w:t xml:space="preserve"> vytvořit projekt založen na softwaru </w:t>
+      </w:r>
+      <w:proofErr w:type="spellStart"/>
+      <w:r>
+        <w:t>Gradle</w:t>
+      </w:r>
+      <w:proofErr w:type="spellEnd"/>
+      <w:r>
+        <w:t>.</w:t>
+      </w:r>
+    </w:p>
+    <w:p>
+      <w:pPr>
+        <w:pStyle w:val="normlntext"/>
+      </w:pPr>
+      <w:r>
+        <w:t xml:space="preserve">Po získání těchto informací a zhodnocení jsme se vydali cestou </w:t>
+      </w:r>
+      <w:r>
+        <w:t xml:space="preserve">vývoje pomocí softwaru </w:t>
+      </w:r>
+      <w:proofErr w:type="spellStart"/>
+      <w:r>
+        <w:t>Gradle</w:t>
+      </w:r>
+      <w:proofErr w:type="spellEnd"/>
+      <w:r>
+        <w:t>, přičemž jsme postupovali podle návodu.</w:t>
+      </w:r>
+      <w:bookmarkStart w:id="68" w:name="_GoBack"/>
+      <w:bookmarkEnd w:id="68"/>
+    </w:p>
+    <w:p>
+      <w:pPr>
+        <w:pStyle w:val="NadpisC"/>
+      </w:pPr>
+      <w:bookmarkStart w:id="69" w:name="_Toc103530347"/>
+      <w:r>
+        <w:t>Tvorba formulářů</w:t>
+      </w:r>
+      <w:bookmarkEnd w:id="69"/>
+    </w:p>
+    <w:p>
+      <w:pPr>
+        <w:pStyle w:val="normlntext"/>
+      </w:pPr>
+    </w:p>
+    <w:p>
+      <w:pPr>
+        <w:pStyle w:val="NadpisC"/>
+      </w:pPr>
+      <w:bookmarkStart w:id="70" w:name="_Toc103530348"/>
+      <w:r>
+        <w:t>Generování konfiguračního souboru</w:t>
+      </w:r>
+      <w:bookmarkEnd w:id="70"/>
+    </w:p>
+    <w:p>
+      <w:pPr>
+        <w:pStyle w:val="normlntext"/>
+      </w:pPr>
+    </w:p>
+    <w:p>
+      <w:pPr>
+        <w:pStyle w:val="NadpisC"/>
+      </w:pPr>
+      <w:bookmarkStart w:id="71" w:name="_Toc103530349"/>
+      <w:r>
+        <w:t>Generování UML diagramu podle parametrů zvolených ve formuláři</w:t>
+      </w:r>
+      <w:bookmarkEnd w:id="71"/>
+    </w:p>
+    <w:p/>
+    <w:p>
+      <w:pPr>
+        <w:pStyle w:val="NadpisC"/>
+      </w:pPr>
+      <w:bookmarkStart w:id="72" w:name="_Toc103530350"/>
       <w:r>
         <w:lastRenderedPageBreak/>
-        <w:t>PŘEPSAT – PŘEVZATO Z KAPITOLY S METODIKOU</w:t>
-      </w:r>
+        <w:t>Nasazení</w:t>
+      </w:r>
+      <w:bookmarkEnd w:id="72"/>
     </w:p>
     <w:p>
       <w:pPr>
         <w:pStyle w:val="normlntext"/>
       </w:pPr>
-      <w:r>
-        <w:t>//upravit – vycházelo se z více věcí</w:t>
-      </w:r>
-    </w:p>
-    <w:p>
-      <w:pPr>
-        <w:pStyle w:val="normlntext"/>
-      </w:pPr>
-      <w:r>
-        <w:t>//upravit osnovu implementace</w:t>
-      </w:r>
-    </w:p>
-    <w:p>
-      <w:pPr>
-        <w:pStyle w:val="normlntext"/>
-      </w:pPr>
-      <w:r>
-        <w:t xml:space="preserve">Při implementaci řešení </w:t>
-      </w:r>
-      <w:r>
-        <w:t>jsme vycházeli</w:t>
-      </w:r>
-      <w:r>
-        <w:t xml:space="preserve"> z požadavků zákazníka a také z risk-listu, který je znázorněn v kapitole č. </w:t>
-      </w:r>
-      <w:r>
-        <w:fldChar w:fldCharType="begin"/>
-      </w:r>
-      <w:r>
-        <w:instrText xml:space="preserve"> REF _Ref100127711 \r \h </w:instrText>
-      </w:r>
-      <w:r>
-        <w:instrText xml:space="preserve"> \* MERGEFORMAT </w:instrText>
-      </w:r>
-      <w:r>
-        <w:fldChar w:fldCharType="separate"/>
-      </w:r>
-      <w:r>
-        <w:t>4.3</w:t>
-      </w:r>
-      <w:r>
-        <w:fldChar w:fldCharType="end"/>
-      </w:r>
-      <w:r>
-        <w:t xml:space="preserve">- </w:t>
-      </w:r>
-      <w:r>
-        <w:fldChar w:fldCharType="begin"/>
-      </w:r>
-      <w:r>
-        <w:instrText xml:space="preserve"> REF _Ref100127711 \h </w:instrText>
-      </w:r>
-      <w:r>
-        <w:instrText xml:space="preserve"> \* MERGEFORMAT </w:instrText>
-      </w:r>
-      <w:r>
-        <w:fldChar w:fldCharType="separate"/>
-      </w:r>
-      <w:r>
-        <w:t>Definice rizik</w:t>
-      </w:r>
-      <w:r>
-        <w:fldChar w:fldCharType="end"/>
-      </w:r>
-      <w:r>
-        <w:t xml:space="preserve">. Po definování rizik </w:t>
-      </w:r>
-      <w:r>
-        <w:t>jsme začali</w:t>
-      </w:r>
-      <w:r>
-        <w:t xml:space="preserve"> jednotlivá rizika minimalizovat v pořadí</w:t>
-      </w:r>
-      <w:r>
-        <w:t xml:space="preserve">, v jakém jsou uvedená v seznamu (seřazena </w:t>
-      </w:r>
-      <w:r>
-        <w:t>podle dopadu</w:t>
-      </w:r>
-      <w:r>
-        <w:t xml:space="preserve"> a složitosti)</w:t>
-      </w:r>
-      <w:r>
-        <w:t xml:space="preserve"> a následně dále rozvíjet řešení do finální podoby.</w:t>
-      </w:r>
     </w:p>
     <w:p>
       <w:pPr>
         <w:pStyle w:val="NadpisC"/>
       </w:pPr>
-      <w:bookmarkStart w:id="66" w:name="_Toc103530346"/>
-      <w:r>
-        <w:t xml:space="preserve">Tvorba </w:t>
-      </w:r>
-      <w:proofErr w:type="spellStart"/>
-      <w:r>
-        <w:t>pluginu</w:t>
-      </w:r>
-      <w:bookmarkEnd w:id="66"/>
-      <w:proofErr w:type="spellEnd"/>
-    </w:p>
-    <w:p>
-      <w:pPr>
-        <w:pStyle w:val="normlntext"/>
-      </w:pPr>
-      <w:r>
-        <w:t xml:space="preserve">Při tvorbě </w:t>
-      </w:r>
-      <w:proofErr w:type="spellStart"/>
-      <w:r>
-        <w:t>pluginu</w:t>
-      </w:r>
-      <w:proofErr w:type="spellEnd"/>
-      <w:r>
-        <w:t xml:space="preserve"> </w:t>
-      </w:r>
-      <w:r>
-        <w:t>jsme vycházeli</w:t>
-      </w:r>
-      <w:r>
-        <w:t xml:space="preserve"> z návodu popsaném na webových stránkách </w:t>
-      </w:r>
-      <w:r>
-        <w:br/>
-      </w:r>
-      <w:proofErr w:type="spellStart"/>
-      <w:r>
-        <w:t>IntelliJ</w:t>
-      </w:r>
-      <w:proofErr w:type="spellEnd"/>
-      <w:r>
-        <w:t xml:space="preserve"> </w:t>
-      </w:r>
-      <w:proofErr w:type="spellStart"/>
-      <w:r>
-        <w:t>Platform</w:t>
-      </w:r>
-      <w:proofErr w:type="spellEnd"/>
-      <w:r>
-        <w:t xml:space="preserve"> </w:t>
-      </w:r>
-      <w:proofErr w:type="spellStart"/>
-      <w:r>
-        <w:t>Plugin</w:t>
-      </w:r>
-      <w:proofErr w:type="spellEnd"/>
-      <w:r>
-        <w:t xml:space="preserve"> SDK</w:t>
-      </w:r>
-      <w:r>
-        <w:t xml:space="preserve"> [8]. </w:t>
-      </w:r>
-    </w:p>
-    <w:p>
-      <w:pPr>
-        <w:pStyle w:val="NadpisC"/>
-      </w:pPr>
-      <w:bookmarkStart w:id="67" w:name="_Toc103530347"/>
-      <w:r>
-        <w:t>Tvorba formulářů</w:t>
-      </w:r>
-      <w:bookmarkEnd w:id="67"/>
-    </w:p>
-    <w:p>
-      <w:pPr>
-        <w:pStyle w:val="normlntext"/>
-      </w:pPr>
-    </w:p>
-    <w:p>
-      <w:pPr>
-        <w:pStyle w:val="NadpisC"/>
-      </w:pPr>
-      <w:bookmarkStart w:id="68" w:name="_Toc103530348"/>
-      <w:r>
-        <w:t>Generování konfiguračního souboru</w:t>
-      </w:r>
-      <w:bookmarkEnd w:id="68"/>
-    </w:p>
-    <w:p>
-      <w:pPr>
-        <w:pStyle w:val="normlntext"/>
-      </w:pPr>
-    </w:p>
-    <w:p>
-      <w:pPr>
-        <w:pStyle w:val="NadpisC"/>
-      </w:pPr>
-      <w:bookmarkStart w:id="69" w:name="_Toc103530349"/>
-      <w:r>
-        <w:t>Generování UML diagramu podle parametrů zvolených ve formuláři</w:t>
-      </w:r>
-      <w:bookmarkEnd w:id="69"/>
+      <w:bookmarkStart w:id="73" w:name="_Toc103530351"/>
+      <w:r>
+        <w:t>Možnosti budoucího rozšíření a úprav</w:t>
+      </w:r>
+      <w:bookmarkEnd w:id="73"/>
     </w:p>
     <w:p/>
     <w:p>
       <w:pPr>
-        <w:pStyle w:val="NadpisC"/>
-      </w:pPr>
-      <w:bookmarkStart w:id="70" w:name="_Toc103530350"/>
-      <w:r>
-        <w:t>Nasazení</w:t>
-      </w:r>
-      <w:bookmarkEnd w:id="70"/>
-    </w:p>
-    <w:p>
-      <w:pPr>
-        <w:pStyle w:val="normlntext"/>
-      </w:pPr>
-    </w:p>
-    <w:p>
-      <w:pPr>
-        <w:pStyle w:val="NadpisC"/>
-      </w:pPr>
-      <w:bookmarkStart w:id="71" w:name="_Toc103530351"/>
-      <w:r>
-        <w:t>Možnosti budoucího rozšíření a úprav</w:t>
-      </w:r>
-      <w:bookmarkEnd w:id="71"/>
-    </w:p>
-    <w:p/>
-    <w:p>
-      <w:pPr>
         <w:pStyle w:val="NadpisB"/>
       </w:pPr>
-      <w:bookmarkStart w:id="72" w:name="_Toc103530352"/>
+      <w:bookmarkStart w:id="74" w:name="_Toc103530352"/>
       <w:r>
         <w:t>N</w:t>
       </w:r>
       <w:r>
         <w:t>asazení</w:t>
       </w:r>
-      <w:bookmarkEnd w:id="72"/>
+      <w:bookmarkEnd w:id="74"/>
     </w:p>
     <w:p>
       <w:pPr>
@@ -12195,24 +12271,24 @@
       <w:r>
         <w:br w:type="page"/>
       </w:r>
-      <w:bookmarkStart w:id="73" w:name="_Ref103267667"/>
-      <w:bookmarkStart w:id="74" w:name="_Ref103267709"/>
-      <w:bookmarkStart w:id="75" w:name="_Ref103267734"/>
-      <w:bookmarkStart w:id="76" w:name="_Ref103528578"/>
-      <w:bookmarkStart w:id="77" w:name="_Ref103528584"/>
-      <w:bookmarkStart w:id="78" w:name="_Ref103528587"/>
-      <w:bookmarkStart w:id="79" w:name="_Toc103530353"/>
+      <w:bookmarkStart w:id="75" w:name="_Ref103267667"/>
+      <w:bookmarkStart w:id="76" w:name="_Ref103267709"/>
+      <w:bookmarkStart w:id="77" w:name="_Ref103267734"/>
+      <w:bookmarkStart w:id="78" w:name="_Ref103528578"/>
+      <w:bookmarkStart w:id="79" w:name="_Ref103528584"/>
+      <w:bookmarkStart w:id="80" w:name="_Ref103528587"/>
+      <w:bookmarkStart w:id="81" w:name="_Toc103530353"/>
       <w:r>
         <w:lastRenderedPageBreak/>
         <w:t>Představení vytvořeného řešení</w:t>
       </w:r>
-      <w:bookmarkEnd w:id="73"/>
-      <w:bookmarkEnd w:id="74"/>
       <w:bookmarkEnd w:id="75"/>
       <w:bookmarkEnd w:id="76"/>
       <w:bookmarkEnd w:id="77"/>
       <w:bookmarkEnd w:id="78"/>
       <w:bookmarkEnd w:id="79"/>
+      <w:bookmarkEnd w:id="80"/>
+      <w:bookmarkEnd w:id="81"/>
     </w:p>
     <w:p>
       <w:pPr>
@@ -12229,15 +12305,15 @@
       <w:r>
         <w:br w:type="page"/>
       </w:r>
-      <w:bookmarkStart w:id="80" w:name="_Toc103530354"/>
-      <w:bookmarkStart w:id="81" w:name="_Toc209253219"/>
-      <w:bookmarkStart w:id="82" w:name="_Toc209253406"/>
-      <w:bookmarkStart w:id="83" w:name="_Toc209321260"/>
+      <w:bookmarkStart w:id="82" w:name="_Toc103530354"/>
+      <w:bookmarkStart w:id="83" w:name="_Toc209253219"/>
+      <w:bookmarkStart w:id="84" w:name="_Toc209253406"/>
+      <w:bookmarkStart w:id="85" w:name="_Toc209321260"/>
       <w:r>
         <w:lastRenderedPageBreak/>
         <w:t>RESUMÉ</w:t>
       </w:r>
-      <w:bookmarkEnd w:id="80"/>
+      <w:bookmarkEnd w:id="82"/>
     </w:p>
     <w:p>
       <w:pPr>
@@ -12254,12 +12330,12 @@
       <w:r>
         <w:br w:type="page"/>
       </w:r>
-      <w:bookmarkStart w:id="84" w:name="_Toc103530355"/>
+      <w:bookmarkStart w:id="86" w:name="_Toc103530355"/>
       <w:r>
         <w:lastRenderedPageBreak/>
         <w:t>SUMMARY</w:t>
       </w:r>
-      <w:bookmarkEnd w:id="84"/>
+      <w:bookmarkEnd w:id="86"/>
     </w:p>
     <w:p>
       <w:pPr>
@@ -12280,8 +12356,6 @@
       <w:r>
         <w:t>n</w:t>
       </w:r>
-      <w:bookmarkStart w:id="85" w:name="_GoBack"/>
-      <w:bookmarkEnd w:id="85"/>
       <w:r>
         <w:t>ěny</w:t>
       </w:r>
@@ -12296,15 +12370,15 @@
       <w:r>
         <w:br w:type="page"/>
       </w:r>
-      <w:bookmarkStart w:id="86" w:name="_Toc103530356"/>
+      <w:bookmarkStart w:id="87" w:name="_Toc103530356"/>
       <w:r>
         <w:lastRenderedPageBreak/>
         <w:t>SEZNAM POUŽITÉ LITERATURY</w:t>
       </w:r>
-      <w:bookmarkEnd w:id="81"/>
-      <w:bookmarkEnd w:id="82"/>
       <w:bookmarkEnd w:id="83"/>
-      <w:bookmarkEnd w:id="86"/>
+      <w:bookmarkEnd w:id="84"/>
+      <w:bookmarkEnd w:id="85"/>
+      <w:bookmarkEnd w:id="87"/>
     </w:p>
     <w:p>
       <w:pPr>
@@ -14537,18 +14611,18 @@
       <w:r>
         <w:br w:type="page"/>
       </w:r>
-      <w:bookmarkStart w:id="87" w:name="_Toc209253220"/>
-      <w:bookmarkStart w:id="88" w:name="_Toc209253407"/>
-      <w:bookmarkStart w:id="89" w:name="_Toc209321261"/>
-      <w:bookmarkStart w:id="90" w:name="_Toc103530357"/>
+      <w:bookmarkStart w:id="88" w:name="_Toc209253220"/>
+      <w:bookmarkStart w:id="89" w:name="_Toc209253407"/>
+      <w:bookmarkStart w:id="90" w:name="_Toc209321261"/>
+      <w:bookmarkStart w:id="91" w:name="_Toc103530357"/>
       <w:r>
         <w:lastRenderedPageBreak/>
         <w:t>SEZNAM POUŽITÝCH SYMBOLŮ</w:t>
       </w:r>
-      <w:bookmarkEnd w:id="87"/>
       <w:bookmarkEnd w:id="88"/>
       <w:bookmarkEnd w:id="89"/>
       <w:bookmarkEnd w:id="90"/>
+      <w:bookmarkEnd w:id="91"/>
     </w:p>
     <w:tbl>
       <w:tblPr>
@@ -14722,18 +14796,18 @@
       <w:r>
         <w:br w:type="page"/>
       </w:r>
-      <w:bookmarkStart w:id="91" w:name="_Toc209253221"/>
-      <w:bookmarkStart w:id="92" w:name="_Toc209253408"/>
-      <w:bookmarkStart w:id="93" w:name="_Toc209321262"/>
-      <w:bookmarkStart w:id="94" w:name="_Toc103530358"/>
+      <w:bookmarkStart w:id="92" w:name="_Toc209253221"/>
+      <w:bookmarkStart w:id="93" w:name="_Toc209253408"/>
+      <w:bookmarkStart w:id="94" w:name="_Toc209321262"/>
+      <w:bookmarkStart w:id="95" w:name="_Toc103530358"/>
       <w:r>
         <w:lastRenderedPageBreak/>
         <w:t>SEZNAM OBRÁZKŮ</w:t>
       </w:r>
-      <w:bookmarkEnd w:id="91"/>
       <w:bookmarkEnd w:id="92"/>
       <w:bookmarkEnd w:id="93"/>
       <w:bookmarkEnd w:id="94"/>
+      <w:bookmarkEnd w:id="95"/>
     </w:p>
     <w:p>
       <w:pPr>
@@ -14901,18 +14975,18 @@
       <w:r>
         <w:br w:type="page"/>
       </w:r>
-      <w:bookmarkStart w:id="95" w:name="_Toc209253222"/>
-      <w:bookmarkStart w:id="96" w:name="_Toc209253409"/>
-      <w:bookmarkStart w:id="97" w:name="_Toc209321263"/>
-      <w:bookmarkStart w:id="98" w:name="_Toc103530359"/>
+      <w:bookmarkStart w:id="96" w:name="_Toc209253222"/>
+      <w:bookmarkStart w:id="97" w:name="_Toc209253409"/>
+      <w:bookmarkStart w:id="98" w:name="_Toc209321263"/>
+      <w:bookmarkStart w:id="99" w:name="_Toc103530359"/>
       <w:r>
         <w:lastRenderedPageBreak/>
         <w:t>SEZNAM TABULEK</w:t>
       </w:r>
-      <w:bookmarkEnd w:id="95"/>
       <w:bookmarkEnd w:id="96"/>
       <w:bookmarkEnd w:id="97"/>
       <w:bookmarkEnd w:id="98"/>
+      <w:bookmarkEnd w:id="99"/>
     </w:p>
     <w:p>
       <w:pPr>
@@ -15288,18 +15362,18 @@
       <w:r>
         <w:br w:type="page"/>
       </w:r>
-      <w:bookmarkStart w:id="99" w:name="_Toc209253223"/>
-      <w:bookmarkStart w:id="100" w:name="_Toc209253410"/>
-      <w:bookmarkStart w:id="101" w:name="_Toc209321264"/>
-      <w:bookmarkStart w:id="102" w:name="_Toc103530360"/>
+      <w:bookmarkStart w:id="100" w:name="_Toc209253223"/>
+      <w:bookmarkStart w:id="101" w:name="_Toc209253410"/>
+      <w:bookmarkStart w:id="102" w:name="_Toc209321264"/>
+      <w:bookmarkStart w:id="103" w:name="_Toc103530360"/>
       <w:r>
         <w:lastRenderedPageBreak/>
         <w:t>SEZNAM PŘÍLOH</w:t>
       </w:r>
-      <w:bookmarkEnd w:id="99"/>
       <w:bookmarkEnd w:id="100"/>
       <w:bookmarkEnd w:id="101"/>
       <w:bookmarkEnd w:id="102"/>
+      <w:bookmarkEnd w:id="103"/>
     </w:p>
     <w:p>
       <w:pPr>
@@ -15533,6 +15607,95 @@
 <file path=word/numbering.xml><?xml version="1.0" encoding="utf-8"?>
 <w:numbering xmlns:wpc="http://schemas.microsoft.com/office/word/2010/wordprocessingCanvas" xmlns:cx="http://schemas.microsoft.com/office/drawing/2014/chartex" xmlns:cx1="http://schemas.microsoft.com/office/drawing/2015/9/8/chartex" xmlns:cx2="http://schemas.microsoft.com/office/drawing/2015/10/21/chartex" xmlns:cx3="http://schemas.microsoft.com/office/drawing/2016/5/9/chartex" xmlns:cx4="http://schemas.microsoft.com/office/drawing/2016/5/10/chartex" xmlns:cx5="http://schemas.microsoft.com/office/drawing/2016/5/11/chartex" xmlns:cx6="http://schemas.microsoft.com/office/drawing/2016/5/12/chartex" xmlns:cx7="http://schemas.microsoft.com/office/drawing/2016/5/13/chartex" xmlns:cx8="http://schemas.microsoft.com/office/drawing/2016/5/14/chartex" xmlns:mc="http://schemas.openxmlformats.org/markup-compatibility/2006" xmlns:aink="http://schemas.microsoft.com/office/drawing/2016/ink" xmlns:am3d="http://schemas.microsoft.com/office/drawing/2017/model3d" xmlns:o="urn:schemas-microsoft-com:office:office" xmlns:r="http://schemas.openxmlformats.org/officeDocument/2006/relationships" xmlns:m="http://schemas.openxmlformats.org/officeDocument/2006/math" xmlns:v="urn:schemas-microsoft-com:vml" xmlns:wp14="http://schemas.microsoft.com/office/word/2010/wordprocessingDrawing" xmlns:wp="http://schemas.openxmlformats.org/drawingml/2006/wordprocessingDrawing" xmlns:w10="urn:schemas-microsoft-com:office:word" xmlns:w="http://schemas.openxmlformats.org/wordprocessingml/2006/main" xmlns:w14="http://schemas.microsoft.com/office/word/2010/wordml" xmlns:w15="http://schemas.microsoft.com/office/word/2012/wordml" xmlns:w16cid="http://schemas.microsoft.com/office/word/2016/wordml/cid" xmlns:w16se="http://schemas.microsoft.com/office/word/2015/wordml/symex" xmlns:wpg="http://schemas.microsoft.com/office/word/2010/wordprocessingGroup" xmlns:wpi="http://schemas.microsoft.com/office/word/2010/wordprocessingInk" xmlns:wne="http://schemas.microsoft.com/office/word/2006/wordml" xmlns:wps="http://schemas.microsoft.com/office/word/2010/wordprocessingShape" mc:Ignorable="w14 w15 w16se w16cid wp14">
   <w:abstractNum w:abstractNumId="0" w15:restartNumberingAfterBreak="0">
+    <w:nsid w:val="0F613C5D"/>
+    <w:multiLevelType w:val="hybridMultilevel"/>
+    <w:tmpl w:val="5ACC9FE6"/>
+    <w:lvl w:ilvl="0" w:tplc="6E66A778">
+      <w:start w:val="1"/>
+      <w:numFmt w:val="decimal"/>
+      <w:lvlText w:val="%1."/>
+      <w:lvlJc w:val="left"/>
+      <w:pPr>
+        <w:ind w:left="678" w:hanging="360"/>
+      </w:pPr>
+      <w:rPr>
+        <w:rFonts w:hint="default"/>
+      </w:rPr>
+    </w:lvl>
+    <w:lvl w:ilvl="1" w:tplc="04050019" w:tentative="1">
+      <w:start w:val="1"/>
+      <w:numFmt w:val="lowerLetter"/>
+      <w:lvlText w:val="%2."/>
+      <w:lvlJc w:val="left"/>
+      <w:pPr>
+        <w:ind w:left="1398" w:hanging="360"/>
+      </w:pPr>
+    </w:lvl>
+    <w:lvl w:ilvl="2" w:tplc="0405001B" w:tentative="1">
+      <w:start w:val="1"/>
+      <w:numFmt w:val="lowerRoman"/>
+      <w:lvlText w:val="%3."/>
+      <w:lvlJc w:val="right"/>
+      <w:pPr>
+        <w:ind w:left="2118" w:hanging="180"/>
+      </w:pPr>
+    </w:lvl>
+    <w:lvl w:ilvl="3" w:tplc="0405000F" w:tentative="1">
+      <w:start w:val="1"/>
+      <w:numFmt w:val="decimal"/>
+      <w:lvlText w:val="%4."/>
+      <w:lvlJc w:val="left"/>
+      <w:pPr>
+        <w:ind w:left="2838" w:hanging="360"/>
+      </w:pPr>
+    </w:lvl>
+    <w:lvl w:ilvl="4" w:tplc="04050019" w:tentative="1">
+      <w:start w:val="1"/>
+      <w:numFmt w:val="lowerLetter"/>
+      <w:lvlText w:val="%5."/>
+      <w:lvlJc w:val="left"/>
+      <w:pPr>
+        <w:ind w:left="3558" w:hanging="360"/>
+      </w:pPr>
+    </w:lvl>
+    <w:lvl w:ilvl="5" w:tplc="0405001B" w:tentative="1">
+      <w:start w:val="1"/>
+      <w:numFmt w:val="lowerRoman"/>
+      <w:lvlText w:val="%6."/>
+      <w:lvlJc w:val="right"/>
+      <w:pPr>
+        <w:ind w:left="4278" w:hanging="180"/>
+      </w:pPr>
+    </w:lvl>
+    <w:lvl w:ilvl="6" w:tplc="0405000F" w:tentative="1">
+      <w:start w:val="1"/>
+      <w:numFmt w:val="decimal"/>
+      <w:lvlText w:val="%7."/>
+      <w:lvlJc w:val="left"/>
+      <w:pPr>
+        <w:ind w:left="4998" w:hanging="360"/>
+      </w:pPr>
+    </w:lvl>
+    <w:lvl w:ilvl="7" w:tplc="04050019" w:tentative="1">
+      <w:start w:val="1"/>
+      <w:numFmt w:val="lowerLetter"/>
+      <w:lvlText w:val="%8."/>
+      <w:lvlJc w:val="left"/>
+      <w:pPr>
+        <w:ind w:left="5718" w:hanging="360"/>
+      </w:pPr>
+    </w:lvl>
+    <w:lvl w:ilvl="8" w:tplc="0405001B" w:tentative="1">
+      <w:start w:val="1"/>
+      <w:numFmt w:val="lowerRoman"/>
+      <w:lvlText w:val="%9."/>
+      <w:lvlJc w:val="right"/>
+      <w:pPr>
+        <w:ind w:left="6438" w:hanging="180"/>
+      </w:pPr>
+    </w:lvl>
+  </w:abstractNum>
+  <w:abstractNum w:abstractNumId="1" w15:restartNumberingAfterBreak="0">
     <w:nsid w:val="15B73D2C"/>
     <w:multiLevelType w:val="hybridMultilevel"/>
     <w:tmpl w:val="1BEC72BE"/>
@@ -15645,7 +15808,120 @@
       </w:rPr>
     </w:lvl>
   </w:abstractNum>
-  <w:abstractNum w:abstractNumId="1" w15:restartNumberingAfterBreak="0">
+  <w:abstractNum w:abstractNumId="2" w15:restartNumberingAfterBreak="0">
+    <w:nsid w:val="1B5846C3"/>
+    <w:multiLevelType w:val="hybridMultilevel"/>
+    <w:tmpl w:val="E9CCF21C"/>
+    <w:lvl w:ilvl="0" w:tplc="04050001">
+      <w:start w:val="1"/>
+      <w:numFmt w:val="bullet"/>
+      <w:lvlText w:val=""/>
+      <w:lvlJc w:val="left"/>
+      <w:pPr>
+        <w:ind w:left="720" w:hanging="360"/>
+      </w:pPr>
+      <w:rPr>
+        <w:rFonts w:ascii="Symbol" w:hAnsi="Symbol" w:hint="default"/>
+      </w:rPr>
+    </w:lvl>
+    <w:lvl w:ilvl="1" w:tplc="04050003" w:tentative="1">
+      <w:start w:val="1"/>
+      <w:numFmt w:val="bullet"/>
+      <w:lvlText w:val="o"/>
+      <w:lvlJc w:val="left"/>
+      <w:pPr>
+        <w:ind w:left="1440" w:hanging="360"/>
+      </w:pPr>
+      <w:rPr>
+        <w:rFonts w:ascii="Courier New" w:hAnsi="Courier New" w:cs="Courier New" w:hint="default"/>
+      </w:rPr>
+    </w:lvl>
+    <w:lvl w:ilvl="2" w:tplc="04050005" w:tentative="1">
+      <w:start w:val="1"/>
+      <w:numFmt w:val="bullet"/>
+      <w:lvlText w:val=""/>
+      <w:lvlJc w:val="left"/>
+      <w:pPr>
+        <w:ind w:left="2160" w:hanging="360"/>
+      </w:pPr>
+      <w:rPr>
+        <w:rFonts w:ascii="Wingdings" w:hAnsi="Wingdings" w:hint="default"/>
+      </w:rPr>
+    </w:lvl>
+    <w:lvl w:ilvl="3" w:tplc="04050001" w:tentative="1">
+      <w:start w:val="1"/>
+      <w:numFmt w:val="bullet"/>
+      <w:lvlText w:val=""/>
+      <w:lvlJc w:val="left"/>
+      <w:pPr>
+        <w:ind w:left="2880" w:hanging="360"/>
+      </w:pPr>
+      <w:rPr>
+        <w:rFonts w:ascii="Symbol" w:hAnsi="Symbol" w:hint="default"/>
+      </w:rPr>
+    </w:lvl>
+    <w:lvl w:ilvl="4" w:tplc="04050003" w:tentative="1">
+      <w:start w:val="1"/>
+      <w:numFmt w:val="bullet"/>
+      <w:lvlText w:val="o"/>
+      <w:lvlJc w:val="left"/>
+      <w:pPr>
+        <w:ind w:left="3600" w:hanging="360"/>
+      </w:pPr>
+      <w:rPr>
+        <w:rFonts w:ascii="Courier New" w:hAnsi="Courier New" w:cs="Courier New" w:hint="default"/>
+      </w:rPr>
+    </w:lvl>
+    <w:lvl w:ilvl="5" w:tplc="04050005" w:tentative="1">
+      <w:start w:val="1"/>
+      <w:numFmt w:val="bullet"/>
+      <w:lvlText w:val=""/>
+      <w:lvlJc w:val="left"/>
+      <w:pPr>
+        <w:ind w:left="4320" w:hanging="360"/>
+      </w:pPr>
+      <w:rPr>
+        <w:rFonts w:ascii="Wingdings" w:hAnsi="Wingdings" w:hint="default"/>
+      </w:rPr>
+    </w:lvl>
+    <w:lvl w:ilvl="6" w:tplc="04050001" w:tentative="1">
+      <w:start w:val="1"/>
+      <w:numFmt w:val="bullet"/>
+      <w:lvlText w:val=""/>
+      <w:lvlJc w:val="left"/>
+      <w:pPr>
+        <w:ind w:left="5040" w:hanging="360"/>
+      </w:pPr>
+      <w:rPr>
+        <w:rFonts w:ascii="Symbol" w:hAnsi="Symbol" w:hint="default"/>
+      </w:rPr>
+    </w:lvl>
+    <w:lvl w:ilvl="7" w:tplc="04050003" w:tentative="1">
+      <w:start w:val="1"/>
+      <w:numFmt w:val="bullet"/>
+      <w:lvlText w:val="o"/>
+      <w:lvlJc w:val="left"/>
+      <w:pPr>
+        <w:ind w:left="5760" w:hanging="360"/>
+      </w:pPr>
+      <w:rPr>
+        <w:rFonts w:ascii="Courier New" w:hAnsi="Courier New" w:cs="Courier New" w:hint="default"/>
+      </w:rPr>
+    </w:lvl>
+    <w:lvl w:ilvl="8" w:tplc="04050005" w:tentative="1">
+      <w:start w:val="1"/>
+      <w:numFmt w:val="bullet"/>
+      <w:lvlText w:val=""/>
+      <w:lvlJc w:val="left"/>
+      <w:pPr>
+        <w:ind w:left="6480" w:hanging="360"/>
+      </w:pPr>
+      <w:rPr>
+        <w:rFonts w:ascii="Wingdings" w:hAnsi="Wingdings" w:hint="default"/>
+      </w:rPr>
+    </w:lvl>
+  </w:abstractNum>
+  <w:abstractNum w:abstractNumId="3" w15:restartNumberingAfterBreak="0">
     <w:nsid w:val="1E2A578C"/>
     <w:multiLevelType w:val="hybridMultilevel"/>
     <w:tmpl w:val="B26206D2"/>
@@ -15734,7 +16010,7 @@
       </w:pPr>
     </w:lvl>
   </w:abstractNum>
-  <w:abstractNum w:abstractNumId="2" w15:restartNumberingAfterBreak="0">
+  <w:abstractNum w:abstractNumId="4" w15:restartNumberingAfterBreak="0">
     <w:nsid w:val="237F06A3"/>
     <w:multiLevelType w:val="hybridMultilevel"/>
     <w:tmpl w:val="B81EC448"/>
@@ -15823,7 +16099,7 @@
       </w:pPr>
     </w:lvl>
   </w:abstractNum>
-  <w:abstractNum w:abstractNumId="3" w15:restartNumberingAfterBreak="0">
+  <w:abstractNum w:abstractNumId="5" w15:restartNumberingAfterBreak="0">
     <w:nsid w:val="2EEE2A52"/>
     <w:multiLevelType w:val="hybridMultilevel"/>
     <w:tmpl w:val="0E2E5488"/>
@@ -15912,7 +16188,7 @@
       </w:pPr>
     </w:lvl>
   </w:abstractNum>
-  <w:abstractNum w:abstractNumId="4" w15:restartNumberingAfterBreak="0">
+  <w:abstractNum w:abstractNumId="6" w15:restartNumberingAfterBreak="0">
     <w:nsid w:val="2FE63B08"/>
     <w:multiLevelType w:val="hybridMultilevel"/>
     <w:tmpl w:val="ABC099FE"/>
@@ -16025,7 +16301,7 @@
       </w:rPr>
     </w:lvl>
   </w:abstractNum>
-  <w:abstractNum w:abstractNumId="5" w15:restartNumberingAfterBreak="0">
+  <w:abstractNum w:abstractNumId="7" w15:restartNumberingAfterBreak="0">
     <w:nsid w:val="30B7296B"/>
     <w:multiLevelType w:val="hybridMultilevel"/>
     <w:tmpl w:val="E6C4A17E"/>
@@ -16114,7 +16390,7 @@
       </w:pPr>
     </w:lvl>
   </w:abstractNum>
-  <w:abstractNum w:abstractNumId="6" w15:restartNumberingAfterBreak="0">
+  <w:abstractNum w:abstractNumId="8" w15:restartNumberingAfterBreak="0">
     <w:nsid w:val="34863429"/>
     <w:multiLevelType w:val="hybridMultilevel"/>
     <w:tmpl w:val="92460870"/>
@@ -16227,7 +16503,7 @@
       </w:rPr>
     </w:lvl>
   </w:abstractNum>
-  <w:abstractNum w:abstractNumId="7" w15:restartNumberingAfterBreak="0">
+  <w:abstractNum w:abstractNumId="9" w15:restartNumberingAfterBreak="0">
     <w:nsid w:val="376E392C"/>
     <w:multiLevelType w:val="hybridMultilevel"/>
     <w:tmpl w:val="C550354A"/>
@@ -16316,7 +16592,7 @@
       </w:pPr>
     </w:lvl>
   </w:abstractNum>
-  <w:abstractNum w:abstractNumId="8" w15:restartNumberingAfterBreak="0">
+  <w:abstractNum w:abstractNumId="10" w15:restartNumberingAfterBreak="0">
     <w:nsid w:val="43332C37"/>
     <w:multiLevelType w:val="multilevel"/>
     <w:tmpl w:val="E55C7646"/>
@@ -16435,7 +16711,7 @@
       </w:rPr>
     </w:lvl>
   </w:abstractNum>
-  <w:abstractNum w:abstractNumId="9" w15:restartNumberingAfterBreak="0">
+  <w:abstractNum w:abstractNumId="11" w15:restartNumberingAfterBreak="0">
     <w:nsid w:val="46EE4FAC"/>
     <w:multiLevelType w:val="hybridMultilevel"/>
     <w:tmpl w:val="8E560FF8"/>
@@ -16548,7 +16824,7 @@
       </w:rPr>
     </w:lvl>
   </w:abstractNum>
-  <w:abstractNum w:abstractNumId="10" w15:restartNumberingAfterBreak="0">
+  <w:abstractNum w:abstractNumId="12" w15:restartNumberingAfterBreak="0">
     <w:nsid w:val="4BE426D9"/>
     <w:multiLevelType w:val="hybridMultilevel"/>
     <w:tmpl w:val="645C9744"/>
@@ -16637,7 +16913,7 @@
       </w:pPr>
     </w:lvl>
   </w:abstractNum>
-  <w:abstractNum w:abstractNumId="11" w15:restartNumberingAfterBreak="0">
+  <w:abstractNum w:abstractNumId="13" w15:restartNumberingAfterBreak="0">
     <w:nsid w:val="4FDF7470"/>
     <w:multiLevelType w:val="hybridMultilevel"/>
     <w:tmpl w:val="968E5764"/>
@@ -16750,7 +17026,7 @@
       </w:rPr>
     </w:lvl>
   </w:abstractNum>
-  <w:abstractNum w:abstractNumId="12" w15:restartNumberingAfterBreak="0">
+  <w:abstractNum w:abstractNumId="14" w15:restartNumberingAfterBreak="0">
     <w:nsid w:val="547B3231"/>
     <w:multiLevelType w:val="hybridMultilevel"/>
     <w:tmpl w:val="B5E006D6"/>
@@ -16839,7 +17115,7 @@
       </w:pPr>
     </w:lvl>
   </w:abstractNum>
-  <w:abstractNum w:abstractNumId="13" w15:restartNumberingAfterBreak="0">
+  <w:abstractNum w:abstractNumId="15" w15:restartNumberingAfterBreak="0">
     <w:nsid w:val="59025BDF"/>
     <w:multiLevelType w:val="hybridMultilevel"/>
     <w:tmpl w:val="8B7CBD36"/>
@@ -16952,7 +17228,7 @@
       </w:rPr>
     </w:lvl>
   </w:abstractNum>
-  <w:abstractNum w:abstractNumId="14" w15:restartNumberingAfterBreak="0">
+  <w:abstractNum w:abstractNumId="16" w15:restartNumberingAfterBreak="0">
     <w:nsid w:val="5CB84757"/>
     <w:multiLevelType w:val="hybridMultilevel"/>
     <w:tmpl w:val="93CA1BE0"/>
@@ -17041,7 +17317,7 @@
       </w:pPr>
     </w:lvl>
   </w:abstractNum>
-  <w:abstractNum w:abstractNumId="15" w15:restartNumberingAfterBreak="0">
+  <w:abstractNum w:abstractNumId="17" w15:restartNumberingAfterBreak="0">
     <w:nsid w:val="5D6417D4"/>
     <w:multiLevelType w:val="hybridMultilevel"/>
     <w:tmpl w:val="CA8E461E"/>
@@ -17154,7 +17430,7 @@
       </w:rPr>
     </w:lvl>
   </w:abstractNum>
-  <w:abstractNum w:abstractNumId="16" w15:restartNumberingAfterBreak="0">
+  <w:abstractNum w:abstractNumId="18" w15:restartNumberingAfterBreak="0">
     <w:nsid w:val="60C12495"/>
     <w:multiLevelType w:val="hybridMultilevel"/>
     <w:tmpl w:val="9D3449C8"/>
@@ -17243,7 +17519,7 @@
       </w:pPr>
     </w:lvl>
   </w:abstractNum>
-  <w:abstractNum w:abstractNumId="17" w15:restartNumberingAfterBreak="0">
+  <w:abstractNum w:abstractNumId="19" w15:restartNumberingAfterBreak="0">
     <w:nsid w:val="62AC1D74"/>
     <w:multiLevelType w:val="hybridMultilevel"/>
     <w:tmpl w:val="F6604BDE"/>
@@ -17356,7 +17632,7 @@
       </w:rPr>
     </w:lvl>
   </w:abstractNum>
-  <w:abstractNum w:abstractNumId="18" w15:restartNumberingAfterBreak="0">
+  <w:abstractNum w:abstractNumId="20" w15:restartNumberingAfterBreak="0">
     <w:nsid w:val="73C940F4"/>
     <w:multiLevelType w:val="hybridMultilevel"/>
     <w:tmpl w:val="BD0AE0AE"/>
@@ -17445,7 +17721,7 @@
       </w:pPr>
     </w:lvl>
   </w:abstractNum>
-  <w:abstractNum w:abstractNumId="19" w15:restartNumberingAfterBreak="0">
+  <w:abstractNum w:abstractNumId="21" w15:restartNumberingAfterBreak="0">
     <w:nsid w:val="76AE5521"/>
     <w:multiLevelType w:val="hybridMultilevel"/>
     <w:tmpl w:val="4C26D0AC"/>
@@ -17558,7 +17834,7 @@
       </w:rPr>
     </w:lvl>
   </w:abstractNum>
-  <w:abstractNum w:abstractNumId="20" w15:restartNumberingAfterBreak="0">
+  <w:abstractNum w:abstractNumId="22" w15:restartNumberingAfterBreak="0">
     <w:nsid w:val="7D3359A1"/>
     <w:multiLevelType w:val="hybridMultilevel"/>
     <w:tmpl w:val="B688F6F2"/>
@@ -17648,10 +17924,10 @@
     </w:lvl>
   </w:abstractNum>
   <w:num w:numId="1">
-    <w:abstractNumId w:val="8"/>
+    <w:abstractNumId w:val="10"/>
   </w:num>
   <w:num w:numId="2">
-    <w:abstractNumId w:val="8"/>
+    <w:abstractNumId w:val="10"/>
     <w:lvlOverride w:ilvl="0">
       <w:startOverride w:val="1"/>
     </w:lvlOverride>
@@ -17681,64 +17957,64 @@
     </w:lvlOverride>
   </w:num>
   <w:num w:numId="3">
+    <w:abstractNumId w:val="21"/>
+  </w:num>
+  <w:num w:numId="4">
+    <w:abstractNumId w:val="5"/>
+  </w:num>
+  <w:num w:numId="5">
+    <w:abstractNumId w:val="18"/>
+  </w:num>
+  <w:num w:numId="6">
+    <w:abstractNumId w:val="11"/>
+  </w:num>
+  <w:num w:numId="7">
+    <w:abstractNumId w:val="1"/>
+  </w:num>
+  <w:num w:numId="8">
+    <w:abstractNumId w:val="4"/>
+  </w:num>
+  <w:num w:numId="9">
+    <w:abstractNumId w:val="14"/>
+  </w:num>
+  <w:num w:numId="10">
+    <w:abstractNumId w:val="16"/>
+  </w:num>
+  <w:num w:numId="11">
+    <w:abstractNumId w:val="7"/>
+  </w:num>
+  <w:num w:numId="12">
+    <w:abstractNumId w:val="9"/>
+  </w:num>
+  <w:num w:numId="13">
+    <w:abstractNumId w:val="12"/>
+  </w:num>
+  <w:num w:numId="14">
+    <w:abstractNumId w:val="17"/>
+  </w:num>
+  <w:num w:numId="15">
+    <w:abstractNumId w:val="10"/>
+  </w:num>
+  <w:num w:numId="16">
+    <w:abstractNumId w:val="6"/>
+  </w:num>
+  <w:num w:numId="17">
+    <w:abstractNumId w:val="10"/>
+  </w:num>
+  <w:num w:numId="18">
+    <w:abstractNumId w:val="10"/>
+  </w:num>
+  <w:num w:numId="19">
+    <w:abstractNumId w:val="3"/>
+  </w:num>
+  <w:num w:numId="20">
     <w:abstractNumId w:val="19"/>
   </w:num>
-  <w:num w:numId="4">
-    <w:abstractNumId w:val="3"/>
-  </w:num>
-  <w:num w:numId="5">
-    <w:abstractNumId w:val="16"/>
-  </w:num>
-  <w:num w:numId="6">
-    <w:abstractNumId w:val="9"/>
-  </w:num>
-  <w:num w:numId="7">
-    <w:abstractNumId w:val="0"/>
-  </w:num>
-  <w:num w:numId="8">
-    <w:abstractNumId w:val="2"/>
-  </w:num>
-  <w:num w:numId="9">
-    <w:abstractNumId w:val="12"/>
-  </w:num>
-  <w:num w:numId="10">
-    <w:abstractNumId w:val="14"/>
-  </w:num>
-  <w:num w:numId="11">
-    <w:abstractNumId w:val="5"/>
-  </w:num>
-  <w:num w:numId="12">
-    <w:abstractNumId w:val="7"/>
-  </w:num>
-  <w:num w:numId="13">
+  <w:num w:numId="21">
     <w:abstractNumId w:val="10"/>
   </w:num>
-  <w:num w:numId="14">
-    <w:abstractNumId w:val="15"/>
-  </w:num>
-  <w:num w:numId="15">
-    <w:abstractNumId w:val="8"/>
-  </w:num>
-  <w:num w:numId="16">
-    <w:abstractNumId w:val="4"/>
-  </w:num>
-  <w:num w:numId="17">
-    <w:abstractNumId w:val="8"/>
-  </w:num>
-  <w:num w:numId="18">
-    <w:abstractNumId w:val="8"/>
-  </w:num>
-  <w:num w:numId="19">
-    <w:abstractNumId w:val="1"/>
-  </w:num>
-  <w:num w:numId="20">
-    <w:abstractNumId w:val="17"/>
-  </w:num>
-  <w:num w:numId="21">
-    <w:abstractNumId w:val="8"/>
-  </w:num>
   <w:num w:numId="22">
-    <w:abstractNumId w:val="8"/>
+    <w:abstractNumId w:val="10"/>
     <w:lvlOverride w:ilvl="0">
       <w:startOverride w:val="1"/>
     </w:lvlOverride>
@@ -17768,31 +18044,37 @@
     </w:lvlOverride>
   </w:num>
   <w:num w:numId="23">
+    <w:abstractNumId w:val="15"/>
+  </w:num>
+  <w:num w:numId="24">
+    <w:abstractNumId w:val="10"/>
+  </w:num>
+  <w:num w:numId="25">
+    <w:abstractNumId w:val="10"/>
+  </w:num>
+  <w:num w:numId="26">
+    <w:abstractNumId w:val="10"/>
+  </w:num>
+  <w:num w:numId="27">
     <w:abstractNumId w:val="13"/>
   </w:num>
-  <w:num w:numId="24">
+  <w:num w:numId="28">
     <w:abstractNumId w:val="8"/>
   </w:num>
-  <w:num w:numId="25">
-    <w:abstractNumId w:val="8"/>
+  <w:num w:numId="29">
+    <w:abstractNumId w:val="22"/>
   </w:num>
-  <w:num w:numId="26">
-    <w:abstractNumId w:val="8"/>
-  </w:num>
-  <w:num w:numId="27">
-    <w:abstractNumId w:val="11"/>
-  </w:num>
-  <w:num w:numId="28">
-    <w:abstractNumId w:val="6"/>
-  </w:num>
-  <w:num w:numId="29">
+  <w:num w:numId="30">
     <w:abstractNumId w:val="20"/>
   </w:num>
-  <w:num w:numId="30">
-    <w:abstractNumId w:val="18"/>
+  <w:num w:numId="31">
+    <w:abstractNumId w:val="10"/>
   </w:num>
-  <w:num w:numId="31">
-    <w:abstractNumId w:val="8"/>
+  <w:num w:numId="32">
+    <w:abstractNumId w:val="0"/>
+  </w:num>
+  <w:num w:numId="33">
+    <w:abstractNumId w:val="2"/>
   </w:num>
   <w:numIdMacAtCleanup w:val="14"/>
 </w:numbering>
@@ -19176,7 +19458,7 @@
 </file>
 
 <file path=customXml/itemProps1.xml><?xml version="1.0" encoding="utf-8"?>
-<ds:datastoreItem xmlns:ds="http://schemas.openxmlformats.org/officeDocument/2006/customXml" ds:itemID="{24932F8F-9E5B-4046-9494-D7E781BC1450}">
+<ds:datastoreItem xmlns:ds="http://schemas.openxmlformats.org/officeDocument/2006/customXml" ds:itemID="{452B55AE-3EA3-46A2-97B2-136E771685AA}">
   <ds:schemaRefs>
     <ds:schemaRef ds:uri="http://schemas.openxmlformats.org/officeDocument/2006/bibliography"/>
   </ds:schemaRefs>

</xml_diff>

<commit_message>
bp text - mistakes corrected
</commit_message>
<xml_diff>
--- a/documentation/bakalarska_prace/bakalarska_prace_r19233.docx
+++ b/documentation/bakalarska_prace/bakalarska_prace_r19233.docx
@@ -1820,8 +1820,6 @@
           <w:fldChar w:fldCharType="end"/>
         </w:r>
       </w:hyperlink>
-      <w:bookmarkStart w:id="17" w:name="_GoBack"/>
-      <w:bookmarkEnd w:id="17"/>
     </w:p>
     <w:p>
       <w:pPr>
@@ -4305,18 +4303,18 @@
       <w:pPr>
         <w:pStyle w:val="Nadpisy"/>
       </w:pPr>
-      <w:bookmarkStart w:id="18" w:name="_Toc209253204"/>
-      <w:bookmarkStart w:id="19" w:name="_Toc209253391"/>
-      <w:bookmarkStart w:id="20" w:name="_Toc209321245"/>
-      <w:bookmarkStart w:id="21" w:name="_Toc103634089"/>
+      <w:bookmarkStart w:id="17" w:name="_Toc209253204"/>
+      <w:bookmarkStart w:id="18" w:name="_Toc209253391"/>
+      <w:bookmarkStart w:id="19" w:name="_Toc209321245"/>
+      <w:bookmarkStart w:id="20" w:name="_Toc103634089"/>
       <w:r>
         <w:lastRenderedPageBreak/>
         <w:t>ÚVOD</w:t>
       </w:r>
+      <w:bookmarkEnd w:id="17"/>
       <w:bookmarkEnd w:id="18"/>
       <w:bookmarkEnd w:id="19"/>
       <w:bookmarkEnd w:id="20"/>
-      <w:bookmarkEnd w:id="21"/>
     </w:p>
     <w:p>
       <w:pPr>
@@ -4525,14 +4523,14 @@
       <w:r>
         <w:br w:type="page"/>
       </w:r>
-      <w:bookmarkStart w:id="22" w:name="_Ref100127761"/>
-      <w:bookmarkStart w:id="23" w:name="_Toc103634090"/>
+      <w:bookmarkStart w:id="21" w:name="_Ref100127761"/>
+      <w:bookmarkStart w:id="22" w:name="_Toc103634090"/>
       <w:r>
         <w:lastRenderedPageBreak/>
         <w:t>Definice základních pojmů</w:t>
       </w:r>
+      <w:bookmarkEnd w:id="21"/>
       <w:bookmarkEnd w:id="22"/>
-      <w:bookmarkEnd w:id="23"/>
     </w:p>
     <w:p>
       <w:pPr>
@@ -4550,9 +4548,9 @@
           <w:numId w:val="2"/>
         </w:numPr>
       </w:pPr>
-      <w:bookmarkStart w:id="24" w:name="_Ref103527607"/>
-      <w:bookmarkStart w:id="25" w:name="_Ref103527612"/>
-      <w:bookmarkStart w:id="26" w:name="_Toc103634091"/>
+      <w:bookmarkStart w:id="23" w:name="_Ref103527607"/>
+      <w:bookmarkStart w:id="24" w:name="_Ref103527612"/>
+      <w:bookmarkStart w:id="25" w:name="_Toc103634091"/>
       <w:r>
         <w:t xml:space="preserve">Co je to </w:t>
       </w:r>
@@ -4560,136 +4558,136 @@
       <w:r>
         <w:t>plugin</w:t>
       </w:r>
+      <w:bookmarkEnd w:id="23"/>
       <w:bookmarkEnd w:id="24"/>
       <w:bookmarkEnd w:id="25"/>
+      <w:proofErr w:type="spellEnd"/>
+    </w:p>
+    <w:p>
+      <w:pPr>
+        <w:pStyle w:val="normlntext"/>
+      </w:pPr>
+      <w:proofErr w:type="spellStart"/>
+      <w:r>
+        <w:t>Plugin</w:t>
+      </w:r>
+      <w:proofErr w:type="spellEnd"/>
+      <w:r>
+        <w:t xml:space="preserve">, nebo také </w:t>
+      </w:r>
+      <w:proofErr w:type="spellStart"/>
+      <w:r>
+        <w:t>plug</w:t>
+      </w:r>
+      <w:proofErr w:type="spellEnd"/>
+      <w:r>
+        <w:t>-in, je označení pro zásuvný modul</w:t>
+      </w:r>
+      <w:r>
+        <w:t xml:space="preserve">, což je software, který </w:t>
+      </w:r>
+      <w:r>
+        <w:t>přidáváme k</w:t>
+      </w:r>
+      <w:r>
+        <w:t> </w:t>
+      </w:r>
+      <w:r>
+        <w:t>jinému</w:t>
+      </w:r>
+      <w:r>
+        <w:t xml:space="preserve">, tzv. základnímu, </w:t>
+      </w:r>
+      <w:r>
+        <w:t xml:space="preserve">softwaru za účelem </w:t>
+      </w:r>
+      <w:r>
+        <w:t xml:space="preserve">rozšíření funkcionalit tohoto softwaru. </w:t>
+      </w:r>
+      <w:proofErr w:type="spellStart"/>
+      <w:r>
+        <w:t>Plugin</w:t>
+      </w:r>
+      <w:proofErr w:type="spellEnd"/>
+      <w:r>
+        <w:t xml:space="preserve"> nemůže fungovat sám o sobě, ale je vždy vyvíjen pro základní software, pro který je určen a je do něj doinstalován. Prostředí </w:t>
+      </w:r>
+      <w:proofErr w:type="spellStart"/>
+      <w:r>
+        <w:t>IntelliJ</w:t>
+      </w:r>
+      <w:proofErr w:type="spellEnd"/>
+      <w:r>
+        <w:t xml:space="preserve"> IDEA dává na výběr z </w:t>
+      </w:r>
+      <w:proofErr w:type="spellStart"/>
+      <w:r>
+        <w:t>pluginů</w:t>
+      </w:r>
+      <w:proofErr w:type="spellEnd"/>
+      <w:r>
+        <w:t xml:space="preserve"> dostupných na webových stránkách </w:t>
+      </w:r>
+      <w:r>
+        <w:t>https://plugins.jetbrains.com/</w:t>
+      </w:r>
+      <w:r>
+        <w:t xml:space="preserve"> [10]. Ty je možné doinstalovat přímo ve vývojovém prostředí.</w:t>
+      </w:r>
+      <w:r>
+        <w:t xml:space="preserve"> </w:t>
+      </w:r>
+      <w:proofErr w:type="spellStart"/>
+      <w:r>
+        <w:t>Pluginy</w:t>
+      </w:r>
+      <w:proofErr w:type="spellEnd"/>
+      <w:r>
+        <w:t xml:space="preserve"> jsou vyvíjeny vývojáři, či celými týmy vývojářů. Je možné si tedy navrhnout a vyvinout vlastní </w:t>
+      </w:r>
+      <w:proofErr w:type="spellStart"/>
+      <w:r>
+        <w:t>plugin</w:t>
+      </w:r>
+      <w:proofErr w:type="spellEnd"/>
+      <w:r>
+        <w:t xml:space="preserve"> dle potřeby. Postup vývoje </w:t>
+      </w:r>
+      <w:proofErr w:type="spellStart"/>
+      <w:r>
+        <w:t>pluginů</w:t>
+      </w:r>
+      <w:proofErr w:type="spellEnd"/>
+      <w:r>
+        <w:t xml:space="preserve"> v prostředí </w:t>
+      </w:r>
+      <w:proofErr w:type="spellStart"/>
+      <w:r>
+        <w:t>IntelliJ</w:t>
+      </w:r>
+      <w:proofErr w:type="spellEnd"/>
+      <w:r>
+        <w:t xml:space="preserve"> IDEA je popsán na webových stránkách </w:t>
+      </w:r>
+      <w:r>
+        <w:t>https://plugins.jetbrains.com/docs/intellij/welcome.html#contribute</w:t>
+      </w:r>
+      <w:r>
+        <w:t xml:space="preserve"> [8].</w:t>
+      </w:r>
+    </w:p>
+    <w:p>
+      <w:pPr>
+        <w:pStyle w:val="NadpisB"/>
+      </w:pPr>
+      <w:bookmarkStart w:id="26" w:name="_Toc103634092"/>
+      <w:r>
+        <w:t>Co znamená výraz „konfigurovatelný“</w:t>
+      </w:r>
+      <w:r>
+        <w:t xml:space="preserve"> v kontextu práce</w:t>
+      </w:r>
       <w:bookmarkEnd w:id="26"/>
-      <w:proofErr w:type="spellEnd"/>
-    </w:p>
-    <w:p>
-      <w:pPr>
-        <w:pStyle w:val="normlntext"/>
-      </w:pPr>
-      <w:proofErr w:type="spellStart"/>
-      <w:r>
-        <w:t>Plugin</w:t>
-      </w:r>
-      <w:proofErr w:type="spellEnd"/>
-      <w:r>
-        <w:t xml:space="preserve">, nebo také </w:t>
-      </w:r>
-      <w:proofErr w:type="spellStart"/>
-      <w:r>
-        <w:t>plug</w:t>
-      </w:r>
-      <w:proofErr w:type="spellEnd"/>
-      <w:r>
-        <w:t>-in, je označení pro zásuvný modul</w:t>
-      </w:r>
-      <w:r>
-        <w:t xml:space="preserve">, což je software, který </w:t>
-      </w:r>
-      <w:r>
-        <w:t>přidáváme k</w:t>
-      </w:r>
-      <w:r>
-        <w:t> </w:t>
-      </w:r>
-      <w:r>
-        <w:t>jinému</w:t>
-      </w:r>
-      <w:r>
-        <w:t xml:space="preserve">, tzv. základnímu, </w:t>
-      </w:r>
-      <w:r>
-        <w:t xml:space="preserve">softwaru za účelem </w:t>
-      </w:r>
-      <w:r>
-        <w:t xml:space="preserve">rozšíření funkcionalit tohoto softwaru. </w:t>
-      </w:r>
-      <w:proofErr w:type="spellStart"/>
-      <w:r>
-        <w:t>Plugin</w:t>
-      </w:r>
-      <w:proofErr w:type="spellEnd"/>
-      <w:r>
-        <w:t xml:space="preserve"> nemůže fungovat sám o sobě, ale je vždy vyvíjen pro základní software, pro který je určen a je do něj doinstalován. Prostředí </w:t>
-      </w:r>
-      <w:proofErr w:type="spellStart"/>
-      <w:r>
-        <w:t>IntelliJ</w:t>
-      </w:r>
-      <w:proofErr w:type="spellEnd"/>
-      <w:r>
-        <w:t xml:space="preserve"> IDEA dává na výběr z </w:t>
-      </w:r>
-      <w:proofErr w:type="spellStart"/>
-      <w:r>
-        <w:t>pluginů</w:t>
-      </w:r>
-      <w:proofErr w:type="spellEnd"/>
-      <w:r>
-        <w:t xml:space="preserve"> dostupných na webových stránkách </w:t>
-      </w:r>
-      <w:r>
-        <w:t>https://plugins.jetbrains.com/</w:t>
-      </w:r>
-      <w:r>
-        <w:t xml:space="preserve"> [10]. Ty je možné doinstalovat přímo ve vývojovém prostředí.</w:t>
-      </w:r>
-      <w:r>
-        <w:t xml:space="preserve"> </w:t>
-      </w:r>
-      <w:proofErr w:type="spellStart"/>
-      <w:r>
-        <w:t>Pluginy</w:t>
-      </w:r>
-      <w:proofErr w:type="spellEnd"/>
-      <w:r>
-        <w:t xml:space="preserve"> jsou vyvíjeny vývojáři, či celými týmy vývojářů. Je možné si tedy navrhnout a vyvinout vlastní </w:t>
-      </w:r>
-      <w:proofErr w:type="spellStart"/>
-      <w:r>
-        <w:t>plugin</w:t>
-      </w:r>
-      <w:proofErr w:type="spellEnd"/>
-      <w:r>
-        <w:t xml:space="preserve"> dle potřeby. Postup vývoje </w:t>
-      </w:r>
-      <w:proofErr w:type="spellStart"/>
-      <w:r>
-        <w:t>pluginů</w:t>
-      </w:r>
-      <w:proofErr w:type="spellEnd"/>
-      <w:r>
-        <w:t xml:space="preserve"> v prostředí </w:t>
-      </w:r>
-      <w:proofErr w:type="spellStart"/>
-      <w:r>
-        <w:t>IntelliJ</w:t>
-      </w:r>
-      <w:proofErr w:type="spellEnd"/>
-      <w:r>
-        <w:t xml:space="preserve"> IDEA je popsán na webových stránkách </w:t>
-      </w:r>
-      <w:r>
-        <w:t>https://plugins.jetbrains.com/docs/intellij/welcome.html#contribute</w:t>
-      </w:r>
-      <w:r>
-        <w:t xml:space="preserve"> [8].</w:t>
-      </w:r>
-    </w:p>
-    <w:p>
-      <w:pPr>
-        <w:pStyle w:val="NadpisB"/>
-      </w:pPr>
-      <w:bookmarkStart w:id="27" w:name="_Toc103634092"/>
-      <w:r>
-        <w:t>Co znamená výraz „konfigurovatelný“</w:t>
-      </w:r>
-      <w:r>
-        <w:t xml:space="preserve"> v kontextu práce</w:t>
-      </w:r>
-      <w:bookmarkEnd w:id="27"/>
     </w:p>
     <w:p>
       <w:pPr>
@@ -4859,9 +4857,9 @@
       <w:pPr>
         <w:pStyle w:val="NadpisB"/>
       </w:pPr>
-      <w:bookmarkStart w:id="28" w:name="_Ref103630051"/>
-      <w:bookmarkStart w:id="29" w:name="_Ref103630054"/>
-      <w:bookmarkStart w:id="30" w:name="_Toc103634093"/>
+      <w:bookmarkStart w:id="27" w:name="_Ref103630051"/>
+      <w:bookmarkStart w:id="28" w:name="_Ref103630054"/>
+      <w:bookmarkStart w:id="29" w:name="_Toc103634093"/>
       <w:r>
         <w:lastRenderedPageBreak/>
         <w:t xml:space="preserve">Prostředí </w:t>
@@ -4874,9 +4872,9 @@
       <w:r>
         <w:t xml:space="preserve"> IDEA</w:t>
       </w:r>
+      <w:bookmarkEnd w:id="27"/>
       <w:bookmarkEnd w:id="28"/>
       <w:bookmarkEnd w:id="29"/>
-      <w:bookmarkEnd w:id="30"/>
     </w:p>
     <w:p>
       <w:pPr>
@@ -4894,13 +4892,22 @@
       </w:r>
       <w:proofErr w:type="spellEnd"/>
       <w:r>
-        <w:t xml:space="preserve"> IDEA vydané společností </w:t>
+        <w:t xml:space="preserve"> IDEA</w:t>
+      </w:r>
+      <w:r>
+        <w:t xml:space="preserve"> [9]</w:t>
+      </w:r>
+      <w:r>
+        <w:t xml:space="preserve"> vydané společností </w:t>
       </w:r>
       <w:proofErr w:type="spellStart"/>
       <w:r>
         <w:t>JetBrains</w:t>
       </w:r>
       <w:proofErr w:type="spellEnd"/>
+      <w:r>
+        <w:t xml:space="preserve"> [23]</w:t>
+      </w:r>
       <w:r>
         <w:t xml:space="preserve"> slouží k </w:t>
       </w:r>
@@ -5090,12 +5097,12 @@
       <w:pPr>
         <w:pStyle w:val="NadpisB"/>
       </w:pPr>
-      <w:bookmarkStart w:id="31" w:name="_Toc103634094"/>
+      <w:bookmarkStart w:id="30" w:name="_Toc103634094"/>
       <w:proofErr w:type="spellStart"/>
       <w:r>
         <w:t>PlantUML</w:t>
       </w:r>
-      <w:bookmarkEnd w:id="31"/>
+      <w:bookmarkEnd w:id="30"/>
       <w:proofErr w:type="spellEnd"/>
       <w:r>
         <w:t xml:space="preserve"> </w:t>
@@ -5217,14 +5224,25 @@
     </w:p>
     <w:p>
       <w:pPr>
+        <w:pStyle w:val="normlntext"/>
+      </w:pPr>
+      <w:r>
+        <w:lastRenderedPageBreak/>
+        <w:t xml:space="preserve">Digram tříd je nejběžnějším diagramem používaným při vývoji softwaru. </w:t>
+      </w:r>
+      <w:r>
+        <w:t>Jelikož je tento diagram důležitý a velmi rozšířený, zaměříme se na něj a v další kapitole si jej blíže popíšeme.</w:t>
+      </w:r>
+    </w:p>
+    <w:p>
+      <w:pPr>
         <w:pStyle w:val="NadpisC"/>
       </w:pPr>
-      <w:bookmarkStart w:id="32" w:name="_Toc103634095"/>
-      <w:r>
-        <w:lastRenderedPageBreak/>
+      <w:bookmarkStart w:id="31" w:name="_Toc103634095"/>
+      <w:r>
         <w:t>Diagram tříd</w:t>
       </w:r>
-      <w:bookmarkEnd w:id="32"/>
+      <w:bookmarkEnd w:id="31"/>
     </w:p>
     <w:p>
       <w:pPr>
@@ -5242,28 +5260,155 @@
         <w:pStyle w:val="normlntext"/>
       </w:pPr>
       <w:r>
-        <w:t>Diagram tříd může obsahovat kromě tříd také jejich vlastnosti, funkce (metody) a vazby mezi jednotlivými třídami. Příklad diagramu tříd můžeme vidět na</w:t>
+        <w:t xml:space="preserve">Diagram tříd může obsahovat kromě tříd také jejich vlastnosti, funkce (metody) a vazby mezi jednotlivými třídami. </w:t>
+      </w:r>
+    </w:p>
+    <w:p>
+      <w:pPr>
+        <w:pStyle w:val="normlntext"/>
+      </w:pPr>
+      <w:r>
+        <w:t xml:space="preserve">Může se použít </w:t>
+      </w:r>
+      <w:r>
+        <w:t xml:space="preserve">nejen </w:t>
+      </w:r>
+      <w:r>
+        <w:t xml:space="preserve">před implementací, aby implementace měla </w:t>
+      </w:r>
+      <w:r>
+        <w:t xml:space="preserve">předem stanovený </w:t>
+      </w:r>
+      <w:r>
+        <w:t>postup a cíl, jakým se vydávat, ale také v průběhu implementace, či po jejím dokončení za účelem orientace v projektu (co již je a co není implementováno). Znázorňuje reálné finální technické řešení projektu.</w:t>
+      </w:r>
+    </w:p>
+    <w:p>
+      <w:pPr>
+        <w:pStyle w:val="normlntext"/>
+        <w:sectPr>
+          <w:headerReference w:type="default" r:id="rId11"/>
+          <w:footerReference w:type="default" r:id="rId12"/>
+          <w:pgSz w:w="11906" w:h="16838"/>
+          <w:pgMar w:top="1701" w:right="1134" w:bottom="1134" w:left="1985" w:header="708" w:footer="708" w:gutter="0"/>
+          <w:cols w:space="708"/>
+          <w:docGrid w:linePitch="360"/>
+        </w:sectPr>
+      </w:pPr>
+      <w:r>
+        <w:t>Jednou z</w:t>
+      </w:r>
+      <w:r>
+        <w:t> </w:t>
+      </w:r>
+      <w:r>
+        <w:t>možností</w:t>
+      </w:r>
+      <w:r>
+        <w:t>,</w:t>
+      </w:r>
+      <w:r>
+        <w:t xml:space="preserve"> jak zobrazit diagram tříd je pomocí kódu </w:t>
+      </w:r>
+      <w:proofErr w:type="spellStart"/>
+      <w:r>
+        <w:t>PlantUML</w:t>
+      </w:r>
+      <w:proofErr w:type="spellEnd"/>
+      <w:r>
+        <w:t xml:space="preserve">, který následně převedeme do diagramu tříd za pomoci </w:t>
+      </w:r>
+      <w:r>
+        <w:t>různých nástrojů (např.</w:t>
+      </w:r>
+      <w:r>
+        <w:t xml:space="preserve"> na webové stránce </w:t>
+      </w:r>
+      <w:r>
+        <w:t>https://www.planttext.com/</w:t>
+      </w:r>
+      <w:r>
+        <w:t xml:space="preserve"> [24]</w:t>
+      </w:r>
+      <w:r>
+        <w:t xml:space="preserve">). </w:t>
+      </w:r>
+      <w:r>
+        <w:t xml:space="preserve">Příklad </w:t>
+      </w:r>
+      <w:r>
+        <w:t xml:space="preserve">kódu </w:t>
+      </w:r>
+      <w:proofErr w:type="spellStart"/>
+      <w:r>
+        <w:t>PlantUML</w:t>
+      </w:r>
+      <w:proofErr w:type="spellEnd"/>
+      <w:r>
+        <w:t xml:space="preserve"> a výsledného </w:t>
+      </w:r>
+      <w:r>
+        <w:t xml:space="preserve">diagramu tříd </w:t>
+      </w:r>
+      <w:r>
+        <w:t xml:space="preserve">tohoto kódu </w:t>
+      </w:r>
+      <w:r>
+        <w:t xml:space="preserve">můžeme vidět na </w:t>
+      </w:r>
+      <w:r>
+        <w:fldChar w:fldCharType="begin"/>
+      </w:r>
+      <w:r>
+        <w:instrText xml:space="preserve"> REF _Ref103455075 \h </w:instrText>
+      </w:r>
+      <w:r>
+        <w:fldChar w:fldCharType="separate"/>
+      </w:r>
+      <w:r>
+        <w:t>o</w:t>
+      </w:r>
+      <w:r>
+        <w:t xml:space="preserve">brázku č. </w:t>
+      </w:r>
+      <w:r>
+        <w:rPr>
+          <w:noProof/>
+        </w:rPr>
+        <w:t>1</w:t>
+      </w:r>
+      <w:r>
+        <w:fldChar w:fldCharType="end"/>
+      </w:r>
+      <w:r>
+        <w:t xml:space="preserve"> a </w:t>
+      </w:r>
+      <w:r>
+        <w:fldChar w:fldCharType="begin"/>
+      </w:r>
+      <w:r>
+        <w:instrText xml:space="preserve"> REF _Ref103636744 \h </w:instrText>
+      </w:r>
+      <w:r>
+        <w:fldChar w:fldCharType="separate"/>
+      </w:r>
+      <w:r>
+        <w:t>o</w:t>
+      </w:r>
+      <w:r>
+        <w:t>bráz</w:t>
+      </w:r>
+      <w:r>
+        <w:t>ku č.</w:t>
       </w:r>
       <w:r>
         <w:t xml:space="preserve"> </w:t>
       </w:r>
       <w:r>
-        <w:fldChar w:fldCharType="begin"/>
-      </w:r>
-      <w:r>
-        <w:instrText xml:space="preserve"> REF _Ref103455075 \h </w:instrText>
-      </w:r>
-      <w:r>
-        <w:fldChar w:fldCharType="separate"/>
-      </w:r>
-      <w:r>
-        <w:t xml:space="preserve">Obrázku č. </w:t>
-      </w:r>
-      <w:r>
         <w:rPr>
           <w:noProof/>
         </w:rPr>
-        <w:t>1</w:t>
+        <w:t>2</w:t>
       </w:r>
       <w:r>
         <w:fldChar w:fldCharType="end"/>
@@ -5275,15 +5420,82 @@
     <w:p>
       <w:pPr>
         <w:pStyle w:val="normlntext"/>
-        <w:keepNext/>
         <w:jc w:val="center"/>
       </w:pPr>
       <w:r>
+        <w:drawing>
+          <wp:inline distT="0" distB="0" distL="0" distR="0" wp14:anchorId="697EA811" wp14:editId="5C38BB3B">
+            <wp:extent cx="2080260" cy="2691709"/>
+            <wp:effectExtent l="0" t="0" r="0" b="0"/>
+            <wp:docPr id="5" name="Obrázek 5"/>
+            <wp:cNvGraphicFramePr>
+              <a:graphicFrameLocks xmlns:a="http://schemas.openxmlformats.org/drawingml/2006/main" noChangeAspect="1"/>
+            </wp:cNvGraphicFramePr>
+            <a:graphic xmlns:a="http://schemas.openxmlformats.org/drawingml/2006/main">
+              <a:graphicData uri="http://schemas.openxmlformats.org/drawingml/2006/picture">
+                <pic:pic xmlns:pic="http://schemas.openxmlformats.org/drawingml/2006/picture">
+                  <pic:nvPicPr>
+                    <pic:cNvPr id="1" name=""/>
+                    <pic:cNvPicPr/>
+                  </pic:nvPicPr>
+                  <pic:blipFill>
+                    <a:blip r:embed="rId13"/>
+                    <a:stretch>
+                      <a:fillRect/>
+                    </a:stretch>
+                  </pic:blipFill>
+                  <pic:spPr>
+                    <a:xfrm>
+                      <a:off x="0" y="0"/>
+                      <a:ext cx="2093447" cy="2708773"/>
+                    </a:xfrm>
+                    <a:prstGeom prst="rect">
+                      <a:avLst/>
+                    </a:prstGeom>
+                  </pic:spPr>
+                </pic:pic>
+              </a:graphicData>
+            </a:graphic>
+          </wp:inline>
+        </w:drawing>
+      </w:r>
+    </w:p>
+    <w:p>
+      <w:pPr>
+        <w:pStyle w:val="Titulek"/>
+        <w:jc w:val="center"/>
+      </w:pPr>
+      <w:r>
+        <w:t xml:space="preserve">Obrázek </w:t>
+      </w:r>
+      <w:fldSimple w:instr=" SEQ Obrázek \* ARABIC ">
+        <w:r>
+          <w:rPr>
+            <w:noProof/>
+          </w:rPr>
+          <w:t>1</w:t>
+        </w:r>
+      </w:fldSimple>
+      <w:r>
+        <w:t xml:space="preserve"> - příklad </w:t>
+      </w:r>
+      <w:proofErr w:type="spellStart"/>
+      <w:r>
+        <w:t>PlantUML</w:t>
+      </w:r>
+      <w:proofErr w:type="spellEnd"/>
+      <w:r>
+        <w:t xml:space="preserve"> kódu</w:t>
+      </w:r>
+      <w:r>
+        <w:br w:type="column"/>
+      </w:r>
+      <w:r>
         <w:rPr>
           <w:noProof/>
         </w:rPr>
         <w:drawing>
-          <wp:inline distT="0" distB="0" distL="0" distR="0" wp14:anchorId="29273B3F" wp14:editId="6118A1BF">
+          <wp:inline distT="0" distB="0" distL="0" distR="0" wp14:anchorId="70B4A465" wp14:editId="5D139DB7">
             <wp:extent cx="1539373" cy="2476715"/>
             <wp:effectExtent l="0" t="0" r="3810" b="0"/>
             <wp:docPr id="3" name="Obrázek 3"/>
@@ -5298,7 +5510,7 @@
                     <pic:cNvPicPr/>
                   </pic:nvPicPr>
                   <pic:blipFill>
-                    <a:blip r:embed="rId11"/>
+                    <a:blip r:embed="rId14"/>
                     <a:stretch>
                       <a:fillRect/>
                     </a:stretch>
@@ -5318,15 +5530,23 @@
           </wp:inline>
         </w:drawing>
       </w:r>
+      <w:bookmarkStart w:id="32" w:name="_Ref103455075"/>
+      <w:bookmarkStart w:id="33" w:name="_Ref103455039"/>
+      <w:bookmarkStart w:id="34" w:name="_Toc103543219"/>
     </w:p>
     <w:p>
       <w:pPr>
         <w:pStyle w:val="Titulek"/>
         <w:jc w:val="center"/>
-      </w:pPr>
-      <w:bookmarkStart w:id="33" w:name="_Ref103455075"/>
-      <w:bookmarkStart w:id="34" w:name="_Ref103455039"/>
-      <w:bookmarkStart w:id="35" w:name="_Toc103543219"/>
+        <w:sectPr>
+          <w:type w:val="continuous"/>
+          <w:pgSz w:w="11906" w:h="16838"/>
+          <w:pgMar w:top="1701" w:right="1134" w:bottom="1134" w:left="1985" w:header="708" w:footer="708" w:gutter="0"/>
+          <w:cols w:num="2" w:space="708"/>
+          <w:docGrid w:linePitch="360"/>
+        </w:sectPr>
+      </w:pPr>
+      <w:bookmarkStart w:id="35" w:name="_Ref103636744"/>
       <w:r>
         <w:t xml:space="preserve">Obrázek </w:t>
       </w:r>
@@ -5343,7 +5563,7 @@
         <w:rPr>
           <w:noProof/>
         </w:rPr>
-        <w:t>1</w:t>
+        <w:t>2</w:t>
       </w:r>
       <w:r>
         <w:rPr>
@@ -5351,17 +5571,19 @@
         </w:rPr>
         <w:fldChar w:fldCharType="end"/>
       </w:r>
+      <w:bookmarkEnd w:id="32"/>
+      <w:bookmarkEnd w:id="35"/>
+      <w:r>
+        <w:t xml:space="preserve"> - diagram tříd</w:t>
+      </w:r>
       <w:bookmarkEnd w:id="33"/>
-      <w:r>
-        <w:t xml:space="preserve"> - diagram tříd</w:t>
-      </w:r>
       <w:bookmarkEnd w:id="34"/>
-      <w:bookmarkEnd w:id="35"/>
-    </w:p>
-    <w:p>
-      <w:r>
-        <w:br w:type="page"/>
-      </w:r>
+    </w:p>
+    <w:p>
+      <w:pPr>
+        <w:pStyle w:val="Titulek"/>
+        <w:jc w:val="center"/>
+      </w:pPr>
     </w:p>
     <w:p>
       <w:pPr>
@@ -5496,6 +5718,9 @@
       <w:bookmarkEnd w:id="38"/>
       <w:bookmarkEnd w:id="39"/>
       <w:bookmarkEnd w:id="40"/>
+      <w:r>
+        <w:t xml:space="preserve"> Součástí práce je návrh metodiky, jakým bude práce řešena a popis řešení práce pomocí dané metodiky.</w:t>
+      </w:r>
     </w:p>
     <w:p>
       <w:pPr>
@@ -5722,11 +5947,11 @@
         <w:t>Tzn. p</w:t>
       </w:r>
       <w:r>
-        <w:t xml:space="preserve">okud bychom se rozhodli vygenerovat více diagramů najednou a chtěli bychom je rovnou zobrazit, mohlo by </w:t>
+        <w:t xml:space="preserve">okud bychom se </w:t>
       </w:r>
       <w:r>
         <w:lastRenderedPageBreak/>
-        <w:t xml:space="preserve">nám to v liště otevřených souborů otevřít všechny, což v některých případech může znamenat i desítky nových záložek či i větší počet. Nevhodné by také bylo se pro každý diagram dotazovat, zda jej chceme také zobrazit. Pro větší počet generování by to znamenalo zdlouhavé zamítání či povolování. Jelikož již tento </w:t>
+        <w:t xml:space="preserve">rozhodli vygenerovat více diagramů najednou a chtěli bychom je rovnou zobrazit, mohlo by nám to v liště otevřených souborů otevřít všechny, což v některých případech může znamenat i desítky nových záložek či i větší počet. Nevhodné by také bylo se pro každý diagram dotazovat, zda jej chceme také zobrazit. Pro větší počet generování by to znamenalo zdlouhavé zamítání či povolování. Jelikož již tento </w:t>
       </w:r>
       <w:proofErr w:type="spellStart"/>
       <w:r>
@@ -6052,12 +6277,12 @@
     <w:tbl>
       <w:tblPr>
         <w:tblStyle w:val="Prosttabulka1"/>
-        <w:tblW w:w="8784" w:type="dxa"/>
+        <w:tblW w:w="8926" w:type="dxa"/>
         <w:tblLook w:val="04A0" w:firstRow="1" w:lastRow="0" w:firstColumn="1" w:lastColumn="0" w:noHBand="0" w:noVBand="1"/>
       </w:tblPr>
       <w:tblGrid>
         <w:gridCol w:w="5098"/>
-        <w:gridCol w:w="1985"/>
+        <w:gridCol w:w="2127"/>
         <w:gridCol w:w="1701"/>
       </w:tblGrid>
       <w:tr>
@@ -6068,19 +6293,14 @@
           <w:tcPr>
             <w:cnfStyle w:val="001000000000" w:firstRow="0" w:lastRow="0" w:firstColumn="1" w:lastColumn="0" w:oddVBand="0" w:evenVBand="0" w:oddHBand="0" w:evenHBand="0" w:firstRowFirstColumn="0" w:firstRowLastColumn="0" w:lastRowFirstColumn="0" w:lastRowLastColumn="0"/>
             <w:tcW w:w="5098" w:type="dxa"/>
+            <w:shd w:val="clear" w:color="auto" w:fill="BFBFBF" w:themeFill="background1" w:themeFillShade="BF"/>
           </w:tcPr>
           <w:p>
             <w:pPr>
               <w:pStyle w:val="normlntext"/>
-              <w:jc w:val="left"/>
-              <w:rPr>
-                <w:b w:val="0"/>
-              </w:rPr>
+              <w:jc w:val="center"/>
             </w:pPr>
             <w:r>
-              <w:rPr>
-                <w:b w:val="0"/>
-              </w:rPr>
               <w:lastRenderedPageBreak/>
               <w:t>Parametry</w:t>
             </w:r>
@@ -6088,36 +6308,25 @@
         </w:tc>
         <w:tc>
           <w:tcPr>
-            <w:tcW w:w="1985" w:type="dxa"/>
+            <w:tcW w:w="2127" w:type="dxa"/>
+            <w:shd w:val="clear" w:color="auto" w:fill="BFBFBF" w:themeFill="background1" w:themeFillShade="BF"/>
           </w:tcPr>
           <w:p>
             <w:pPr>
               <w:pStyle w:val="normlntext"/>
               <w:jc w:val="center"/>
               <w:cnfStyle w:val="100000000000" w:firstRow="1" w:lastRow="0" w:firstColumn="0" w:lastColumn="0" w:oddVBand="0" w:evenVBand="0" w:oddHBand="0" w:evenHBand="0" w:firstRowFirstColumn="0" w:firstRowLastColumn="0" w:lastRowFirstColumn="0" w:lastRowLastColumn="0"/>
-              <w:rPr>
-                <w:b w:val="0"/>
-              </w:rPr>
             </w:pPr>
             <w:proofErr w:type="spellStart"/>
             <w:r>
-              <w:rPr>
-                <w:b w:val="0"/>
-              </w:rPr>
               <w:t>PlantUML</w:t>
             </w:r>
             <w:proofErr w:type="spellEnd"/>
             <w:r>
-              <w:rPr>
-                <w:b w:val="0"/>
-              </w:rPr>
               <w:t xml:space="preserve"> </w:t>
             </w:r>
             <w:proofErr w:type="spellStart"/>
             <w:r>
-              <w:rPr>
-                <w:b w:val="0"/>
-              </w:rPr>
               <w:t>Parser</w:t>
             </w:r>
             <w:proofErr w:type="spellEnd"/>
@@ -6126,27 +6335,19 @@
         <w:tc>
           <w:tcPr>
             <w:tcW w:w="1701" w:type="dxa"/>
+            <w:shd w:val="clear" w:color="auto" w:fill="BFBFBF" w:themeFill="background1" w:themeFillShade="BF"/>
           </w:tcPr>
           <w:p>
             <w:pPr>
               <w:pStyle w:val="normlntext"/>
               <w:jc w:val="center"/>
               <w:cnfStyle w:val="100000000000" w:firstRow="1" w:lastRow="0" w:firstColumn="0" w:lastColumn="0" w:oddVBand="0" w:evenVBand="0" w:oddHBand="0" w:evenHBand="0" w:firstRowFirstColumn="0" w:firstRowLastColumn="0" w:lastRowFirstColumn="0" w:lastRowLastColumn="0"/>
-              <w:rPr>
-                <w:b w:val="0"/>
-              </w:rPr>
             </w:pPr>
             <w:r>
-              <w:rPr>
-                <w:b w:val="0"/>
-              </w:rPr>
               <w:t xml:space="preserve">Vlastní </w:t>
             </w:r>
             <w:proofErr w:type="spellStart"/>
             <w:r>
-              <w:rPr>
-                <w:b w:val="0"/>
-              </w:rPr>
               <w:t>plugin</w:t>
             </w:r>
             <w:proofErr w:type="spellEnd"/>
@@ -6211,7 +6412,7 @@
         </w:tc>
         <w:tc>
           <w:tcPr>
-            <w:tcW w:w="1985" w:type="dxa"/>
+            <w:tcW w:w="2127" w:type="dxa"/>
           </w:tcPr>
           <w:p>
             <w:pPr>
@@ -6275,7 +6476,7 @@
         </w:tc>
         <w:tc>
           <w:tcPr>
-            <w:tcW w:w="1985" w:type="dxa"/>
+            <w:tcW w:w="2127" w:type="dxa"/>
           </w:tcPr>
           <w:p>
             <w:pPr>
@@ -6336,7 +6537,7 @@
         </w:tc>
         <w:tc>
           <w:tcPr>
-            <w:tcW w:w="1985" w:type="dxa"/>
+            <w:tcW w:w="2127" w:type="dxa"/>
           </w:tcPr>
           <w:p>
             <w:pPr>
@@ -6400,7 +6601,7 @@
         </w:tc>
         <w:tc>
           <w:tcPr>
-            <w:tcW w:w="1985" w:type="dxa"/>
+            <w:tcW w:w="2127" w:type="dxa"/>
           </w:tcPr>
           <w:p>
             <w:pPr>
@@ -6473,7 +6674,7 @@
         </w:tc>
         <w:tc>
           <w:tcPr>
-            <w:tcW w:w="1985" w:type="dxa"/>
+            <w:tcW w:w="2127" w:type="dxa"/>
           </w:tcPr>
           <w:p>
             <w:pPr>
@@ -6537,7 +6738,7 @@
         </w:tc>
         <w:tc>
           <w:tcPr>
-            <w:tcW w:w="1985" w:type="dxa"/>
+            <w:tcW w:w="2127" w:type="dxa"/>
           </w:tcPr>
           <w:p>
             <w:pPr>
@@ -6598,7 +6799,7 @@
         </w:tc>
         <w:tc>
           <w:tcPr>
-            <w:tcW w:w="1985" w:type="dxa"/>
+            <w:tcW w:w="2127" w:type="dxa"/>
           </w:tcPr>
           <w:p>
             <w:pPr>
@@ -6670,7 +6871,7 @@
         </w:tc>
         <w:tc>
           <w:tcPr>
-            <w:tcW w:w="1985" w:type="dxa"/>
+            <w:tcW w:w="2127" w:type="dxa"/>
           </w:tcPr>
           <w:p>
             <w:pPr>
@@ -6710,27 +6911,14 @@
       <w:r>
         <w:t xml:space="preserve">Tabulka </w:t>
       </w:r>
-      <w:r>
-        <w:fldChar w:fldCharType="begin"/>
-      </w:r>
-      <w:r>
-        <w:instrText xml:space="preserve"> SEQ Tabulka \* ARABIC </w:instrText>
-      </w:r>
-      <w:r>
-        <w:fldChar w:fldCharType="separate"/>
-      </w:r>
-      <w:r>
-        <w:rPr>
-          <w:noProof/>
-        </w:rPr>
-        <w:t>1</w:t>
-      </w:r>
-      <w:r>
-        <w:rPr>
-          <w:noProof/>
-        </w:rPr>
-        <w:fldChar w:fldCharType="end"/>
-      </w:r>
+      <w:fldSimple w:instr=" SEQ Tabulka \* ARABIC ">
+        <w:r>
+          <w:rPr>
+            <w:noProof/>
+          </w:rPr>
+          <w:t>1</w:t>
+        </w:r>
+      </w:fldSimple>
       <w:r>
         <w:rPr>
           <w:noProof/>
@@ -7823,27 +8011,14 @@
       <w:r>
         <w:t xml:space="preserve">Tabulka </w:t>
       </w:r>
-      <w:r>
-        <w:fldChar w:fldCharType="begin"/>
-      </w:r>
-      <w:r>
-        <w:instrText xml:space="preserve"> SEQ Tabulka \* ARABIC </w:instrText>
-      </w:r>
-      <w:r>
-        <w:fldChar w:fldCharType="separate"/>
-      </w:r>
-      <w:r>
-        <w:rPr>
-          <w:noProof/>
-        </w:rPr>
-        <w:t>2</w:t>
-      </w:r>
-      <w:r>
-        <w:rPr>
-          <w:noProof/>
-        </w:rPr>
-        <w:fldChar w:fldCharType="end"/>
-      </w:r>
+      <w:fldSimple w:instr=" SEQ Tabulka \* ARABIC ">
+        <w:r>
+          <w:rPr>
+            <w:noProof/>
+          </w:rPr>
+          <w:t>2</w:t>
+        </w:r>
+      </w:fldSimple>
       <w:r>
         <w:t xml:space="preserve"> - </w:t>
       </w:r>
@@ -8222,25 +8397,87 @@
       <w:pPr>
         <w:pStyle w:val="normlntext"/>
       </w:pPr>
+      <w:r>
+        <w:t>Před tím,</w:t>
+      </w:r>
+      <w:r>
+        <w:t xml:space="preserve"> než se vrhneme na vývoj, navrhneme, jak budeme dokumentovat proces vývoje, jak bude probíhat komunikace při vývoji a jaké technologie pro to zvolíme</w:t>
+      </w:r>
+      <w:r>
+        <w:t xml:space="preserve">. Tohoto návrhu se budeme snažit při vývoji držet. </w:t>
+      </w:r>
+      <w:r>
+        <w:t xml:space="preserve">Jednotlivé body tohoto návrhu mohou být v procesu vývoje </w:t>
+      </w:r>
+      <w:r>
+        <w:t>shledány</w:t>
+      </w:r>
+      <w:r>
+        <w:t xml:space="preserve"> jako nevyhovující a mohou se změnit.</w:t>
+      </w:r>
+    </w:p>
+    <w:p>
+      <w:pPr>
+        <w:pStyle w:val="normlntext"/>
+      </w:pPr>
+      <w:r>
+        <w:t xml:space="preserve">Pro dokumentaci využíváme </w:t>
+      </w:r>
+      <w:proofErr w:type="spellStart"/>
+      <w:r>
+        <w:t>GitHub</w:t>
+      </w:r>
+      <w:proofErr w:type="spellEnd"/>
+      <w:r>
+        <w:t xml:space="preserve"> [16]</w:t>
+      </w:r>
+      <w:r>
+        <w:t>, jež nám umožňuje vyvíjet, ukládat a udržovat software.</w:t>
+      </w:r>
+      <w:r>
+        <w:t xml:space="preserve"> Produkt je dostupný online, je zdarma a je používán mnoha vývojáři a firmami vyvíjejícími software.</w:t>
+      </w:r>
+      <w:r>
+        <w:t xml:space="preserve"> </w:t>
+      </w:r>
+      <w:r>
+        <w:t xml:space="preserve">Pro časové plánování práce, která se provedla, provede a je prováděna, používáme </w:t>
+      </w:r>
+      <w:proofErr w:type="spellStart"/>
+      <w:r>
+        <w:t>Trello</w:t>
+      </w:r>
+      <w:proofErr w:type="spellEnd"/>
+      <w:r>
+        <w:t xml:space="preserve"> [17].</w:t>
+      </w:r>
+      <w:r>
+        <w:t xml:space="preserve"> Software nám </w:t>
+      </w:r>
+      <w:r>
+        <w:t>umožňuj</w:t>
+      </w:r>
+      <w:bookmarkStart w:id="51" w:name="_GoBack"/>
+      <w:bookmarkEnd w:id="51"/>
+      <w:r>
+        <w:t>e rozvrhnout práci mezi vývojový tým a sledovat, kdo a kdy na čem pracuje</w:t>
+      </w:r>
       <w:proofErr w:type="gramStart"/>
       <w:r>
-        <w:t>Ještě</w:t>
+        <w:t xml:space="preserve">. </w:t>
       </w:r>
       <w:proofErr w:type="gramEnd"/>
       <w:r>
-        <w:t xml:space="preserve"> než se vrhneme na vývoj, navrhneme, jak budeme dokumentovat proces vývoje, jak bude probíhat komunikace při vývoji a jaké technologie pro to zvolíme</w:t>
-      </w:r>
-      <w:r>
-        <w:t xml:space="preserve">. Tohoto návrhu se budeme snažit při vývoji držet. </w:t>
-      </w:r>
-      <w:r>
-        <w:t xml:space="preserve">Jednotlivé body tohoto návrhu mohou být v procesu vývoje </w:t>
-      </w:r>
-      <w:r>
-        <w:t>shledány</w:t>
-      </w:r>
-      <w:r>
-        <w:t xml:space="preserve"> jako nevyhovující a mohou se změnit.</w:t>
+        <w:t>Díky tomu můžeme vidět, jakým směrem se práce ubírá a spravovat postup jejího vývoje.</w:t>
+      </w:r>
+      <w:r>
+        <w:t xml:space="preserve"> </w:t>
+      </w:r>
+      <w:r>
+        <w:t xml:space="preserve">I tento produkt je dostupný online a je zdarma. </w:t>
+      </w:r>
+      <w:r>
+        <w:t>Tyto dva produkty usnadňují samotnou práci při vývoji softwaru a umožňují paralelní práci vývojářského týmu.</w:t>
       </w:r>
     </w:p>
     <w:p>
@@ -8248,95 +8485,67 @@
         <w:pStyle w:val="normlntext"/>
       </w:pPr>
       <w:r>
-        <w:t xml:space="preserve">Pro dokumentaci využíváme </w:t>
-      </w:r>
-      <w:proofErr w:type="spellStart"/>
-      <w:r>
-        <w:t>GitHub</w:t>
-      </w:r>
-      <w:proofErr w:type="spellEnd"/>
-      <w:r>
-        <w:t xml:space="preserve"> [16]</w:t>
-      </w:r>
-      <w:r>
-        <w:t>, jež nám umožňuje vyvíjet, ukládat a udržovat software.</w:t>
-      </w:r>
-      <w:r>
-        <w:t xml:space="preserve"> Produkt je dostupný online, je zdarma a je používán mnoha vývojáři a firmami vyvíjejícími software.</w:t>
-      </w:r>
-      <w:r>
-        <w:t xml:space="preserve"> </w:t>
-      </w:r>
-      <w:r>
-        <w:t xml:space="preserve">Pro časové plánování práce, která se provedla, provede a je prováděna, používáme </w:t>
-      </w:r>
-      <w:proofErr w:type="spellStart"/>
-      <w:r>
-        <w:t>Trello</w:t>
-      </w:r>
-      <w:proofErr w:type="spellEnd"/>
-      <w:r>
-        <w:t xml:space="preserve"> [17].</w:t>
-      </w:r>
-      <w:r>
-        <w:t xml:space="preserve"> </w:t>
-      </w:r>
-      <w:r>
-        <w:t xml:space="preserve">I tento produkt je dostupný online a je zdarma. </w:t>
-      </w:r>
-      <w:r>
-        <w:t>Tyto dva produkty usnadňují samotnou práci při vývoji softwaru a umožňují paralelní práci vývojářského týmu.</w:t>
-      </w:r>
+        <w:t xml:space="preserve">Postup vývoje je zaznamenán pomocí </w:t>
+      </w:r>
+      <w:proofErr w:type="spellStart"/>
+      <w:r>
+        <w:t>road</w:t>
+      </w:r>
+      <w:proofErr w:type="spellEnd"/>
+      <w:r>
+        <w:t xml:space="preserve"> mapy. </w:t>
+      </w:r>
+      <w:proofErr w:type="spellStart"/>
+      <w:r>
+        <w:t>Road</w:t>
+      </w:r>
+      <w:proofErr w:type="spellEnd"/>
+      <w:r>
+        <w:t xml:space="preserve"> mapa je dokument, ve kterém si stanovíme časové milníky, kdy má být splněna určitá část vývoje od počátku vývoje až do jeho dokončení.</w:t>
+      </w:r>
+    </w:p>
+    <w:p>
+      <w:pPr>
+        <w:pStyle w:val="NadpisB"/>
+      </w:pPr>
+      <w:bookmarkStart w:id="52" w:name="_Toc103634100"/>
+      <w:r>
+        <w:t>Vybrané techniky fáze zahájení</w:t>
+      </w:r>
+      <w:bookmarkEnd w:id="52"/>
     </w:p>
     <w:p>
       <w:pPr>
         <w:pStyle w:val="normlntext"/>
       </w:pPr>
       <w:r>
-        <w:t xml:space="preserve">Postup vývoje je zaznamenán pomocí </w:t>
-      </w:r>
-      <w:proofErr w:type="spellStart"/>
-      <w:r>
-        <w:t>road</w:t>
-      </w:r>
-      <w:proofErr w:type="spellEnd"/>
-      <w:r>
-        <w:t xml:space="preserve"> mapy. </w:t>
-      </w:r>
-      <w:proofErr w:type="spellStart"/>
-      <w:r>
-        <w:t>Road</w:t>
-      </w:r>
-      <w:proofErr w:type="spellEnd"/>
-      <w:r>
-        <w:t xml:space="preserve"> mapa je dokument, ve kterém si stanovíme časové milníky, kdy má být splněna určitá část vývoje od počátku vývoje až do jeho dokončení.</w:t>
-      </w:r>
-    </w:p>
-    <w:p>
-      <w:pPr>
-        <w:pStyle w:val="NadpisB"/>
-      </w:pPr>
-      <w:bookmarkStart w:id="51" w:name="_Toc103634100"/>
-      <w:r>
-        <w:t>Vybrané techniky fáze zahájení</w:t>
-      </w:r>
-      <w:bookmarkEnd w:id="51"/>
+        <w:t xml:space="preserve">Již v minulých kapitolách jsme definovali problém orientace v komplexních objektově-orientovaných projektech. </w:t>
+      </w:r>
+      <w:r>
+        <w:t xml:space="preserve">Zjistili jsme, zda existuje řešení problému a zdali nám vyhovuje. Po zjištění těchto informací jsme si stanovali vizi. Vize je představa budoucího stavu, která nám přináší určitý přínos a snažíme se ji naplnit. Vize vzniká při nalezení problému a snaze </w:t>
+      </w:r>
+      <w:r>
+        <w:t>jej vyřešit či eliminovat</w:t>
+      </w:r>
+      <w:r>
+        <w:t>.</w:t>
+      </w:r>
     </w:p>
     <w:p>
       <w:pPr>
         <w:pStyle w:val="normlntext"/>
       </w:pPr>
       <w:r>
-        <w:t xml:space="preserve">Již v minulých kapitolách jsme definovali problém orientace v komplexních objektově-orientovaných projektech. </w:t>
-      </w:r>
-      <w:r>
-        <w:t xml:space="preserve">Zjistili jsme, zda existuje řešení problému a zdali nám vyhovuje. Po zjištění těchto informací jsme si stanovali vizi. Vize je představa budoucího stavu, která nám přináší určitý přínos a snažíme se ji naplnit. Vize vzniká při nalezení problému a snaze </w:t>
-      </w:r>
-      <w:r>
-        <w:t>jej vyřešit či eliminovat</w:t>
-      </w:r>
-      <w:r>
-        <w:t>.</w:t>
+        <w:t xml:space="preserve">Po ujasnění vize následují cíle. Pozor, není to totéž. </w:t>
+      </w:r>
+      <w:r>
+        <w:t>Zatímco vize je abstraktní, často citově zabarvený pojem pro představu budoucího stavu, cíle již přechází do racionální roviny. S</w:t>
+      </w:r>
+      <w:r>
+        <w:t xml:space="preserve">pecifikují řešený problém, navrhují způsob jeho řešení a dají se rozložit na více cílů řešících určitou část celé problematiky. </w:t>
+      </w:r>
+      <w:r>
+        <w:t>Cíle musí být stručné a musí z nich vyplývat záměr.</w:t>
       </w:r>
     </w:p>
     <w:p>
@@ -8344,34 +8553,17 @@
         <w:pStyle w:val="normlntext"/>
       </w:pPr>
       <w:r>
-        <w:t xml:space="preserve">Po ujasnění vize následují cíle. Pozor, není to totéž. </w:t>
-      </w:r>
-      <w:r>
-        <w:t>Zatímco vize je abstraktní, často citově zabarvený pojem pro představu budoucího stavu, cíle již přechází do racionální roviny. S</w:t>
-      </w:r>
-      <w:r>
-        <w:t xml:space="preserve">pecifikují řešený problém, navrhují způsob jeho řešení a dají se rozložit na více cílů řešících určitou část celé problematiky. </w:t>
-      </w:r>
-      <w:r>
-        <w:t>Cíle musí být stručné a musí z nich vyplývat záměr.</w:t>
-      </w:r>
-    </w:p>
-    <w:p>
-      <w:pPr>
-        <w:pStyle w:val="normlntext"/>
-      </w:pPr>
-      <w:r>
         <w:t xml:space="preserve">Abychom však </w:t>
       </w:r>
       <w:r>
-        <w:t>při procesu vývoje řešili pouze náš problém a nezabíhali do jiné problematiky, je určen rozsah projektu. Mnohdy se stává, že při specifikaci požadavků, či v jiném kroku vývoje, zákazník požaduje něco navíc, co není primárním záměrem. Je nutno si určit, zda si rozšíření můžeme dovolit, či nikoli. Je zapotřebí si upřesnit hranice projektu</w:t>
-      </w:r>
-      <w:r>
-        <w:t xml:space="preserve">, </w:t>
+        <w:t xml:space="preserve">při procesu vývoje řešili pouze náš problém a nezabíhali do jiné problematiky, je určen rozsah projektu. Mnohdy se stává, že při specifikaci požadavků, či </w:t>
       </w:r>
       <w:r>
         <w:lastRenderedPageBreak/>
-        <w:t>se kterými musí být také zákazník obeznámen a souhlasit s nimi</w:t>
+        <w:t>v jiném kroku vývoje, zákazník požaduje něco navíc, co není primárním záměrem. Je nutno si určit, zda si rozšíření můžeme dovolit, či nikoli. Je zapotřebí si upřesnit hranice projektu</w:t>
+      </w:r>
+      <w:r>
+        <w:t>, se kterými musí být také zákazník obeznámen a souhlasit s nimi</w:t>
       </w:r>
       <w:r>
         <w:t>.</w:t>
@@ -8496,13 +8688,13 @@
           <w:numId w:val="22"/>
         </w:numPr>
       </w:pPr>
-      <w:bookmarkStart w:id="52" w:name="_Ref103526070"/>
-      <w:bookmarkStart w:id="53" w:name="_Toc103634101"/>
+      <w:bookmarkStart w:id="53" w:name="_Ref103526070"/>
+      <w:bookmarkStart w:id="54" w:name="_Toc103634101"/>
       <w:r>
         <w:t>Vybrané techniky fáze rozpracování</w:t>
       </w:r>
-      <w:bookmarkEnd w:id="52"/>
       <w:bookmarkEnd w:id="53"/>
+      <w:bookmarkEnd w:id="54"/>
     </w:p>
     <w:p>
       <w:pPr>
@@ -8576,12 +8768,12 @@
           <w:numId w:val="22"/>
         </w:numPr>
       </w:pPr>
-      <w:bookmarkStart w:id="54" w:name="_Toc103634102"/>
+      <w:bookmarkStart w:id="55" w:name="_Toc103634102"/>
       <w:r>
         <w:lastRenderedPageBreak/>
         <w:t>Vybrané techniky fáze konstrukce</w:t>
       </w:r>
-      <w:bookmarkEnd w:id="54"/>
+      <w:bookmarkEnd w:id="55"/>
     </w:p>
     <w:p>
       <w:pPr>
@@ -8670,11 +8862,11 @@
           <w:numId w:val="22"/>
         </w:numPr>
       </w:pPr>
-      <w:bookmarkStart w:id="55" w:name="_Toc103634103"/>
+      <w:bookmarkStart w:id="56" w:name="_Toc103634103"/>
       <w:r>
         <w:t>Vybrané techniky fáze zavedení</w:t>
       </w:r>
-      <w:bookmarkEnd w:id="55"/>
+      <w:bookmarkEnd w:id="56"/>
     </w:p>
     <w:p>
       <w:pPr>
@@ -8841,12 +9033,12 @@
       <w:r>
         <w:br w:type="page"/>
       </w:r>
-      <w:bookmarkStart w:id="56" w:name="_Toc103634104"/>
+      <w:bookmarkStart w:id="57" w:name="_Toc103634104"/>
       <w:r>
         <w:lastRenderedPageBreak/>
         <w:t>Realizace řešení práce</w:t>
       </w:r>
-      <w:bookmarkEnd w:id="56"/>
+      <w:bookmarkEnd w:id="57"/>
     </w:p>
     <w:p>
       <w:pPr>
@@ -8878,11 +9070,11 @@
       <w:pPr>
         <w:pStyle w:val="NadpisB"/>
       </w:pPr>
-      <w:bookmarkStart w:id="57" w:name="_Toc103634105"/>
+      <w:bookmarkStart w:id="58" w:name="_Toc103634105"/>
       <w:r>
         <w:t>Vize</w:t>
       </w:r>
-      <w:bookmarkEnd w:id="57"/>
+      <w:bookmarkEnd w:id="58"/>
     </w:p>
     <w:p>
       <w:pPr>
@@ -9414,46 +9606,33 @@
       <w:pPr>
         <w:pStyle w:val="Titulek"/>
       </w:pPr>
-      <w:bookmarkStart w:id="58" w:name="_Toc103543231"/>
+      <w:bookmarkStart w:id="59" w:name="_Toc103543231"/>
       <w:r>
         <w:lastRenderedPageBreak/>
         <w:t xml:space="preserve">Tabulka </w:t>
       </w:r>
-      <w:r>
-        <w:fldChar w:fldCharType="begin"/>
-      </w:r>
-      <w:r>
-        <w:instrText xml:space="preserve"> SEQ Tabulka \* ARABIC </w:instrText>
-      </w:r>
-      <w:r>
-        <w:fldChar w:fldCharType="separate"/>
-      </w:r>
-      <w:r>
-        <w:rPr>
-          <w:noProof/>
-        </w:rPr>
-        <w:t>3</w:t>
-      </w:r>
-      <w:r>
-        <w:rPr>
-          <w:noProof/>
-        </w:rPr>
-        <w:fldChar w:fldCharType="end"/>
-      </w:r>
+      <w:fldSimple w:instr=" SEQ Tabulka \* ARABIC ">
+        <w:r>
+          <w:rPr>
+            <w:noProof/>
+          </w:rPr>
+          <w:t>3</w:t>
+        </w:r>
+      </w:fldSimple>
       <w:r>
         <w:t xml:space="preserve"> - vize</w:t>
       </w:r>
-      <w:bookmarkEnd w:id="58"/>
+      <w:bookmarkEnd w:id="59"/>
     </w:p>
     <w:p>
       <w:pPr>
         <w:pStyle w:val="NadpisB"/>
       </w:pPr>
-      <w:bookmarkStart w:id="59" w:name="_Toc103634106"/>
+      <w:bookmarkStart w:id="60" w:name="_Toc103634106"/>
       <w:r>
         <w:t>Analýza uživatelů</w:t>
       </w:r>
-      <w:bookmarkEnd w:id="59"/>
+      <w:bookmarkEnd w:id="60"/>
     </w:p>
     <w:p>
       <w:pPr>
@@ -9550,7 +9729,7 @@
       <w:pPr>
         <w:pStyle w:val="NadpisB"/>
       </w:pPr>
-      <w:bookmarkStart w:id="60" w:name="_Toc103634107"/>
+      <w:bookmarkStart w:id="61" w:name="_Toc103634107"/>
       <w:r>
         <w:t>Požadavky</w:t>
       </w:r>
@@ -9561,7 +9740,7 @@
       <w:r>
         <w:t>stories</w:t>
       </w:r>
-      <w:bookmarkEnd w:id="60"/>
+      <w:bookmarkEnd w:id="61"/>
       <w:proofErr w:type="spellEnd"/>
     </w:p>
     <w:p>
@@ -9591,7 +9770,7 @@
       <w:pPr>
         <w:pStyle w:val="normlntext"/>
       </w:pPr>
-      <w:bookmarkStart w:id="61" w:name="_Hlk103132458"/>
+      <w:bookmarkStart w:id="62" w:name="_Hlk103132458"/>
       <w:r>
         <w:t xml:space="preserve">Požadavky lze specifikovat různými způsoby, např. use case diagramem, scénáři, pomocí user </w:t>
       </w:r>
@@ -9634,7 +9813,7 @@
             <w:cnfStyle w:val="001000000000" w:firstRow="0" w:lastRow="0" w:firstColumn="1" w:lastColumn="0" w:oddVBand="0" w:evenVBand="0" w:oddHBand="0" w:evenHBand="0" w:firstRowFirstColumn="0" w:firstRowLastColumn="0" w:lastRowFirstColumn="0" w:lastRowLastColumn="0"/>
             <w:tcW w:w="8777" w:type="dxa"/>
           </w:tcPr>
-          <w:bookmarkEnd w:id="61"/>
+          <w:bookmarkEnd w:id="62"/>
           <w:p>
             <w:pPr>
               <w:pStyle w:val="normlntext"/>
@@ -10215,49 +10394,36 @@
       <w:pPr>
         <w:pStyle w:val="Titulek"/>
       </w:pPr>
-      <w:bookmarkStart w:id="62" w:name="_Toc103543232"/>
-      <w:bookmarkStart w:id="63" w:name="_Ref100127711"/>
+      <w:bookmarkStart w:id="63" w:name="_Toc103543232"/>
+      <w:bookmarkStart w:id="64" w:name="_Ref100127711"/>
       <w:r>
         <w:t xml:space="preserve">Tabulka </w:t>
       </w:r>
-      <w:r>
-        <w:fldChar w:fldCharType="begin"/>
-      </w:r>
-      <w:r>
-        <w:instrText xml:space="preserve"> SEQ Tabulka \* ARABIC </w:instrText>
-      </w:r>
-      <w:r>
-        <w:fldChar w:fldCharType="separate"/>
-      </w:r>
-      <w:r>
-        <w:rPr>
-          <w:noProof/>
-        </w:rPr>
-        <w:t>4</w:t>
-      </w:r>
-      <w:r>
-        <w:rPr>
-          <w:noProof/>
-        </w:rPr>
-        <w:fldChar w:fldCharType="end"/>
-      </w:r>
+      <w:fldSimple w:instr=" SEQ Tabulka \* ARABIC ">
+        <w:r>
+          <w:rPr>
+            <w:noProof/>
+          </w:rPr>
+          <w:t>4</w:t>
+        </w:r>
+      </w:fldSimple>
       <w:r>
         <w:t xml:space="preserve"> - požadavky</w:t>
       </w:r>
-      <w:bookmarkEnd w:id="62"/>
+      <w:bookmarkEnd w:id="63"/>
     </w:p>
     <w:p>
       <w:pPr>
         <w:pStyle w:val="NadpisB"/>
       </w:pPr>
-      <w:bookmarkStart w:id="64" w:name="_Toc103634108"/>
+      <w:bookmarkStart w:id="65" w:name="_Toc103634108"/>
       <w:r>
         <w:t>A</w:t>
       </w:r>
       <w:r>
         <w:t>rchitektura</w:t>
       </w:r>
-      <w:bookmarkEnd w:id="64"/>
+      <w:bookmarkEnd w:id="65"/>
     </w:p>
     <w:p>
       <w:pPr>
@@ -10359,7 +10525,7 @@
                     <pic:cNvPicPr/>
                   </pic:nvPicPr>
                   <pic:blipFill>
-                    <a:blip r:embed="rId12">
+                    <a:blip r:embed="rId15">
                       <a:extLst>
                         <a:ext uri="{28A0092B-C50C-407E-A947-70E740481C1C}">
                           <a14:useLocalDpi xmlns:a14="http://schemas.microsoft.com/office/drawing/2010/main" val="0"/>
@@ -10391,48 +10557,35 @@
         <w:pStyle w:val="Titulek"/>
         <w:jc w:val="both"/>
       </w:pPr>
-      <w:bookmarkStart w:id="65" w:name="_Toc103543220"/>
+      <w:bookmarkStart w:id="66" w:name="_Toc103543220"/>
       <w:r>
         <w:t xml:space="preserve">Obrázek </w:t>
       </w:r>
-      <w:r>
-        <w:fldChar w:fldCharType="begin"/>
-      </w:r>
-      <w:r>
-        <w:instrText xml:space="preserve"> SEQ Obrázek \* ARABIC </w:instrText>
-      </w:r>
-      <w:r>
-        <w:fldChar w:fldCharType="separate"/>
-      </w:r>
-      <w:r>
-        <w:rPr>
-          <w:noProof/>
-        </w:rPr>
-        <w:t>2</w:t>
-      </w:r>
-      <w:r>
-        <w:rPr>
-          <w:noProof/>
-        </w:rPr>
-        <w:fldChar w:fldCharType="end"/>
-      </w:r>
+      <w:fldSimple w:instr=" SEQ Obrázek \* ARABIC ">
+        <w:r>
+          <w:rPr>
+            <w:noProof/>
+          </w:rPr>
+          <w:t>3</w:t>
+        </w:r>
+      </w:fldSimple>
       <w:r>
         <w:t xml:space="preserve"> - diagram architektury</w:t>
       </w:r>
-      <w:bookmarkEnd w:id="65"/>
+      <w:bookmarkEnd w:id="66"/>
     </w:p>
     <w:p>
       <w:pPr>
         <w:pStyle w:val="NadpisB"/>
       </w:pPr>
-      <w:bookmarkStart w:id="66" w:name="_Ref103610233"/>
-      <w:bookmarkStart w:id="67" w:name="_Toc103634109"/>
+      <w:bookmarkStart w:id="67" w:name="_Ref103610233"/>
+      <w:bookmarkStart w:id="68" w:name="_Toc103634109"/>
       <w:r>
         <w:t>Definice rizik</w:t>
       </w:r>
-      <w:bookmarkEnd w:id="63"/>
-      <w:bookmarkEnd w:id="66"/>
+      <w:bookmarkEnd w:id="64"/>
       <w:bookmarkEnd w:id="67"/>
+      <w:bookmarkEnd w:id="68"/>
     </w:p>
     <w:p>
       <w:pPr>
@@ -11463,11 +11616,11 @@
               <w:ind w:left="278"/>
               <w:cnfStyle w:val="000000000000" w:firstRow="0" w:lastRow="0" w:firstColumn="0" w:lastColumn="0" w:oddVBand="0" w:evenVBand="0" w:oddHBand="0" w:evenHBand="0" w:firstRowFirstColumn="0" w:firstRowLastColumn="0" w:lastRowFirstColumn="0" w:lastRowLastColumn="0"/>
             </w:pPr>
-            <w:bookmarkStart w:id="68" w:name="_Ref103390161"/>
+            <w:bookmarkStart w:id="69" w:name="_Ref103390161"/>
             <w:r>
               <w:t>Definovat si pravidla kódu.</w:t>
             </w:r>
-            <w:bookmarkEnd w:id="68"/>
+            <w:bookmarkEnd w:id="69"/>
           </w:p>
           <w:p>
             <w:pPr>
@@ -11873,64 +12026,103 @@
       <w:pPr>
         <w:pStyle w:val="Titulek"/>
       </w:pPr>
-      <w:bookmarkStart w:id="69" w:name="_Toc103543233"/>
+      <w:bookmarkStart w:id="70" w:name="_Toc103543233"/>
       <w:r>
         <w:t xml:space="preserve">Tabulka </w:t>
       </w:r>
+      <w:fldSimple w:instr=" SEQ Tabulka \* ARABIC ">
+        <w:r>
+          <w:rPr>
+            <w:noProof/>
+          </w:rPr>
+          <w:t>5</w:t>
+        </w:r>
+      </w:fldSimple>
+      <w:r>
+        <w:t xml:space="preserve"> - risk list</w:t>
+      </w:r>
+      <w:bookmarkEnd w:id="70"/>
+    </w:p>
+    <w:p>
+      <w:pPr>
+        <w:pStyle w:val="NadpisB"/>
+      </w:pPr>
+      <w:bookmarkStart w:id="71" w:name="_Toc103634110"/>
+      <w:r>
+        <w:t>Implementace řešení</w:t>
+      </w:r>
+      <w:bookmarkEnd w:id="71"/>
+    </w:p>
+    <w:p>
+      <w:pPr>
+        <w:pStyle w:val="normlntext"/>
+      </w:pPr>
+      <w:r>
+        <w:t xml:space="preserve">Při implementaci řešení byl kladen důraz na dodržování pravidel pro psaní čistého a přehledného kódu. V kapitole č. </w:t>
+      </w:r>
       <w:r>
         <w:fldChar w:fldCharType="begin"/>
       </w:r>
       <w:r>
-        <w:instrText xml:space="preserve"> SEQ Tabulka \* ARABIC </w:instrText>
+        <w:instrText xml:space="preserve"> REF _Ref103630051 \r \h </w:instrText>
       </w:r>
       <w:r>
         <w:fldChar w:fldCharType="separate"/>
       </w:r>
       <w:r>
-        <w:rPr>
-          <w:noProof/>
-        </w:rPr>
-        <w:t>5</w:t>
-      </w:r>
-      <w:r>
-        <w:rPr>
-          <w:noProof/>
-        </w:rPr>
+        <w:t>1.3</w:t>
+      </w:r>
+      <w:r>
         <w:fldChar w:fldCharType="end"/>
       </w:r>
       <w:r>
-        <w:t xml:space="preserve"> - risk list</w:t>
-      </w:r>
-      <w:bookmarkEnd w:id="69"/>
-    </w:p>
-    <w:p>
-      <w:pPr>
-        <w:pStyle w:val="NadpisB"/>
-      </w:pPr>
-      <w:bookmarkStart w:id="70" w:name="_Toc103634110"/>
-      <w:r>
-        <w:t>Implementace řešení</w:t>
-      </w:r>
-      <w:bookmarkEnd w:id="70"/>
+        <w:t xml:space="preserve"> - </w:t>
+      </w:r>
+      <w:r>
+        <w:fldChar w:fldCharType="begin"/>
+      </w:r>
+      <w:r>
+        <w:instrText xml:space="preserve"> REF _Ref103630054 \h </w:instrText>
+      </w:r>
+      <w:r>
+        <w:fldChar w:fldCharType="separate"/>
+      </w:r>
+      <w:r>
+        <w:t xml:space="preserve">Prostředí </w:t>
+      </w:r>
+      <w:proofErr w:type="spellStart"/>
+      <w:r>
+        <w:t>IntelliJ</w:t>
+      </w:r>
+      <w:proofErr w:type="spellEnd"/>
+      <w:r>
+        <w:t xml:space="preserve"> IDEA</w:t>
+      </w:r>
+      <w:r>
+        <w:fldChar w:fldCharType="end"/>
+      </w:r>
+      <w:r>
+        <w:t xml:space="preserve"> jsme si řekli, že prostředí nabízí různé nástroje pro rychlý a snadný vývoj. Za zmínku stojí jedna funkcionalita, jež napomáhá psaní čistého kódu, a to je reformátování. Reformátovat lze vybraný kód, či celý soubor. Další nápomocnou funkcionalitou je možnost refaktorování kódu. Obě tyto možnosti zpřehlední kód během pár kliknutí.</w:t>
+      </w:r>
     </w:p>
     <w:p>
       <w:pPr>
         <w:pStyle w:val="normlntext"/>
       </w:pPr>
       <w:r>
-        <w:t xml:space="preserve">Při implementaci řešení byl kladen důraz na dodržování pravidel pro psaní čistého a přehledného kódu. V kapitole č. </w:t>
+        <w:t xml:space="preserve">Při implementaci řešení jsme vycházeli z požadavků zákazníka a také z risk-listu, který je znázorněn v kapitole č. </w:t>
       </w:r>
       <w:r>
         <w:fldChar w:fldCharType="begin"/>
       </w:r>
       <w:r>
-        <w:instrText xml:space="preserve"> REF _Ref103630051 \r \h </w:instrText>
+        <w:instrText xml:space="preserve"> REF _Ref103610233 \r \h  \* MERGEFORMAT </w:instrText>
       </w:r>
       <w:r>
         <w:fldChar w:fldCharType="separate"/>
       </w:r>
       <w:r>
-        <w:t>1.3</w:t>
+        <w:t>4.5</w:t>
       </w:r>
       <w:r>
         <w:fldChar w:fldCharType="end"/>
@@ -11942,27 +12134,46 @@
         <w:fldChar w:fldCharType="begin"/>
       </w:r>
       <w:r>
-        <w:instrText xml:space="preserve"> REF _Ref103630054 \h </w:instrText>
+        <w:instrText xml:space="preserve"> REF _Ref100127711 \h  \* MERGEFORMAT </w:instrText>
       </w:r>
       <w:r>
         <w:fldChar w:fldCharType="separate"/>
       </w:r>
       <w:r>
-        <w:t xml:space="preserve">Prostředí </w:t>
-      </w:r>
-      <w:proofErr w:type="spellStart"/>
-      <w:r>
-        <w:t>IntelliJ</w:t>
-      </w:r>
-      <w:proofErr w:type="spellEnd"/>
-      <w:r>
-        <w:t xml:space="preserve"> IDEA</w:t>
+        <w:t>Definice rizik</w:t>
       </w:r>
       <w:r>
         <w:fldChar w:fldCharType="end"/>
       </w:r>
       <w:r>
-        <w:t xml:space="preserve"> jsme si řekli, že prostředí nabízí různé nástroje pro rychlý a snadný vývoj. Za zmínku stojí jedna funkcionalita, jež napomáhá psaní čistého kódu, a to je reformátování. Reformátovat lze vybraný kód, či celý soubor. Další nápomocnou funkcionalitou je možnost refaktorování kódu. Obě tyto možnosti zpřehlední kód během pár kliknutí.</w:t>
+        <w:t xml:space="preserve">. Před samotnou vizí byla vytvořena </w:t>
+      </w:r>
+      <w:proofErr w:type="spellStart"/>
+      <w:r>
+        <w:t>road</w:t>
+      </w:r>
+      <w:proofErr w:type="spellEnd"/>
+      <w:r>
+        <w:t xml:space="preserve"> mapa (časová osa s milníky, které nám říkají, kdy má být co hotovo).</w:t>
+      </w:r>
+      <w:r>
+        <w:t xml:space="preserve"> Tato </w:t>
+      </w:r>
+      <w:proofErr w:type="spellStart"/>
+      <w:r>
+        <w:t>road</w:t>
+      </w:r>
+      <w:proofErr w:type="spellEnd"/>
+      <w:r>
+        <w:t xml:space="preserve"> mapa se podle potřeb v průběhu času měnila (podrobnější specifikace řešení, přesná data). Nyní však máme specifikovány veškeré potřebné informace pro implementaci a </w:t>
+      </w:r>
+      <w:proofErr w:type="spellStart"/>
+      <w:r>
+        <w:t>road</w:t>
+      </w:r>
+      <w:proofErr w:type="spellEnd"/>
+      <w:r>
+        <w:t xml:space="preserve"> mapa by se dále již neměla měnit.</w:t>
       </w:r>
     </w:p>
     <w:p>
@@ -11970,83 +12181,6 @@
         <w:pStyle w:val="normlntext"/>
       </w:pPr>
       <w:r>
-        <w:t xml:space="preserve">Při implementaci řešení jsme vycházeli z požadavků zákazníka a také z risk-listu, který je znázorněn v kapitole č. </w:t>
-      </w:r>
-      <w:r>
-        <w:fldChar w:fldCharType="begin"/>
-      </w:r>
-      <w:r>
-        <w:instrText xml:space="preserve"> REF _Ref103610233 \r \h </w:instrText>
-      </w:r>
-      <w:r>
-        <w:instrText xml:space="preserve"> \* MERGEFORMAT </w:instrText>
-      </w:r>
-      <w:r>
-        <w:fldChar w:fldCharType="separate"/>
-      </w:r>
-      <w:r>
-        <w:t>4.5</w:t>
-      </w:r>
-      <w:r>
-        <w:fldChar w:fldCharType="end"/>
-      </w:r>
-      <w:r>
-        <w:t xml:space="preserve"> - </w:t>
-      </w:r>
-      <w:r>
-        <w:fldChar w:fldCharType="begin"/>
-      </w:r>
-      <w:r>
-        <w:instrText xml:space="preserve"> REF _Ref100127711 \h  \* MERGEFORMAT </w:instrText>
-      </w:r>
-      <w:r>
-        <w:fldChar w:fldCharType="separate"/>
-      </w:r>
-      <w:r>
-        <w:t>Definice rizik</w:t>
-      </w:r>
-      <w:r>
-        <w:fldChar w:fldCharType="end"/>
-      </w:r>
-      <w:r>
-        <w:t xml:space="preserve">. </w:t>
-      </w:r>
-      <w:r>
-        <w:t xml:space="preserve">Před samotnou vizí byla vytvořena </w:t>
-      </w:r>
-      <w:proofErr w:type="spellStart"/>
-      <w:r>
-        <w:t>road</w:t>
-      </w:r>
-      <w:proofErr w:type="spellEnd"/>
-      <w:r>
-        <w:t xml:space="preserve"> mapa (časová osa s milníky, které nám říkají, kdy má být co hotovo).</w:t>
-      </w:r>
-      <w:r>
-        <w:t xml:space="preserve"> Tato </w:t>
-      </w:r>
-      <w:proofErr w:type="spellStart"/>
-      <w:r>
-        <w:t>road</w:t>
-      </w:r>
-      <w:proofErr w:type="spellEnd"/>
-      <w:r>
-        <w:t xml:space="preserve"> mapa se podle potřeb v průběhu času měnila (podrobnější specifikace řešení, přesná data). Nyní však máme specifikovány veškeré potřebné informace pro implementaci a </w:t>
-      </w:r>
-      <w:proofErr w:type="spellStart"/>
-      <w:r>
-        <w:t>road</w:t>
-      </w:r>
-      <w:proofErr w:type="spellEnd"/>
-      <w:r>
-        <w:t xml:space="preserve"> mapa by se dále již neměla měnit.</w:t>
-      </w:r>
-    </w:p>
-    <w:p>
-      <w:pPr>
-        <w:pStyle w:val="normlntext"/>
-      </w:pPr>
-      <w:r>
         <w:t xml:space="preserve">Implementované funkční části pravidelně dokumentujeme a zálohujeme na </w:t>
       </w:r>
       <w:proofErr w:type="spellStart"/>
@@ -12070,7 +12204,7 @@
       <w:pPr>
         <w:pStyle w:val="NadpisC"/>
       </w:pPr>
-      <w:bookmarkStart w:id="71" w:name="_Toc103634111"/>
+      <w:bookmarkStart w:id="72" w:name="_Toc103634111"/>
       <w:r>
         <w:lastRenderedPageBreak/>
         <w:t>P</w:t>
@@ -12078,7 +12212,7 @@
       <w:r>
         <w:t>rototypy</w:t>
       </w:r>
-      <w:bookmarkEnd w:id="71"/>
+      <w:bookmarkEnd w:id="72"/>
     </w:p>
     <w:p>
       <w:pPr>
@@ -12111,9 +12245,9 @@
       <w:pPr>
         <w:pStyle w:val="NadpisC"/>
       </w:pPr>
-      <w:bookmarkStart w:id="72" w:name="_Ref103624800"/>
-      <w:bookmarkStart w:id="73" w:name="_Ref103624805"/>
-      <w:bookmarkStart w:id="74" w:name="_Toc103634112"/>
+      <w:bookmarkStart w:id="73" w:name="_Ref103624800"/>
+      <w:bookmarkStart w:id="74" w:name="_Ref103624805"/>
+      <w:bookmarkStart w:id="75" w:name="_Toc103634112"/>
       <w:r>
         <w:t xml:space="preserve">Tvorba </w:t>
       </w:r>
@@ -12121,9 +12255,9 @@
       <w:r>
         <w:t>pluginu</w:t>
       </w:r>
-      <w:bookmarkEnd w:id="72"/>
       <w:bookmarkEnd w:id="73"/>
       <w:bookmarkEnd w:id="74"/>
+      <w:bookmarkEnd w:id="75"/>
       <w:proofErr w:type="spellEnd"/>
     </w:p>
     <w:p>
@@ -12472,11 +12606,11 @@
       <w:pPr>
         <w:pStyle w:val="NadpisC"/>
       </w:pPr>
-      <w:bookmarkStart w:id="75" w:name="_Toc103634113"/>
+      <w:bookmarkStart w:id="76" w:name="_Toc103634113"/>
       <w:r>
         <w:t>Tvorba formulářů</w:t>
       </w:r>
-      <w:bookmarkEnd w:id="75"/>
+      <w:bookmarkEnd w:id="76"/>
     </w:p>
     <w:p>
       <w:pPr>
@@ -12574,7 +12708,7 @@
                     <pic:cNvPicPr/>
                   </pic:nvPicPr>
                   <pic:blipFill>
-                    <a:blip r:embed="rId13" cstate="print">
+                    <a:blip r:embed="rId16" cstate="print">
                       <a:extLst>
                         <a:ext uri="{28A0092B-C50C-407E-A947-70E740481C1C}">
                           <a14:useLocalDpi xmlns:a14="http://schemas.microsoft.com/office/drawing/2010/main" val="0"/>
@@ -12606,30 +12740,20 @@
         <w:pStyle w:val="Titulek"/>
         <w:jc w:val="both"/>
       </w:pPr>
-      <w:bookmarkStart w:id="76" w:name="_Ref103620718"/>
-      <w:bookmarkStart w:id="77" w:name="_Ref103620721"/>
+      <w:bookmarkStart w:id="77" w:name="_Ref103620718"/>
+      <w:bookmarkStart w:id="78" w:name="_Ref103620721"/>
       <w:r>
         <w:t xml:space="preserve">Obrázek </w:t>
       </w:r>
-      <w:r>
-        <w:fldChar w:fldCharType="begin"/>
-      </w:r>
-      <w:r>
-        <w:instrText xml:space="preserve"> SEQ Obrázek \* ARABIC </w:instrText>
-      </w:r>
-      <w:r>
-        <w:fldChar w:fldCharType="separate"/>
-      </w:r>
-      <w:r>
-        <w:rPr>
-          <w:noProof/>
-        </w:rPr>
-        <w:t>3</w:t>
-      </w:r>
-      <w:r>
-        <w:fldChar w:fldCharType="end"/>
-      </w:r>
-      <w:bookmarkEnd w:id="76"/>
+      <w:fldSimple w:instr=" SEQ Obrázek \* ARABIC ">
+        <w:r>
+          <w:rPr>
+            <w:noProof/>
+          </w:rPr>
+          <w:t>4</w:t>
+        </w:r>
+      </w:fldSimple>
+      <w:bookmarkEnd w:id="77"/>
       <w:r>
         <w:t xml:space="preserve"> - panel nabídek a nástrojů prostředí </w:t>
       </w:r>
@@ -12641,7 +12765,7 @@
       <w:r>
         <w:t xml:space="preserve"> IDEA</w:t>
       </w:r>
-      <w:bookmarkEnd w:id="77"/>
+      <w:bookmarkEnd w:id="78"/>
     </w:p>
     <w:p>
       <w:pPr>
@@ -12684,13 +12808,7 @@
         <w:t xml:space="preserve"> [20]</w:t>
       </w:r>
       <w:r>
-        <w:t xml:space="preserve">, </w:t>
-      </w:r>
-      <w:r>
-        <w:t>uzpůsobená pro práci na různých platformách</w:t>
-      </w:r>
-      <w:r>
-        <w:t>,</w:t>
+        <w:t>, uzpůsobená pro práci na různých platformách,</w:t>
       </w:r>
       <w:r>
         <w:t xml:space="preserve"> nabízí prvky pro tvorbu grafického uživatelského rozhraní</w:t>
@@ -12864,10 +12982,7 @@
         <w:t xml:space="preserve"> </w:t>
       </w:r>
       <w:r>
-        <w:t>pouze konfigu</w:t>
-      </w:r>
-      <w:r>
-        <w:t>rační</w:t>
+        <w:t>pouze konfigurační</w:t>
       </w:r>
       <w:r>
         <w:t>ho</w:t>
@@ -13064,28 +13179,19 @@
           <w:numId w:val="38"/>
         </w:numPr>
       </w:pPr>
-      <w:bookmarkStart w:id="78" w:name="_Toc103634114"/>
+      <w:bookmarkStart w:id="79" w:name="_Toc103634114"/>
       <w:r>
         <w:t xml:space="preserve">Generování </w:t>
       </w:r>
       <w:proofErr w:type="spellStart"/>
       <w:r>
-        <w:t>Plant</w:t>
-      </w:r>
-      <w:r>
-        <w:t>UML</w:t>
-      </w:r>
-      <w:proofErr w:type="spellEnd"/>
-      <w:r>
-        <w:t xml:space="preserve"> kódu pro</w:t>
-      </w:r>
-      <w:r>
-        <w:t xml:space="preserve"> diagram</w:t>
-      </w:r>
-      <w:r>
-        <w:t xml:space="preserve"> tříd jazyka UML</w:t>
-      </w:r>
-      <w:bookmarkEnd w:id="78"/>
+        <w:t>PlantUML</w:t>
+      </w:r>
+      <w:proofErr w:type="spellEnd"/>
+      <w:r>
+        <w:t xml:space="preserve"> kódu pro diagram tříd jazyka UML</w:t>
+      </w:r>
+      <w:bookmarkEnd w:id="79"/>
     </w:p>
     <w:p>
       <w:pPr>
@@ -13098,10 +13204,7 @@
         <w:t xml:space="preserve"> </w:t>
       </w:r>
       <w:r>
-        <w:t xml:space="preserve">Podle </w:t>
-      </w:r>
-      <w:r>
-        <w:t xml:space="preserve">zvoleného potvrzení formuláře také víme, jaký výstup budeme chtít ze vstupů získat. Pokud výstup zahrnuje </w:t>
+        <w:t xml:space="preserve">Podle zvoleného potvrzení formuláře také víme, jaký výstup budeme chtít ze vstupů získat. Pokud výstup zahrnuje </w:t>
       </w:r>
       <w:proofErr w:type="spellStart"/>
       <w:r>
@@ -13383,11 +13486,11 @@
       <w:pPr>
         <w:pStyle w:val="NadpisC"/>
       </w:pPr>
-      <w:bookmarkStart w:id="79" w:name="_Toc103634115"/>
+      <w:bookmarkStart w:id="80" w:name="_Toc103634115"/>
       <w:r>
         <w:t>Generování konfiguračního souboru</w:t>
       </w:r>
-      <w:bookmarkEnd w:id="79"/>
+      <w:bookmarkEnd w:id="80"/>
     </w:p>
     <w:p>
       <w:pPr>
@@ -13485,11 +13588,11 @@
       <w:pPr>
         <w:pStyle w:val="NadpisC"/>
       </w:pPr>
-      <w:bookmarkStart w:id="80" w:name="_Toc103634116"/>
+      <w:bookmarkStart w:id="81" w:name="_Toc103634116"/>
       <w:r>
         <w:t>Nasazení</w:t>
       </w:r>
-      <w:bookmarkEnd w:id="80"/>
+      <w:bookmarkEnd w:id="81"/>
     </w:p>
     <w:p>
       <w:pPr>
@@ -13565,24 +13668,24 @@
       <w:r>
         <w:br w:type="page"/>
       </w:r>
-      <w:bookmarkStart w:id="81" w:name="_Ref103267667"/>
-      <w:bookmarkStart w:id="82" w:name="_Ref103267709"/>
-      <w:bookmarkStart w:id="83" w:name="_Ref103267734"/>
-      <w:bookmarkStart w:id="84" w:name="_Ref103528578"/>
-      <w:bookmarkStart w:id="85" w:name="_Ref103528584"/>
-      <w:bookmarkStart w:id="86" w:name="_Ref103528587"/>
-      <w:bookmarkStart w:id="87" w:name="_Toc103634117"/>
+      <w:bookmarkStart w:id="82" w:name="_Ref103267667"/>
+      <w:bookmarkStart w:id="83" w:name="_Ref103267709"/>
+      <w:bookmarkStart w:id="84" w:name="_Ref103267734"/>
+      <w:bookmarkStart w:id="85" w:name="_Ref103528578"/>
+      <w:bookmarkStart w:id="86" w:name="_Ref103528584"/>
+      <w:bookmarkStart w:id="87" w:name="_Ref103528587"/>
+      <w:bookmarkStart w:id="88" w:name="_Toc103634117"/>
       <w:r>
         <w:lastRenderedPageBreak/>
         <w:t>Představení vytvořeného řešení</w:t>
       </w:r>
-      <w:bookmarkEnd w:id="81"/>
       <w:bookmarkEnd w:id="82"/>
       <w:bookmarkEnd w:id="83"/>
       <w:bookmarkEnd w:id="84"/>
       <w:bookmarkEnd w:id="85"/>
       <w:bookmarkEnd w:id="86"/>
       <w:bookmarkEnd w:id="87"/>
+      <w:bookmarkEnd w:id="88"/>
     </w:p>
     <w:p>
       <w:pPr>
@@ -13599,15 +13702,15 @@
       <w:r>
         <w:br w:type="page"/>
       </w:r>
-      <w:bookmarkStart w:id="88" w:name="_Toc209253219"/>
-      <w:bookmarkStart w:id="89" w:name="_Toc209253406"/>
-      <w:bookmarkStart w:id="90" w:name="_Toc209321260"/>
-      <w:bookmarkStart w:id="91" w:name="_Toc103634118"/>
+      <w:bookmarkStart w:id="89" w:name="_Toc103634118"/>
+      <w:bookmarkStart w:id="90" w:name="_Toc209253219"/>
+      <w:bookmarkStart w:id="91" w:name="_Toc209253406"/>
+      <w:bookmarkStart w:id="92" w:name="_Toc209321260"/>
       <w:r>
         <w:lastRenderedPageBreak/>
         <w:t>RESUMÉ</w:t>
       </w:r>
-      <w:bookmarkEnd w:id="91"/>
+      <w:bookmarkEnd w:id="89"/>
     </w:p>
     <w:p>
       <w:pPr>
@@ -13624,12 +13727,12 @@
       <w:r>
         <w:br w:type="page"/>
       </w:r>
-      <w:bookmarkStart w:id="92" w:name="_Toc103634119"/>
+      <w:bookmarkStart w:id="93" w:name="_Toc103634119"/>
       <w:r>
         <w:lastRenderedPageBreak/>
         <w:t>SUMMARY</w:t>
       </w:r>
-      <w:bookmarkEnd w:id="92"/>
+      <w:bookmarkEnd w:id="93"/>
     </w:p>
     <w:p>
       <w:pPr>
@@ -13664,15 +13767,15 @@
       <w:r>
         <w:br w:type="page"/>
       </w:r>
-      <w:bookmarkStart w:id="93" w:name="_Toc103634120"/>
+      <w:bookmarkStart w:id="94" w:name="_Toc103634120"/>
       <w:r>
         <w:lastRenderedPageBreak/>
         <w:t>SEZNAM POUŽITÉ LITERATURY</w:t>
       </w:r>
-      <w:bookmarkEnd w:id="88"/>
-      <w:bookmarkEnd w:id="89"/>
       <w:bookmarkEnd w:id="90"/>
-      <w:bookmarkEnd w:id="93"/>
+      <w:bookmarkEnd w:id="91"/>
+      <w:bookmarkEnd w:id="92"/>
+      <w:bookmarkEnd w:id="94"/>
     </w:p>
     <w:p>
       <w:pPr>
@@ -14506,7 +14609,7 @@
         </w:rPr>
         <w:t xml:space="preserve"> [online]. [cit. 2022-01-03]. Dostupné z: </w:t>
       </w:r>
-      <w:hyperlink r:id="rId14" w:history="1">
+      <w:hyperlink r:id="rId17" w:history="1">
         <w:r>
           <w:rPr>
             <w:rStyle w:val="Hypertextovodkaz"/>
@@ -14655,7 +14758,7 @@
         </w:rPr>
         <w:t xml:space="preserve"> [online]. [cit. 2022-01-03]. Dostupné z: </w:t>
       </w:r>
-      <w:hyperlink r:id="rId15" w:history="1">
+      <w:hyperlink r:id="rId18" w:history="1">
         <w:r>
           <w:rPr>
             <w:rStyle w:val="Hypertextovodkaz"/>
@@ -14823,7 +14926,7 @@
         </w:rPr>
         <w:t xml:space="preserve"> [online]. [cit. 2022-04-06]. Dostupné z: </w:t>
       </w:r>
-      <w:hyperlink r:id="rId16" w:history="1">
+      <w:hyperlink r:id="rId19" w:history="1">
         <w:r>
           <w:rPr>
             <w:rStyle w:val="Hypertextovodkaz"/>
@@ -14959,7 +15062,7 @@
         </w:rPr>
         <w:t xml:space="preserve">, 2022 [cit. 2022-05-12]. Dostupné z: </w:t>
       </w:r>
-      <w:hyperlink r:id="rId17" w:history="1">
+      <w:hyperlink r:id="rId20" w:history="1">
         <w:r>
           <w:rPr>
             <w:rStyle w:val="Hypertextovodkaz"/>
@@ -16242,7 +16345,7 @@
         </w:rPr>
         <w:t xml:space="preserve"> [online]. 1993, 2020 [cit. 2022-05-16]. Dostupné z: </w:t>
       </w:r>
-      <w:hyperlink r:id="rId18" w:history="1">
+      <w:hyperlink r:id="rId21" w:history="1">
         <w:r>
           <w:rPr>
             <w:rStyle w:val="Hypertextovodkaz"/>
@@ -16376,7 +16479,7 @@
         </w:rPr>
         <w:t xml:space="preserve"> [online]. 2015 [cit. 2022-05-16]. Dostupné z: </w:t>
       </w:r>
-      <w:hyperlink r:id="rId19" w:history="1">
+      <w:hyperlink r:id="rId22" w:history="1">
         <w:r>
           <w:rPr>
             <w:rStyle w:val="Hypertextovodkaz"/>
@@ -16388,6 +16491,13 @@
       </w:hyperlink>
     </w:p>
     <w:p>
+      <w:pPr>
+        <w:rPr>
+          <w:rFonts w:ascii="Open Sans" w:hAnsi="Open Sans" w:cs="Open Sans"/>
+          <w:color w:val="212529"/>
+          <w:shd w:val="clear" w:color="auto" w:fill="FFFFFF"/>
+        </w:rPr>
+      </w:pPr>
       <w:r>
         <w:t xml:space="preserve">[22] </w:t>
       </w:r>
@@ -16553,7 +16663,322 @@
           <w:color w:val="212529"/>
           <w:shd w:val="clear" w:color="auto" w:fill="FFFFFF"/>
         </w:rPr>
-        <w:t>, 2000–2022, 22. března 2022 [cit. 2022-05-16]. Dostupné z: https://plugins.jetbrains.com/docs/intellij/deployment.html</w:t>
+        <w:t xml:space="preserve">, 2000–2022, 22. března 2022 [cit. 2022-05-16]. Dostupné z: </w:t>
+      </w:r>
+      <w:hyperlink r:id="rId23" w:history="1">
+        <w:r>
+          <w:rPr>
+            <w:rStyle w:val="Hypertextovodkaz"/>
+            <w:rFonts w:ascii="Open Sans" w:hAnsi="Open Sans" w:cs="Open Sans"/>
+            <w:shd w:val="clear" w:color="auto" w:fill="FFFFFF"/>
+          </w:rPr>
+          <w:t>https://plugins.jetbrains.com/docs/intellij/deployment.html</w:t>
+        </w:r>
+      </w:hyperlink>
+    </w:p>
+    <w:p>
+      <w:pPr>
+        <w:rPr>
+          <w:rFonts w:ascii="Open Sans" w:hAnsi="Open Sans" w:cs="Open Sans"/>
+          <w:color w:val="212529"/>
+          <w:shd w:val="clear" w:color="auto" w:fill="FFFFFF"/>
+        </w:rPr>
+      </w:pPr>
+      <w:r>
+        <w:t xml:space="preserve">[23] </w:t>
+      </w:r>
+      <w:proofErr w:type="spellStart"/>
+      <w:r>
+        <w:rPr>
+          <w:rFonts w:ascii="Open Sans" w:hAnsi="Open Sans" w:cs="Open Sans"/>
+          <w:i/>
+          <w:iCs/>
+          <w:color w:val="212529"/>
+          <w:shd w:val="clear" w:color="auto" w:fill="FFFFFF"/>
+        </w:rPr>
+        <w:t>JetBrains</w:t>
+      </w:r>
+      <w:proofErr w:type="spellEnd"/>
+      <w:r>
+        <w:rPr>
+          <w:rFonts w:ascii="Open Sans" w:hAnsi="Open Sans" w:cs="Open Sans"/>
+          <w:i/>
+          <w:iCs/>
+          <w:color w:val="212529"/>
+          <w:shd w:val="clear" w:color="auto" w:fill="FFFFFF"/>
+        </w:rPr>
+        <w:t xml:space="preserve">: </w:t>
+      </w:r>
+      <w:proofErr w:type="spellStart"/>
+      <w:r>
+        <w:rPr>
+          <w:rFonts w:ascii="Open Sans" w:hAnsi="Open Sans" w:cs="Open Sans"/>
+          <w:i/>
+          <w:iCs/>
+          <w:color w:val="212529"/>
+          <w:shd w:val="clear" w:color="auto" w:fill="FFFFFF"/>
+        </w:rPr>
+        <w:t>Essential</w:t>
+      </w:r>
+      <w:proofErr w:type="spellEnd"/>
+      <w:r>
+        <w:rPr>
+          <w:rFonts w:ascii="Open Sans" w:hAnsi="Open Sans" w:cs="Open Sans"/>
+          <w:i/>
+          <w:iCs/>
+          <w:color w:val="212529"/>
+          <w:shd w:val="clear" w:color="auto" w:fill="FFFFFF"/>
+        </w:rPr>
+        <w:t xml:space="preserve"> </w:t>
+      </w:r>
+      <w:proofErr w:type="spellStart"/>
+      <w:r>
+        <w:rPr>
+          <w:rFonts w:ascii="Open Sans" w:hAnsi="Open Sans" w:cs="Open Sans"/>
+          <w:i/>
+          <w:iCs/>
+          <w:color w:val="212529"/>
+          <w:shd w:val="clear" w:color="auto" w:fill="FFFFFF"/>
+        </w:rPr>
+        <w:t>tools</w:t>
+      </w:r>
+      <w:proofErr w:type="spellEnd"/>
+      <w:r>
+        <w:rPr>
+          <w:rFonts w:ascii="Open Sans" w:hAnsi="Open Sans" w:cs="Open Sans"/>
+          <w:i/>
+          <w:iCs/>
+          <w:color w:val="212529"/>
+          <w:shd w:val="clear" w:color="auto" w:fill="FFFFFF"/>
+        </w:rPr>
+        <w:t xml:space="preserve"> </w:t>
+      </w:r>
+      <w:proofErr w:type="spellStart"/>
+      <w:r>
+        <w:rPr>
+          <w:rFonts w:ascii="Open Sans" w:hAnsi="Open Sans" w:cs="Open Sans"/>
+          <w:i/>
+          <w:iCs/>
+          <w:color w:val="212529"/>
+          <w:shd w:val="clear" w:color="auto" w:fill="FFFFFF"/>
+        </w:rPr>
+        <w:t>for</w:t>
+      </w:r>
+      <w:proofErr w:type="spellEnd"/>
+      <w:r>
+        <w:rPr>
+          <w:rFonts w:ascii="Open Sans" w:hAnsi="Open Sans" w:cs="Open Sans"/>
+          <w:i/>
+          <w:iCs/>
+          <w:color w:val="212529"/>
+          <w:shd w:val="clear" w:color="auto" w:fill="FFFFFF"/>
+        </w:rPr>
+        <w:t xml:space="preserve"> software </w:t>
+      </w:r>
+      <w:proofErr w:type="spellStart"/>
+      <w:r>
+        <w:rPr>
+          <w:rFonts w:ascii="Open Sans" w:hAnsi="Open Sans" w:cs="Open Sans"/>
+          <w:i/>
+          <w:iCs/>
+          <w:color w:val="212529"/>
+          <w:shd w:val="clear" w:color="auto" w:fill="FFFFFF"/>
+        </w:rPr>
+        <w:t>developers</w:t>
+      </w:r>
+      <w:proofErr w:type="spellEnd"/>
+      <w:r>
+        <w:rPr>
+          <w:rFonts w:ascii="Open Sans" w:hAnsi="Open Sans" w:cs="Open Sans"/>
+          <w:i/>
+          <w:iCs/>
+          <w:color w:val="212529"/>
+          <w:shd w:val="clear" w:color="auto" w:fill="FFFFFF"/>
+        </w:rPr>
+        <w:t xml:space="preserve"> and </w:t>
+      </w:r>
+      <w:proofErr w:type="spellStart"/>
+      <w:r>
+        <w:rPr>
+          <w:rFonts w:ascii="Open Sans" w:hAnsi="Open Sans" w:cs="Open Sans"/>
+          <w:i/>
+          <w:iCs/>
+          <w:color w:val="212529"/>
+          <w:shd w:val="clear" w:color="auto" w:fill="FFFFFF"/>
+        </w:rPr>
+        <w:t>teams</w:t>
+      </w:r>
+      <w:proofErr w:type="spellEnd"/>
+      <w:r>
+        <w:rPr>
+          <w:rFonts w:ascii="Open Sans" w:hAnsi="Open Sans" w:cs="Open Sans"/>
+          <w:color w:val="212529"/>
+          <w:shd w:val="clear" w:color="auto" w:fill="FFFFFF"/>
+        </w:rPr>
+        <w:t xml:space="preserve"> [online]. Na Hřebenech II 1718/10, 140 00 Prague, Czech Republic: </w:t>
+      </w:r>
+      <w:proofErr w:type="spellStart"/>
+      <w:r>
+        <w:rPr>
+          <w:rFonts w:ascii="Open Sans" w:hAnsi="Open Sans" w:cs="Open Sans"/>
+          <w:color w:val="212529"/>
+          <w:shd w:val="clear" w:color="auto" w:fill="FFFFFF"/>
+        </w:rPr>
+        <w:t>JetBrains</w:t>
+      </w:r>
+      <w:proofErr w:type="spellEnd"/>
+      <w:r>
+        <w:rPr>
+          <w:rFonts w:ascii="Open Sans" w:hAnsi="Open Sans" w:cs="Open Sans"/>
+          <w:color w:val="212529"/>
+          <w:shd w:val="clear" w:color="auto" w:fill="FFFFFF"/>
+        </w:rPr>
+        <w:t xml:space="preserve">, 2022 [cit. 2022-05-16]. Dostupné z: </w:t>
+      </w:r>
+      <w:hyperlink r:id="rId24" w:history="1">
+        <w:r>
+          <w:rPr>
+            <w:rStyle w:val="Hypertextovodkaz"/>
+            <w:rFonts w:ascii="Open Sans" w:hAnsi="Open Sans" w:cs="Open Sans"/>
+            <w:shd w:val="clear" w:color="auto" w:fill="FFFFFF"/>
+          </w:rPr>
+          <w:t>https://www.jetbrains.com/</w:t>
+        </w:r>
+      </w:hyperlink>
+    </w:p>
+    <w:p>
+      <w:r>
+        <w:t xml:space="preserve">[24] </w:t>
+      </w:r>
+      <w:r>
+        <w:rPr>
+          <w:rFonts w:ascii="Open Sans" w:hAnsi="Open Sans" w:cs="Open Sans"/>
+          <w:color w:val="212529"/>
+          <w:shd w:val="clear" w:color="auto" w:fill="FFFFFF"/>
+        </w:rPr>
+        <w:t xml:space="preserve">VAUGHAN, </w:t>
+      </w:r>
+      <w:proofErr w:type="spellStart"/>
+      <w:r>
+        <w:rPr>
+          <w:rFonts w:ascii="Open Sans" w:hAnsi="Open Sans" w:cs="Open Sans"/>
+          <w:color w:val="212529"/>
+          <w:shd w:val="clear" w:color="auto" w:fill="FFFFFF"/>
+        </w:rPr>
+        <w:t>Arwen</w:t>
+      </w:r>
+      <w:proofErr w:type="spellEnd"/>
+      <w:r>
+        <w:rPr>
+          <w:rFonts w:ascii="Open Sans" w:hAnsi="Open Sans" w:cs="Open Sans"/>
+          <w:color w:val="212529"/>
+          <w:shd w:val="clear" w:color="auto" w:fill="FFFFFF"/>
+        </w:rPr>
+        <w:t>. </w:t>
+      </w:r>
+      <w:proofErr w:type="spellStart"/>
+      <w:r>
+        <w:rPr>
+          <w:rFonts w:ascii="Open Sans" w:hAnsi="Open Sans" w:cs="Open Sans"/>
+          <w:i/>
+          <w:iCs/>
+          <w:color w:val="212529"/>
+          <w:shd w:val="clear" w:color="auto" w:fill="FFFFFF"/>
+        </w:rPr>
+        <w:t>PlantText</w:t>
+      </w:r>
+      <w:proofErr w:type="spellEnd"/>
+      <w:r>
+        <w:rPr>
+          <w:rFonts w:ascii="Open Sans" w:hAnsi="Open Sans" w:cs="Open Sans"/>
+          <w:i/>
+          <w:iCs/>
+          <w:color w:val="212529"/>
+          <w:shd w:val="clear" w:color="auto" w:fill="FFFFFF"/>
+        </w:rPr>
+        <w:t xml:space="preserve">: </w:t>
+      </w:r>
+      <w:proofErr w:type="spellStart"/>
+      <w:r>
+        <w:rPr>
+          <w:rFonts w:ascii="Open Sans" w:hAnsi="Open Sans" w:cs="Open Sans"/>
+          <w:i/>
+          <w:iCs/>
+          <w:color w:val="212529"/>
+          <w:shd w:val="clear" w:color="auto" w:fill="FFFFFF"/>
+        </w:rPr>
+        <w:t>The</w:t>
+      </w:r>
+      <w:proofErr w:type="spellEnd"/>
+      <w:r>
+        <w:rPr>
+          <w:rFonts w:ascii="Open Sans" w:hAnsi="Open Sans" w:cs="Open Sans"/>
+          <w:i/>
+          <w:iCs/>
+          <w:color w:val="212529"/>
+          <w:shd w:val="clear" w:color="auto" w:fill="FFFFFF"/>
+        </w:rPr>
+        <w:t xml:space="preserve"> </w:t>
+      </w:r>
+      <w:proofErr w:type="spellStart"/>
+      <w:r>
+        <w:rPr>
+          <w:rFonts w:ascii="Open Sans" w:hAnsi="Open Sans" w:cs="Open Sans"/>
+          <w:i/>
+          <w:iCs/>
+          <w:color w:val="212529"/>
+          <w:shd w:val="clear" w:color="auto" w:fill="FFFFFF"/>
+        </w:rPr>
+        <w:t>expert's</w:t>
+      </w:r>
+      <w:proofErr w:type="spellEnd"/>
+      <w:r>
+        <w:rPr>
+          <w:rFonts w:ascii="Open Sans" w:hAnsi="Open Sans" w:cs="Open Sans"/>
+          <w:i/>
+          <w:iCs/>
+          <w:color w:val="212529"/>
+          <w:shd w:val="clear" w:color="auto" w:fill="FFFFFF"/>
+        </w:rPr>
+        <w:t xml:space="preserve"> design </w:t>
+      </w:r>
+      <w:proofErr w:type="spellStart"/>
+      <w:r>
+        <w:rPr>
+          <w:rFonts w:ascii="Open Sans" w:hAnsi="Open Sans" w:cs="Open Sans"/>
+          <w:i/>
+          <w:iCs/>
+          <w:color w:val="212529"/>
+          <w:shd w:val="clear" w:color="auto" w:fill="FFFFFF"/>
+        </w:rPr>
+        <w:t>tool</w:t>
+      </w:r>
+      <w:proofErr w:type="spellEnd"/>
+      <w:r>
+        <w:rPr>
+          <w:rFonts w:ascii="Open Sans" w:hAnsi="Open Sans" w:cs="Open Sans"/>
+          <w:color w:val="212529"/>
+          <w:shd w:val="clear" w:color="auto" w:fill="FFFFFF"/>
+        </w:rPr>
+        <w:t xml:space="preserve"> [online]. </w:t>
+      </w:r>
+      <w:proofErr w:type="gramStart"/>
+      <w:r>
+        <w:rPr>
+          <w:rFonts w:ascii="Open Sans" w:hAnsi="Open Sans" w:cs="Open Sans"/>
+          <w:color w:val="212529"/>
+          <w:shd w:val="clear" w:color="auto" w:fill="FFFFFF"/>
+        </w:rPr>
+        <w:t>2013 - 2020</w:t>
+      </w:r>
+      <w:proofErr w:type="gramEnd"/>
+      <w:r>
+        <w:rPr>
+          <w:rFonts w:ascii="Open Sans" w:hAnsi="Open Sans" w:cs="Open Sans"/>
+          <w:color w:val="212529"/>
+          <w:shd w:val="clear" w:color="auto" w:fill="FFFFFF"/>
+        </w:rPr>
+        <w:t xml:space="preserve"> [cit. 2022-05-16]. Dostupné z: https://www.planttext.com/</w:t>
       </w:r>
     </w:p>
     <w:p>
@@ -16563,18 +16988,18 @@
       <w:r>
         <w:br w:type="page"/>
       </w:r>
-      <w:bookmarkStart w:id="94" w:name="_Toc209253220"/>
-      <w:bookmarkStart w:id="95" w:name="_Toc209253407"/>
-      <w:bookmarkStart w:id="96" w:name="_Toc209321261"/>
-      <w:bookmarkStart w:id="97" w:name="_Toc103634121"/>
+      <w:bookmarkStart w:id="95" w:name="_Toc209253220"/>
+      <w:bookmarkStart w:id="96" w:name="_Toc209253407"/>
+      <w:bookmarkStart w:id="97" w:name="_Toc209321261"/>
+      <w:bookmarkStart w:id="98" w:name="_Toc103634121"/>
       <w:r>
         <w:lastRenderedPageBreak/>
         <w:t>SEZNAM POUŽITÝCH SYMBOLŮ</w:t>
       </w:r>
-      <w:bookmarkEnd w:id="94"/>
       <w:bookmarkEnd w:id="95"/>
       <w:bookmarkEnd w:id="96"/>
       <w:bookmarkEnd w:id="97"/>
+      <w:bookmarkEnd w:id="98"/>
     </w:p>
     <w:tbl>
       <w:tblPr>
@@ -16748,18 +17173,18 @@
       <w:r>
         <w:br w:type="page"/>
       </w:r>
-      <w:bookmarkStart w:id="98" w:name="_Toc209253221"/>
-      <w:bookmarkStart w:id="99" w:name="_Toc209253408"/>
-      <w:bookmarkStart w:id="100" w:name="_Toc209321262"/>
-      <w:bookmarkStart w:id="101" w:name="_Toc103634122"/>
+      <w:bookmarkStart w:id="99" w:name="_Toc209253221"/>
+      <w:bookmarkStart w:id="100" w:name="_Toc209253408"/>
+      <w:bookmarkStart w:id="101" w:name="_Toc209321262"/>
+      <w:bookmarkStart w:id="102" w:name="_Toc103634122"/>
       <w:r>
         <w:lastRenderedPageBreak/>
         <w:t>SEZNAM OBRÁZKŮ</w:t>
       </w:r>
-      <w:bookmarkEnd w:id="98"/>
       <w:bookmarkEnd w:id="99"/>
       <w:bookmarkEnd w:id="100"/>
       <w:bookmarkEnd w:id="101"/>
+      <w:bookmarkEnd w:id="102"/>
     </w:p>
     <w:p>
       <w:pPr>
@@ -16927,18 +17352,18 @@
       <w:r>
         <w:br w:type="page"/>
       </w:r>
-      <w:bookmarkStart w:id="102" w:name="_Toc209253222"/>
-      <w:bookmarkStart w:id="103" w:name="_Toc209253409"/>
-      <w:bookmarkStart w:id="104" w:name="_Toc209321263"/>
-      <w:bookmarkStart w:id="105" w:name="_Toc103634123"/>
+      <w:bookmarkStart w:id="103" w:name="_Toc209253222"/>
+      <w:bookmarkStart w:id="104" w:name="_Toc209253409"/>
+      <w:bookmarkStart w:id="105" w:name="_Toc209321263"/>
+      <w:bookmarkStart w:id="106" w:name="_Toc103634123"/>
       <w:r>
         <w:lastRenderedPageBreak/>
         <w:t>SEZNAM TABULEK</w:t>
       </w:r>
-      <w:bookmarkEnd w:id="102"/>
       <w:bookmarkEnd w:id="103"/>
       <w:bookmarkEnd w:id="104"/>
       <w:bookmarkEnd w:id="105"/>
+      <w:bookmarkEnd w:id="106"/>
     </w:p>
     <w:p>
       <w:pPr>
@@ -17314,18 +17739,18 @@
       <w:r>
         <w:br w:type="page"/>
       </w:r>
-      <w:bookmarkStart w:id="106" w:name="_Toc209253223"/>
-      <w:bookmarkStart w:id="107" w:name="_Toc209253410"/>
-      <w:bookmarkStart w:id="108" w:name="_Toc209321264"/>
-      <w:bookmarkStart w:id="109" w:name="_Toc103634124"/>
+      <w:bookmarkStart w:id="107" w:name="_Toc209253223"/>
+      <w:bookmarkStart w:id="108" w:name="_Toc209253410"/>
+      <w:bookmarkStart w:id="109" w:name="_Toc209321264"/>
+      <w:bookmarkStart w:id="110" w:name="_Toc103634124"/>
       <w:r>
         <w:lastRenderedPageBreak/>
         <w:t>SEZNAM PŘÍLOH</w:t>
       </w:r>
-      <w:bookmarkEnd w:id="106"/>
       <w:bookmarkEnd w:id="107"/>
       <w:bookmarkEnd w:id="108"/>
       <w:bookmarkEnd w:id="109"/>
+      <w:bookmarkEnd w:id="110"/>
     </w:p>
     <w:p>
       <w:pPr>
@@ -17333,8 +17758,7 @@
       </w:pPr>
     </w:p>
     <w:sectPr>
-      <w:headerReference w:type="default" r:id="rId20"/>
-      <w:footerReference w:type="default" r:id="rId21"/>
+      <w:type w:val="continuous"/>
       <w:pgSz w:w="11906" w:h="16838"/>
       <w:pgMar w:top="1701" w:right="1134" w:bottom="1134" w:left="1985" w:header="708" w:footer="708" w:gutter="0"/>
       <w:cols w:space="708"/>
@@ -17555,10 +17979,7 @@
         <w:footnoteRef/>
       </w:r>
       <w:r>
-        <w:t xml:space="preserve"> Více o dědičnosti</w:t>
-      </w:r>
-      <w:r>
-        <w:t xml:space="preserve"> v knize Herberta </w:t>
+        <w:t xml:space="preserve"> Více o dědičnosti v knize Herberta </w:t>
       </w:r>
       <w:proofErr w:type="spellStart"/>
       <w:r>
@@ -17566,16 +17987,7 @@
       </w:r>
       <w:proofErr w:type="spellEnd"/>
       <w:r>
-        <w:t>.</w:t>
-      </w:r>
-      <w:r>
-        <w:t xml:space="preserve"> [</w:t>
-      </w:r>
-      <w:r>
-        <w:t>19</w:t>
-      </w:r>
-      <w:r>
-        <w:t>]</w:t>
+        <w:t>. [19]</w:t>
       </w:r>
     </w:p>
   </w:footnote>
@@ -21224,6 +21636,7 @@
   <w:style w:type="character" w:default="1" w:styleId="Standardnpsmoodstavce">
     <w:name w:val="Default Paragraph Font"/>
     <w:uiPriority w:val="1"/>
+    <w:semiHidden/>
     <w:unhideWhenUsed/>
   </w:style>
   <w:style w:type="table" w:default="1" w:styleId="Normlntabulka">
@@ -22238,7 +22651,7 @@
 </file>
 
 <file path=customXml/itemProps1.xml><?xml version="1.0" encoding="utf-8"?>
-<ds:datastoreItem xmlns:ds="http://schemas.openxmlformats.org/officeDocument/2006/customXml" ds:itemID="{D751FD1A-F3D3-42CB-B70C-534961CD30CC}">
+<ds:datastoreItem xmlns:ds="http://schemas.openxmlformats.org/officeDocument/2006/customXml" ds:itemID="{DE63817B-065C-49A3-86DB-0EBD3B55A3DB}">
   <ds:schemaRefs>
     <ds:schemaRef ds:uri="http://schemas.openxmlformats.org/officeDocument/2006/bibliography"/>
   </ds:schemaRefs>

</xml_diff>

<commit_message>
bp text - entity / object (confusing)
</commit_message>
<xml_diff>
--- a/documentation/bakalarska_prace/bakalarska_prace_r19233.docx
+++ b/documentation/bakalarska_prace/bakalarska_prace_r19233.docx
@@ -5331,13 +5331,7 @@
         <w:t xml:space="preserve"> [24]</w:t>
       </w:r>
       <w:r>
-        <w:t xml:space="preserve">). </w:t>
-      </w:r>
-      <w:r>
-        <w:t xml:space="preserve">Příklad </w:t>
-      </w:r>
-      <w:r>
-        <w:t xml:space="preserve">kódu </w:t>
+        <w:t xml:space="preserve">). Příklad kódu </w:t>
       </w:r>
       <w:proofErr w:type="spellStart"/>
       <w:r>
@@ -5345,10 +5339,7 @@
       </w:r>
       <w:proofErr w:type="spellEnd"/>
       <w:r>
-        <w:t xml:space="preserve"> a výsledného </w:t>
-      </w:r>
-      <w:r>
-        <w:t xml:space="preserve">diagramu tříd </w:t>
+        <w:t xml:space="preserve"> a výsledného diagramu tříd </w:t>
       </w:r>
       <w:r>
         <w:t xml:space="preserve">tohoto kódu </w:t>
@@ -5393,16 +5384,7 @@
         <w:fldChar w:fldCharType="separate"/>
       </w:r>
       <w:r>
-        <w:t>o</w:t>
-      </w:r>
-      <w:r>
-        <w:t>bráz</w:t>
-      </w:r>
-      <w:r>
-        <w:t>ku č.</w:t>
-      </w:r>
-      <w:r>
-        <w:t xml:space="preserve"> </w:t>
+        <w:t xml:space="preserve">obrázku č. </w:t>
       </w:r>
       <w:r>
         <w:rPr>
@@ -5423,6 +5405,9 @@
         <w:jc w:val="center"/>
       </w:pPr>
       <w:r>
+        <w:rPr>
+          <w:noProof/>
+        </w:rPr>
         <w:drawing>
           <wp:inline distT="0" distB="0" distL="0" distR="0" wp14:anchorId="697EA811" wp14:editId="5C38BB3B">
             <wp:extent cx="2080260" cy="2691709"/>
@@ -5468,14 +5453,27 @@
       <w:r>
         <w:t xml:space="preserve">Obrázek </w:t>
       </w:r>
-      <w:fldSimple w:instr=" SEQ Obrázek \* ARABIC ">
-        <w:r>
-          <w:rPr>
-            <w:noProof/>
-          </w:rPr>
-          <w:t>1</w:t>
-        </w:r>
-      </w:fldSimple>
+      <w:r>
+        <w:fldChar w:fldCharType="begin"/>
+      </w:r>
+      <w:r>
+        <w:instrText xml:space="preserve"> SEQ Obrázek \* ARABIC </w:instrText>
+      </w:r>
+      <w:r>
+        <w:fldChar w:fldCharType="separate"/>
+      </w:r>
+      <w:r>
+        <w:rPr>
+          <w:noProof/>
+        </w:rPr>
+        <w:t>1</w:t>
+      </w:r>
+      <w:r>
+        <w:rPr>
+          <w:noProof/>
+        </w:rPr>
+        <w:fldChar w:fldCharType="end"/>
+      </w:r>
       <w:r>
         <w:t xml:space="preserve"> - příklad </w:t>
       </w:r>
@@ -5550,27 +5548,14 @@
       <w:r>
         <w:t xml:space="preserve">Obrázek </w:t>
       </w:r>
-      <w:r>
-        <w:fldChar w:fldCharType="begin"/>
-      </w:r>
-      <w:r>
-        <w:instrText xml:space="preserve"> SEQ Obrázek \* ARABIC </w:instrText>
-      </w:r>
-      <w:r>
-        <w:fldChar w:fldCharType="separate"/>
-      </w:r>
-      <w:r>
-        <w:rPr>
-          <w:noProof/>
-        </w:rPr>
-        <w:t>2</w:t>
-      </w:r>
-      <w:r>
-        <w:rPr>
-          <w:noProof/>
-        </w:rPr>
-        <w:fldChar w:fldCharType="end"/>
-      </w:r>
+      <w:fldSimple w:instr=" SEQ Obrázek \* ARABIC ">
+        <w:r>
+          <w:rPr>
+            <w:noProof/>
+          </w:rPr>
+          <w:t>2</w:t>
+        </w:r>
+      </w:fldSimple>
       <w:bookmarkEnd w:id="32"/>
       <w:bookmarkEnd w:id="35"/>
       <w:r>
@@ -6911,14 +6896,27 @@
       <w:r>
         <w:t xml:space="preserve">Tabulka </w:t>
       </w:r>
-      <w:fldSimple w:instr=" SEQ Tabulka \* ARABIC ">
-        <w:r>
-          <w:rPr>
-            <w:noProof/>
-          </w:rPr>
-          <w:t>1</w:t>
-        </w:r>
-      </w:fldSimple>
+      <w:r>
+        <w:fldChar w:fldCharType="begin"/>
+      </w:r>
+      <w:r>
+        <w:instrText xml:space="preserve"> SEQ Tabulka \* ARABIC </w:instrText>
+      </w:r>
+      <w:r>
+        <w:fldChar w:fldCharType="separate"/>
+      </w:r>
+      <w:r>
+        <w:rPr>
+          <w:noProof/>
+        </w:rPr>
+        <w:t>1</w:t>
+      </w:r>
+      <w:r>
+        <w:rPr>
+          <w:noProof/>
+        </w:rPr>
+        <w:fldChar w:fldCharType="end"/>
+      </w:r>
       <w:r>
         <w:rPr>
           <w:noProof/>
@@ -8011,14 +8009,27 @@
       <w:r>
         <w:t xml:space="preserve">Tabulka </w:t>
       </w:r>
-      <w:fldSimple w:instr=" SEQ Tabulka \* ARABIC ">
-        <w:r>
-          <w:rPr>
-            <w:noProof/>
-          </w:rPr>
-          <w:t>2</w:t>
-        </w:r>
-      </w:fldSimple>
+      <w:r>
+        <w:fldChar w:fldCharType="begin"/>
+      </w:r>
+      <w:r>
+        <w:instrText xml:space="preserve"> SEQ Tabulka \* ARABIC </w:instrText>
+      </w:r>
+      <w:r>
+        <w:fldChar w:fldCharType="separate"/>
+      </w:r>
+      <w:r>
+        <w:rPr>
+          <w:noProof/>
+        </w:rPr>
+        <w:t>2</w:t>
+      </w:r>
+      <w:r>
+        <w:rPr>
+          <w:noProof/>
+        </w:rPr>
+        <w:fldChar w:fldCharType="end"/>
+      </w:r>
       <w:r>
         <w:t xml:space="preserve"> - </w:t>
       </w:r>
@@ -8455,64 +8466,51 @@
         <w:t xml:space="preserve"> Software nám </w:t>
       </w:r>
       <w:r>
-        <w:t>umožňuj</w:t>
-      </w:r>
-      <w:bookmarkStart w:id="51" w:name="_GoBack"/>
+        <w:t>umožňuje rozvrhnout práci mezi vývojový tým a sledovat, kdo a kdy na čem pracuje. Díky tomu můžeme vidět, jakým směrem se práce ubírá a spravovat postup jejího vývoje.</w:t>
+      </w:r>
+      <w:r>
+        <w:t xml:space="preserve"> </w:t>
+      </w:r>
+      <w:r>
+        <w:t xml:space="preserve">I tento produkt je dostupný online a je zdarma. </w:t>
+      </w:r>
+      <w:r>
+        <w:t>Tyto dva produkty usnadňují samotnou práci při vývoji softwaru a umožňují paralelní práci vývojářského týmu.</w:t>
+      </w:r>
+    </w:p>
+    <w:p>
+      <w:pPr>
+        <w:pStyle w:val="normlntext"/>
+      </w:pPr>
+      <w:r>
+        <w:t xml:space="preserve">Postup vývoje je zaznamenán pomocí </w:t>
+      </w:r>
+      <w:proofErr w:type="spellStart"/>
+      <w:r>
+        <w:t>road</w:t>
+      </w:r>
+      <w:proofErr w:type="spellEnd"/>
+      <w:r>
+        <w:t xml:space="preserve"> mapy. </w:t>
+      </w:r>
+      <w:proofErr w:type="spellStart"/>
+      <w:r>
+        <w:t>Road</w:t>
+      </w:r>
+      <w:proofErr w:type="spellEnd"/>
+      <w:r>
+        <w:t xml:space="preserve"> mapa je dokument, ve kterém si stanovíme časové milníky, kdy má být splněna určitá část vývoje od počátku vývoje až do jeho dokončení.</w:t>
+      </w:r>
+    </w:p>
+    <w:p>
+      <w:pPr>
+        <w:pStyle w:val="NadpisB"/>
+      </w:pPr>
+      <w:bookmarkStart w:id="51" w:name="_Toc103634100"/>
+      <w:r>
+        <w:t>Vybrané techniky fáze zahájení</w:t>
+      </w:r>
       <w:bookmarkEnd w:id="51"/>
-      <w:r>
-        <w:t>e rozvrhnout práci mezi vývojový tým a sledovat, kdo a kdy na čem pracuje</w:t>
-      </w:r>
-      <w:proofErr w:type="gramStart"/>
-      <w:r>
-        <w:t xml:space="preserve">. </w:t>
-      </w:r>
-      <w:proofErr w:type="gramEnd"/>
-      <w:r>
-        <w:t>Díky tomu můžeme vidět, jakým směrem se práce ubírá a spravovat postup jejího vývoje.</w:t>
-      </w:r>
-      <w:r>
-        <w:t xml:space="preserve"> </w:t>
-      </w:r>
-      <w:r>
-        <w:t xml:space="preserve">I tento produkt je dostupný online a je zdarma. </w:t>
-      </w:r>
-      <w:r>
-        <w:t>Tyto dva produkty usnadňují samotnou práci při vývoji softwaru a umožňují paralelní práci vývojářského týmu.</w:t>
-      </w:r>
-    </w:p>
-    <w:p>
-      <w:pPr>
-        <w:pStyle w:val="normlntext"/>
-      </w:pPr>
-      <w:r>
-        <w:t xml:space="preserve">Postup vývoje je zaznamenán pomocí </w:t>
-      </w:r>
-      <w:proofErr w:type="spellStart"/>
-      <w:r>
-        <w:t>road</w:t>
-      </w:r>
-      <w:proofErr w:type="spellEnd"/>
-      <w:r>
-        <w:t xml:space="preserve"> mapy. </w:t>
-      </w:r>
-      <w:proofErr w:type="spellStart"/>
-      <w:r>
-        <w:t>Road</w:t>
-      </w:r>
-      <w:proofErr w:type="spellEnd"/>
-      <w:r>
-        <w:t xml:space="preserve"> mapa je dokument, ve kterém si stanovíme časové milníky, kdy má být splněna určitá část vývoje od počátku vývoje až do jeho dokončení.</w:t>
-      </w:r>
-    </w:p>
-    <w:p>
-      <w:pPr>
-        <w:pStyle w:val="NadpisB"/>
-      </w:pPr>
-      <w:bookmarkStart w:id="52" w:name="_Toc103634100"/>
-      <w:r>
-        <w:t>Vybrané techniky fáze zahájení</w:t>
-      </w:r>
-      <w:bookmarkEnd w:id="52"/>
     </w:p>
     <w:p>
       <w:pPr>
@@ -8688,13 +8686,13 @@
           <w:numId w:val="22"/>
         </w:numPr>
       </w:pPr>
-      <w:bookmarkStart w:id="53" w:name="_Ref103526070"/>
-      <w:bookmarkStart w:id="54" w:name="_Toc103634101"/>
+      <w:bookmarkStart w:id="52" w:name="_Ref103526070"/>
+      <w:bookmarkStart w:id="53" w:name="_Toc103634101"/>
       <w:r>
         <w:t>Vybrané techniky fáze rozpracování</w:t>
       </w:r>
+      <w:bookmarkEnd w:id="52"/>
       <w:bookmarkEnd w:id="53"/>
-      <w:bookmarkEnd w:id="54"/>
     </w:p>
     <w:p>
       <w:pPr>
@@ -8768,12 +8766,12 @@
           <w:numId w:val="22"/>
         </w:numPr>
       </w:pPr>
-      <w:bookmarkStart w:id="55" w:name="_Toc103634102"/>
+      <w:bookmarkStart w:id="54" w:name="_Toc103634102"/>
       <w:r>
         <w:lastRenderedPageBreak/>
         <w:t>Vybrané techniky fáze konstrukce</w:t>
       </w:r>
-      <w:bookmarkEnd w:id="55"/>
+      <w:bookmarkEnd w:id="54"/>
     </w:p>
     <w:p>
       <w:pPr>
@@ -8862,11 +8860,11 @@
           <w:numId w:val="22"/>
         </w:numPr>
       </w:pPr>
-      <w:bookmarkStart w:id="56" w:name="_Toc103634103"/>
+      <w:bookmarkStart w:id="55" w:name="_Toc103634103"/>
       <w:r>
         <w:t>Vybrané techniky fáze zavedení</w:t>
       </w:r>
-      <w:bookmarkEnd w:id="56"/>
+      <w:bookmarkEnd w:id="55"/>
     </w:p>
     <w:p>
       <w:pPr>
@@ -9033,48 +9031,48 @@
       <w:r>
         <w:br w:type="page"/>
       </w:r>
-      <w:bookmarkStart w:id="57" w:name="_Toc103634104"/>
+      <w:bookmarkStart w:id="56" w:name="_Toc103634104"/>
       <w:r>
         <w:lastRenderedPageBreak/>
         <w:t>Realizace řešení práce</w:t>
       </w:r>
+      <w:bookmarkEnd w:id="56"/>
+    </w:p>
+    <w:p>
+      <w:pPr>
+        <w:pStyle w:val="normlntext"/>
+      </w:pPr>
+      <w:r>
+        <w:t>Tato kapitola</w:t>
+      </w:r>
+      <w:r>
+        <w:t xml:space="preserve"> popisuje</w:t>
+      </w:r>
+      <w:r>
+        <w:t xml:space="preserve"> </w:t>
+      </w:r>
+      <w:r>
+        <w:t>p</w:t>
+      </w:r>
+      <w:r>
+        <w:t>roces vývoje</w:t>
+      </w:r>
+      <w:r>
+        <w:t xml:space="preserve">. </w:t>
+      </w:r>
+      <w:r>
+        <w:t>Proces vývoje je prováděn podle postupu uvedeném v předchozí kapitole.</w:t>
+      </w:r>
+    </w:p>
+    <w:p>
+      <w:pPr>
+        <w:pStyle w:val="NadpisB"/>
+      </w:pPr>
+      <w:bookmarkStart w:id="57" w:name="_Toc103634105"/>
+      <w:r>
+        <w:t>Vize</w:t>
+      </w:r>
       <w:bookmarkEnd w:id="57"/>
-    </w:p>
-    <w:p>
-      <w:pPr>
-        <w:pStyle w:val="normlntext"/>
-      </w:pPr>
-      <w:r>
-        <w:t>Tato kapitola</w:t>
-      </w:r>
-      <w:r>
-        <w:t xml:space="preserve"> popisuje</w:t>
-      </w:r>
-      <w:r>
-        <w:t xml:space="preserve"> </w:t>
-      </w:r>
-      <w:r>
-        <w:t>p</w:t>
-      </w:r>
-      <w:r>
-        <w:t>roces vývoje</w:t>
-      </w:r>
-      <w:r>
-        <w:t xml:space="preserve">. </w:t>
-      </w:r>
-      <w:r>
-        <w:t>Proces vývoje je prováděn podle postupu uvedeném v předchozí kapitole.</w:t>
-      </w:r>
-    </w:p>
-    <w:p>
-      <w:pPr>
-        <w:pStyle w:val="NadpisB"/>
-      </w:pPr>
-      <w:bookmarkStart w:id="58" w:name="_Toc103634105"/>
-      <w:r>
-        <w:t>Vize</w:t>
-      </w:r>
-      <w:bookmarkEnd w:id="58"/>
     </w:p>
     <w:p>
       <w:pPr>
@@ -9606,171 +9604,184 @@
       <w:pPr>
         <w:pStyle w:val="Titulek"/>
       </w:pPr>
-      <w:bookmarkStart w:id="59" w:name="_Toc103543231"/>
+      <w:bookmarkStart w:id="58" w:name="_Toc103543231"/>
       <w:r>
         <w:lastRenderedPageBreak/>
         <w:t xml:space="preserve">Tabulka </w:t>
       </w:r>
-      <w:fldSimple w:instr=" SEQ Tabulka \* ARABIC ">
-        <w:r>
-          <w:rPr>
-            <w:noProof/>
-          </w:rPr>
-          <w:t>3</w:t>
-        </w:r>
-      </w:fldSimple>
+      <w:r>
+        <w:fldChar w:fldCharType="begin"/>
+      </w:r>
+      <w:r>
+        <w:instrText xml:space="preserve"> SEQ Tabulka \* ARABIC </w:instrText>
+      </w:r>
+      <w:r>
+        <w:fldChar w:fldCharType="separate"/>
+      </w:r>
+      <w:r>
+        <w:rPr>
+          <w:noProof/>
+        </w:rPr>
+        <w:t>3</w:t>
+      </w:r>
+      <w:r>
+        <w:rPr>
+          <w:noProof/>
+        </w:rPr>
+        <w:fldChar w:fldCharType="end"/>
+      </w:r>
       <w:r>
         <w:t xml:space="preserve"> - vize</w:t>
       </w:r>
+      <w:bookmarkEnd w:id="58"/>
+    </w:p>
+    <w:p>
+      <w:pPr>
+        <w:pStyle w:val="NadpisB"/>
+      </w:pPr>
+      <w:bookmarkStart w:id="59" w:name="_Toc103634106"/>
+      <w:r>
+        <w:t>Analýza uživatelů</w:t>
+      </w:r>
       <w:bookmarkEnd w:id="59"/>
     </w:p>
     <w:p>
       <w:pPr>
+        <w:pStyle w:val="normlntext"/>
+      </w:pPr>
+      <w:r>
+        <w:t>Potencionálními uživateli</w:t>
+      </w:r>
+      <w:r>
+        <w:t xml:space="preserve"> </w:t>
+      </w:r>
+      <w:r>
+        <w:t xml:space="preserve">(zákazníky) </w:t>
+      </w:r>
+      <w:r>
+        <w:t>jsou</w:t>
+      </w:r>
+      <w:r>
+        <w:t xml:space="preserve"> lidé, kteří </w:t>
+      </w:r>
+      <w:r>
+        <w:t>pracují</w:t>
+      </w:r>
+      <w:r>
+        <w:t xml:space="preserve"> v prostředí </w:t>
+      </w:r>
+      <w:proofErr w:type="spellStart"/>
+      <w:r>
+        <w:t>IntelliJ</w:t>
+      </w:r>
+      <w:proofErr w:type="spellEnd"/>
+      <w:r>
+        <w:t xml:space="preserve"> IDEA a </w:t>
+      </w:r>
+      <w:r>
+        <w:t>potřebují</w:t>
+      </w:r>
+      <w:r>
+        <w:t xml:space="preserve"> převést svůj projekt psaný v jazyce </w:t>
+      </w:r>
+      <w:r>
+        <w:t>J</w:t>
+      </w:r>
+      <w:r>
+        <w:t xml:space="preserve">ava do </w:t>
+      </w:r>
+      <w:r>
+        <w:t>textové podoby</w:t>
+      </w:r>
+      <w:r>
+        <w:t xml:space="preserve"> </w:t>
+      </w:r>
+      <w:proofErr w:type="spellStart"/>
+      <w:r>
+        <w:t>PlantUML</w:t>
+      </w:r>
+      <w:proofErr w:type="spellEnd"/>
+      <w:r>
+        <w:t xml:space="preserve"> </w:t>
+      </w:r>
+      <w:r>
+        <w:t xml:space="preserve">pro </w:t>
+      </w:r>
+      <w:r>
+        <w:t>diagram tříd</w:t>
+      </w:r>
+      <w:r>
+        <w:t xml:space="preserve">. </w:t>
+      </w:r>
+      <w:r>
+        <w:t>Ať už uživatelé pracují s prostředím na úrovni začátečníka, či profesionála, práce s </w:t>
+      </w:r>
+      <w:proofErr w:type="spellStart"/>
+      <w:r>
+        <w:t>pluginem</w:t>
+      </w:r>
+      <w:proofErr w:type="spellEnd"/>
+      <w:r>
+        <w:t xml:space="preserve"> by měla být jednoduchá a intuitivní, avšak </w:t>
+      </w:r>
+      <w:proofErr w:type="spellStart"/>
+      <w:r>
+        <w:t>plugin</w:t>
+      </w:r>
+      <w:proofErr w:type="spellEnd"/>
+      <w:r>
+        <w:t xml:space="preserve"> by měl být dostatečně komplexní, aby</w:t>
+      </w:r>
+      <w:r>
+        <w:t xml:space="preserve"> dokázal uspokojit požadavky uživatelů.</w:t>
+      </w:r>
+    </w:p>
+    <w:p>
+      <w:pPr>
         <w:pStyle w:val="NadpisB"/>
       </w:pPr>
-      <w:bookmarkStart w:id="60" w:name="_Toc103634106"/>
-      <w:r>
-        <w:t>Analýza uživatelů</w:t>
+      <w:bookmarkStart w:id="60" w:name="_Toc103634107"/>
+      <w:r>
+        <w:t>Požadavky</w:t>
+      </w:r>
+      <w:r>
+        <w:t xml:space="preserve"> – user </w:t>
+      </w:r>
+      <w:proofErr w:type="spellStart"/>
+      <w:r>
+        <w:t>stories</w:t>
       </w:r>
       <w:bookmarkEnd w:id="60"/>
+      <w:proofErr w:type="spellEnd"/>
     </w:p>
     <w:p>
       <w:pPr>
         <w:pStyle w:val="normlntext"/>
       </w:pPr>
       <w:r>
-        <w:t>Potencionálními uživateli</w:t>
-      </w:r>
-      <w:r>
-        <w:t xml:space="preserve"> </w:t>
-      </w:r>
-      <w:r>
-        <w:t xml:space="preserve">(zákazníky) </w:t>
-      </w:r>
-      <w:r>
-        <w:t>jsou</w:t>
-      </w:r>
-      <w:r>
-        <w:t xml:space="preserve"> lidé, kteří </w:t>
-      </w:r>
-      <w:r>
-        <w:t>pracují</w:t>
-      </w:r>
-      <w:r>
-        <w:t xml:space="preserve"> v prostředí </w:t>
-      </w:r>
-      <w:proofErr w:type="spellStart"/>
-      <w:r>
-        <w:t>IntelliJ</w:t>
-      </w:r>
-      <w:proofErr w:type="spellEnd"/>
-      <w:r>
-        <w:t xml:space="preserve"> IDEA a </w:t>
-      </w:r>
-      <w:r>
-        <w:t>potřebují</w:t>
-      </w:r>
-      <w:r>
-        <w:t xml:space="preserve"> převést svůj projekt psaný v jazyce </w:t>
-      </w:r>
-      <w:r>
-        <w:t>J</w:t>
-      </w:r>
-      <w:r>
-        <w:t xml:space="preserve">ava do </w:t>
-      </w:r>
-      <w:r>
-        <w:t>textové podoby</w:t>
-      </w:r>
-      <w:r>
-        <w:t xml:space="preserve"> </w:t>
-      </w:r>
-      <w:proofErr w:type="spellStart"/>
-      <w:r>
-        <w:t>PlantUML</w:t>
-      </w:r>
-      <w:proofErr w:type="spellEnd"/>
-      <w:r>
-        <w:t xml:space="preserve"> </w:t>
-      </w:r>
-      <w:r>
-        <w:t xml:space="preserve">pro </w:t>
-      </w:r>
-      <w:r>
-        <w:t>diagram tříd</w:t>
-      </w:r>
-      <w:r>
-        <w:t xml:space="preserve">. </w:t>
-      </w:r>
-      <w:r>
-        <w:t>Ať už uživatelé pracují s prostředím na úrovni začátečníka, či profesionála, práce s </w:t>
-      </w:r>
-      <w:proofErr w:type="spellStart"/>
-      <w:r>
-        <w:t>pluginem</w:t>
-      </w:r>
-      <w:proofErr w:type="spellEnd"/>
-      <w:r>
-        <w:t xml:space="preserve"> by měla být jednoduchá a intuitivní, avšak </w:t>
-      </w:r>
-      <w:proofErr w:type="spellStart"/>
-      <w:r>
-        <w:t>plugin</w:t>
-      </w:r>
-      <w:proofErr w:type="spellEnd"/>
-      <w:r>
-        <w:t xml:space="preserve"> by měl být dostatečně komplexní, aby</w:t>
-      </w:r>
-      <w:r>
-        <w:t xml:space="preserve"> dokázal uspokojit požadavky uživatelů.</w:t>
-      </w:r>
-    </w:p>
-    <w:p>
-      <w:pPr>
-        <w:pStyle w:val="NadpisB"/>
-      </w:pPr>
-      <w:bookmarkStart w:id="61" w:name="_Toc103634107"/>
-      <w:r>
-        <w:t>Požadavky</w:t>
-      </w:r>
-      <w:r>
-        <w:t xml:space="preserve"> – user </w:t>
-      </w:r>
-      <w:proofErr w:type="spellStart"/>
-      <w:r>
-        <w:t>stories</w:t>
-      </w:r>
-      <w:bookmarkEnd w:id="61"/>
-      <w:proofErr w:type="spellEnd"/>
+        <w:t xml:space="preserve">Požadavky </w:t>
+      </w:r>
+      <w:r>
+        <w:t xml:space="preserve">chápeme jako specifikaci bodů, kterých se budeme snažit dosáhnout ve vývoji. Určují nám, co se od řešení očekává a stanovují, </w:t>
+      </w:r>
+      <w:r>
+        <w:t>od</w:t>
+      </w:r>
+      <w:r>
+        <w:t xml:space="preserve"> čeho se ve vývoji budeme dále odrážet. </w:t>
+      </w:r>
+      <w:r>
+        <w:t>Nedostatečná specifikace požadavků je častým důvodem neúspě</w:t>
+      </w:r>
+      <w:r>
+        <w:t>chu.</w:t>
+      </w:r>
     </w:p>
     <w:p>
       <w:pPr>
         <w:pStyle w:val="normlntext"/>
       </w:pPr>
-      <w:r>
-        <w:t xml:space="preserve">Požadavky </w:t>
-      </w:r>
-      <w:r>
-        <w:t xml:space="preserve">chápeme jako specifikaci bodů, kterých se budeme snažit dosáhnout ve vývoji. Určují nám, co se od řešení očekává a stanovují, </w:t>
-      </w:r>
-      <w:r>
-        <w:t>od</w:t>
-      </w:r>
-      <w:r>
-        <w:t xml:space="preserve"> čeho se ve vývoji budeme dále odrážet. </w:t>
-      </w:r>
-      <w:r>
-        <w:t>Nedostatečná specifikace požadavků je častým důvodem neúspě</w:t>
-      </w:r>
-      <w:r>
-        <w:t>chu.</w:t>
-      </w:r>
-    </w:p>
-    <w:p>
-      <w:pPr>
-        <w:pStyle w:val="normlntext"/>
-      </w:pPr>
-      <w:bookmarkStart w:id="62" w:name="_Hlk103132458"/>
+      <w:bookmarkStart w:id="61" w:name="_Hlk103132458"/>
       <w:r>
         <w:t xml:space="preserve">Požadavky lze specifikovat různými způsoby, např. use case diagramem, scénáři, pomocí user </w:t>
       </w:r>
@@ -9813,7 +9824,7 @@
             <w:cnfStyle w:val="001000000000" w:firstRow="0" w:lastRow="0" w:firstColumn="1" w:lastColumn="0" w:oddVBand="0" w:evenVBand="0" w:oddHBand="0" w:evenHBand="0" w:firstRowFirstColumn="0" w:firstRowLastColumn="0" w:lastRowFirstColumn="0" w:lastRowLastColumn="0"/>
             <w:tcW w:w="8777" w:type="dxa"/>
           </w:tcPr>
-          <w:bookmarkEnd w:id="62"/>
+          <w:bookmarkEnd w:id="61"/>
           <w:p>
             <w:pPr>
               <w:pStyle w:val="normlntext"/>
@@ -10394,36 +10405,49 @@
       <w:pPr>
         <w:pStyle w:val="Titulek"/>
       </w:pPr>
-      <w:bookmarkStart w:id="63" w:name="_Toc103543232"/>
-      <w:bookmarkStart w:id="64" w:name="_Ref100127711"/>
+      <w:bookmarkStart w:id="62" w:name="_Toc103543232"/>
+      <w:bookmarkStart w:id="63" w:name="_Ref100127711"/>
       <w:r>
         <w:t xml:space="preserve">Tabulka </w:t>
       </w:r>
-      <w:fldSimple w:instr=" SEQ Tabulka \* ARABIC ">
-        <w:r>
-          <w:rPr>
-            <w:noProof/>
-          </w:rPr>
-          <w:t>4</w:t>
-        </w:r>
-      </w:fldSimple>
+      <w:r>
+        <w:fldChar w:fldCharType="begin"/>
+      </w:r>
+      <w:r>
+        <w:instrText xml:space="preserve"> SEQ Tabulka \* ARABIC </w:instrText>
+      </w:r>
+      <w:r>
+        <w:fldChar w:fldCharType="separate"/>
+      </w:r>
+      <w:r>
+        <w:rPr>
+          <w:noProof/>
+        </w:rPr>
+        <w:t>4</w:t>
+      </w:r>
+      <w:r>
+        <w:rPr>
+          <w:noProof/>
+        </w:rPr>
+        <w:fldChar w:fldCharType="end"/>
+      </w:r>
       <w:r>
         <w:t xml:space="preserve"> - požadavky</w:t>
       </w:r>
-      <w:bookmarkEnd w:id="63"/>
+      <w:bookmarkEnd w:id="62"/>
     </w:p>
     <w:p>
       <w:pPr>
         <w:pStyle w:val="NadpisB"/>
       </w:pPr>
-      <w:bookmarkStart w:id="65" w:name="_Toc103634108"/>
+      <w:bookmarkStart w:id="64" w:name="_Toc103634108"/>
       <w:r>
         <w:t>A</w:t>
       </w:r>
       <w:r>
         <w:t>rchitektura</w:t>
       </w:r>
-      <w:bookmarkEnd w:id="65"/>
+      <w:bookmarkEnd w:id="64"/>
     </w:p>
     <w:p>
       <w:pPr>
@@ -10557,35 +10581,48 @@
         <w:pStyle w:val="Titulek"/>
         <w:jc w:val="both"/>
       </w:pPr>
-      <w:bookmarkStart w:id="66" w:name="_Toc103543220"/>
+      <w:bookmarkStart w:id="65" w:name="_Toc103543220"/>
       <w:r>
         <w:t xml:space="preserve">Obrázek </w:t>
       </w:r>
-      <w:fldSimple w:instr=" SEQ Obrázek \* ARABIC ">
-        <w:r>
-          <w:rPr>
-            <w:noProof/>
-          </w:rPr>
-          <w:t>3</w:t>
-        </w:r>
-      </w:fldSimple>
+      <w:r>
+        <w:fldChar w:fldCharType="begin"/>
+      </w:r>
+      <w:r>
+        <w:instrText xml:space="preserve"> SEQ Obrázek \* ARABIC </w:instrText>
+      </w:r>
+      <w:r>
+        <w:fldChar w:fldCharType="separate"/>
+      </w:r>
+      <w:r>
+        <w:rPr>
+          <w:noProof/>
+        </w:rPr>
+        <w:t>3</w:t>
+      </w:r>
+      <w:r>
+        <w:rPr>
+          <w:noProof/>
+        </w:rPr>
+        <w:fldChar w:fldCharType="end"/>
+      </w:r>
       <w:r>
         <w:t xml:space="preserve"> - diagram architektury</w:t>
       </w:r>
+      <w:bookmarkEnd w:id="65"/>
+    </w:p>
+    <w:p>
+      <w:pPr>
+        <w:pStyle w:val="NadpisB"/>
+      </w:pPr>
+      <w:bookmarkStart w:id="66" w:name="_Ref103610233"/>
+      <w:bookmarkStart w:id="67" w:name="_Toc103634109"/>
+      <w:r>
+        <w:t>Definice rizik</w:t>
+      </w:r>
+      <w:bookmarkEnd w:id="63"/>
       <w:bookmarkEnd w:id="66"/>
-    </w:p>
-    <w:p>
-      <w:pPr>
-        <w:pStyle w:val="NadpisB"/>
-      </w:pPr>
-      <w:bookmarkStart w:id="67" w:name="_Ref103610233"/>
-      <w:bookmarkStart w:id="68" w:name="_Toc103634109"/>
-      <w:r>
-        <w:t>Definice rizik</w:t>
-      </w:r>
-      <w:bookmarkEnd w:id="64"/>
       <w:bookmarkEnd w:id="67"/>
-      <w:bookmarkEnd w:id="68"/>
     </w:p>
     <w:p>
       <w:pPr>
@@ -11616,11 +11653,11 @@
               <w:ind w:left="278"/>
               <w:cnfStyle w:val="000000000000" w:firstRow="0" w:lastRow="0" w:firstColumn="0" w:lastColumn="0" w:oddVBand="0" w:evenVBand="0" w:oddHBand="0" w:evenHBand="0" w:firstRowFirstColumn="0" w:firstRowLastColumn="0" w:lastRowFirstColumn="0" w:lastRowLastColumn="0"/>
             </w:pPr>
-            <w:bookmarkStart w:id="69" w:name="_Ref103390161"/>
+            <w:bookmarkStart w:id="68" w:name="_Ref103390161"/>
             <w:r>
               <w:t>Definovat si pravidla kódu.</w:t>
             </w:r>
-            <w:bookmarkEnd w:id="69"/>
+            <w:bookmarkEnd w:id="68"/>
           </w:p>
           <w:p>
             <w:pPr>
@@ -12026,35 +12063,48 @@
       <w:pPr>
         <w:pStyle w:val="Titulek"/>
       </w:pPr>
-      <w:bookmarkStart w:id="70" w:name="_Toc103543233"/>
+      <w:bookmarkStart w:id="69" w:name="_Toc103543233"/>
       <w:r>
         <w:t xml:space="preserve">Tabulka </w:t>
       </w:r>
-      <w:fldSimple w:instr=" SEQ Tabulka \* ARABIC ">
-        <w:r>
-          <w:rPr>
-            <w:noProof/>
-          </w:rPr>
-          <w:t>5</w:t>
-        </w:r>
-      </w:fldSimple>
+      <w:r>
+        <w:fldChar w:fldCharType="begin"/>
+      </w:r>
+      <w:r>
+        <w:instrText xml:space="preserve"> SEQ Tabulka \* ARABIC </w:instrText>
+      </w:r>
+      <w:r>
+        <w:fldChar w:fldCharType="separate"/>
+      </w:r>
+      <w:r>
+        <w:rPr>
+          <w:noProof/>
+        </w:rPr>
+        <w:t>5</w:t>
+      </w:r>
+      <w:r>
+        <w:rPr>
+          <w:noProof/>
+        </w:rPr>
+        <w:fldChar w:fldCharType="end"/>
+      </w:r>
       <w:r>
         <w:t xml:space="preserve"> - risk list</w:t>
       </w:r>
+      <w:bookmarkEnd w:id="69"/>
+    </w:p>
+    <w:p>
+      <w:pPr>
+        <w:pStyle w:val="NadpisB"/>
+      </w:pPr>
+      <w:bookmarkStart w:id="70" w:name="_Toc103634110"/>
+      <w:r>
+        <w:t>Implementace řešení</w:t>
+      </w:r>
       <w:bookmarkEnd w:id="70"/>
     </w:p>
     <w:p>
       <w:pPr>
-        <w:pStyle w:val="NadpisB"/>
-      </w:pPr>
-      <w:bookmarkStart w:id="71" w:name="_Toc103634110"/>
-      <w:r>
-        <w:t>Implementace řešení</w:t>
-      </w:r>
-      <w:bookmarkEnd w:id="71"/>
-    </w:p>
-    <w:p>
-      <w:pPr>
         <w:pStyle w:val="normlntext"/>
       </w:pPr>
       <w:r>
@@ -12204,7 +12254,7 @@
       <w:pPr>
         <w:pStyle w:val="NadpisC"/>
       </w:pPr>
-      <w:bookmarkStart w:id="72" w:name="_Toc103634111"/>
+      <w:bookmarkStart w:id="71" w:name="_Toc103634111"/>
       <w:r>
         <w:lastRenderedPageBreak/>
         <w:t>P</w:t>
@@ -12212,52 +12262,52 @@
       <w:r>
         <w:t>rototypy</w:t>
       </w:r>
+      <w:bookmarkEnd w:id="71"/>
+    </w:p>
+    <w:p>
+      <w:pPr>
+        <w:pStyle w:val="normlntext"/>
+      </w:pPr>
+      <w:r>
+        <w:t>Po definování rizik jsme začali jednotlivá rizika minimalizovat v pořadí, v jakém jsou uvedená v seznamu (seřazena podle dopadu a složitosti) a následně dále rozvíjet řešení do finální podoby.</w:t>
+      </w:r>
+    </w:p>
+    <w:p>
+      <w:pPr>
+        <w:pStyle w:val="normlntext"/>
+      </w:pPr>
+      <w:r>
+        <w:t>Verze, j</w:t>
+      </w:r>
+      <w:r>
+        <w:t>íž v tomto kroku dosáhneme se nazývá prototyp. Je to tedy vzorový neúplný software, jež obsahuje funkcionality, jež shledáváme rizikovými, avšak neobsahuje veškeré funkce sepsané v požadavcích.</w:t>
+      </w:r>
+    </w:p>
+    <w:p>
+      <w:pPr>
+        <w:pStyle w:val="normlntext"/>
+      </w:pPr>
+      <w:r>
+        <w:t>Nyní si detailněji popíšeme každou část, jež je součástí prototypu a jež jsme vyvíjeli na základě risk listu a jak byla později rozvinuta do finální podoby.</w:t>
+      </w:r>
+    </w:p>
+    <w:p>
+      <w:pPr>
+        <w:pStyle w:val="NadpisC"/>
+      </w:pPr>
+      <w:bookmarkStart w:id="72" w:name="_Ref103624800"/>
+      <w:bookmarkStart w:id="73" w:name="_Ref103624805"/>
+      <w:bookmarkStart w:id="74" w:name="_Toc103634112"/>
+      <w:r>
+        <w:t xml:space="preserve">Tvorba </w:t>
+      </w:r>
+      <w:proofErr w:type="spellStart"/>
+      <w:r>
+        <w:t>pluginu</w:t>
+      </w:r>
       <w:bookmarkEnd w:id="72"/>
-    </w:p>
-    <w:p>
-      <w:pPr>
-        <w:pStyle w:val="normlntext"/>
-      </w:pPr>
-      <w:r>
-        <w:t>Po definování rizik jsme začali jednotlivá rizika minimalizovat v pořadí, v jakém jsou uvedená v seznamu (seřazena podle dopadu a složitosti) a následně dále rozvíjet řešení do finální podoby.</w:t>
-      </w:r>
-    </w:p>
-    <w:p>
-      <w:pPr>
-        <w:pStyle w:val="normlntext"/>
-      </w:pPr>
-      <w:r>
-        <w:t>Verze, j</w:t>
-      </w:r>
-      <w:r>
-        <w:t>íž v tomto kroku dosáhneme se nazývá prototyp. Je to tedy vzorový neúplný software, jež obsahuje funkcionality, jež shledáváme rizikovými, avšak neobsahuje veškeré funkce sepsané v požadavcích.</w:t>
-      </w:r>
-    </w:p>
-    <w:p>
-      <w:pPr>
-        <w:pStyle w:val="normlntext"/>
-      </w:pPr>
-      <w:r>
-        <w:t>Nyní si detailněji popíšeme každou část, jež je součástí prototypu a jež jsme vyvíjeli na základě risk listu a jak byla později rozvinuta do finální podoby.</w:t>
-      </w:r>
-    </w:p>
-    <w:p>
-      <w:pPr>
-        <w:pStyle w:val="NadpisC"/>
-      </w:pPr>
-      <w:bookmarkStart w:id="73" w:name="_Ref103624800"/>
-      <w:bookmarkStart w:id="74" w:name="_Ref103624805"/>
-      <w:bookmarkStart w:id="75" w:name="_Toc103634112"/>
-      <w:r>
-        <w:t xml:space="preserve">Tvorba </w:t>
-      </w:r>
-      <w:proofErr w:type="spellStart"/>
-      <w:r>
-        <w:t>pluginu</w:t>
-      </w:r>
       <w:bookmarkEnd w:id="73"/>
       <w:bookmarkEnd w:id="74"/>
-      <w:bookmarkEnd w:id="75"/>
       <w:proofErr w:type="spellEnd"/>
     </w:p>
     <w:p>
@@ -12606,11 +12656,11 @@
       <w:pPr>
         <w:pStyle w:val="NadpisC"/>
       </w:pPr>
-      <w:bookmarkStart w:id="76" w:name="_Toc103634113"/>
+      <w:bookmarkStart w:id="75" w:name="_Toc103634113"/>
       <w:r>
         <w:t>Tvorba formulářů</w:t>
       </w:r>
-      <w:bookmarkEnd w:id="76"/>
+      <w:bookmarkEnd w:id="75"/>
     </w:p>
     <w:p>
       <w:pPr>
@@ -12740,32 +12790,45 @@
         <w:pStyle w:val="Titulek"/>
         <w:jc w:val="both"/>
       </w:pPr>
-      <w:bookmarkStart w:id="77" w:name="_Ref103620718"/>
-      <w:bookmarkStart w:id="78" w:name="_Ref103620721"/>
+      <w:bookmarkStart w:id="76" w:name="_Ref103620718"/>
+      <w:bookmarkStart w:id="77" w:name="_Ref103620721"/>
       <w:r>
         <w:t xml:space="preserve">Obrázek </w:t>
       </w:r>
-      <w:fldSimple w:instr=" SEQ Obrázek \* ARABIC ">
-        <w:r>
-          <w:rPr>
-            <w:noProof/>
-          </w:rPr>
-          <w:t>4</w:t>
-        </w:r>
-      </w:fldSimple>
+      <w:r>
+        <w:fldChar w:fldCharType="begin"/>
+      </w:r>
+      <w:r>
+        <w:instrText xml:space="preserve"> SEQ Obrázek \* ARABIC </w:instrText>
+      </w:r>
+      <w:r>
+        <w:fldChar w:fldCharType="separate"/>
+      </w:r>
+      <w:r>
+        <w:rPr>
+          <w:noProof/>
+        </w:rPr>
+        <w:t>4</w:t>
+      </w:r>
+      <w:r>
+        <w:rPr>
+          <w:noProof/>
+        </w:rPr>
+        <w:fldChar w:fldCharType="end"/>
+      </w:r>
+      <w:bookmarkEnd w:id="76"/>
+      <w:r>
+        <w:t xml:space="preserve"> - panel nabídek a nástrojů prostředí </w:t>
+      </w:r>
+      <w:proofErr w:type="spellStart"/>
+      <w:r>
+        <w:t>IntelliJ</w:t>
+      </w:r>
+      <w:proofErr w:type="spellEnd"/>
+      <w:r>
+        <w:t xml:space="preserve"> IDEA</w:t>
+      </w:r>
       <w:bookmarkEnd w:id="77"/>
-      <w:r>
-        <w:t xml:space="preserve"> - panel nabídek a nástrojů prostředí </w:t>
-      </w:r>
-      <w:proofErr w:type="spellStart"/>
-      <w:r>
-        <w:t>IntelliJ</w:t>
-      </w:r>
-      <w:proofErr w:type="spellEnd"/>
-      <w:r>
-        <w:t xml:space="preserve"> IDEA</w:t>
-      </w:r>
-      <w:bookmarkEnd w:id="78"/>
     </w:p>
     <w:p>
       <w:pPr>
@@ -13179,7 +13242,7 @@
           <w:numId w:val="38"/>
         </w:numPr>
       </w:pPr>
-      <w:bookmarkStart w:id="79" w:name="_Toc103634114"/>
+      <w:bookmarkStart w:id="78" w:name="_Toc103634114"/>
       <w:r>
         <w:t xml:space="preserve">Generování </w:t>
       </w:r>
@@ -13191,7 +13254,7 @@
       <w:r>
         <w:t xml:space="preserve"> kódu pro diagram tříd jazyka UML</w:t>
       </w:r>
-      <w:bookmarkEnd w:id="79"/>
+      <w:bookmarkEnd w:id="78"/>
     </w:p>
     <w:p>
       <w:pPr>
@@ -13325,7 +13388,21 @@
         <w:pStyle w:val="normlntext"/>
       </w:pPr>
       <w:r>
-        <w:t>Této metodě se říká mapování, kdy jednotlivé výskyty uchováváme v obecném předpisu. Často se tento pojem používá v souvislosti s uchováváním dat do databáze, kdy převádíme věc uloženou v jednom formátu na jednom místě na tutéž věc v jiném formátu na jiném místě.</w:t>
+        <w:t>Této metodě se říká mapování, kdy jednotlivé výskyty uchováváme v</w:t>
+      </w:r>
+      <w:r>
+        <w:t xml:space="preserve"> objektech </w:t>
+      </w:r>
+      <w:r>
+        <w:t>obecném předpisu</w:t>
+      </w:r>
+      <w:r>
+        <w:t xml:space="preserve"> (vzoru)</w:t>
+      </w:r>
+      <w:bookmarkStart w:id="79" w:name="_GoBack"/>
+      <w:bookmarkEnd w:id="79"/>
+      <w:r>
+        <w:t>. Často se tento pojem používá v souvislosti s uchováváním dat do databáze, kdy převádíme věc uloženou v jednom formátu na jednom místě na tutéž věc v jiném formátu na jiném místě.</w:t>
       </w:r>
     </w:p>
     <w:p>
@@ -17981,13 +18058,8 @@
       <w:r>
         <w:t xml:space="preserve"> Více o dědičnosti v knize Herberta </w:t>
       </w:r>
-      <w:proofErr w:type="spellStart"/>
-      <w:r>
-        <w:t>Schildta</w:t>
-      </w:r>
-      <w:proofErr w:type="spellEnd"/>
-      <w:r>
-        <w:t>. [19]</w:t>
+      <w:r>
+        <w:t>Schildta. [19]</w:t>
       </w:r>
     </w:p>
   </w:footnote>
@@ -22651,7 +22723,7 @@
 </file>
 
 <file path=customXml/itemProps1.xml><?xml version="1.0" encoding="utf-8"?>
-<ds:datastoreItem xmlns:ds="http://schemas.openxmlformats.org/officeDocument/2006/customXml" ds:itemID="{DE63817B-065C-49A3-86DB-0EBD3B55A3DB}">
+<ds:datastoreItem xmlns:ds="http://schemas.openxmlformats.org/officeDocument/2006/customXml" ds:itemID="{111497D7-EC4E-49F7-BEFC-1F36C56F1C4C}">
   <ds:schemaRefs>
     <ds:schemaRef ds:uri="http://schemas.openxmlformats.org/officeDocument/2006/bibliography"/>
   </ds:schemaRefs>

</xml_diff>

<commit_message>
project - bugs fixed, bp text - mistakes corrected, beginning of presenting solution
</commit_message>
<xml_diff>
--- a/documentation/bakalarska_prace/bakalarska_prace_r19233.docx
+++ b/documentation/bakalarska_prace/bakalarska_prace_r19233.docx
@@ -5453,27 +5453,14 @@
       <w:r>
         <w:t xml:space="preserve">Obrázek </w:t>
       </w:r>
-      <w:r>
-        <w:fldChar w:fldCharType="begin"/>
-      </w:r>
-      <w:r>
-        <w:instrText xml:space="preserve"> SEQ Obrázek \* ARABIC </w:instrText>
-      </w:r>
-      <w:r>
-        <w:fldChar w:fldCharType="separate"/>
-      </w:r>
-      <w:r>
-        <w:rPr>
-          <w:noProof/>
-        </w:rPr>
-        <w:t>1</w:t>
-      </w:r>
-      <w:r>
-        <w:rPr>
-          <w:noProof/>
-        </w:rPr>
-        <w:fldChar w:fldCharType="end"/>
-      </w:r>
+      <w:fldSimple w:instr=" SEQ Obrázek \* ARABIC ">
+        <w:r>
+          <w:rPr>
+            <w:noProof/>
+          </w:rPr>
+          <w:t>1</w:t>
+        </w:r>
+      </w:fldSimple>
       <w:r>
         <w:t xml:space="preserve"> - příklad </w:t>
       </w:r>
@@ -5528,9 +5515,9 @@
           </wp:inline>
         </w:drawing>
       </w:r>
-      <w:bookmarkStart w:id="32" w:name="_Ref103455075"/>
-      <w:bookmarkStart w:id="33" w:name="_Ref103455039"/>
-      <w:bookmarkStart w:id="34" w:name="_Toc103543219"/>
+      <w:bookmarkStart w:id="32" w:name="_Ref103455039"/>
+      <w:bookmarkStart w:id="33" w:name="_Toc103543219"/>
+      <w:bookmarkStart w:id="34" w:name="_Ref103455075"/>
     </w:p>
     <w:p>
       <w:pPr>
@@ -5556,13 +5543,13 @@
           <w:t>2</w:t>
         </w:r>
       </w:fldSimple>
+      <w:bookmarkEnd w:id="34"/>
+      <w:bookmarkEnd w:id="35"/>
+      <w:r>
+        <w:t xml:space="preserve"> - diagram tříd</w:t>
+      </w:r>
       <w:bookmarkEnd w:id="32"/>
-      <w:bookmarkEnd w:id="35"/>
-      <w:r>
-        <w:t xml:space="preserve"> - diagram tříd</w:t>
-      </w:r>
       <w:bookmarkEnd w:id="33"/>
-      <w:bookmarkEnd w:id="34"/>
     </w:p>
     <w:p>
       <w:pPr>
@@ -6896,27 +6883,14 @@
       <w:r>
         <w:t xml:space="preserve">Tabulka </w:t>
       </w:r>
-      <w:r>
-        <w:fldChar w:fldCharType="begin"/>
-      </w:r>
-      <w:r>
-        <w:instrText xml:space="preserve"> SEQ Tabulka \* ARABIC </w:instrText>
-      </w:r>
-      <w:r>
-        <w:fldChar w:fldCharType="separate"/>
-      </w:r>
-      <w:r>
-        <w:rPr>
-          <w:noProof/>
-        </w:rPr>
-        <w:t>1</w:t>
-      </w:r>
-      <w:r>
-        <w:rPr>
-          <w:noProof/>
-        </w:rPr>
-        <w:fldChar w:fldCharType="end"/>
-      </w:r>
+      <w:fldSimple w:instr=" SEQ Tabulka \* ARABIC ">
+        <w:r>
+          <w:rPr>
+            <w:noProof/>
+          </w:rPr>
+          <w:t>1</w:t>
+        </w:r>
+      </w:fldSimple>
       <w:r>
         <w:rPr>
           <w:noProof/>
@@ -8009,27 +7983,14 @@
       <w:r>
         <w:t xml:space="preserve">Tabulka </w:t>
       </w:r>
-      <w:r>
-        <w:fldChar w:fldCharType="begin"/>
-      </w:r>
-      <w:r>
-        <w:instrText xml:space="preserve"> SEQ Tabulka \* ARABIC </w:instrText>
-      </w:r>
-      <w:r>
-        <w:fldChar w:fldCharType="separate"/>
-      </w:r>
-      <w:r>
-        <w:rPr>
-          <w:noProof/>
-        </w:rPr>
-        <w:t>2</w:t>
-      </w:r>
-      <w:r>
-        <w:rPr>
-          <w:noProof/>
-        </w:rPr>
-        <w:fldChar w:fldCharType="end"/>
-      </w:r>
+      <w:fldSimple w:instr=" SEQ Tabulka \* ARABIC ">
+        <w:r>
+          <w:rPr>
+            <w:noProof/>
+          </w:rPr>
+          <w:t>2</w:t>
+        </w:r>
+      </w:fldSimple>
       <w:r>
         <w:t xml:space="preserve"> - </w:t>
       </w:r>
@@ -9609,27 +9570,14 @@
         <w:lastRenderedPageBreak/>
         <w:t xml:space="preserve">Tabulka </w:t>
       </w:r>
-      <w:r>
-        <w:fldChar w:fldCharType="begin"/>
-      </w:r>
-      <w:r>
-        <w:instrText xml:space="preserve"> SEQ Tabulka \* ARABIC </w:instrText>
-      </w:r>
-      <w:r>
-        <w:fldChar w:fldCharType="separate"/>
-      </w:r>
-      <w:r>
-        <w:rPr>
-          <w:noProof/>
-        </w:rPr>
-        <w:t>3</w:t>
-      </w:r>
-      <w:r>
-        <w:rPr>
-          <w:noProof/>
-        </w:rPr>
-        <w:fldChar w:fldCharType="end"/>
-      </w:r>
+      <w:fldSimple w:instr=" SEQ Tabulka \* ARABIC ">
+        <w:r>
+          <w:rPr>
+            <w:noProof/>
+          </w:rPr>
+          <w:t>3</w:t>
+        </w:r>
+      </w:fldSimple>
       <w:r>
         <w:t xml:space="preserve"> - vize</w:t>
       </w:r>
@@ -10410,27 +10358,14 @@
       <w:r>
         <w:t xml:space="preserve">Tabulka </w:t>
       </w:r>
-      <w:r>
-        <w:fldChar w:fldCharType="begin"/>
-      </w:r>
-      <w:r>
-        <w:instrText xml:space="preserve"> SEQ Tabulka \* ARABIC </w:instrText>
-      </w:r>
-      <w:r>
-        <w:fldChar w:fldCharType="separate"/>
-      </w:r>
-      <w:r>
-        <w:rPr>
-          <w:noProof/>
-        </w:rPr>
-        <w:t>4</w:t>
-      </w:r>
-      <w:r>
-        <w:rPr>
-          <w:noProof/>
-        </w:rPr>
-        <w:fldChar w:fldCharType="end"/>
-      </w:r>
+      <w:fldSimple w:instr=" SEQ Tabulka \* ARABIC ">
+        <w:r>
+          <w:rPr>
+            <w:noProof/>
+          </w:rPr>
+          <w:t>4</w:t>
+        </w:r>
+      </w:fldSimple>
       <w:r>
         <w:t xml:space="preserve"> - požadavky</w:t>
       </w:r>
@@ -10585,27 +10520,14 @@
       <w:r>
         <w:t xml:space="preserve">Obrázek </w:t>
       </w:r>
-      <w:r>
-        <w:fldChar w:fldCharType="begin"/>
-      </w:r>
-      <w:r>
-        <w:instrText xml:space="preserve"> SEQ Obrázek \* ARABIC </w:instrText>
-      </w:r>
-      <w:r>
-        <w:fldChar w:fldCharType="separate"/>
-      </w:r>
-      <w:r>
-        <w:rPr>
-          <w:noProof/>
-        </w:rPr>
-        <w:t>3</w:t>
-      </w:r>
-      <w:r>
-        <w:rPr>
-          <w:noProof/>
-        </w:rPr>
-        <w:fldChar w:fldCharType="end"/>
-      </w:r>
+      <w:fldSimple w:instr=" SEQ Obrázek \* ARABIC ">
+        <w:r>
+          <w:rPr>
+            <w:noProof/>
+          </w:rPr>
+          <w:t>3</w:t>
+        </w:r>
+      </w:fldSimple>
       <w:r>
         <w:t xml:space="preserve"> - diagram architektury</w:t>
       </w:r>
@@ -12067,237 +11989,364 @@
       <w:r>
         <w:t xml:space="preserve">Tabulka </w:t>
       </w:r>
+      <w:fldSimple w:instr=" SEQ Tabulka \* ARABIC ">
+        <w:r>
+          <w:rPr>
+            <w:noProof/>
+          </w:rPr>
+          <w:t>5</w:t>
+        </w:r>
+      </w:fldSimple>
+      <w:r>
+        <w:t xml:space="preserve"> - risk list</w:t>
+      </w:r>
+      <w:bookmarkEnd w:id="69"/>
+    </w:p>
+    <w:p>
+      <w:pPr>
+        <w:pStyle w:val="NadpisB"/>
+      </w:pPr>
+      <w:bookmarkStart w:id="70" w:name="_Toc103634110"/>
+      <w:r>
+        <w:t>Implementace řešení</w:t>
+      </w:r>
+      <w:bookmarkEnd w:id="70"/>
+    </w:p>
+    <w:p>
+      <w:pPr>
+        <w:pStyle w:val="normlntext"/>
+      </w:pPr>
+      <w:r>
+        <w:t xml:space="preserve">Při implementaci řešení byl kladen důraz na dodržování pravidel pro psaní čistého a přehledného kódu. V kapitole č. </w:t>
+      </w:r>
       <w:r>
         <w:fldChar w:fldCharType="begin"/>
       </w:r>
       <w:r>
-        <w:instrText xml:space="preserve"> SEQ Tabulka \* ARABIC </w:instrText>
+        <w:instrText xml:space="preserve"> REF _Ref103630051 \r \h </w:instrText>
       </w:r>
       <w:r>
         <w:fldChar w:fldCharType="separate"/>
       </w:r>
       <w:r>
+        <w:t>1.3</w:t>
+      </w:r>
+      <w:r>
+        <w:fldChar w:fldCharType="end"/>
+      </w:r>
+      <w:r>
+        <w:t xml:space="preserve"> - </w:t>
+      </w:r>
+      <w:r>
+        <w:fldChar w:fldCharType="begin"/>
+      </w:r>
+      <w:r>
+        <w:instrText xml:space="preserve"> REF _Ref103630054 \h </w:instrText>
+      </w:r>
+      <w:r>
+        <w:fldChar w:fldCharType="separate"/>
+      </w:r>
+      <w:r>
+        <w:t xml:space="preserve">Prostředí </w:t>
+      </w:r>
+      <w:proofErr w:type="spellStart"/>
+      <w:r>
+        <w:t>IntelliJ</w:t>
+      </w:r>
+      <w:proofErr w:type="spellEnd"/>
+      <w:r>
+        <w:t xml:space="preserve"> IDEA</w:t>
+      </w:r>
+      <w:r>
+        <w:fldChar w:fldCharType="end"/>
+      </w:r>
+      <w:r>
+        <w:t xml:space="preserve"> jsme si řekli, že prostředí nabízí různé nástroje pro rychlý a snadný vývoj. Za zmínku stojí jedna funkcionalita, jež napomáhá psaní čistého kódu, a to je reformátování. Reformátovat lze vybraný kód, či celý soubor. Další nápomocnou funkcionalitou je možnost refaktorování kódu. Obě tyto možnosti zpřehlední kód během pár kliknutí.</w:t>
+      </w:r>
+    </w:p>
+    <w:p>
+      <w:pPr>
+        <w:pStyle w:val="normlntext"/>
+      </w:pPr>
+      <w:r>
+        <w:t xml:space="preserve">Kontrola kódu se provádí během implementace každé problematiky, jíž si můžeme detailněji rozdělit (např. vytváření formuláře, přidání prvků do formuláře, úprava rozmístění prvků ve formuláři, implementace algoritmu generování, ukládání do souboru apod.) a následně po jejím dokončení. V průběhu se jedná primárně o dodržování syntaxe jazyka Java, </w:t>
+      </w:r>
+      <w:proofErr w:type="spellStart"/>
+      <w:r>
+        <w:t>refactoring</w:t>
+      </w:r>
+      <w:proofErr w:type="spellEnd"/>
+      <w:r>
+        <w:t xml:space="preserve">, po dokončení implementace problematiky se jedná </w:t>
+      </w:r>
+      <w:r>
+        <w:t xml:space="preserve">primárně, avšak ne pouze, </w:t>
+      </w:r>
+      <w:r>
+        <w:t xml:space="preserve">o </w:t>
+      </w:r>
+      <w:r>
+        <w:t>reformátování, jež nabízí vývojové prostředí.</w:t>
+      </w:r>
+    </w:p>
+    <w:p>
+      <w:pPr>
+        <w:pStyle w:val="normlntext"/>
+      </w:pPr>
+      <w:r>
+        <w:t xml:space="preserve">Při implementaci řešení jsme vycházeli z požadavků zákazníka a také z risk-listu, který je znázorněn v kapitole č. </w:t>
+      </w:r>
+      <w:r>
+        <w:fldChar w:fldCharType="begin"/>
+      </w:r>
+      <w:r>
+        <w:instrText xml:space="preserve"> REF _Ref103610233 \r \h  \* MERGEFORMAT </w:instrText>
+      </w:r>
+      <w:r>
+        <w:fldChar w:fldCharType="separate"/>
+      </w:r>
+      <w:r>
+        <w:t>4.5</w:t>
+      </w:r>
+      <w:r>
+        <w:fldChar w:fldCharType="end"/>
+      </w:r>
+      <w:r>
+        <w:t xml:space="preserve"> - </w:t>
+      </w:r>
+      <w:r>
+        <w:fldChar w:fldCharType="begin"/>
+      </w:r>
+      <w:r>
+        <w:instrText xml:space="preserve"> REF _Ref100127711 \h  \* MERGEFORMAT </w:instrText>
+      </w:r>
+      <w:r>
+        <w:fldChar w:fldCharType="separate"/>
+      </w:r>
+      <w:r>
+        <w:t>Definice rizik</w:t>
+      </w:r>
+      <w:r>
+        <w:fldChar w:fldCharType="end"/>
+      </w:r>
+      <w:r>
+        <w:t xml:space="preserve">. Před samotnou vizí byla vytvořena </w:t>
+      </w:r>
+      <w:proofErr w:type="spellStart"/>
+      <w:r>
+        <w:t>road</w:t>
+      </w:r>
+      <w:proofErr w:type="spellEnd"/>
+      <w:r>
+        <w:t xml:space="preserve"> mapa (časová osa s milníky, které nám říkají, kdy má být co hotovo).</w:t>
+      </w:r>
+      <w:r>
+        <w:t xml:space="preserve"> Tato </w:t>
+      </w:r>
+      <w:proofErr w:type="spellStart"/>
+      <w:r>
+        <w:t>road</w:t>
+      </w:r>
+      <w:proofErr w:type="spellEnd"/>
+      <w:r>
+        <w:t xml:space="preserve"> mapa se podle potřeb v průběhu času měnila (podrobnější specifikace řešení, přesná data). Nyní však máme </w:t>
+      </w:r>
+      <w:r>
+        <w:lastRenderedPageBreak/>
+        <w:t xml:space="preserve">specifikovány veškeré potřebné informace pro implementaci a </w:t>
+      </w:r>
+      <w:proofErr w:type="spellStart"/>
+      <w:r>
+        <w:t>road</w:t>
+      </w:r>
+      <w:proofErr w:type="spellEnd"/>
+      <w:r>
+        <w:t xml:space="preserve"> mapa by se dále již neměla měnit.</w:t>
+      </w:r>
+      <w:r>
+        <w:t xml:space="preserve"> </w:t>
+      </w:r>
+      <w:r>
+        <w:t xml:space="preserve">Implementované funkční části pravidelně dokumentujeme a zálohujeme na </w:t>
+      </w:r>
+      <w:proofErr w:type="spellStart"/>
+      <w:r>
+        <w:t>GitHub</w:t>
+      </w:r>
+      <w:proofErr w:type="spellEnd"/>
+      <w:r>
+        <w:t xml:space="preserve"> a pravidelně kontrolujeme stav vývoje pomocí </w:t>
+      </w:r>
+      <w:proofErr w:type="spellStart"/>
+      <w:r>
+        <w:t>Trella</w:t>
+      </w:r>
+      <w:proofErr w:type="spellEnd"/>
+      <w:r>
+        <w:t xml:space="preserve"> (ukázka viz. </w:t>
+      </w:r>
+      <w:r>
+        <w:fldChar w:fldCharType="begin"/>
+      </w:r>
+      <w:r>
+        <w:instrText xml:space="preserve"> REF _Ref103701549 \h </w:instrText>
+      </w:r>
+      <w:r>
+        <w:fldChar w:fldCharType="separate"/>
+      </w:r>
+      <w:r>
+        <w:t xml:space="preserve">obrázek č. </w:t>
+      </w:r>
+      <w:r>
         <w:rPr>
           <w:noProof/>
         </w:rPr>
-        <w:t>5</w:t>
-      </w:r>
-      <w:r>
-        <w:rPr>
-          <w:noProof/>
-        </w:rPr>
+        <w:t>4</w:t>
+      </w:r>
+      <w:r>
         <w:fldChar w:fldCharType="end"/>
       </w:r>
       <w:r>
-        <w:t xml:space="preserve"> - risk list</w:t>
-      </w:r>
-      <w:bookmarkEnd w:id="69"/>
-    </w:p>
-    <w:p>
-      <w:pPr>
-        <w:pStyle w:val="NadpisB"/>
-      </w:pPr>
-      <w:bookmarkStart w:id="70" w:name="_Toc103634110"/>
-      <w:r>
-        <w:t>Implementace řešení</w:t>
-      </w:r>
-      <w:bookmarkEnd w:id="70"/>
+        <w:t>). Zde si určujeme milníky, kdy má být která část problematiky vyřešena, kdo jí řeší a její stav (již je vyřešena, nyní se řeší, bude se řešit).</w:t>
+      </w:r>
     </w:p>
     <w:p>
       <w:pPr>
         <w:pStyle w:val="normlntext"/>
-      </w:pPr>
-      <w:r>
-        <w:t xml:space="preserve">Při implementaci řešení byl kladen důraz na dodržování pravidel pro psaní čistého a přehledného kódu. V kapitole č. </w:t>
-      </w:r>
-      <w:r>
-        <w:fldChar w:fldCharType="begin"/>
-      </w:r>
-      <w:r>
-        <w:instrText xml:space="preserve"> REF _Ref103630051 \r \h </w:instrText>
-      </w:r>
-      <w:r>
-        <w:fldChar w:fldCharType="separate"/>
-      </w:r>
-      <w:r>
-        <w:t>1.3</w:t>
-      </w:r>
-      <w:r>
-        <w:fldChar w:fldCharType="end"/>
-      </w:r>
-      <w:r>
-        <w:t xml:space="preserve"> - </w:t>
-      </w:r>
-      <w:r>
-        <w:fldChar w:fldCharType="begin"/>
-      </w:r>
-      <w:r>
-        <w:instrText xml:space="preserve"> REF _Ref103630054 \h </w:instrText>
-      </w:r>
-      <w:r>
-        <w:fldChar w:fldCharType="separate"/>
-      </w:r>
-      <w:r>
-        <w:t xml:space="preserve">Prostředí </w:t>
-      </w:r>
-      <w:proofErr w:type="spellStart"/>
-      <w:r>
-        <w:t>IntelliJ</w:t>
-      </w:r>
-      <w:proofErr w:type="spellEnd"/>
-      <w:r>
-        <w:t xml:space="preserve"> IDEA</w:t>
-      </w:r>
-      <w:r>
-        <w:fldChar w:fldCharType="end"/>
-      </w:r>
-      <w:r>
-        <w:t xml:space="preserve"> jsme si řekli, že prostředí nabízí různé nástroje pro rychlý a snadný vývoj. Za zmínku stojí jedna funkcionalita, jež napomáhá psaní čistého kódu, a to je reformátování. Reformátovat lze vybraný kód, či celý soubor. Další nápomocnou funkcionalitou je možnost refaktorování kódu. Obě tyto možnosti zpřehlední kód během pár kliknutí.</w:t>
-      </w:r>
+        <w:keepNext/>
+      </w:pPr>
+      <w:r>
+        <w:drawing>
+          <wp:inline distT="0" distB="0" distL="0" distR="0" wp14:anchorId="127835A3" wp14:editId="7BE61089">
+            <wp:extent cx="5579745" cy="3119755"/>
+            <wp:effectExtent l="0" t="0" r="1905" b="4445"/>
+            <wp:docPr id="8" name="Obrázek 8"/>
+            <wp:cNvGraphicFramePr>
+              <a:graphicFrameLocks xmlns:a="http://schemas.openxmlformats.org/drawingml/2006/main" noChangeAspect="1"/>
+            </wp:cNvGraphicFramePr>
+            <a:graphic xmlns:a="http://schemas.openxmlformats.org/drawingml/2006/main">
+              <a:graphicData uri="http://schemas.openxmlformats.org/drawingml/2006/picture">
+                <pic:pic xmlns:pic="http://schemas.openxmlformats.org/drawingml/2006/picture">
+                  <pic:nvPicPr>
+                    <pic:cNvPr id="1" name=""/>
+                    <pic:cNvPicPr/>
+                  </pic:nvPicPr>
+                  <pic:blipFill>
+                    <a:blip r:embed="rId16"/>
+                    <a:stretch>
+                      <a:fillRect/>
+                    </a:stretch>
+                  </pic:blipFill>
+                  <pic:spPr>
+                    <a:xfrm>
+                      <a:off x="0" y="0"/>
+                      <a:ext cx="5579745" cy="3119755"/>
+                    </a:xfrm>
+                    <a:prstGeom prst="rect">
+                      <a:avLst/>
+                    </a:prstGeom>
+                  </pic:spPr>
+                </pic:pic>
+              </a:graphicData>
+            </a:graphic>
+          </wp:inline>
+        </w:drawing>
+      </w:r>
+    </w:p>
+    <w:p>
+      <w:pPr>
+        <w:pStyle w:val="Titulek"/>
+        <w:jc w:val="both"/>
+      </w:pPr>
+      <w:bookmarkStart w:id="71" w:name="_Ref103701549"/>
+      <w:r>
+        <w:t xml:space="preserve">Obrázek </w:t>
+      </w:r>
+      <w:fldSimple w:instr=" SEQ Obrázek \* ARABIC ">
+        <w:r>
+          <w:rPr>
+            <w:noProof/>
+          </w:rPr>
+          <w:t>4</w:t>
+        </w:r>
+      </w:fldSimple>
+      <w:bookmarkEnd w:id="71"/>
+      <w:r>
+        <w:t xml:space="preserve"> - nástěnka v </w:t>
+      </w:r>
+      <w:proofErr w:type="spellStart"/>
+      <w:r>
+        <w:t>Trellu</w:t>
+      </w:r>
+      <w:proofErr w:type="spellEnd"/>
     </w:p>
     <w:p>
       <w:pPr>
         <w:pStyle w:val="normlntext"/>
       </w:pPr>
       <w:r>
-        <w:t xml:space="preserve">Při implementaci řešení jsme vycházeli z požadavků zákazníka a také z risk-listu, který je znázorněn v kapitole č. </w:t>
-      </w:r>
-      <w:r>
-        <w:fldChar w:fldCharType="begin"/>
-      </w:r>
-      <w:r>
-        <w:instrText xml:space="preserve"> REF _Ref103610233 \r \h  \* MERGEFORMAT </w:instrText>
-      </w:r>
-      <w:r>
-        <w:fldChar w:fldCharType="separate"/>
-      </w:r>
-      <w:r>
-        <w:t>4.5</w:t>
-      </w:r>
-      <w:r>
-        <w:fldChar w:fldCharType="end"/>
-      </w:r>
-      <w:r>
-        <w:t xml:space="preserve"> - </w:t>
-      </w:r>
-      <w:r>
-        <w:fldChar w:fldCharType="begin"/>
-      </w:r>
-      <w:r>
-        <w:instrText xml:space="preserve"> REF _Ref100127711 \h  \* MERGEFORMAT </w:instrText>
-      </w:r>
-      <w:r>
-        <w:fldChar w:fldCharType="separate"/>
-      </w:r>
-      <w:r>
-        <w:t>Definice rizik</w:t>
-      </w:r>
-      <w:r>
-        <w:fldChar w:fldCharType="end"/>
-      </w:r>
-      <w:r>
-        <w:t xml:space="preserve">. Před samotnou vizí byla vytvořena </w:t>
-      </w:r>
-      <w:proofErr w:type="spellStart"/>
-      <w:r>
-        <w:t>road</w:t>
-      </w:r>
-      <w:proofErr w:type="spellEnd"/>
-      <w:r>
-        <w:t xml:space="preserve"> mapa (časová osa s milníky, které nám říkají, kdy má být co hotovo).</w:t>
-      </w:r>
-      <w:r>
-        <w:t xml:space="preserve"> Tato </w:t>
-      </w:r>
-      <w:proofErr w:type="spellStart"/>
-      <w:r>
-        <w:t>road</w:t>
-      </w:r>
-      <w:proofErr w:type="spellEnd"/>
-      <w:r>
-        <w:t xml:space="preserve"> mapa se podle potřeb v průběhu času měnila (podrobnější specifikace řešení, přesná data). Nyní však máme specifikovány veškeré potřebné informace pro implementaci a </w:t>
-      </w:r>
-      <w:proofErr w:type="spellStart"/>
-      <w:r>
-        <w:t>road</w:t>
-      </w:r>
-      <w:proofErr w:type="spellEnd"/>
-      <w:r>
-        <w:t xml:space="preserve"> mapa by se dále již neměla měnit.</w:t>
-      </w:r>
+        <w:t>V průběhu vývoje byl vývoj práce také průběžně konzultován s vedoucím práce. Každá konzultace zahrnovala shrnutí, co již vzniklo včetně demonstrac</w:t>
+      </w:r>
+      <w:r>
+        <w:t xml:space="preserve">e řešení a na čem se dále bude pracovat. Výstupy konzultací byly průběžně zaznamenávány v již zmíněném prostředí </w:t>
+      </w:r>
+      <w:proofErr w:type="spellStart"/>
+      <w:r>
+        <w:t>Trella</w:t>
+      </w:r>
+      <w:proofErr w:type="spellEnd"/>
+      <w:r>
+        <w:t>.</w:t>
+      </w:r>
+    </w:p>
+    <w:p>
+      <w:pPr>
+        <w:pStyle w:val="NadpisC"/>
+      </w:pPr>
+      <w:bookmarkStart w:id="72" w:name="_Toc103634111"/>
+      <w:r>
+        <w:t>P</w:t>
+      </w:r>
+      <w:r>
+        <w:t>rototypy</w:t>
+      </w:r>
+      <w:bookmarkEnd w:id="72"/>
     </w:p>
     <w:p>
       <w:pPr>
         <w:pStyle w:val="normlntext"/>
       </w:pPr>
       <w:r>
-        <w:t xml:space="preserve">Implementované funkční části pravidelně dokumentujeme a zálohujeme na </w:t>
-      </w:r>
-      <w:proofErr w:type="spellStart"/>
-      <w:r>
-        <w:t>GitHub</w:t>
-      </w:r>
-      <w:proofErr w:type="spellEnd"/>
-      <w:r>
-        <w:t xml:space="preserve"> a pravidelně kontrolujeme stav vývoje pomocí </w:t>
-      </w:r>
-      <w:proofErr w:type="spellStart"/>
-      <w:r>
-        <w:t>Trella</w:t>
-      </w:r>
-      <w:proofErr w:type="spellEnd"/>
-      <w:r>
-        <w:t>.</w:t>
+        <w:t>Po definování rizik jsme začali jednotlivá rizika minimalizovat v pořadí, v jakém jsou uvedená v seznamu (seřazena podle dopadu a složitosti) a následně dále rozvíjet řešení do finální podoby.</w:t>
+      </w:r>
+    </w:p>
+    <w:p>
+      <w:pPr>
+        <w:pStyle w:val="normlntext"/>
+      </w:pPr>
+      <w:r>
+        <w:t>Verze, j</w:t>
+      </w:r>
+      <w:r>
+        <w:t>íž v tomto kroku dosáhneme se nazývá prototyp. Je to tedy vzorový neúplný software, jež obsahuje funkcionality, jež shledáváme rizikovými, avšak neobsahuje veškeré funkce sepsané v požadavcích.</w:t>
+      </w:r>
+    </w:p>
+    <w:p>
+      <w:pPr>
+        <w:pStyle w:val="normlntext"/>
+      </w:pPr>
+      <w:r>
+        <w:lastRenderedPageBreak/>
+        <w:t>Nyní si detailněji popíšeme každou část, jež je součástí prototypu a jež jsme vyvíjeli na základě risk listu a jak byla později rozvinuta do finální podoby.</w:t>
       </w:r>
     </w:p>
     <w:p>
       <w:pPr>
         <w:pStyle w:val="NadpisC"/>
       </w:pPr>
-      <w:bookmarkStart w:id="71" w:name="_Toc103634111"/>
-      <w:r>
-        <w:lastRenderedPageBreak/>
-        <w:t>P</w:t>
-      </w:r>
-      <w:r>
-        <w:t>rototypy</w:t>
-      </w:r>
-      <w:bookmarkEnd w:id="71"/>
-    </w:p>
-    <w:p>
-      <w:pPr>
-        <w:pStyle w:val="normlntext"/>
-      </w:pPr>
-      <w:r>
-        <w:t>Po definování rizik jsme začali jednotlivá rizika minimalizovat v pořadí, v jakém jsou uvedená v seznamu (seřazena podle dopadu a složitosti) a následně dále rozvíjet řešení do finální podoby.</w:t>
-      </w:r>
-    </w:p>
-    <w:p>
-      <w:pPr>
-        <w:pStyle w:val="normlntext"/>
-      </w:pPr>
-      <w:r>
-        <w:t>Verze, j</w:t>
-      </w:r>
-      <w:r>
-        <w:t>íž v tomto kroku dosáhneme se nazývá prototyp. Je to tedy vzorový neúplný software, jež obsahuje funkcionality, jež shledáváme rizikovými, avšak neobsahuje veškeré funkce sepsané v požadavcích.</w:t>
-      </w:r>
-    </w:p>
-    <w:p>
-      <w:pPr>
-        <w:pStyle w:val="normlntext"/>
-      </w:pPr>
-      <w:r>
-        <w:t>Nyní si detailněji popíšeme každou část, jež je součástí prototypu a jež jsme vyvíjeli na základě risk listu a jak byla později rozvinuta do finální podoby.</w:t>
-      </w:r>
-    </w:p>
-    <w:p>
-      <w:pPr>
-        <w:pStyle w:val="NadpisC"/>
-      </w:pPr>
-      <w:bookmarkStart w:id="72" w:name="_Ref103624800"/>
-      <w:bookmarkStart w:id="73" w:name="_Ref103624805"/>
-      <w:bookmarkStart w:id="74" w:name="_Toc103634112"/>
+      <w:bookmarkStart w:id="73" w:name="_Ref103624800"/>
+      <w:bookmarkStart w:id="74" w:name="_Ref103624805"/>
+      <w:bookmarkStart w:id="75" w:name="_Toc103634112"/>
       <w:r>
         <w:t xml:space="preserve">Tvorba </w:t>
       </w:r>
@@ -12305,9 +12354,9 @@
       <w:r>
         <w:t>pluginu</w:t>
       </w:r>
-      <w:bookmarkEnd w:id="72"/>
       <w:bookmarkEnd w:id="73"/>
       <w:bookmarkEnd w:id="74"/>
+      <w:bookmarkEnd w:id="75"/>
       <w:proofErr w:type="spellEnd"/>
     </w:p>
     <w:p>
@@ -12562,7 +12611,6 @@
         <w:pStyle w:val="normlntext"/>
       </w:pPr>
       <w:r>
-        <w:lastRenderedPageBreak/>
         <w:t>Řešení</w:t>
       </w:r>
       <w:r>
@@ -12646,6 +12694,7 @@
         </w:numPr>
       </w:pPr>
       <w:r>
+        <w:lastRenderedPageBreak/>
         <w:t>správu konfigurací</w:t>
       </w:r>
       <w:r>
@@ -12656,11 +12705,11 @@
       <w:pPr>
         <w:pStyle w:val="NadpisC"/>
       </w:pPr>
-      <w:bookmarkStart w:id="75" w:name="_Toc103634113"/>
+      <w:bookmarkStart w:id="76" w:name="_Toc103634113"/>
       <w:r>
         <w:t>Tvorba formulářů</w:t>
       </w:r>
-      <w:bookmarkEnd w:id="75"/>
+      <w:bookmarkEnd w:id="76"/>
     </w:p>
     <w:p>
       <w:pPr>
@@ -12758,7 +12807,7 @@
                     <pic:cNvPicPr/>
                   </pic:nvPicPr>
                   <pic:blipFill>
-                    <a:blip r:embed="rId16" cstate="print">
+                    <a:blip r:embed="rId17" cstate="print">
                       <a:extLst>
                         <a:ext uri="{28A0092B-C50C-407E-A947-70E740481C1C}">
                           <a14:useLocalDpi xmlns:a14="http://schemas.microsoft.com/office/drawing/2010/main" val="0"/>
@@ -12790,158 +12839,143 @@
         <w:pStyle w:val="Titulek"/>
         <w:jc w:val="both"/>
       </w:pPr>
-      <w:bookmarkStart w:id="76" w:name="_Ref103620718"/>
       <w:bookmarkStart w:id="77" w:name="_Ref103620721"/>
+      <w:bookmarkStart w:id="78" w:name="_Ref103620718"/>
       <w:r>
         <w:t xml:space="preserve">Obrázek </w:t>
       </w:r>
+      <w:fldSimple w:instr=" SEQ Obrázek \* ARABIC ">
+        <w:r>
+          <w:rPr>
+            <w:noProof/>
+          </w:rPr>
+          <w:t>5</w:t>
+        </w:r>
+      </w:fldSimple>
+      <w:bookmarkEnd w:id="78"/>
+      <w:r>
+        <w:t xml:space="preserve"> - panel nabídek a nástrojů prostředí </w:t>
+      </w:r>
+      <w:proofErr w:type="spellStart"/>
+      <w:r>
+        <w:t>IntelliJ</w:t>
+      </w:r>
+      <w:proofErr w:type="spellEnd"/>
+      <w:r>
+        <w:t xml:space="preserve"> IDEA</w:t>
+      </w:r>
+      <w:bookmarkEnd w:id="77"/>
+    </w:p>
+    <w:p>
+      <w:pPr>
+        <w:pStyle w:val="normlntext"/>
+      </w:pPr>
+      <w:r>
+        <w:t xml:space="preserve">Interakce s uživatelem bude přes formulář. Jelikož se jedná pouze o dva formuláře, které bude </w:t>
+      </w:r>
+      <w:proofErr w:type="spellStart"/>
+      <w:r>
+        <w:t>plugin</w:t>
+      </w:r>
+      <w:proofErr w:type="spellEnd"/>
+      <w:r>
+        <w:t xml:space="preserve"> zobrazovat, postačí nám k</w:t>
+      </w:r>
+      <w:r>
+        <w:t>n</w:t>
+      </w:r>
+      <w:r>
+        <w:t xml:space="preserve">ihovna </w:t>
+      </w:r>
+      <w:proofErr w:type="spellStart"/>
+      <w:proofErr w:type="gramStart"/>
+      <w:r>
+        <w:t>javax.swing</w:t>
+      </w:r>
+      <w:proofErr w:type="spellEnd"/>
+      <w:proofErr w:type="gramEnd"/>
+      <w:r>
+        <w:t>. Existují samozřejmě i jiné, novodobější techniky pro tvorbu uživatelského rozhraní, ty však bývají mnohdy příliš robustní, což v našem případě není potřebné. Knihovna Swing</w:t>
+      </w:r>
+      <w:r>
+        <w:t xml:space="preserve"> [20]</w:t>
+      </w:r>
+      <w:r>
+        <w:t>, uzpůsobená pro práci na různých platformách,</w:t>
+      </w:r>
+      <w:r>
+        <w:t xml:space="preserve"> nabízí prvky pro tvorbu grafického uživatelského rozhraní</w:t>
+      </w:r>
+      <w:r>
+        <w:t>.</w:t>
+      </w:r>
+    </w:p>
+    <w:p>
+      <w:pPr>
+        <w:pStyle w:val="normlntext"/>
+      </w:pPr>
+      <w:r>
+        <w:t xml:space="preserve">Při tvorbě jsme vycházeli z detailnějších požadavků zákazníka a vše bylo zkonzultováno. Jednotlivé komponenty formuláře jsou ukázány v kapitole č. </w:t>
+      </w:r>
       <w:r>
         <w:fldChar w:fldCharType="begin"/>
       </w:r>
       <w:r>
-        <w:instrText xml:space="preserve"> SEQ Obrázek \* ARABIC </w:instrText>
+        <w:instrText xml:space="preserve"> REF _Ref103267667 \w \h </w:instrText>
       </w:r>
       <w:r>
         <w:fldChar w:fldCharType="separate"/>
       </w:r>
       <w:r>
-        <w:rPr>
-          <w:noProof/>
-        </w:rPr>
-        <w:t>4</w:t>
-      </w:r>
-      <w:r>
-        <w:rPr>
-          <w:noProof/>
-        </w:rPr>
+        <w:t>5</w:t>
+      </w:r>
+      <w:r>
         <w:fldChar w:fldCharType="end"/>
       </w:r>
-      <w:bookmarkEnd w:id="76"/>
-      <w:r>
-        <w:t xml:space="preserve"> - panel nabídek a nástrojů prostředí </w:t>
-      </w:r>
-      <w:proofErr w:type="spellStart"/>
-      <w:r>
-        <w:t>IntelliJ</w:t>
-      </w:r>
-      <w:proofErr w:type="spellEnd"/>
-      <w:r>
-        <w:t xml:space="preserve"> IDEA</w:t>
-      </w:r>
-      <w:bookmarkEnd w:id="77"/>
+      <w:r>
+        <w:t xml:space="preserve"> - </w:t>
+      </w:r>
+      <w:r>
+        <w:fldChar w:fldCharType="begin"/>
+      </w:r>
+      <w:r>
+        <w:instrText xml:space="preserve"> REF _Ref103267667 \h </w:instrText>
+      </w:r>
+      <w:r>
+        <w:fldChar w:fldCharType="separate"/>
+      </w:r>
+      <w:r>
+        <w:t>Představení vytvořeného řešení</w:t>
+      </w:r>
+      <w:r>
+        <w:fldChar w:fldCharType="end"/>
+      </w:r>
+      <w:r>
+        <w:t>.</w:t>
+      </w:r>
     </w:p>
     <w:p>
       <w:pPr>
         <w:pStyle w:val="normlntext"/>
       </w:pPr>
       <w:r>
-        <w:t xml:space="preserve">Interakce s uživatelem bude přes formulář. Jelikož se jedná pouze o dva formuláře, které bude </w:t>
-      </w:r>
-      <w:proofErr w:type="spellStart"/>
-      <w:r>
-        <w:t>plugin</w:t>
-      </w:r>
-      <w:proofErr w:type="spellEnd"/>
-      <w:r>
-        <w:t xml:space="preserve"> zobrazovat, postačí nám </w:t>
-      </w:r>
-      <w:proofErr w:type="spellStart"/>
-      <w:r>
-        <w:t>klihovna</w:t>
-      </w:r>
-      <w:proofErr w:type="spellEnd"/>
+        <w:t xml:space="preserve">Tyto komponenty jsou uloženy v entitě, takže pro přidání stačí pouze tuto entitu rozšířit o další komponenty, či lze </w:t>
+      </w:r>
+      <w:r>
+        <w:t>různé komponenty</w:t>
+      </w:r>
+      <w:r>
+        <w:t xml:space="preserve"> odstranit. To však pro to, aby se nám zobrazil</w:t>
+      </w:r>
+      <w:r>
+        <w:t>y</w:t>
+      </w:r>
       <w:r>
         <w:t xml:space="preserve"> </w:t>
       </w:r>
-      <w:proofErr w:type="spellStart"/>
-      <w:proofErr w:type="gramStart"/>
-      <w:r>
-        <w:t>javax.swing</w:t>
-      </w:r>
-      <w:proofErr w:type="spellEnd"/>
-      <w:proofErr w:type="gramEnd"/>
-      <w:r>
-        <w:t xml:space="preserve">. Existují samozřejmě i jiné, </w:t>
-      </w:r>
       <w:r>
         <w:lastRenderedPageBreak/>
-        <w:t>novodobější techniky pro tvorbu uživatelského rozhraní, ty však bývají mnohdy příliš robustní, což v našem případě není potřebné. Knihovna Swing</w:t>
-      </w:r>
-      <w:r>
-        <w:t xml:space="preserve"> [20]</w:t>
-      </w:r>
-      <w:r>
-        <w:t>, uzpůsobená pro práci na různých platformách,</w:t>
-      </w:r>
-      <w:r>
-        <w:t xml:space="preserve"> nabízí prvky pro tvorbu grafického uživatelského rozhraní</w:t>
-      </w:r>
-      <w:r>
-        <w:t>.</w:t>
-      </w:r>
-    </w:p>
-    <w:p>
-      <w:pPr>
-        <w:pStyle w:val="normlntext"/>
-      </w:pPr>
-      <w:r>
-        <w:t xml:space="preserve">Při tvorbě jsme vycházeli z detailnějších požadavků zákazníka a vše bylo zkonzultováno. Jednotlivé komponenty formuláře jsou ukázány v kapitole č. </w:t>
-      </w:r>
-      <w:r>
-        <w:fldChar w:fldCharType="begin"/>
-      </w:r>
-      <w:r>
-        <w:instrText xml:space="preserve"> REF _Ref103267667 \w \h </w:instrText>
-      </w:r>
-      <w:r>
-        <w:fldChar w:fldCharType="separate"/>
-      </w:r>
-      <w:r>
-        <w:t>5</w:t>
-      </w:r>
-      <w:r>
-        <w:fldChar w:fldCharType="end"/>
-      </w:r>
-      <w:r>
-        <w:t xml:space="preserve"> - </w:t>
-      </w:r>
-      <w:r>
-        <w:fldChar w:fldCharType="begin"/>
-      </w:r>
-      <w:r>
-        <w:instrText xml:space="preserve"> REF _Ref103267667 \h </w:instrText>
-      </w:r>
-      <w:r>
-        <w:fldChar w:fldCharType="separate"/>
-      </w:r>
-      <w:r>
-        <w:t>Představení vytvořeného řešení</w:t>
-      </w:r>
-      <w:r>
-        <w:fldChar w:fldCharType="end"/>
-      </w:r>
-      <w:r>
-        <w:t>.</w:t>
-      </w:r>
-    </w:p>
-    <w:p>
-      <w:pPr>
-        <w:pStyle w:val="normlntext"/>
-      </w:pPr>
-      <w:r>
-        <w:t xml:space="preserve">Tyto komponenty jsou uloženy v entitě, takže pro přidání stačí pouze tuto entitu rozšířit o další komponenty, či lze </w:t>
-      </w:r>
-      <w:r>
-        <w:t>různé komponenty</w:t>
-      </w:r>
-      <w:r>
-        <w:t xml:space="preserve"> odstranit. To však pro to, aby se nám zobrazil</w:t>
-      </w:r>
-      <w:r>
-        <w:t>y</w:t>
-      </w:r>
-      <w:r>
-        <w:t xml:space="preserve"> ve formuláři nestačí. Další entitou jsou panely, z nichž je složeno celé okno formuláře. Prvky formuláře, jež uživatel uvidí jsou slučovány do panelů podle toho, čeho se týkají. Např. </w:t>
+        <w:t xml:space="preserve">ve formuláři nestačí. Další entitou jsou panely, z nichž je složeno celé okno formuláře. Prvky formuláře, jež uživatel uvidí jsou slučovány do panelů podle toho, čeho se týkají. Např. </w:t>
       </w:r>
       <w:proofErr w:type="spellStart"/>
       <w:r>
@@ -13165,7 +13199,6 @@
         <w:pStyle w:val="normlntext"/>
       </w:pPr>
       <w:r>
-        <w:lastRenderedPageBreak/>
         <w:t xml:space="preserve">Tímto jsme získali vstupy uživatele. </w:t>
       </w:r>
       <w:r>
@@ -13242,8 +13275,9 @@
           <w:numId w:val="38"/>
         </w:numPr>
       </w:pPr>
-      <w:bookmarkStart w:id="78" w:name="_Toc103634114"/>
-      <w:r>
+      <w:bookmarkStart w:id="79" w:name="_Toc103634114"/>
+      <w:r>
+        <w:lastRenderedPageBreak/>
         <w:t xml:space="preserve">Generování </w:t>
       </w:r>
       <w:proofErr w:type="spellStart"/>
@@ -13254,7 +13288,7 @@
       <w:r>
         <w:t xml:space="preserve"> kódu pro diagram tříd jazyka UML</w:t>
       </w:r>
-      <w:bookmarkEnd w:id="78"/>
+      <w:bookmarkEnd w:id="79"/>
     </w:p>
     <w:p>
       <w:pPr>
@@ -13310,7 +13344,13 @@
         <w:pStyle w:val="normlntext"/>
       </w:pPr>
       <w:r>
-        <w:t>Pro uchování těchto informací byly vytvořeny entity:</w:t>
+        <w:t xml:space="preserve">Pro uchování těchto informací byly vytvořeny </w:t>
+      </w:r>
+      <w:r>
+        <w:t xml:space="preserve">následující </w:t>
+      </w:r>
+      <w:r>
+        <w:t>entity:</w:t>
       </w:r>
     </w:p>
     <w:p>
@@ -13388,6 +13428,104 @@
         <w:pStyle w:val="normlntext"/>
       </w:pPr>
       <w:r>
+        <w:t xml:space="preserve">Vlastnosti těchto entit a jejich vazby jsou zobrazeny na </w:t>
+      </w:r>
+      <w:r>
+        <w:fldChar w:fldCharType="begin"/>
+      </w:r>
+      <w:r>
+        <w:instrText xml:space="preserve"> REF _Ref103702977 \h </w:instrText>
+      </w:r>
+      <w:r>
+        <w:fldChar w:fldCharType="separate"/>
+      </w:r>
+      <w:r>
+        <w:t xml:space="preserve">obrázku č. </w:t>
+      </w:r>
+      <w:r>
+        <w:rPr>
+          <w:noProof/>
+        </w:rPr>
+        <w:t>6</w:t>
+      </w:r>
+      <w:r>
+        <w:fldChar w:fldCharType="end"/>
+      </w:r>
+      <w:r>
+        <w:t>.</w:t>
+      </w:r>
+    </w:p>
+    <w:p>
+      <w:pPr>
+        <w:pStyle w:val="normlntext"/>
+        <w:keepNext/>
+      </w:pPr>
+      <w:r>
+        <w:lastRenderedPageBreak/>
+        <w:drawing>
+          <wp:inline distT="0" distB="0" distL="0" distR="0" wp14:anchorId="73687672" wp14:editId="0994DFEA">
+            <wp:extent cx="4320914" cy="5296359"/>
+            <wp:effectExtent l="0" t="0" r="3810" b="0"/>
+            <wp:docPr id="9" name="Obrázek 9"/>
+            <wp:cNvGraphicFramePr>
+              <a:graphicFrameLocks xmlns:a="http://schemas.openxmlformats.org/drawingml/2006/main" noChangeAspect="1"/>
+            </wp:cNvGraphicFramePr>
+            <a:graphic xmlns:a="http://schemas.openxmlformats.org/drawingml/2006/main">
+              <a:graphicData uri="http://schemas.openxmlformats.org/drawingml/2006/picture">
+                <pic:pic xmlns:pic="http://schemas.openxmlformats.org/drawingml/2006/picture">
+                  <pic:nvPicPr>
+                    <pic:cNvPr id="1" name=""/>
+                    <pic:cNvPicPr/>
+                  </pic:nvPicPr>
+                  <pic:blipFill>
+                    <a:blip r:embed="rId18"/>
+                    <a:stretch>
+                      <a:fillRect/>
+                    </a:stretch>
+                  </pic:blipFill>
+                  <pic:spPr>
+                    <a:xfrm>
+                      <a:off x="0" y="0"/>
+                      <a:ext cx="4320914" cy="5296359"/>
+                    </a:xfrm>
+                    <a:prstGeom prst="rect">
+                      <a:avLst/>
+                    </a:prstGeom>
+                  </pic:spPr>
+                </pic:pic>
+              </a:graphicData>
+            </a:graphic>
+          </wp:inline>
+        </w:drawing>
+      </w:r>
+    </w:p>
+    <w:p>
+      <w:pPr>
+        <w:pStyle w:val="Titulek"/>
+        <w:jc w:val="both"/>
+      </w:pPr>
+      <w:bookmarkStart w:id="80" w:name="_Ref103702977"/>
+      <w:r>
+        <w:t xml:space="preserve">Obrázek </w:t>
+      </w:r>
+      <w:fldSimple w:instr=" SEQ Obrázek \* ARABIC ">
+        <w:r>
+          <w:rPr>
+            <w:noProof/>
+          </w:rPr>
+          <w:t>6</w:t>
+        </w:r>
+      </w:fldSimple>
+      <w:bookmarkEnd w:id="80"/>
+      <w:r>
+        <w:t xml:space="preserve"> - diagram tříd entit určených pro mapování</w:t>
+      </w:r>
+    </w:p>
+    <w:p>
+      <w:pPr>
+        <w:pStyle w:val="normlntext"/>
+      </w:pPr>
+      <w:r>
         <w:t>Této metodě se říká mapování, kdy jednotlivé výskyty uchováváme v</w:t>
       </w:r>
       <w:r>
@@ -13399,8 +13537,6 @@
       <w:r>
         <w:t xml:space="preserve"> (vzoru)</w:t>
       </w:r>
-      <w:bookmarkStart w:id="79" w:name="_GoBack"/>
-      <w:bookmarkEnd w:id="79"/>
       <w:r>
         <w:t>. Často se tento pojem používá v souvislosti s uchováváním dat do databáze, kdy převádíme věc uloženou v jednom formátu na jednom místě na tutéž věc v jiném formátu na jiném místě.</w:t>
       </w:r>
@@ -13432,17 +13568,33 @@
       </w:r>
       <w:proofErr w:type="spellEnd"/>
       <w:r>
-        <w:t xml:space="preserve"> může obsahovat mnoho pro nás nyní nepotřebných informací. Diagram tříd neslouží k tomu, abychom komplexní projekt zobrazili ve stejně komplexním diagramu. Diagram pouze ukazuje základní stavební prvky entit a jejich vazby. Proto je například tělo metody </w:t>
+        <w:t xml:space="preserve"> může obsahovat mnoho pro nás nyní nepotřebných informací. Diagram tříd neslouží k tomu, abychom komplexní projekt zobrazili ve stejně komplexním diagramu. Diagram pouze ukazuje základní stavební prvky entit a jejich vazby. Proto je například tělo metody v diagramu tříd vynecháno. Stejně tak je </w:t>
+      </w:r>
+      <w:r>
+        <w:t xml:space="preserve">tělo metody </w:t>
+      </w:r>
+      <w:r>
+        <w:t>vynecháno při mapování .</w:t>
+      </w:r>
+      <w:proofErr w:type="spellStart"/>
+      <w:r>
+        <w:t>java</w:t>
+      </w:r>
+      <w:proofErr w:type="spellEnd"/>
+      <w:r>
+        <w:t xml:space="preserve"> souboru </w:t>
       </w:r>
       <w:r>
         <w:lastRenderedPageBreak/>
-        <w:t xml:space="preserve">v diagramu tříd vynecháno. Stejně tak je </w:t>
-      </w:r>
-      <w:r>
-        <w:t xml:space="preserve">tělo metody </w:t>
-      </w:r>
-      <w:r>
-        <w:t>vynecháno při mapování .</w:t>
+        <w:t>do výše vyjmenovaných entit. Entity zahrnují pouze ty nejdůležitější informace, jež budeme chtít v diagramu tříd zobrazit.</w:t>
+      </w:r>
+    </w:p>
+    <w:p>
+      <w:pPr>
+        <w:pStyle w:val="normlntext"/>
+      </w:pPr>
+      <w:r>
+        <w:t>Seznam všech požadovaných .</w:t>
       </w:r>
       <w:proofErr w:type="spellStart"/>
       <w:r>
@@ -13450,7 +13602,40 @@
       </w:r>
       <w:proofErr w:type="spellEnd"/>
       <w:r>
-        <w:t xml:space="preserve"> souboru do výše vyjmenovaných entit. Entity zahrnují pouze ty nejdůležitější informace, jež budeme chtít v diagramu tříd zobrazit.</w:t>
+        <w:t xml:space="preserve"> souborů </w:t>
+      </w:r>
+      <w:proofErr w:type="spellStart"/>
+      <w:r>
+        <w:t>napamovaných</w:t>
+      </w:r>
+      <w:proofErr w:type="spellEnd"/>
+      <w:r>
+        <w:t xml:space="preserve"> </w:t>
+      </w:r>
+      <w:r>
+        <w:t>na objekty vyjmenovaných entit</w:t>
+      </w:r>
+      <w:r>
+        <w:t xml:space="preserve"> je uchován a dále zpracován podle zvolených parametrů ve formuláři. I tyto parametry ve formě tlačítek a grafických prvků jsou špatně zpracovatelné. Proto si je </w:t>
+      </w:r>
+      <w:proofErr w:type="spellStart"/>
+      <w:r>
+        <w:t>namapujeme</w:t>
+      </w:r>
+      <w:proofErr w:type="spellEnd"/>
+      <w:r>
+        <w:t xml:space="preserve"> do </w:t>
+      </w:r>
+      <w:r>
+        <w:t xml:space="preserve">entity jednodušší a vhodnější na zpracování, entity </w:t>
+      </w:r>
+      <w:proofErr w:type="spellStart"/>
+      <w:r>
+        <w:t>Config</w:t>
+      </w:r>
+      <w:proofErr w:type="spellEnd"/>
+      <w:r>
+        <w:t xml:space="preserve"> (zkratka pro termín „konfigurace“).</w:t>
       </w:r>
     </w:p>
     <w:p>
@@ -13458,7 +13643,13 @@
         <w:pStyle w:val="normlntext"/>
       </w:pPr>
       <w:r>
-        <w:t>Seznam všech požadovaných .</w:t>
+        <w:t xml:space="preserve">Po těchto krocích máme vše potřebné pro to, abychom mohli jednotlivé </w:t>
+      </w:r>
+      <w:r>
+        <w:t>objekty</w:t>
+      </w:r>
+      <w:r>
+        <w:t xml:space="preserve"> převedené z .</w:t>
       </w:r>
       <w:proofErr w:type="spellStart"/>
       <w:r>
@@ -13466,239 +13657,329 @@
       </w:r>
       <w:proofErr w:type="spellEnd"/>
       <w:r>
-        <w:t xml:space="preserve"> souborů </w:t>
-      </w:r>
-      <w:proofErr w:type="spellStart"/>
-      <w:r>
-        <w:t>napamovaných</w:t>
-      </w:r>
-      <w:proofErr w:type="spellEnd"/>
+        <w:t xml:space="preserve"> souborů procházet a vybírat z nich pouze potřebné informace podle </w:t>
+      </w:r>
+      <w:r>
+        <w:t xml:space="preserve">konkrétního objektu </w:t>
+      </w:r>
+      <w:proofErr w:type="spellStart"/>
+      <w:r>
+        <w:t>Config</w:t>
+      </w:r>
+      <w:proofErr w:type="spellEnd"/>
+      <w:r>
+        <w:t xml:space="preserve">. Výsledné informace převádíme do formy </w:t>
+      </w:r>
+      <w:proofErr w:type="spellStart"/>
+      <w:r>
+        <w:t>PlantUML</w:t>
+      </w:r>
+      <w:proofErr w:type="spellEnd"/>
+      <w:r>
+        <w:t xml:space="preserve"> kódu podle pravidel jazyka a výsledný kód ukládáme. Pokud již soubor existuje, dotazujeme se uživatele, zda jej chce přepsat či nikoli.</w:t>
+      </w:r>
+    </w:p>
+    <w:p>
+      <w:pPr>
+        <w:pStyle w:val="normlntext"/>
+      </w:pPr>
+      <w:r>
+        <w:t xml:space="preserve">Výsledkem těchto několik kroků je soubor obsahující </w:t>
+      </w:r>
+      <w:proofErr w:type="spellStart"/>
+      <w:r>
+        <w:t>PlantUML</w:t>
+      </w:r>
+      <w:proofErr w:type="spellEnd"/>
+      <w:r>
+        <w:t xml:space="preserve"> kód pro diagram tříd jazyka UML.</w:t>
+      </w:r>
+    </w:p>
+    <w:p>
+      <w:pPr>
+        <w:pStyle w:val="NadpisC"/>
+      </w:pPr>
+      <w:bookmarkStart w:id="81" w:name="_Toc103634115"/>
+      <w:r>
+        <w:t>Generování konfiguračního souboru</w:t>
+      </w:r>
+      <w:bookmarkEnd w:id="81"/>
+    </w:p>
+    <w:p>
+      <w:pPr>
+        <w:pStyle w:val="normlntext"/>
+      </w:pPr>
+      <w:r>
+        <w:t xml:space="preserve">Generování konfiguračního souboru je o něco jednodušší. Již jsme jej zmínili v předchozí kapitole jako entitu </w:t>
+      </w:r>
+      <w:proofErr w:type="spellStart"/>
+      <w:r>
+        <w:t>Config</w:t>
+      </w:r>
+      <w:proofErr w:type="spellEnd"/>
+      <w:r>
+        <w:t>, do kterého mapujeme parametry zvolené ve formuláři</w:t>
+      </w:r>
+      <w:r>
+        <w:t>.</w:t>
+      </w:r>
+      <w:r>
+        <w:t xml:space="preserve"> Konkrétní výskyt této entity se pak nazývá objekt.</w:t>
+      </w:r>
+      <w:r>
+        <w:t xml:space="preserve"> Avšak </w:t>
+      </w:r>
+      <w:r>
+        <w:t xml:space="preserve">všechny objekty, </w:t>
+      </w:r>
+      <w:r>
+        <w:t>pokud bychom se j</w:t>
+      </w:r>
+      <w:r>
+        <w:t>e</w:t>
+      </w:r>
+      <w:r>
+        <w:t xml:space="preserve"> snažili uložit, uloží se nám pouze odkaz na místo v paměti, kde </w:t>
+      </w:r>
+      <w:r>
+        <w:t>jsou</w:t>
+      </w:r>
+      <w:r>
+        <w:t xml:space="preserve"> uložen</w:t>
+      </w:r>
+      <w:r>
+        <w:t>y</w:t>
+      </w:r>
+      <w:r>
+        <w:t>.</w:t>
+      </w:r>
+      <w:r>
+        <w:t xml:space="preserve"> Proč tomu tak je </w:t>
+      </w:r>
+      <w:r>
+        <w:t xml:space="preserve">nalezneme vysvětleno v knize H. </w:t>
+      </w:r>
+      <w:proofErr w:type="spellStart"/>
+      <w:r>
+        <w:t>Schildta</w:t>
+      </w:r>
+      <w:proofErr w:type="spellEnd"/>
+      <w:r>
+        <w:t>. [19]</w:t>
+      </w:r>
+    </w:p>
+    <w:p>
+      <w:pPr>
+        <w:pStyle w:val="normlntext"/>
+      </w:pPr>
+      <w:r>
+        <w:t xml:space="preserve">Abychom objekt převedli do čitelnější formy, používáme k tomu rozhraní </w:t>
+      </w:r>
+      <w:proofErr w:type="spellStart"/>
+      <w:r>
+        <w:t>JSONObject</w:t>
+      </w:r>
+      <w:proofErr w:type="spellEnd"/>
+      <w:r>
+        <w:t xml:space="preserve"> z knihovny </w:t>
+      </w:r>
+      <w:proofErr w:type="spellStart"/>
+      <w:proofErr w:type="gramStart"/>
+      <w:r>
+        <w:t>javax.json</w:t>
+      </w:r>
+      <w:proofErr w:type="spellEnd"/>
+      <w:proofErr w:type="gramEnd"/>
+      <w:r>
+        <w:t>. [21]</w:t>
+      </w:r>
       <w:r>
         <w:t xml:space="preserve"> </w:t>
       </w:r>
       <w:r>
-        <w:t>na objekty vyjmenovaných entit</w:t>
-      </w:r>
-      <w:r>
-        <w:t xml:space="preserve"> je uchován a dále zpracován podle zvolených parametrů ve formuláři. I tyto parametry ve formě tlačítek a grafických prvků jsou špatně zpracovatelné. Proto si je </w:t>
-      </w:r>
-      <w:proofErr w:type="spellStart"/>
-      <w:r>
-        <w:t>namapujeme</w:t>
-      </w:r>
-      <w:proofErr w:type="spellEnd"/>
-      <w:r>
-        <w:t xml:space="preserve"> do </w:t>
-      </w:r>
-      <w:r>
-        <w:t xml:space="preserve">entity jednodušší a vhodnější na zpracování, entity </w:t>
-      </w:r>
-      <w:proofErr w:type="spellStart"/>
-      <w:r>
-        <w:t>Config</w:t>
-      </w:r>
-      <w:proofErr w:type="spellEnd"/>
-      <w:r>
-        <w:t xml:space="preserve"> (zkratka pro termín „konfigurace“).</w:t>
+        <w:t xml:space="preserve">JSON </w:t>
+      </w:r>
+      <w:r>
+        <w:t>slouží k</w:t>
+      </w:r>
+      <w:r>
+        <w:t> ukládání a</w:t>
+      </w:r>
+      <w:r>
+        <w:t> přenosu dat</w:t>
+      </w:r>
+      <w:r>
+        <w:t>. Tato data</w:t>
+      </w:r>
+      <w:r>
+        <w:t xml:space="preserve"> jsou pro nás</w:t>
+      </w:r>
+      <w:r>
+        <w:t xml:space="preserve"> mnohdy</w:t>
+      </w:r>
+      <w:r>
+        <w:t xml:space="preserve"> nečitel</w:t>
+      </w:r>
+      <w:r>
+        <w:t>ná a tento nástroj je popisuje v čitelnější podobě</w:t>
+      </w:r>
+      <w:r>
+        <w:t>.</w:t>
+      </w:r>
+      <w:r>
+        <w:t xml:space="preserve"> Příklad </w:t>
+      </w:r>
+      <w:r>
+        <w:t>formátu</w:t>
+      </w:r>
+      <w:bookmarkStart w:id="82" w:name="_GoBack"/>
+      <w:bookmarkEnd w:id="82"/>
+      <w:r>
+        <w:t xml:space="preserve"> JSON je zobrazen na </w:t>
+      </w:r>
+      <w:r>
+        <w:fldChar w:fldCharType="begin"/>
+      </w:r>
+      <w:r>
+        <w:instrText xml:space="preserve"> REF _Ref103704418 \h </w:instrText>
+      </w:r>
+      <w:r>
+        <w:fldChar w:fldCharType="separate"/>
+      </w:r>
+      <w:r>
+        <w:t xml:space="preserve">obrázku č. </w:t>
+      </w:r>
+      <w:r>
+        <w:rPr>
+          <w:noProof/>
+        </w:rPr>
+        <w:t>7</w:t>
+      </w:r>
+      <w:r>
+        <w:fldChar w:fldCharType="end"/>
+      </w:r>
+      <w:r>
+        <w:t>.</w:t>
+      </w:r>
+      <w:r>
+        <w:t xml:space="preserve"> </w:t>
+      </w:r>
+      <w:r>
+        <w:t>Výsledkem je náš objekt ve formátu JSON</w:t>
+      </w:r>
+      <w:r>
+        <w:t xml:space="preserve"> [25]</w:t>
+      </w:r>
+      <w:r>
+        <w:t>, který ukládáme na požadované místo v paměti uživatelova zařízení. Opět se zde ptáme uživatele, zda chce soubor přepsat či nikoli, pokud již soubor existuje.</w:t>
       </w:r>
     </w:p>
     <w:p>
       <w:pPr>
         <w:pStyle w:val="normlntext"/>
-      </w:pPr>
-      <w:r>
-        <w:t xml:space="preserve">Po těchto krocích máme vše potřebné pro to, abychom mohli jednotlivé </w:t>
-      </w:r>
-      <w:r>
-        <w:t>objekty</w:t>
-      </w:r>
-      <w:r>
-        <w:t xml:space="preserve"> převedené z .</w:t>
-      </w:r>
-      <w:proofErr w:type="spellStart"/>
-      <w:r>
-        <w:t>java</w:t>
-      </w:r>
-      <w:proofErr w:type="spellEnd"/>
-      <w:r>
-        <w:t xml:space="preserve"> souborů procházet a vybírat z nich pouze potřebné informace podle </w:t>
-      </w:r>
-      <w:r>
-        <w:t xml:space="preserve">konkrétního objektu </w:t>
-      </w:r>
-      <w:proofErr w:type="spellStart"/>
-      <w:r>
-        <w:t>Config</w:t>
-      </w:r>
-      <w:proofErr w:type="spellEnd"/>
-      <w:r>
-        <w:t xml:space="preserve">. Výsledné informace převádíme do formy </w:t>
-      </w:r>
-      <w:proofErr w:type="spellStart"/>
-      <w:r>
-        <w:t>PlantUML</w:t>
-      </w:r>
-      <w:proofErr w:type="spellEnd"/>
-      <w:r>
-        <w:t xml:space="preserve"> kódu podle pravidel jazyka a výsledný kód ukládáme. Pokud již soubor existuje, dotazujeme se uživatele, zda jej chce přepsat či nikoli.</w:t>
-      </w:r>
+        <w:keepNext/>
+        <w:jc w:val="center"/>
+      </w:pPr>
+      <w:r>
+        <w:lastRenderedPageBreak/>
+        <w:drawing>
+          <wp:inline distT="0" distB="0" distL="0" distR="0" wp14:anchorId="6ED66450" wp14:editId="31D350AB">
+            <wp:extent cx="2789162" cy="1508891"/>
+            <wp:effectExtent l="0" t="0" r="0" b="0"/>
+            <wp:docPr id="10" name="Obrázek 10"/>
+            <wp:cNvGraphicFramePr>
+              <a:graphicFrameLocks xmlns:a="http://schemas.openxmlformats.org/drawingml/2006/main" noChangeAspect="1"/>
+            </wp:cNvGraphicFramePr>
+            <a:graphic xmlns:a="http://schemas.openxmlformats.org/drawingml/2006/main">
+              <a:graphicData uri="http://schemas.openxmlformats.org/drawingml/2006/picture">
+                <pic:pic xmlns:pic="http://schemas.openxmlformats.org/drawingml/2006/picture">
+                  <pic:nvPicPr>
+                    <pic:cNvPr id="1" name=""/>
+                    <pic:cNvPicPr/>
+                  </pic:nvPicPr>
+                  <pic:blipFill>
+                    <a:blip r:embed="rId19"/>
+                    <a:stretch>
+                      <a:fillRect/>
+                    </a:stretch>
+                  </pic:blipFill>
+                  <pic:spPr>
+                    <a:xfrm>
+                      <a:off x="0" y="0"/>
+                      <a:ext cx="2789162" cy="1508891"/>
+                    </a:xfrm>
+                    <a:prstGeom prst="rect">
+                      <a:avLst/>
+                    </a:prstGeom>
+                  </pic:spPr>
+                </pic:pic>
+              </a:graphicData>
+            </a:graphic>
+          </wp:inline>
+        </w:drawing>
+      </w:r>
+    </w:p>
+    <w:p>
+      <w:pPr>
+        <w:pStyle w:val="Titulek"/>
+        <w:jc w:val="center"/>
+      </w:pPr>
+      <w:bookmarkStart w:id="83" w:name="_Ref103704418"/>
+      <w:r>
+        <w:t xml:space="preserve">Obrázek </w:t>
+      </w:r>
+      <w:fldSimple w:instr=" SEQ Obrázek \* ARABIC ">
+        <w:r>
+          <w:rPr>
+            <w:noProof/>
+          </w:rPr>
+          <w:t>7</w:t>
+        </w:r>
+      </w:fldSimple>
+      <w:bookmarkEnd w:id="83"/>
+      <w:r>
+        <w:t xml:space="preserve"> - </w:t>
+      </w:r>
+      <w:proofErr w:type="spellStart"/>
+      <w:r>
+        <w:t>json</w:t>
+      </w:r>
+      <w:proofErr w:type="spellEnd"/>
+    </w:p>
+    <w:p>
+      <w:pPr>
+        <w:pStyle w:val="NadpisC"/>
+      </w:pPr>
+      <w:bookmarkStart w:id="84" w:name="_Toc103634116"/>
+      <w:r>
+        <w:t>Nasazení</w:t>
+      </w:r>
+      <w:bookmarkEnd w:id="84"/>
     </w:p>
     <w:p>
       <w:pPr>
         <w:pStyle w:val="normlntext"/>
       </w:pPr>
       <w:r>
-        <w:t xml:space="preserve">Výsledkem těchto několik kroků je soubor obsahující </w:t>
-      </w:r>
-      <w:proofErr w:type="spellStart"/>
-      <w:r>
-        <w:t>PlantUML</w:t>
-      </w:r>
-      <w:proofErr w:type="spellEnd"/>
-      <w:r>
-        <w:t xml:space="preserve"> kód pro diagram tříd jazyka UML.</w:t>
-      </w:r>
-    </w:p>
-    <w:p>
-      <w:pPr>
-        <w:pStyle w:val="NadpisC"/>
-      </w:pPr>
-      <w:bookmarkStart w:id="80" w:name="_Toc103634115"/>
-      <w:r>
-        <w:t>Generování konfiguračního souboru</w:t>
-      </w:r>
-      <w:bookmarkEnd w:id="80"/>
+        <w:t>Po implementaci a otestování výsledného softwaru, případném odladění chyb a opětovném otestování máme výsledný produk</w:t>
+      </w:r>
+      <w:r>
+        <w:t xml:space="preserve">t. Při docílení tohoto stavu se celý vývojářský tým musí shodnout na tom, že je software připraven pro předání zákazníkovi. Zákazníka jsme si definovali již v počátcích vývoje. Naším zákazníkem není pouze jedna osoba, která si objednala software na zakázku. Našimi zákazníky budou programátoři, jež vyvíjejí své projekty v prostředí </w:t>
+      </w:r>
+      <w:proofErr w:type="spellStart"/>
+      <w:r>
+        <w:t>IntelliJ</w:t>
+      </w:r>
+      <w:proofErr w:type="spellEnd"/>
+      <w:r>
+        <w:t xml:space="preserve"> IDEA v jazyce Java. Jelikož tedy neznáme konkrétní uživatele, musíme se rozhodnout, jak produkt nabídnout a předávat.</w:t>
+      </w:r>
     </w:p>
     <w:p>
       <w:pPr>
         <w:pStyle w:val="normlntext"/>
       </w:pPr>
       <w:r>
-        <w:t xml:space="preserve">Generování konfiguračního souboru je o něco jednodušší. Již jsme jej zmínili v předchozí kapitole jako entitu </w:t>
-      </w:r>
-      <w:proofErr w:type="spellStart"/>
-      <w:r>
-        <w:t>Config</w:t>
-      </w:r>
-      <w:proofErr w:type="spellEnd"/>
-      <w:r>
-        <w:t>, do kterého mapujeme parametry zvolené ve formuláři</w:t>
-      </w:r>
-      <w:r>
-        <w:t>.</w:t>
-      </w:r>
-      <w:r>
-        <w:t xml:space="preserve"> Konkrétní výskyt této entity se pak nazývá objekt.</w:t>
-      </w:r>
-      <w:r>
-        <w:t xml:space="preserve"> Avšak </w:t>
-      </w:r>
-      <w:r>
-        <w:t xml:space="preserve">všechny objekty, </w:t>
-      </w:r>
-      <w:r>
-        <w:t>pokud bychom se j</w:t>
-      </w:r>
-      <w:r>
-        <w:t>e</w:t>
-      </w:r>
-      <w:r>
-        <w:t xml:space="preserve"> snažili uložit, uloží se nám pouze odkaz na místo v paměti, kde </w:t>
-      </w:r>
-      <w:r>
-        <w:t>jsou</w:t>
-      </w:r>
-      <w:r>
-        <w:t xml:space="preserve"> uložen</w:t>
-      </w:r>
-      <w:r>
-        <w:t>y</w:t>
-      </w:r>
-      <w:r>
-        <w:t>.</w:t>
-      </w:r>
-      <w:r>
-        <w:t xml:space="preserve"> Proč tomu tak je </w:t>
-      </w:r>
-      <w:r>
-        <w:t xml:space="preserve">nalezneme vysvětleno v knize H. </w:t>
-      </w:r>
-      <w:proofErr w:type="spellStart"/>
-      <w:r>
-        <w:t>Schildta</w:t>
-      </w:r>
-      <w:proofErr w:type="spellEnd"/>
-      <w:r>
-        <w:t>. [19]</w:t>
-      </w:r>
-    </w:p>
-    <w:p>
-      <w:pPr>
-        <w:pStyle w:val="normlntext"/>
-      </w:pPr>
-      <w:r>
-        <w:t xml:space="preserve">Abychom objekt převedli do čitelnější formy, používáme k tomu rozhraní </w:t>
-      </w:r>
-      <w:proofErr w:type="spellStart"/>
-      <w:r>
-        <w:t>JSONObject</w:t>
-      </w:r>
-      <w:proofErr w:type="spellEnd"/>
-      <w:r>
-        <w:t xml:space="preserve"> z knihovny </w:t>
-      </w:r>
-      <w:proofErr w:type="spellStart"/>
-      <w:proofErr w:type="gramStart"/>
-      <w:r>
-        <w:t>javax.json</w:t>
-      </w:r>
-      <w:proofErr w:type="spellEnd"/>
-      <w:proofErr w:type="gramEnd"/>
-      <w:r>
-        <w:t>. [21]</w:t>
-      </w:r>
-      <w:r>
-        <w:t xml:space="preserve"> Výsledkem je náš objekt ve formátu JSON, který ukládáme na požadované místo v paměti uživatelova zařízení. Opět se zde ptáme uživatele, zda chce soubor přepsat či nikoli, pokud již soubor existuje.</w:t>
-      </w:r>
-    </w:p>
-    <w:p>
-      <w:pPr>
-        <w:pStyle w:val="NadpisC"/>
-      </w:pPr>
-      <w:bookmarkStart w:id="81" w:name="_Toc103634116"/>
-      <w:r>
-        <w:t>Nasazení</w:t>
-      </w:r>
-      <w:bookmarkEnd w:id="81"/>
-    </w:p>
-    <w:p>
-      <w:pPr>
-        <w:pStyle w:val="normlntext"/>
-      </w:pPr>
-      <w:r>
-        <w:t>Po implementaci a otestování výsledného softwaru, případném odladění chyb a opětovném otestování máme výsledný produk</w:t>
-      </w:r>
-      <w:r>
-        <w:t xml:space="preserve">t. Při docílení tohoto stavu se celý vývojářský tým musí shodnout na tom, že je software připraven pro předání zákazníkovi. Zákazníka jsme si </w:t>
-      </w:r>
-      <w:r>
-        <w:lastRenderedPageBreak/>
-        <w:t xml:space="preserve">definovali již v počátcích vývoje. Naším zákazníkem není pouze jedna osoba, která si objednala software na zakázku. Našimi zákazníky budou programátoři, jež vyvíjejí své projekty v prostředí </w:t>
-      </w:r>
-      <w:proofErr w:type="spellStart"/>
-      <w:r>
-        <w:t>IntelliJ</w:t>
-      </w:r>
-      <w:proofErr w:type="spellEnd"/>
-      <w:r>
-        <w:t xml:space="preserve"> IDEA v jazyce Java. Jelikož tedy neznáme konkrétní uživatele, musíme se rozhodnout, jak produkt nabídnout a předávat.</w:t>
-      </w:r>
-    </w:p>
-    <w:p>
-      <w:pPr>
-        <w:pStyle w:val="normlntext"/>
-      </w:pPr>
-      <w:r>
         <w:t xml:space="preserve">Jednou z výhod vyvíjení projektu pomocí </w:t>
       </w:r>
       <w:proofErr w:type="spellStart"/>
@@ -13745,31 +14026,66 @@
       <w:r>
         <w:br w:type="page"/>
       </w:r>
-      <w:bookmarkStart w:id="82" w:name="_Ref103267667"/>
-      <w:bookmarkStart w:id="83" w:name="_Ref103267709"/>
-      <w:bookmarkStart w:id="84" w:name="_Ref103267734"/>
-      <w:bookmarkStart w:id="85" w:name="_Ref103528578"/>
-      <w:bookmarkStart w:id="86" w:name="_Ref103528584"/>
-      <w:bookmarkStart w:id="87" w:name="_Ref103528587"/>
-      <w:bookmarkStart w:id="88" w:name="_Toc103634117"/>
+      <w:bookmarkStart w:id="85" w:name="_Ref103267667"/>
+      <w:bookmarkStart w:id="86" w:name="_Ref103267709"/>
+      <w:bookmarkStart w:id="87" w:name="_Ref103267734"/>
+      <w:bookmarkStart w:id="88" w:name="_Ref103528578"/>
+      <w:bookmarkStart w:id="89" w:name="_Ref103528584"/>
+      <w:bookmarkStart w:id="90" w:name="_Ref103528587"/>
+      <w:bookmarkStart w:id="91" w:name="_Toc103634117"/>
       <w:r>
         <w:lastRenderedPageBreak/>
         <w:t>Představení vytvořeného řešení</w:t>
       </w:r>
-      <w:bookmarkEnd w:id="82"/>
-      <w:bookmarkEnd w:id="83"/>
-      <w:bookmarkEnd w:id="84"/>
       <w:bookmarkEnd w:id="85"/>
       <w:bookmarkEnd w:id="86"/>
       <w:bookmarkEnd w:id="87"/>
       <w:bookmarkEnd w:id="88"/>
+      <w:bookmarkEnd w:id="89"/>
+      <w:bookmarkEnd w:id="90"/>
+      <w:bookmarkEnd w:id="91"/>
     </w:p>
     <w:p>
       <w:pPr>
         <w:pStyle w:val="normlntext"/>
       </w:pPr>
       <w:r>
-        <w:t>//dělá to tohle takhle</w:t>
+        <w:t>V této části si popíšeme, jak s</w:t>
+      </w:r>
+      <w:r>
+        <w:t> </w:t>
+      </w:r>
+      <w:proofErr w:type="spellStart"/>
+      <w:r>
+        <w:t>pluginem</w:t>
+      </w:r>
+      <w:proofErr w:type="spellEnd"/>
+      <w:r>
+        <w:t xml:space="preserve"> pracovat. Od samotného postupu zobrazení formuláře, přes generování </w:t>
+      </w:r>
+      <w:proofErr w:type="spellStart"/>
+      <w:r>
+        <w:t>PlantUML</w:t>
+      </w:r>
+      <w:proofErr w:type="spellEnd"/>
+      <w:r>
+        <w:t xml:space="preserve"> kódu pro diagram tříd, uložení parametrů generování, až po popis výsledků.</w:t>
+      </w:r>
+    </w:p>
+    <w:p>
+      <w:pPr>
+        <w:pStyle w:val="normlntext"/>
+      </w:pPr>
+      <w:r>
+        <w:t xml:space="preserve">Volbu pro zobrazení prvního formuláře, tj. formuláře obsahující parametry generování </w:t>
+      </w:r>
+      <w:proofErr w:type="spellStart"/>
+      <w:r>
+        <w:t>PlantUML</w:t>
+      </w:r>
+      <w:proofErr w:type="spellEnd"/>
+      <w:r>
+        <w:t xml:space="preserve"> kódu pro diagram tříd a konfiguračního souboru, nalezneme v části projektového menu při kliknutí pravým tlačítkem myši na složku či nějakou podsložku projektu. Zde najdeme volbu </w:t>
       </w:r>
     </w:p>
     <w:p>
@@ -13779,15 +14095,15 @@
       <w:r>
         <w:br w:type="page"/>
       </w:r>
-      <w:bookmarkStart w:id="89" w:name="_Toc103634118"/>
-      <w:bookmarkStart w:id="90" w:name="_Toc209253219"/>
-      <w:bookmarkStart w:id="91" w:name="_Toc209253406"/>
-      <w:bookmarkStart w:id="92" w:name="_Toc209321260"/>
+      <w:bookmarkStart w:id="92" w:name="_Toc103634118"/>
+      <w:bookmarkStart w:id="93" w:name="_Toc209253219"/>
+      <w:bookmarkStart w:id="94" w:name="_Toc209253406"/>
+      <w:bookmarkStart w:id="95" w:name="_Toc209321260"/>
       <w:r>
         <w:lastRenderedPageBreak/>
         <w:t>RESUMÉ</w:t>
       </w:r>
-      <w:bookmarkEnd w:id="89"/>
+      <w:bookmarkEnd w:id="92"/>
     </w:p>
     <w:p>
       <w:pPr>
@@ -13804,12 +14120,12 @@
       <w:r>
         <w:br w:type="page"/>
       </w:r>
-      <w:bookmarkStart w:id="93" w:name="_Toc103634119"/>
+      <w:bookmarkStart w:id="96" w:name="_Toc103634119"/>
       <w:r>
         <w:lastRenderedPageBreak/>
         <w:t>SUMMARY</w:t>
       </w:r>
-      <w:bookmarkEnd w:id="93"/>
+      <w:bookmarkEnd w:id="96"/>
     </w:p>
     <w:p>
       <w:pPr>
@@ -13844,15 +14160,15 @@
       <w:r>
         <w:br w:type="page"/>
       </w:r>
-      <w:bookmarkStart w:id="94" w:name="_Toc103634120"/>
+      <w:bookmarkStart w:id="97" w:name="_Toc103634120"/>
       <w:r>
         <w:lastRenderedPageBreak/>
         <w:t>SEZNAM POUŽITÉ LITERATURY</w:t>
       </w:r>
-      <w:bookmarkEnd w:id="90"/>
-      <w:bookmarkEnd w:id="91"/>
-      <w:bookmarkEnd w:id="92"/>
+      <w:bookmarkEnd w:id="93"/>
       <w:bookmarkEnd w:id="94"/>
+      <w:bookmarkEnd w:id="95"/>
+      <w:bookmarkEnd w:id="97"/>
     </w:p>
     <w:p>
       <w:pPr>
@@ -14686,7 +15002,7 @@
         </w:rPr>
         <w:t xml:space="preserve"> [online]. [cit. 2022-01-03]. Dostupné z: </w:t>
       </w:r>
-      <w:hyperlink r:id="rId17" w:history="1">
+      <w:hyperlink r:id="rId20" w:history="1">
         <w:r>
           <w:rPr>
             <w:rStyle w:val="Hypertextovodkaz"/>
@@ -14835,7 +15151,7 @@
         </w:rPr>
         <w:t xml:space="preserve"> [online]. [cit. 2022-01-03]. Dostupné z: </w:t>
       </w:r>
-      <w:hyperlink r:id="rId18" w:history="1">
+      <w:hyperlink r:id="rId21" w:history="1">
         <w:r>
           <w:rPr>
             <w:rStyle w:val="Hypertextovodkaz"/>
@@ -15003,7 +15319,7 @@
         </w:rPr>
         <w:t xml:space="preserve"> [online]. [cit. 2022-04-06]. Dostupné z: </w:t>
       </w:r>
-      <w:hyperlink r:id="rId19" w:history="1">
+      <w:hyperlink r:id="rId22" w:history="1">
         <w:r>
           <w:rPr>
             <w:rStyle w:val="Hypertextovodkaz"/>
@@ -15139,7 +15455,7 @@
         </w:rPr>
         <w:t xml:space="preserve">, 2022 [cit. 2022-05-12]. Dostupné z: </w:t>
       </w:r>
-      <w:hyperlink r:id="rId20" w:history="1">
+      <w:hyperlink r:id="rId23" w:history="1">
         <w:r>
           <w:rPr>
             <w:rStyle w:val="Hypertextovodkaz"/>
@@ -16422,7 +16738,7 @@
         </w:rPr>
         <w:t xml:space="preserve"> [online]. 1993, 2020 [cit. 2022-05-16]. Dostupné z: </w:t>
       </w:r>
-      <w:hyperlink r:id="rId21" w:history="1">
+      <w:hyperlink r:id="rId24" w:history="1">
         <w:r>
           <w:rPr>
             <w:rStyle w:val="Hypertextovodkaz"/>
@@ -16556,7 +16872,7 @@
         </w:rPr>
         <w:t xml:space="preserve"> [online]. 2015 [cit. 2022-05-16]. Dostupné z: </w:t>
       </w:r>
-      <w:hyperlink r:id="rId22" w:history="1">
+      <w:hyperlink r:id="rId25" w:history="1">
         <w:r>
           <w:rPr>
             <w:rStyle w:val="Hypertextovodkaz"/>
@@ -16742,7 +17058,7 @@
         </w:rPr>
         <w:t xml:space="preserve">, 2000–2022, 22. března 2022 [cit. 2022-05-16]. Dostupné z: </w:t>
       </w:r>
-      <w:hyperlink r:id="rId23" w:history="1">
+      <w:hyperlink r:id="rId26" w:history="1">
         <w:r>
           <w:rPr>
             <w:rStyle w:val="Hypertextovodkaz"/>
@@ -16912,7 +17228,7 @@
         </w:rPr>
         <w:t xml:space="preserve">, 2022 [cit. 2022-05-16]. Dostupné z: </w:t>
       </w:r>
-      <w:hyperlink r:id="rId24" w:history="1">
+      <w:hyperlink r:id="rId27" w:history="1">
         <w:r>
           <w:rPr>
             <w:rStyle w:val="Hypertextovodkaz"/>
@@ -16924,6 +17240,13 @@
       </w:hyperlink>
     </w:p>
     <w:p>
+      <w:pPr>
+        <w:rPr>
+          <w:rFonts w:ascii="Open Sans" w:hAnsi="Open Sans" w:cs="Open Sans"/>
+          <w:color w:val="212529"/>
+          <w:shd w:val="clear" w:color="auto" w:fill="FFFFFF"/>
+        </w:rPr>
+      </w:pPr>
       <w:r>
         <w:t xml:space="preserve">[24] </w:t>
       </w:r>
@@ -17055,7 +17378,40 @@
           <w:color w:val="212529"/>
           <w:shd w:val="clear" w:color="auto" w:fill="FFFFFF"/>
         </w:rPr>
-        <w:t xml:space="preserve"> [cit. 2022-05-16]. Dostupné z: https://www.planttext.com/</w:t>
+        <w:t xml:space="preserve"> [cit. 2022-05-16]. Dostupné z: </w:t>
+      </w:r>
+      <w:hyperlink r:id="rId28" w:history="1">
+        <w:r>
+          <w:rPr>
+            <w:rStyle w:val="Hypertextovodkaz"/>
+            <w:rFonts w:ascii="Open Sans" w:hAnsi="Open Sans" w:cs="Open Sans"/>
+            <w:shd w:val="clear" w:color="auto" w:fill="FFFFFF"/>
+          </w:rPr>
+          <w:t>https://www.planttext.com/</w:t>
+        </w:r>
+      </w:hyperlink>
+    </w:p>
+    <w:p>
+      <w:r>
+        <w:t xml:space="preserve">[25] </w:t>
+      </w:r>
+      <w:r>
+        <w:rPr>
+          <w:rFonts w:ascii="Open Sans" w:hAnsi="Open Sans" w:cs="Open Sans"/>
+          <w:i/>
+          <w:iCs/>
+          <w:color w:val="212529"/>
+          <w:shd w:val="clear" w:color="auto" w:fill="FFFFFF"/>
+        </w:rPr>
+        <w:t>JSON</w:t>
+      </w:r>
+      <w:r>
+        <w:rPr>
+          <w:rFonts w:ascii="Open Sans" w:hAnsi="Open Sans" w:cs="Open Sans"/>
+          <w:color w:val="212529"/>
+          <w:shd w:val="clear" w:color="auto" w:fill="FFFFFF"/>
+        </w:rPr>
+        <w:t> [online]. [cit. 2022-05-17]. Dostupné z: https://www.json.org/json-en.html</w:t>
       </w:r>
     </w:p>
     <w:p>
@@ -17065,18 +17421,18 @@
       <w:r>
         <w:br w:type="page"/>
       </w:r>
-      <w:bookmarkStart w:id="95" w:name="_Toc209253220"/>
-      <w:bookmarkStart w:id="96" w:name="_Toc209253407"/>
-      <w:bookmarkStart w:id="97" w:name="_Toc209321261"/>
-      <w:bookmarkStart w:id="98" w:name="_Toc103634121"/>
+      <w:bookmarkStart w:id="98" w:name="_Toc209253220"/>
+      <w:bookmarkStart w:id="99" w:name="_Toc209253407"/>
+      <w:bookmarkStart w:id="100" w:name="_Toc209321261"/>
+      <w:bookmarkStart w:id="101" w:name="_Toc103634121"/>
       <w:r>
         <w:lastRenderedPageBreak/>
         <w:t>SEZNAM POUŽITÝCH SYMBOLŮ</w:t>
       </w:r>
-      <w:bookmarkEnd w:id="95"/>
-      <w:bookmarkEnd w:id="96"/>
-      <w:bookmarkEnd w:id="97"/>
       <w:bookmarkEnd w:id="98"/>
+      <w:bookmarkEnd w:id="99"/>
+      <w:bookmarkEnd w:id="100"/>
+      <w:bookmarkEnd w:id="101"/>
     </w:p>
     <w:tbl>
       <w:tblPr>
@@ -17250,18 +17606,18 @@
       <w:r>
         <w:br w:type="page"/>
       </w:r>
-      <w:bookmarkStart w:id="99" w:name="_Toc209253221"/>
-      <w:bookmarkStart w:id="100" w:name="_Toc209253408"/>
-      <w:bookmarkStart w:id="101" w:name="_Toc209321262"/>
-      <w:bookmarkStart w:id="102" w:name="_Toc103634122"/>
+      <w:bookmarkStart w:id="102" w:name="_Toc209253221"/>
+      <w:bookmarkStart w:id="103" w:name="_Toc209253408"/>
+      <w:bookmarkStart w:id="104" w:name="_Toc209321262"/>
+      <w:bookmarkStart w:id="105" w:name="_Toc103634122"/>
       <w:r>
         <w:lastRenderedPageBreak/>
         <w:t>SEZNAM OBRÁZKŮ</w:t>
       </w:r>
-      <w:bookmarkEnd w:id="99"/>
-      <w:bookmarkEnd w:id="100"/>
-      <w:bookmarkEnd w:id="101"/>
       <w:bookmarkEnd w:id="102"/>
+      <w:bookmarkEnd w:id="103"/>
+      <w:bookmarkEnd w:id="104"/>
+      <w:bookmarkEnd w:id="105"/>
     </w:p>
     <w:p>
       <w:pPr>
@@ -17429,18 +17785,18 @@
       <w:r>
         <w:br w:type="page"/>
       </w:r>
-      <w:bookmarkStart w:id="103" w:name="_Toc209253222"/>
-      <w:bookmarkStart w:id="104" w:name="_Toc209253409"/>
-      <w:bookmarkStart w:id="105" w:name="_Toc209321263"/>
-      <w:bookmarkStart w:id="106" w:name="_Toc103634123"/>
+      <w:bookmarkStart w:id="106" w:name="_Toc209253222"/>
+      <w:bookmarkStart w:id="107" w:name="_Toc209253409"/>
+      <w:bookmarkStart w:id="108" w:name="_Toc209321263"/>
+      <w:bookmarkStart w:id="109" w:name="_Toc103634123"/>
       <w:r>
         <w:lastRenderedPageBreak/>
         <w:t>SEZNAM TABULEK</w:t>
       </w:r>
-      <w:bookmarkEnd w:id="103"/>
-      <w:bookmarkEnd w:id="104"/>
-      <w:bookmarkEnd w:id="105"/>
       <w:bookmarkEnd w:id="106"/>
+      <w:bookmarkEnd w:id="107"/>
+      <w:bookmarkEnd w:id="108"/>
+      <w:bookmarkEnd w:id="109"/>
     </w:p>
     <w:p>
       <w:pPr>
@@ -17816,18 +18172,18 @@
       <w:r>
         <w:br w:type="page"/>
       </w:r>
-      <w:bookmarkStart w:id="107" w:name="_Toc209253223"/>
-      <w:bookmarkStart w:id="108" w:name="_Toc209253410"/>
-      <w:bookmarkStart w:id="109" w:name="_Toc209321264"/>
-      <w:bookmarkStart w:id="110" w:name="_Toc103634124"/>
+      <w:bookmarkStart w:id="110" w:name="_Toc209253223"/>
+      <w:bookmarkStart w:id="111" w:name="_Toc209253410"/>
+      <w:bookmarkStart w:id="112" w:name="_Toc209321264"/>
+      <w:bookmarkStart w:id="113" w:name="_Toc103634124"/>
       <w:r>
         <w:lastRenderedPageBreak/>
         <w:t>SEZNAM PŘÍLOH</w:t>
       </w:r>
-      <w:bookmarkEnd w:id="107"/>
-      <w:bookmarkEnd w:id="108"/>
-      <w:bookmarkEnd w:id="109"/>
       <w:bookmarkEnd w:id="110"/>
+      <w:bookmarkEnd w:id="111"/>
+      <w:bookmarkEnd w:id="112"/>
+      <w:bookmarkEnd w:id="113"/>
     </w:p>
     <w:p>
       <w:pPr>
@@ -18056,10 +18412,7 @@
         <w:footnoteRef/>
       </w:r>
       <w:r>
-        <w:t xml:space="preserve"> Více o dědičnosti v knize Herberta </w:t>
-      </w:r>
-      <w:r>
-        <w:t>Schildta. [19]</w:t>
+        <w:t xml:space="preserve"> Více o dědičnosti v knize Herberta Schildta. [19]</w:t>
       </w:r>
     </w:p>
   </w:footnote>
@@ -22723,7 +23076,7 @@
 </file>
 
 <file path=customXml/itemProps1.xml><?xml version="1.0" encoding="utf-8"?>
-<ds:datastoreItem xmlns:ds="http://schemas.openxmlformats.org/officeDocument/2006/customXml" ds:itemID="{111497D7-EC4E-49F7-BEFC-1F36C56F1C4C}">
+<ds:datastoreItem xmlns:ds="http://schemas.openxmlformats.org/officeDocument/2006/customXml" ds:itemID="{EB2EE838-2030-43CF-A77E-82F78B15E8E4}">
   <ds:schemaRefs>
     <ds:schemaRef ds:uri="http://schemas.openxmlformats.org/officeDocument/2006/bibliography"/>
   </ds:schemaRefs>

</xml_diff>

<commit_message>
project - bugs fixed, bp text - todo: presenting solution
</commit_message>
<xml_diff>
--- a/documentation/bakalarska_prace/bakalarska_prace_r19233.docx
+++ b/documentation/bakalarska_prace/bakalarska_prace_r19233.docx
@@ -12216,6 +12216,9 @@
         <w:keepNext/>
       </w:pPr>
       <w:r>
+        <w:rPr>
+          <w:noProof/>
+        </w:rPr>
         <w:drawing>
           <wp:inline distT="0" distB="0" distL="0" distR="0" wp14:anchorId="127835A3" wp14:editId="7BE61089">
             <wp:extent cx="5579745" cy="3119755"/>
@@ -13461,6 +13464,9 @@
         <w:keepNext/>
       </w:pPr>
       <w:r>
+        <w:rPr>
+          <w:noProof/>
+        </w:rPr>
         <w:lastRenderedPageBreak/>
         <w:drawing>
           <wp:inline distT="0" distB="0" distL="0" distR="0" wp14:anchorId="73687672" wp14:editId="0994DFEA">
@@ -13832,8 +13838,6 @@
       <w:r>
         <w:t>formátu</w:t>
       </w:r>
-      <w:bookmarkStart w:id="82" w:name="_GoBack"/>
-      <w:bookmarkEnd w:id="82"/>
       <w:r>
         <w:t xml:space="preserve"> JSON je zobrazen na </w:t>
       </w:r>
@@ -13881,6 +13885,9 @@
         <w:jc w:val="center"/>
       </w:pPr>
       <w:r>
+        <w:rPr>
+          <w:noProof/>
+        </w:rPr>
         <w:lastRenderedPageBreak/>
         <w:drawing>
           <wp:inline distT="0" distB="0" distL="0" distR="0" wp14:anchorId="6ED66450" wp14:editId="31D350AB">
@@ -13924,7 +13931,7 @@
         <w:pStyle w:val="Titulek"/>
         <w:jc w:val="center"/>
       </w:pPr>
-      <w:bookmarkStart w:id="83" w:name="_Ref103704418"/>
+      <w:bookmarkStart w:id="82" w:name="_Ref103704418"/>
       <w:r>
         <w:t xml:space="preserve">Obrázek </w:t>
       </w:r>
@@ -13936,25 +13943,25 @@
           <w:t>7</w:t>
         </w:r>
       </w:fldSimple>
+      <w:bookmarkEnd w:id="82"/>
+      <w:r>
+        <w:t xml:space="preserve"> - </w:t>
+      </w:r>
+      <w:proofErr w:type="spellStart"/>
+      <w:r>
+        <w:t>json</w:t>
+      </w:r>
+      <w:proofErr w:type="spellEnd"/>
+    </w:p>
+    <w:p>
+      <w:pPr>
+        <w:pStyle w:val="NadpisC"/>
+      </w:pPr>
+      <w:bookmarkStart w:id="83" w:name="_Toc103634116"/>
+      <w:r>
+        <w:t>Nasazení</w:t>
+      </w:r>
       <w:bookmarkEnd w:id="83"/>
-      <w:r>
-        <w:t xml:space="preserve"> - </w:t>
-      </w:r>
-      <w:proofErr w:type="spellStart"/>
-      <w:r>
-        <w:t>json</w:t>
-      </w:r>
-      <w:proofErr w:type="spellEnd"/>
-    </w:p>
-    <w:p>
-      <w:pPr>
-        <w:pStyle w:val="NadpisC"/>
-      </w:pPr>
-      <w:bookmarkStart w:id="84" w:name="_Toc103634116"/>
-      <w:r>
-        <w:t>Nasazení</w:t>
-      </w:r>
-      <w:bookmarkEnd w:id="84"/>
     </w:p>
     <w:p>
       <w:pPr>
@@ -14026,23 +14033,213 @@
       <w:r>
         <w:br w:type="page"/>
       </w:r>
-      <w:bookmarkStart w:id="85" w:name="_Ref103267667"/>
-      <w:bookmarkStart w:id="86" w:name="_Ref103267709"/>
-      <w:bookmarkStart w:id="87" w:name="_Ref103267734"/>
-      <w:bookmarkStart w:id="88" w:name="_Ref103528578"/>
-      <w:bookmarkStart w:id="89" w:name="_Ref103528584"/>
-      <w:bookmarkStart w:id="90" w:name="_Ref103528587"/>
-      <w:bookmarkStart w:id="91" w:name="_Toc103634117"/>
+      <w:bookmarkStart w:id="84" w:name="_Ref103267667"/>
+      <w:bookmarkStart w:id="85" w:name="_Ref103267709"/>
+      <w:bookmarkStart w:id="86" w:name="_Ref103267734"/>
+      <w:bookmarkStart w:id="87" w:name="_Ref103528578"/>
+      <w:bookmarkStart w:id="88" w:name="_Ref103528584"/>
+      <w:bookmarkStart w:id="89" w:name="_Ref103528587"/>
+      <w:bookmarkStart w:id="90" w:name="_Toc103634117"/>
       <w:r>
         <w:lastRenderedPageBreak/>
         <w:t>Představení vytvořeného řešení</w:t>
       </w:r>
+      <w:bookmarkEnd w:id="84"/>
       <w:bookmarkEnd w:id="85"/>
       <w:bookmarkEnd w:id="86"/>
       <w:bookmarkEnd w:id="87"/>
       <w:bookmarkEnd w:id="88"/>
       <w:bookmarkEnd w:id="89"/>
       <w:bookmarkEnd w:id="90"/>
+    </w:p>
+    <w:p>
+      <w:pPr>
+        <w:pStyle w:val="normlntext"/>
+      </w:pPr>
+      <w:r>
+        <w:t>V této části si popíšeme, jak s</w:t>
+      </w:r>
+      <w:r>
+        <w:t> </w:t>
+      </w:r>
+      <w:proofErr w:type="spellStart"/>
+      <w:r>
+        <w:t>pluginem</w:t>
+      </w:r>
+      <w:proofErr w:type="spellEnd"/>
+      <w:r>
+        <w:t xml:space="preserve"> pracovat. Od samotného postupu zobrazení formuláře, přes generování </w:t>
+      </w:r>
+      <w:proofErr w:type="spellStart"/>
+      <w:r>
+        <w:t>PlantUML</w:t>
+      </w:r>
+      <w:proofErr w:type="spellEnd"/>
+      <w:r>
+        <w:t xml:space="preserve"> kódu pro diagram tříd, uložení parametrů generování, až po popis výsledků.</w:t>
+      </w:r>
+    </w:p>
+    <w:p>
+      <w:pPr>
+        <w:pStyle w:val="NadpisB"/>
+      </w:pPr>
+      <w:r>
+        <w:t>Formulář pro generování</w:t>
+      </w:r>
+    </w:p>
+    <w:p>
+      <w:pPr>
+        <w:pStyle w:val="normlntext"/>
+      </w:pPr>
+      <w:r>
+        <w:t>Volbu pro zobrazení formuláře obsahující</w:t>
+      </w:r>
+      <w:r>
+        <w:t>ho</w:t>
+      </w:r>
+      <w:r>
+        <w:t xml:space="preserve"> parametry generování </w:t>
+      </w:r>
+      <w:proofErr w:type="spellStart"/>
+      <w:r>
+        <w:t>PlantUML</w:t>
+      </w:r>
+      <w:proofErr w:type="spellEnd"/>
+      <w:r>
+        <w:t xml:space="preserve"> kódu pro diagram tříd a konfiguračního souboru, nalezneme v části projektového menu při kliknutí pravým tlačítkem myši na složku či nějakou podsložku projektu. Zde najdeme volbu </w:t>
+      </w:r>
+      <w:r>
+        <w:t>„</w:t>
+      </w:r>
+      <w:proofErr w:type="spellStart"/>
+      <w:r>
+        <w:t>PlantUML</w:t>
+      </w:r>
+      <w:proofErr w:type="spellEnd"/>
+      <w:r>
+        <w:t>/</w:t>
+      </w:r>
+      <w:proofErr w:type="spellStart"/>
+      <w:r>
+        <w:t>config</w:t>
+      </w:r>
+      <w:proofErr w:type="spellEnd"/>
+      <w:r>
+        <w:t xml:space="preserve"> </w:t>
+      </w:r>
+      <w:proofErr w:type="spellStart"/>
+      <w:r>
+        <w:t>generation</w:t>
+      </w:r>
+      <w:proofErr w:type="spellEnd"/>
+      <w:r>
+        <w:t xml:space="preserve">“ (viz. </w:t>
+      </w:r>
+      <w:r>
+        <w:fldChar w:fldCharType="begin"/>
+      </w:r>
+      <w:r>
+        <w:instrText xml:space="preserve"> REF _Ref103706577 \h </w:instrText>
+      </w:r>
+      <w:r>
+        <w:fldChar w:fldCharType="separate"/>
+      </w:r>
+      <w:r>
+        <w:t xml:space="preserve">obrázek č. </w:t>
+      </w:r>
+      <w:r>
+        <w:rPr>
+          <w:noProof/>
+        </w:rPr>
+        <w:t>8</w:t>
+      </w:r>
+      <w:r>
+        <w:fldChar w:fldCharType="end"/>
+      </w:r>
+      <w:r>
+        <w:t>).</w:t>
+      </w:r>
+      <w:r>
+        <w:t xml:space="preserve"> Po kliknutí na tuto volbu se nám zobrazí </w:t>
+      </w:r>
+      <w:r>
+        <w:t>formulář s parametry generování.</w:t>
+      </w:r>
+    </w:p>
+    <w:p>
+      <w:pPr>
+        <w:pStyle w:val="normlntext"/>
+        <w:keepNext/>
+      </w:pPr>
+      <w:r>
+        <w:rPr>
+          <w:noProof/>
+        </w:rPr>
+        <w:drawing>
+          <wp:inline distT="0" distB="0" distL="0" distR="0" wp14:anchorId="3EEE69FC" wp14:editId="06EFDC55">
+            <wp:extent cx="5579745" cy="4938395"/>
+            <wp:effectExtent l="0" t="0" r="1905" b="0"/>
+            <wp:docPr id="11" name="Obrázek 11"/>
+            <wp:cNvGraphicFramePr>
+              <a:graphicFrameLocks xmlns:a="http://schemas.openxmlformats.org/drawingml/2006/main" noChangeAspect="1"/>
+            </wp:cNvGraphicFramePr>
+            <a:graphic xmlns:a="http://schemas.openxmlformats.org/drawingml/2006/main">
+              <a:graphicData uri="http://schemas.openxmlformats.org/drawingml/2006/picture">
+                <pic:pic xmlns:pic="http://schemas.openxmlformats.org/drawingml/2006/picture">
+                  <pic:nvPicPr>
+                    <pic:cNvPr id="11" name="form1.png"/>
+                    <pic:cNvPicPr/>
+                  </pic:nvPicPr>
+                  <pic:blipFill>
+                    <a:blip r:embed="rId20">
+                      <a:extLst>
+                        <a:ext uri="{28A0092B-C50C-407E-A947-70E740481C1C}">
+                          <a14:useLocalDpi xmlns:a14="http://schemas.microsoft.com/office/drawing/2010/main" val="0"/>
+                        </a:ext>
+                      </a:extLst>
+                    </a:blip>
+                    <a:stretch>
+                      <a:fillRect/>
+                    </a:stretch>
+                  </pic:blipFill>
+                  <pic:spPr>
+                    <a:xfrm>
+                      <a:off x="0" y="0"/>
+                      <a:ext cx="5579745" cy="4938395"/>
+                    </a:xfrm>
+                    <a:prstGeom prst="rect">
+                      <a:avLst/>
+                    </a:prstGeom>
+                  </pic:spPr>
+                </pic:pic>
+              </a:graphicData>
+            </a:graphic>
+          </wp:inline>
+        </w:drawing>
+      </w:r>
+    </w:p>
+    <w:p>
+      <w:pPr>
+        <w:pStyle w:val="Titulek"/>
+        <w:jc w:val="both"/>
+      </w:pPr>
+      <w:bookmarkStart w:id="91" w:name="_Ref103706559"/>
+      <w:bookmarkStart w:id="92" w:name="_Ref103706577"/>
+      <w:r>
+        <w:t xml:space="preserve">Obrázek </w:t>
+      </w:r>
+      <w:fldSimple w:instr=" SEQ Obrázek \* ARABIC ">
+        <w:r>
+          <w:rPr>
+            <w:noProof/>
+          </w:rPr>
+          <w:t>8</w:t>
+        </w:r>
+      </w:fldSimple>
+      <w:bookmarkEnd w:id="92"/>
+      <w:r>
+        <w:t xml:space="preserve"> - zobrazení formuláře pro generování</w:t>
+      </w:r>
       <w:bookmarkEnd w:id="91"/>
     </w:p>
     <w:p>
@@ -14050,18 +14247,23 @@
         <w:pStyle w:val="normlntext"/>
       </w:pPr>
       <w:r>
-        <w:t>V této části si popíšeme, jak s</w:t>
-      </w:r>
-      <w:r>
-        <w:t> </w:t>
-      </w:r>
-      <w:proofErr w:type="spellStart"/>
-      <w:r>
-        <w:t>pluginem</w:t>
-      </w:r>
-      <w:proofErr w:type="spellEnd"/>
-      <w:r>
-        <w:t xml:space="preserve"> pracovat. Od samotného postupu zobrazení formuláře, přes generování </w:t>
+        <w:lastRenderedPageBreak/>
+        <w:t>Položky formuláře, jakožto parametry generování jsou rozděleny do následujících částí:</w:t>
+      </w:r>
+    </w:p>
+    <w:p>
+      <w:pPr>
+        <w:pStyle w:val="normlntext"/>
+        <w:numPr>
+          <w:ilvl w:val="0"/>
+          <w:numId w:val="42"/>
+        </w:numPr>
+      </w:pPr>
+      <w:r>
+        <w:t xml:space="preserve">Volba umístění </w:t>
+      </w:r>
+      <w:r>
+        <w:t xml:space="preserve">souboru s vygenerovaným kódem </w:t>
       </w:r>
       <w:proofErr w:type="spellStart"/>
       <w:r>
@@ -14069,15 +14271,43 @@
       </w:r>
       <w:proofErr w:type="spellEnd"/>
       <w:r>
-        <w:t xml:space="preserve"> kódu pro diagram tříd, uložení parametrů generování, až po popis výsledků.</w:t>
+        <w:t xml:space="preserve"> pro diagram tříd</w:t>
       </w:r>
     </w:p>
     <w:p>
       <w:pPr>
         <w:pStyle w:val="normlntext"/>
-      </w:pPr>
-      <w:r>
-        <w:t xml:space="preserve">Volbu pro zobrazení prvního formuláře, tj. formuláře obsahující parametry generování </w:t>
+        <w:numPr>
+          <w:ilvl w:val="0"/>
+          <w:numId w:val="42"/>
+        </w:numPr>
+      </w:pPr>
+      <w:r>
+        <w:t>Volba umístění konfiguračního souboru (soubor obsahující nastavení, jež zvolíme v tomto formuláři)</w:t>
+      </w:r>
+    </w:p>
+    <w:p>
+      <w:pPr>
+        <w:pStyle w:val="normlntext"/>
+        <w:numPr>
+          <w:ilvl w:val="0"/>
+          <w:numId w:val="42"/>
+        </w:numPr>
+      </w:pPr>
+      <w:r>
+        <w:t>Výběr balíčků, které budou zahrnuty ve výsledku generování</w:t>
+      </w:r>
+    </w:p>
+    <w:p>
+      <w:pPr>
+        <w:pStyle w:val="normlntext"/>
+        <w:numPr>
+          <w:ilvl w:val="0"/>
+          <w:numId w:val="42"/>
+        </w:numPr>
+      </w:pPr>
+      <w:r>
+        <w:t xml:space="preserve">Parametry, co bude součástí </w:t>
       </w:r>
       <w:proofErr w:type="spellStart"/>
       <w:r>
@@ -14085,7 +14315,259 @@
       </w:r>
       <w:proofErr w:type="spellEnd"/>
       <w:r>
-        <w:t xml:space="preserve"> kódu pro diagram tříd a konfiguračního souboru, nalezneme v části projektového menu při kliknutí pravým tlačítkem myši na složku či nějakou podsložku projektu. Zde najdeme volbu </w:t>
+        <w:t xml:space="preserve"> kódu pro diagram tříd (co vše bude diagram tříd, jež si někdy zobrazíme pomocí dalších nástrojů, obsahovat)</w:t>
+      </w:r>
+    </w:p>
+    <w:p>
+      <w:pPr>
+        <w:pStyle w:val="normlntext"/>
+      </w:pPr>
+      <w:r>
+        <w:t xml:space="preserve">Ukázka formuláře na </w:t>
+      </w:r>
+      <w:r>
+        <w:fldChar w:fldCharType="begin"/>
+      </w:r>
+      <w:r>
+        <w:instrText xml:space="preserve"> REF _Ref103707795 \h </w:instrText>
+      </w:r>
+      <w:r>
+        <w:fldChar w:fldCharType="separate"/>
+      </w:r>
+      <w:r>
+        <w:t xml:space="preserve">obrázku č. </w:t>
+      </w:r>
+      <w:r>
+        <w:rPr>
+          <w:noProof/>
+        </w:rPr>
+        <w:t>9</w:t>
+      </w:r>
+      <w:r>
+        <w:fldChar w:fldCharType="end"/>
+      </w:r>
+      <w:r>
+        <w:t xml:space="preserve"> bude přehlednější nežli zde rozepisovat jednotlivé prvky</w:t>
+      </w:r>
+      <w:r>
+        <w:t xml:space="preserve"> formuláře</w:t>
+      </w:r>
+      <w:r>
+        <w:t>.</w:t>
+      </w:r>
+    </w:p>
+    <w:p>
+      <w:pPr>
+        <w:pStyle w:val="normlntext"/>
+        <w:keepNext/>
+      </w:pPr>
+      <w:r>
+        <w:drawing>
+          <wp:inline distT="0" distB="0" distL="0" distR="0" wp14:anchorId="010888BD" wp14:editId="09D7F97D">
+            <wp:extent cx="5579745" cy="3684270"/>
+            <wp:effectExtent l="0" t="0" r="1905" b="0"/>
+            <wp:docPr id="13" name="Obrázek 13"/>
+            <wp:cNvGraphicFramePr>
+              <a:graphicFrameLocks xmlns:a="http://schemas.openxmlformats.org/drawingml/2006/main" noChangeAspect="1"/>
+            </wp:cNvGraphicFramePr>
+            <a:graphic xmlns:a="http://schemas.openxmlformats.org/drawingml/2006/main">
+              <a:graphicData uri="http://schemas.openxmlformats.org/drawingml/2006/picture">
+                <pic:pic xmlns:pic="http://schemas.openxmlformats.org/drawingml/2006/picture">
+                  <pic:nvPicPr>
+                    <pic:cNvPr id="1" name=""/>
+                    <pic:cNvPicPr/>
+                  </pic:nvPicPr>
+                  <pic:blipFill>
+                    <a:blip r:embed="rId21"/>
+                    <a:stretch>
+                      <a:fillRect/>
+                    </a:stretch>
+                  </pic:blipFill>
+                  <pic:spPr>
+                    <a:xfrm>
+                      <a:off x="0" y="0"/>
+                      <a:ext cx="5579745" cy="3684270"/>
+                    </a:xfrm>
+                    <a:prstGeom prst="rect">
+                      <a:avLst/>
+                    </a:prstGeom>
+                  </pic:spPr>
+                </pic:pic>
+              </a:graphicData>
+            </a:graphic>
+          </wp:inline>
+        </w:drawing>
+      </w:r>
+    </w:p>
+    <w:p>
+      <w:pPr>
+        <w:pStyle w:val="Titulek"/>
+        <w:jc w:val="both"/>
+      </w:pPr>
+      <w:bookmarkStart w:id="93" w:name="_Ref103707795"/>
+      <w:r>
+        <w:t xml:space="preserve">Obrázek </w:t>
+      </w:r>
+      <w:fldSimple w:instr=" SEQ Obrázek \* ARABIC ">
+        <w:r>
+          <w:rPr>
+            <w:noProof/>
+          </w:rPr>
+          <w:t>9</w:t>
+        </w:r>
+      </w:fldSimple>
+      <w:bookmarkEnd w:id="93"/>
+      <w:r>
+        <w:t xml:space="preserve"> - formulář pro generování</w:t>
+      </w:r>
+    </w:p>
+    <w:p>
+      <w:pPr>
+        <w:pStyle w:val="normlntext"/>
+      </w:pPr>
+      <w:r>
+        <w:t>Ráda bych upozornila na volbu vlastního umístění souborů, který by mohl činit potíže. Při této volbě se nám zobrazí adresářová struktura.</w:t>
+      </w:r>
+      <w:r>
+        <w:t xml:space="preserve"> Po zvolení umístění je nutné potvrdit tuto volbu </w:t>
+      </w:r>
+      <w:r>
+        <w:t xml:space="preserve">tlačítkem „Open“ (viz. </w:t>
+      </w:r>
+      <w:r>
+        <w:fldChar w:fldCharType="begin"/>
+      </w:r>
+      <w:r>
+        <w:instrText xml:space="preserve"> REF _Ref103708980 \h </w:instrText>
+      </w:r>
+      <w:r>
+        <w:fldChar w:fldCharType="separate"/>
+      </w:r>
+      <w:r>
+        <w:t xml:space="preserve">obrázek č. </w:t>
+      </w:r>
+      <w:r>
+        <w:rPr>
+          <w:noProof/>
+        </w:rPr>
+        <w:t>10</w:t>
+      </w:r>
+      <w:r>
+        <w:fldChar w:fldCharType="end"/>
+      </w:r>
+      <w:r>
+        <w:t xml:space="preserve">). Pokud tato volba bude vynechána, </w:t>
+      </w:r>
+      <w:r>
+        <w:t>umístění souboru se nastaví na výchozí hodnotu, tj. do složky, na kterou jsme klikli pro zobrazení formuláře.</w:t>
+      </w:r>
+      <w:r>
+        <w:t xml:space="preserve"> Toto omezení platí pro obě volby vlastního umístění (jak pro vlastní volbu umístění souboru s kódem </w:t>
+      </w:r>
+      <w:proofErr w:type="spellStart"/>
+      <w:r>
+        <w:t>PlantUML</w:t>
+      </w:r>
+      <w:proofErr w:type="spellEnd"/>
+      <w:r>
+        <w:t xml:space="preserve"> pro diagram tříd, tak pro vlastní volbu umístění konfiguračního souboru).</w:t>
+      </w:r>
+    </w:p>
+    <w:p>
+      <w:pPr>
+        <w:pStyle w:val="normlntext"/>
+        <w:keepNext/>
+      </w:pPr>
+      <w:r>
+        <w:rPr>
+          <w:noProof/>
+        </w:rPr>
+        <w:lastRenderedPageBreak/>
+        <w:drawing>
+          <wp:inline distT="0" distB="0" distL="0" distR="0" wp14:anchorId="49D20F0D" wp14:editId="0C21EADB">
+            <wp:extent cx="5579745" cy="3696970"/>
+            <wp:effectExtent l="0" t="0" r="1905" b="0"/>
+            <wp:docPr id="14" name="Obrázek 14"/>
+            <wp:cNvGraphicFramePr>
+              <a:graphicFrameLocks xmlns:a="http://schemas.openxmlformats.org/drawingml/2006/main" noChangeAspect="1"/>
+            </wp:cNvGraphicFramePr>
+            <a:graphic xmlns:a="http://schemas.openxmlformats.org/drawingml/2006/main">
+              <a:graphicData uri="http://schemas.openxmlformats.org/drawingml/2006/picture">
+                <pic:pic xmlns:pic="http://schemas.openxmlformats.org/drawingml/2006/picture">
+                  <pic:nvPicPr>
+                    <pic:cNvPr id="14" name="vlastni_umisteni_open.png"/>
+                    <pic:cNvPicPr/>
+                  </pic:nvPicPr>
+                  <pic:blipFill>
+                    <a:blip r:embed="rId22">
+                      <a:extLst>
+                        <a:ext uri="{28A0092B-C50C-407E-A947-70E740481C1C}">
+                          <a14:useLocalDpi xmlns:a14="http://schemas.microsoft.com/office/drawing/2010/main" val="0"/>
+                        </a:ext>
+                      </a:extLst>
+                    </a:blip>
+                    <a:stretch>
+                      <a:fillRect/>
+                    </a:stretch>
+                  </pic:blipFill>
+                  <pic:spPr>
+                    <a:xfrm>
+                      <a:off x="0" y="0"/>
+                      <a:ext cx="5579745" cy="3696970"/>
+                    </a:xfrm>
+                    <a:prstGeom prst="rect">
+                      <a:avLst/>
+                    </a:prstGeom>
+                  </pic:spPr>
+                </pic:pic>
+              </a:graphicData>
+            </a:graphic>
+          </wp:inline>
+        </w:drawing>
+      </w:r>
+    </w:p>
+    <w:p>
+      <w:pPr>
+        <w:pStyle w:val="Titulek"/>
+        <w:jc w:val="both"/>
+      </w:pPr>
+      <w:bookmarkStart w:id="94" w:name="_Ref103708980"/>
+      <w:r>
+        <w:t xml:space="preserve">Obrázek </w:t>
+      </w:r>
+      <w:fldSimple w:instr=" SEQ Obrázek \* ARABIC ">
+        <w:r>
+          <w:rPr>
+            <w:noProof/>
+          </w:rPr>
+          <w:t>10</w:t>
+        </w:r>
+      </w:fldSimple>
+      <w:bookmarkEnd w:id="94"/>
+      <w:r>
+        <w:t xml:space="preserve"> - potvrzení vlastní volby umístění</w:t>
+      </w:r>
+      <w:bookmarkStart w:id="95" w:name="_GoBack"/>
+      <w:bookmarkEnd w:id="95"/>
+    </w:p>
+    <w:p>
+      <w:pPr>
+        <w:pStyle w:val="normlntext"/>
+      </w:pPr>
+      <w:r>
+        <w:t xml:space="preserve">Formulář potvrdíme kliknutím na jedno ze 4 tlačítek v dolní části okna. </w:t>
+      </w:r>
+      <w:r>
+        <w:t>Po potvrzení generování</w:t>
+      </w:r>
+      <w:r>
+        <w:t xml:space="preserve"> prvními třemi tlačítky</w:t>
+      </w:r>
+      <w:r>
+        <w:t xml:space="preserve"> se nám vytvoří zvolené soubory </w:t>
+      </w:r>
+      <w:r>
+        <w:t>v umístění, jež jsme si zvolili ve formuláři.</w:t>
       </w:r>
     </w:p>
     <w:p>
@@ -14095,15 +14577,15 @@
       <w:r>
         <w:br w:type="page"/>
       </w:r>
-      <w:bookmarkStart w:id="92" w:name="_Toc103634118"/>
-      <w:bookmarkStart w:id="93" w:name="_Toc209253219"/>
-      <w:bookmarkStart w:id="94" w:name="_Toc209253406"/>
-      <w:bookmarkStart w:id="95" w:name="_Toc209321260"/>
+      <w:bookmarkStart w:id="96" w:name="_Toc103634118"/>
+      <w:bookmarkStart w:id="97" w:name="_Toc209253219"/>
+      <w:bookmarkStart w:id="98" w:name="_Toc209253406"/>
+      <w:bookmarkStart w:id="99" w:name="_Toc209321260"/>
       <w:r>
         <w:lastRenderedPageBreak/>
         <w:t>RESUMÉ</w:t>
       </w:r>
-      <w:bookmarkEnd w:id="92"/>
+      <w:bookmarkEnd w:id="96"/>
     </w:p>
     <w:p>
       <w:pPr>
@@ -14120,12 +14602,12 @@
       <w:r>
         <w:br w:type="page"/>
       </w:r>
-      <w:bookmarkStart w:id="96" w:name="_Toc103634119"/>
+      <w:bookmarkStart w:id="100" w:name="_Toc103634119"/>
       <w:r>
         <w:lastRenderedPageBreak/>
         <w:t>SUMMARY</w:t>
       </w:r>
-      <w:bookmarkEnd w:id="96"/>
+      <w:bookmarkEnd w:id="100"/>
     </w:p>
     <w:p>
       <w:pPr>
@@ -14160,15 +14642,15 @@
       <w:r>
         <w:br w:type="page"/>
       </w:r>
-      <w:bookmarkStart w:id="97" w:name="_Toc103634120"/>
+      <w:bookmarkStart w:id="101" w:name="_Toc103634120"/>
       <w:r>
         <w:lastRenderedPageBreak/>
         <w:t>SEZNAM POUŽITÉ LITERATURY</w:t>
       </w:r>
-      <w:bookmarkEnd w:id="93"/>
-      <w:bookmarkEnd w:id="94"/>
-      <w:bookmarkEnd w:id="95"/>
       <w:bookmarkEnd w:id="97"/>
+      <w:bookmarkEnd w:id="98"/>
+      <w:bookmarkEnd w:id="99"/>
+      <w:bookmarkEnd w:id="101"/>
     </w:p>
     <w:p>
       <w:pPr>
@@ -15002,7 +15484,7 @@
         </w:rPr>
         <w:t xml:space="preserve"> [online]. [cit. 2022-01-03]. Dostupné z: </w:t>
       </w:r>
-      <w:hyperlink r:id="rId20" w:history="1">
+      <w:hyperlink r:id="rId23" w:history="1">
         <w:r>
           <w:rPr>
             <w:rStyle w:val="Hypertextovodkaz"/>
@@ -15151,7 +15633,7 @@
         </w:rPr>
         <w:t xml:space="preserve"> [online]. [cit. 2022-01-03]. Dostupné z: </w:t>
       </w:r>
-      <w:hyperlink r:id="rId21" w:history="1">
+      <w:hyperlink r:id="rId24" w:history="1">
         <w:r>
           <w:rPr>
             <w:rStyle w:val="Hypertextovodkaz"/>
@@ -15319,7 +15801,7 @@
         </w:rPr>
         <w:t xml:space="preserve"> [online]. [cit. 2022-04-06]. Dostupné z: </w:t>
       </w:r>
-      <w:hyperlink r:id="rId22" w:history="1">
+      <w:hyperlink r:id="rId25" w:history="1">
         <w:r>
           <w:rPr>
             <w:rStyle w:val="Hypertextovodkaz"/>
@@ -15455,7 +15937,7 @@
         </w:rPr>
         <w:t xml:space="preserve">, 2022 [cit. 2022-05-12]. Dostupné z: </w:t>
       </w:r>
-      <w:hyperlink r:id="rId23" w:history="1">
+      <w:hyperlink r:id="rId26" w:history="1">
         <w:r>
           <w:rPr>
             <w:rStyle w:val="Hypertextovodkaz"/>
@@ -16738,7 +17220,7 @@
         </w:rPr>
         <w:t xml:space="preserve"> [online]. 1993, 2020 [cit. 2022-05-16]. Dostupné z: </w:t>
       </w:r>
-      <w:hyperlink r:id="rId24" w:history="1">
+      <w:hyperlink r:id="rId27" w:history="1">
         <w:r>
           <w:rPr>
             <w:rStyle w:val="Hypertextovodkaz"/>
@@ -16872,7 +17354,7 @@
         </w:rPr>
         <w:t xml:space="preserve"> [online]. 2015 [cit. 2022-05-16]. Dostupné z: </w:t>
       </w:r>
-      <w:hyperlink r:id="rId25" w:history="1">
+      <w:hyperlink r:id="rId28" w:history="1">
         <w:r>
           <w:rPr>
             <w:rStyle w:val="Hypertextovodkaz"/>
@@ -17058,7 +17540,7 @@
         </w:rPr>
         <w:t xml:space="preserve">, 2000–2022, 22. března 2022 [cit. 2022-05-16]. Dostupné z: </w:t>
       </w:r>
-      <w:hyperlink r:id="rId26" w:history="1">
+      <w:hyperlink r:id="rId29" w:history="1">
         <w:r>
           <w:rPr>
             <w:rStyle w:val="Hypertextovodkaz"/>
@@ -17228,7 +17710,7 @@
         </w:rPr>
         <w:t xml:space="preserve">, 2022 [cit. 2022-05-16]. Dostupné z: </w:t>
       </w:r>
-      <w:hyperlink r:id="rId27" w:history="1">
+      <w:hyperlink r:id="rId30" w:history="1">
         <w:r>
           <w:rPr>
             <w:rStyle w:val="Hypertextovodkaz"/>
@@ -17380,7 +17862,7 @@
         </w:rPr>
         <w:t xml:space="preserve"> [cit. 2022-05-16]. Dostupné z: </w:t>
       </w:r>
-      <w:hyperlink r:id="rId28" w:history="1">
+      <w:hyperlink r:id="rId31" w:history="1">
         <w:r>
           <w:rPr>
             <w:rStyle w:val="Hypertextovodkaz"/>
@@ -17421,18 +17903,18 @@
       <w:r>
         <w:br w:type="page"/>
       </w:r>
-      <w:bookmarkStart w:id="98" w:name="_Toc209253220"/>
-      <w:bookmarkStart w:id="99" w:name="_Toc209253407"/>
-      <w:bookmarkStart w:id="100" w:name="_Toc209321261"/>
-      <w:bookmarkStart w:id="101" w:name="_Toc103634121"/>
+      <w:bookmarkStart w:id="102" w:name="_Toc209253220"/>
+      <w:bookmarkStart w:id="103" w:name="_Toc209253407"/>
+      <w:bookmarkStart w:id="104" w:name="_Toc209321261"/>
+      <w:bookmarkStart w:id="105" w:name="_Toc103634121"/>
       <w:r>
         <w:lastRenderedPageBreak/>
         <w:t>SEZNAM POUŽITÝCH SYMBOLŮ</w:t>
       </w:r>
-      <w:bookmarkEnd w:id="98"/>
-      <w:bookmarkEnd w:id="99"/>
-      <w:bookmarkEnd w:id="100"/>
-      <w:bookmarkEnd w:id="101"/>
+      <w:bookmarkEnd w:id="102"/>
+      <w:bookmarkEnd w:id="103"/>
+      <w:bookmarkEnd w:id="104"/>
+      <w:bookmarkEnd w:id="105"/>
     </w:p>
     <w:tbl>
       <w:tblPr>
@@ -17606,18 +18088,18 @@
       <w:r>
         <w:br w:type="page"/>
       </w:r>
-      <w:bookmarkStart w:id="102" w:name="_Toc209253221"/>
-      <w:bookmarkStart w:id="103" w:name="_Toc209253408"/>
-      <w:bookmarkStart w:id="104" w:name="_Toc209321262"/>
-      <w:bookmarkStart w:id="105" w:name="_Toc103634122"/>
+      <w:bookmarkStart w:id="106" w:name="_Toc209253221"/>
+      <w:bookmarkStart w:id="107" w:name="_Toc209253408"/>
+      <w:bookmarkStart w:id="108" w:name="_Toc209321262"/>
+      <w:bookmarkStart w:id="109" w:name="_Toc103634122"/>
       <w:r>
         <w:lastRenderedPageBreak/>
         <w:t>SEZNAM OBRÁZKŮ</w:t>
       </w:r>
-      <w:bookmarkEnd w:id="102"/>
-      <w:bookmarkEnd w:id="103"/>
-      <w:bookmarkEnd w:id="104"/>
-      <w:bookmarkEnd w:id="105"/>
+      <w:bookmarkEnd w:id="106"/>
+      <w:bookmarkEnd w:id="107"/>
+      <w:bookmarkEnd w:id="108"/>
+      <w:bookmarkEnd w:id="109"/>
     </w:p>
     <w:p>
       <w:pPr>
@@ -17785,18 +18267,18 @@
       <w:r>
         <w:br w:type="page"/>
       </w:r>
-      <w:bookmarkStart w:id="106" w:name="_Toc209253222"/>
-      <w:bookmarkStart w:id="107" w:name="_Toc209253409"/>
-      <w:bookmarkStart w:id="108" w:name="_Toc209321263"/>
-      <w:bookmarkStart w:id="109" w:name="_Toc103634123"/>
+      <w:bookmarkStart w:id="110" w:name="_Toc209253222"/>
+      <w:bookmarkStart w:id="111" w:name="_Toc209253409"/>
+      <w:bookmarkStart w:id="112" w:name="_Toc209321263"/>
+      <w:bookmarkStart w:id="113" w:name="_Toc103634123"/>
       <w:r>
         <w:lastRenderedPageBreak/>
         <w:t>SEZNAM TABULEK</w:t>
       </w:r>
-      <w:bookmarkEnd w:id="106"/>
-      <w:bookmarkEnd w:id="107"/>
-      <w:bookmarkEnd w:id="108"/>
-      <w:bookmarkEnd w:id="109"/>
+      <w:bookmarkEnd w:id="110"/>
+      <w:bookmarkEnd w:id="111"/>
+      <w:bookmarkEnd w:id="112"/>
+      <w:bookmarkEnd w:id="113"/>
     </w:p>
     <w:p>
       <w:pPr>
@@ -18172,18 +18654,18 @@
       <w:r>
         <w:br w:type="page"/>
       </w:r>
-      <w:bookmarkStart w:id="110" w:name="_Toc209253223"/>
-      <w:bookmarkStart w:id="111" w:name="_Toc209253410"/>
-      <w:bookmarkStart w:id="112" w:name="_Toc209321264"/>
-      <w:bookmarkStart w:id="113" w:name="_Toc103634124"/>
+      <w:bookmarkStart w:id="114" w:name="_Toc209253223"/>
+      <w:bookmarkStart w:id="115" w:name="_Toc209253410"/>
+      <w:bookmarkStart w:id="116" w:name="_Toc209321264"/>
+      <w:bookmarkStart w:id="117" w:name="_Toc103634124"/>
       <w:r>
         <w:lastRenderedPageBreak/>
         <w:t>SEZNAM PŘÍLOH</w:t>
       </w:r>
-      <w:bookmarkEnd w:id="110"/>
-      <w:bookmarkEnd w:id="111"/>
-      <w:bookmarkEnd w:id="112"/>
-      <w:bookmarkEnd w:id="113"/>
+      <w:bookmarkEnd w:id="114"/>
+      <w:bookmarkEnd w:id="115"/>
+      <w:bookmarkEnd w:id="116"/>
+      <w:bookmarkEnd w:id="117"/>
     </w:p>
     <w:p>
       <w:pPr>
@@ -20875,6 +21357,119 @@
     </w:lvl>
   </w:abstractNum>
   <w:abstractNum w:abstractNumId="23" w15:restartNumberingAfterBreak="0">
+    <w:nsid w:val="5FD94837"/>
+    <w:multiLevelType w:val="hybridMultilevel"/>
+    <w:tmpl w:val="4A1A3962"/>
+    <w:lvl w:ilvl="0" w:tplc="04050001">
+      <w:start w:val="1"/>
+      <w:numFmt w:val="bullet"/>
+      <w:lvlText w:val=""/>
+      <w:lvlJc w:val="left"/>
+      <w:pPr>
+        <w:ind w:left="720" w:hanging="360"/>
+      </w:pPr>
+      <w:rPr>
+        <w:rFonts w:ascii="Symbol" w:hAnsi="Symbol" w:hint="default"/>
+      </w:rPr>
+    </w:lvl>
+    <w:lvl w:ilvl="1" w:tplc="04050003">
+      <w:start w:val="1"/>
+      <w:numFmt w:val="bullet"/>
+      <w:lvlText w:val="o"/>
+      <w:lvlJc w:val="left"/>
+      <w:pPr>
+        <w:ind w:left="1440" w:hanging="360"/>
+      </w:pPr>
+      <w:rPr>
+        <w:rFonts w:ascii="Courier New" w:hAnsi="Courier New" w:cs="Courier New" w:hint="default"/>
+      </w:rPr>
+    </w:lvl>
+    <w:lvl w:ilvl="2" w:tplc="04050005" w:tentative="1">
+      <w:start w:val="1"/>
+      <w:numFmt w:val="bullet"/>
+      <w:lvlText w:val=""/>
+      <w:lvlJc w:val="left"/>
+      <w:pPr>
+        <w:ind w:left="2160" w:hanging="360"/>
+      </w:pPr>
+      <w:rPr>
+        <w:rFonts w:ascii="Wingdings" w:hAnsi="Wingdings" w:hint="default"/>
+      </w:rPr>
+    </w:lvl>
+    <w:lvl w:ilvl="3" w:tplc="04050001" w:tentative="1">
+      <w:start w:val="1"/>
+      <w:numFmt w:val="bullet"/>
+      <w:lvlText w:val=""/>
+      <w:lvlJc w:val="left"/>
+      <w:pPr>
+        <w:ind w:left="2880" w:hanging="360"/>
+      </w:pPr>
+      <w:rPr>
+        <w:rFonts w:ascii="Symbol" w:hAnsi="Symbol" w:hint="default"/>
+      </w:rPr>
+    </w:lvl>
+    <w:lvl w:ilvl="4" w:tplc="04050003" w:tentative="1">
+      <w:start w:val="1"/>
+      <w:numFmt w:val="bullet"/>
+      <w:lvlText w:val="o"/>
+      <w:lvlJc w:val="left"/>
+      <w:pPr>
+        <w:ind w:left="3600" w:hanging="360"/>
+      </w:pPr>
+      <w:rPr>
+        <w:rFonts w:ascii="Courier New" w:hAnsi="Courier New" w:cs="Courier New" w:hint="default"/>
+      </w:rPr>
+    </w:lvl>
+    <w:lvl w:ilvl="5" w:tplc="04050005" w:tentative="1">
+      <w:start w:val="1"/>
+      <w:numFmt w:val="bullet"/>
+      <w:lvlText w:val=""/>
+      <w:lvlJc w:val="left"/>
+      <w:pPr>
+        <w:ind w:left="4320" w:hanging="360"/>
+      </w:pPr>
+      <w:rPr>
+        <w:rFonts w:ascii="Wingdings" w:hAnsi="Wingdings" w:hint="default"/>
+      </w:rPr>
+    </w:lvl>
+    <w:lvl w:ilvl="6" w:tplc="04050001" w:tentative="1">
+      <w:start w:val="1"/>
+      <w:numFmt w:val="bullet"/>
+      <w:lvlText w:val=""/>
+      <w:lvlJc w:val="left"/>
+      <w:pPr>
+        <w:ind w:left="5040" w:hanging="360"/>
+      </w:pPr>
+      <w:rPr>
+        <w:rFonts w:ascii="Symbol" w:hAnsi="Symbol" w:hint="default"/>
+      </w:rPr>
+    </w:lvl>
+    <w:lvl w:ilvl="7" w:tplc="04050003" w:tentative="1">
+      <w:start w:val="1"/>
+      <w:numFmt w:val="bullet"/>
+      <w:lvlText w:val="o"/>
+      <w:lvlJc w:val="left"/>
+      <w:pPr>
+        <w:ind w:left="5760" w:hanging="360"/>
+      </w:pPr>
+      <w:rPr>
+        <w:rFonts w:ascii="Courier New" w:hAnsi="Courier New" w:cs="Courier New" w:hint="default"/>
+      </w:rPr>
+    </w:lvl>
+    <w:lvl w:ilvl="8" w:tplc="04050005" w:tentative="1">
+      <w:start w:val="1"/>
+      <w:numFmt w:val="bullet"/>
+      <w:lvlText w:val=""/>
+      <w:lvlJc w:val="left"/>
+      <w:pPr>
+        <w:ind w:left="6480" w:hanging="360"/>
+      </w:pPr>
+      <w:rPr>
+        <w:rFonts w:ascii="Wingdings" w:hAnsi="Wingdings" w:hint="default"/>
+      </w:rPr>
+    </w:lvl>
+  </w:abstractNum>
+  <w:abstractNum w:abstractNumId="24" w15:restartNumberingAfterBreak="0">
     <w:nsid w:val="60C12495"/>
     <w:multiLevelType w:val="hybridMultilevel"/>
     <w:tmpl w:val="9D3449C8"/>
@@ -20963,7 +21558,7 @@
       </w:pPr>
     </w:lvl>
   </w:abstractNum>
-  <w:abstractNum w:abstractNumId="24" w15:restartNumberingAfterBreak="0">
+  <w:abstractNum w:abstractNumId="25" w15:restartNumberingAfterBreak="0">
     <w:nsid w:val="62AC1D74"/>
     <w:multiLevelType w:val="hybridMultilevel"/>
     <w:tmpl w:val="F6604BDE"/>
@@ -21076,7 +21671,7 @@
       </w:rPr>
     </w:lvl>
   </w:abstractNum>
-  <w:abstractNum w:abstractNumId="25" w15:restartNumberingAfterBreak="0">
+  <w:abstractNum w:abstractNumId="26" w15:restartNumberingAfterBreak="0">
     <w:nsid w:val="692467CA"/>
     <w:multiLevelType w:val="hybridMultilevel"/>
     <w:tmpl w:val="0E427858"/>
@@ -21189,7 +21784,7 @@
       </w:rPr>
     </w:lvl>
   </w:abstractNum>
-  <w:abstractNum w:abstractNumId="26" w15:restartNumberingAfterBreak="0">
+  <w:abstractNum w:abstractNumId="27" w15:restartNumberingAfterBreak="0">
     <w:nsid w:val="73C940F4"/>
     <w:multiLevelType w:val="hybridMultilevel"/>
     <w:tmpl w:val="BD0AE0AE"/>
@@ -21278,7 +21873,7 @@
       </w:pPr>
     </w:lvl>
   </w:abstractNum>
-  <w:abstractNum w:abstractNumId="27" w15:restartNumberingAfterBreak="0">
+  <w:abstractNum w:abstractNumId="28" w15:restartNumberingAfterBreak="0">
     <w:nsid w:val="76AE5521"/>
     <w:multiLevelType w:val="hybridMultilevel"/>
     <w:tmpl w:val="4C26D0AC"/>
@@ -21391,7 +21986,7 @@
       </w:rPr>
     </w:lvl>
   </w:abstractNum>
-  <w:abstractNum w:abstractNumId="28" w15:restartNumberingAfterBreak="0">
+  <w:abstractNum w:abstractNumId="29" w15:restartNumberingAfterBreak="0">
     <w:nsid w:val="7D3359A1"/>
     <w:multiLevelType w:val="hybridMultilevel"/>
     <w:tmpl w:val="B688F6F2"/>
@@ -21514,13 +22109,13 @@
     </w:lvlOverride>
   </w:num>
   <w:num w:numId="3">
-    <w:abstractNumId w:val="27"/>
+    <w:abstractNumId w:val="28"/>
   </w:num>
   <w:num w:numId="4">
     <w:abstractNumId w:val="8"/>
   </w:num>
   <w:num w:numId="5">
-    <w:abstractNumId w:val="23"/>
+    <w:abstractNumId w:val="24"/>
   </w:num>
   <w:num w:numId="6">
     <w:abstractNumId w:val="15"/>
@@ -21565,7 +22160,7 @@
     <w:abstractNumId w:val="6"/>
   </w:num>
   <w:num w:numId="20">
-    <w:abstractNumId w:val="24"/>
+    <w:abstractNumId w:val="25"/>
   </w:num>
   <w:num w:numId="21">
     <w:abstractNumId w:val="14"/>
@@ -21619,10 +22214,10 @@
     <w:abstractNumId w:val="11"/>
   </w:num>
   <w:num w:numId="29">
-    <w:abstractNumId w:val="28"/>
+    <w:abstractNumId w:val="29"/>
   </w:num>
   <w:num w:numId="30">
-    <w:abstractNumId w:val="26"/>
+    <w:abstractNumId w:val="27"/>
   </w:num>
   <w:num w:numId="31">
     <w:abstractNumId w:val="14"/>
@@ -21676,10 +22271,16 @@
     </w:lvlOverride>
   </w:num>
   <w:num w:numId="39">
-    <w:abstractNumId w:val="25"/>
+    <w:abstractNumId w:val="26"/>
   </w:num>
   <w:num w:numId="40">
     <w:abstractNumId w:val="1"/>
+  </w:num>
+  <w:num w:numId="41">
+    <w:abstractNumId w:val="14"/>
+  </w:num>
+  <w:num w:numId="42">
+    <w:abstractNumId w:val="23"/>
   </w:num>
   <w:numIdMacAtCleanup w:val="14"/>
 </w:numbering>
@@ -23076,7 +23677,7 @@
 </file>
 
 <file path=customXml/itemProps1.xml><?xml version="1.0" encoding="utf-8"?>
-<ds:datastoreItem xmlns:ds="http://schemas.openxmlformats.org/officeDocument/2006/customXml" ds:itemID="{EB2EE838-2030-43CF-A77E-82F78B15E8E4}">
+<ds:datastoreItem xmlns:ds="http://schemas.openxmlformats.org/officeDocument/2006/customXml" ds:itemID="{89BECAA0-65AB-4009-A04B-3F65272828A2}">
   <ds:schemaRefs>
     <ds:schemaRef ds:uri="http://schemas.openxmlformats.org/officeDocument/2006/bibliography"/>
   </ds:schemaRefs>

</xml_diff>